<commit_message>
feat: changed AI model to ViT only and update UI for search and map features
</commit_message>
<xml_diff>
--- a/Báo cáo/Thesis_Report.docx
+++ b/Báo cáo/Thesis_Report.docx
@@ -8730,9 +8730,8 @@
           <w:sz w:val="26"/>
           <w:szCs w:val="26"/>
         </w:rPr>
-        <w:t xml:space="preserve">I. </w:t>
-      </w:r>
-      <w:proofErr w:type="spellStart"/>
+        <w:t xml:space="preserve">I. Phần </w:t>
+      </w:r>
       <w:r>
         <w:rPr>
           <w:b/>
@@ -8740,29 +8739,568 @@
           <w:sz w:val="26"/>
           <w:szCs w:val="26"/>
         </w:rPr>
-        <w:t>Phần</w:t>
-      </w:r>
-      <w:proofErr w:type="spellEnd"/>
-      <w:r>
+        <w:t>công nghệ sử dụng</w:t>
+      </w:r>
+    </w:p>
+    <w:p>
+      <w:pPr>
+        <w:suppressAutoHyphens w:val="0"/>
+        <w:rPr>
+          <w:b/>
+          <w:sz w:val="26"/>
+          <w:szCs w:val="26"/>
+        </w:rPr>
+      </w:pPr>
+      <w:r>
+        <w:rPr>
+          <w:b/>
+          <w:sz w:val="26"/>
+          <w:szCs w:val="26"/>
+        </w:rPr>
+        <w:t>2.</w:t>
+      </w:r>
+      <w:r>
+        <w:rPr>
+          <w:b/>
+          <w:sz w:val="26"/>
+          <w:szCs w:val="26"/>
+        </w:rPr>
+        <w:t>1</w:t>
+      </w:r>
+      <w:r>
+        <w:rPr>
+          <w:b/>
+          <w:sz w:val="26"/>
+          <w:szCs w:val="26"/>
+        </w:rPr>
+        <w:t>. Related Technologies and Libraries</w:t>
+      </w:r>
+    </w:p>
+    <w:p>
+      <w:pPr>
+        <w:suppressAutoHyphens w:val="0"/>
+        <w:rPr>
+          <w:bCs/>
+          <w:sz w:val="26"/>
+          <w:szCs w:val="26"/>
+        </w:rPr>
+      </w:pPr>
+      <w:r>
+        <w:rPr>
+          <w:bCs/>
+          <w:sz w:val="26"/>
+          <w:szCs w:val="26"/>
+        </w:rPr>
+        <w:t>2.</w:t>
+      </w:r>
+      <w:r>
+        <w:rPr>
+          <w:bCs/>
+          <w:sz w:val="26"/>
+          <w:szCs w:val="26"/>
+        </w:rPr>
+        <w:t>1</w:t>
+      </w:r>
+      <w:r>
+        <w:rPr>
+          <w:bCs/>
+          <w:sz w:val="26"/>
+          <w:szCs w:val="26"/>
+        </w:rPr>
+        <w:t>.</w:t>
+      </w:r>
+      <w:r>
+        <w:rPr>
+          <w:bCs/>
+          <w:sz w:val="26"/>
+          <w:szCs w:val="26"/>
+        </w:rPr>
+        <w:t>1 PyTorch</w:t>
+      </w:r>
+    </w:p>
+    <w:p>
+      <w:pPr>
+        <w:suppressAutoHyphens w:val="0"/>
+        <w:rPr>
+          <w:bCs/>
+          <w:sz w:val="26"/>
+          <w:szCs w:val="26"/>
+        </w:rPr>
+      </w:pPr>
+      <w:r>
+        <w:rPr>
+          <w:bCs/>
+          <w:sz w:val="26"/>
+          <w:szCs w:val="26"/>
+        </w:rPr>
+        <w:t>2.</w:t>
+      </w:r>
+      <w:r>
+        <w:rPr>
+          <w:bCs/>
+          <w:sz w:val="26"/>
+          <w:szCs w:val="26"/>
+        </w:rPr>
+        <w:t>1</w:t>
+      </w:r>
+      <w:r>
+        <w:rPr>
+          <w:bCs/>
+          <w:sz w:val="26"/>
+          <w:szCs w:val="26"/>
+        </w:rPr>
+        <w:t>.</w:t>
+      </w:r>
+      <w:r>
+        <w:rPr>
+          <w:bCs/>
+          <w:sz w:val="26"/>
+          <w:szCs w:val="26"/>
+        </w:rPr>
+        <w:t>2 Transformers (HuggingFace)</w:t>
+      </w:r>
+    </w:p>
+    <w:p>
+      <w:pPr>
+        <w:suppressAutoHyphens w:val="0"/>
+        <w:rPr>
+          <w:bCs/>
+          <w:sz w:val="26"/>
+          <w:szCs w:val="26"/>
+        </w:rPr>
+      </w:pPr>
+      <w:r>
+        <w:rPr>
+          <w:bCs/>
+          <w:sz w:val="26"/>
+          <w:szCs w:val="26"/>
+        </w:rPr>
+        <w:t>2.</w:t>
+      </w:r>
+      <w:r>
+        <w:rPr>
+          <w:bCs/>
+          <w:sz w:val="26"/>
+          <w:szCs w:val="26"/>
+        </w:rPr>
+        <w:t>1</w:t>
+      </w:r>
+      <w:r>
+        <w:rPr>
+          <w:bCs/>
+          <w:sz w:val="26"/>
+          <w:szCs w:val="26"/>
+        </w:rPr>
+        <w:t>.</w:t>
+      </w:r>
+      <w:r>
+        <w:rPr>
+          <w:bCs/>
+          <w:sz w:val="26"/>
+          <w:szCs w:val="26"/>
+        </w:rPr>
+        <w:t>3 timm</w:t>
+      </w:r>
+    </w:p>
+    <w:p>
+      <w:pPr>
+        <w:suppressAutoHyphens w:val="0"/>
+        <w:rPr>
+          <w:bCs/>
+          <w:sz w:val="26"/>
+          <w:szCs w:val="26"/>
+        </w:rPr>
+      </w:pPr>
+      <w:r>
+        <w:rPr>
+          <w:bCs/>
+          <w:sz w:val="26"/>
+          <w:szCs w:val="26"/>
+        </w:rPr>
+        <w:t>2.</w:t>
+      </w:r>
+      <w:r>
+        <w:rPr>
+          <w:bCs/>
+          <w:sz w:val="26"/>
+          <w:szCs w:val="26"/>
+        </w:rPr>
+        <w:t>1</w:t>
+      </w:r>
+      <w:r>
+        <w:rPr>
+          <w:bCs/>
+          <w:sz w:val="26"/>
+          <w:szCs w:val="26"/>
+        </w:rPr>
+        <w:t>.</w:t>
+      </w:r>
+      <w:r>
+        <w:rPr>
+          <w:bCs/>
+          <w:sz w:val="26"/>
+          <w:szCs w:val="26"/>
+        </w:rPr>
+        <w:t>4 scikit-learn (for external classifiers)</w:t>
+      </w:r>
+    </w:p>
+    <w:p>
+      <w:pPr>
+        <w:suppressAutoHyphens w:val="0"/>
+        <w:rPr>
+          <w:bCs/>
+          <w:sz w:val="26"/>
+          <w:szCs w:val="26"/>
+        </w:rPr>
+      </w:pPr>
+      <w:r>
+        <w:rPr>
+          <w:bCs/>
+          <w:sz w:val="26"/>
+          <w:szCs w:val="26"/>
+        </w:rPr>
+        <w:t>2.</w:t>
+      </w:r>
+      <w:r>
+        <w:rPr>
+          <w:bCs/>
+          <w:sz w:val="26"/>
+          <w:szCs w:val="26"/>
+        </w:rPr>
+        <w:t>1</w:t>
+      </w:r>
+      <w:r>
+        <w:rPr>
+          <w:bCs/>
+          <w:sz w:val="26"/>
+          <w:szCs w:val="26"/>
+        </w:rPr>
+        <w:t>.</w:t>
+      </w:r>
+      <w:r>
+        <w:rPr>
+          <w:bCs/>
+          <w:sz w:val="26"/>
+          <w:szCs w:val="26"/>
+        </w:rPr>
+        <w:t>5 Albumentations (augmentation + preprocessing)</w:t>
+      </w:r>
+    </w:p>
+    <w:p>
+      <w:pPr>
+        <w:suppressAutoHyphens w:val="0"/>
+        <w:rPr>
+          <w:bCs/>
+          <w:sz w:val="26"/>
+          <w:szCs w:val="26"/>
+        </w:rPr>
+      </w:pPr>
+      <w:r>
+        <w:rPr>
+          <w:bCs/>
+          <w:sz w:val="26"/>
+          <w:szCs w:val="26"/>
+        </w:rPr>
+        <w:t>2.</w:t>
+      </w:r>
+      <w:r>
+        <w:rPr>
+          <w:bCs/>
+          <w:sz w:val="26"/>
+          <w:szCs w:val="26"/>
+        </w:rPr>
+        <w:t>1</w:t>
+      </w:r>
+      <w:r>
+        <w:rPr>
+          <w:bCs/>
+          <w:sz w:val="26"/>
+          <w:szCs w:val="26"/>
+        </w:rPr>
+        <w:t>.</w:t>
+      </w:r>
+      <w:r>
+        <w:rPr>
+          <w:bCs/>
+          <w:sz w:val="26"/>
+          <w:szCs w:val="26"/>
+        </w:rPr>
+        <w:t>6 Matplotlib (visualization)</w:t>
+      </w:r>
+    </w:p>
+    <w:p>
+      <w:pPr>
+        <w:suppressAutoHyphens w:val="0"/>
+        <w:rPr>
+          <w:bCs/>
+          <w:sz w:val="26"/>
+          <w:szCs w:val="26"/>
+        </w:rPr>
+      </w:pPr>
+      <w:r>
+        <w:rPr>
+          <w:bCs/>
+          <w:sz w:val="26"/>
+          <w:szCs w:val="26"/>
+        </w:rPr>
+        <w:t>2.</w:t>
+      </w:r>
+      <w:r>
+        <w:rPr>
+          <w:bCs/>
+          <w:sz w:val="26"/>
+          <w:szCs w:val="26"/>
+        </w:rPr>
+        <w:t>1</w:t>
+      </w:r>
+      <w:r>
+        <w:rPr>
+          <w:bCs/>
+          <w:sz w:val="26"/>
+          <w:szCs w:val="26"/>
+        </w:rPr>
+        <w:t>.</w:t>
+      </w:r>
+      <w:r>
+        <w:rPr>
+          <w:bCs/>
+          <w:sz w:val="26"/>
+          <w:szCs w:val="26"/>
+        </w:rPr>
+        <w:t>7 CUDA (GPU acceleration)</w:t>
+      </w:r>
+    </w:p>
+    <w:p>
+      <w:pPr>
+        <w:suppressAutoHyphens w:val="0"/>
+        <w:rPr>
+          <w:bCs/>
+          <w:sz w:val="26"/>
+          <w:szCs w:val="26"/>
+        </w:rPr>
+      </w:pPr>
+      <w:r>
+        <w:rPr>
+          <w:bCs/>
+          <w:sz w:val="26"/>
+          <w:szCs w:val="26"/>
+        </w:rPr>
+        <w:t>2.</w:t>
+      </w:r>
+      <w:r>
+        <w:rPr>
+          <w:bCs/>
+          <w:sz w:val="26"/>
+          <w:szCs w:val="26"/>
+        </w:rPr>
+        <w:t>1</w:t>
+      </w:r>
+      <w:r>
+        <w:rPr>
+          <w:bCs/>
+          <w:sz w:val="26"/>
+          <w:szCs w:val="26"/>
+        </w:rPr>
+        <w:t>.</w:t>
+      </w:r>
+      <w:r>
+        <w:rPr>
+          <w:bCs/>
+          <w:sz w:val="26"/>
+          <w:szCs w:val="26"/>
+        </w:rPr>
+        <w:t>8 Lightning.ai (server deployment)</w:t>
+      </w:r>
+    </w:p>
+    <w:p>
+      <w:pPr>
+        <w:suppressAutoHyphens w:val="0"/>
+        <w:rPr>
+          <w:bCs/>
+          <w:sz w:val="26"/>
+          <w:szCs w:val="26"/>
+        </w:rPr>
+      </w:pPr>
+      <w:r>
+        <w:rPr>
+          <w:bCs/>
+          <w:sz w:val="26"/>
+          <w:szCs w:val="26"/>
+        </w:rPr>
+        <w:t>2.</w:t>
+      </w:r>
+      <w:r>
+        <w:rPr>
+          <w:bCs/>
+          <w:sz w:val="26"/>
+          <w:szCs w:val="26"/>
+        </w:rPr>
+        <w:t>1</w:t>
+      </w:r>
+      <w:r>
+        <w:rPr>
+          <w:bCs/>
+          <w:sz w:val="26"/>
+          <w:szCs w:val="26"/>
+        </w:rPr>
+        <w:t>.</w:t>
+      </w:r>
+      <w:r>
+        <w:rPr>
+          <w:bCs/>
+          <w:sz w:val="26"/>
+          <w:szCs w:val="26"/>
+        </w:rPr>
+        <w:t>9 LitServe + FastAPI (inference API)</w:t>
+      </w:r>
+    </w:p>
+    <w:p>
+      <w:pPr>
+        <w:suppressAutoHyphens w:val="0"/>
+        <w:rPr>
+          <w:bCs/>
+          <w:sz w:val="26"/>
+          <w:szCs w:val="26"/>
+        </w:rPr>
+      </w:pPr>
+      <w:r>
+        <w:rPr>
+          <w:bCs/>
+          <w:sz w:val="26"/>
+          <w:szCs w:val="26"/>
+        </w:rPr>
+        <w:t>2.</w:t>
+      </w:r>
+      <w:r>
+        <w:rPr>
+          <w:bCs/>
+          <w:sz w:val="26"/>
+          <w:szCs w:val="26"/>
+        </w:rPr>
+        <w:t>1</w:t>
+      </w:r>
+      <w:r>
+        <w:rPr>
+          <w:bCs/>
+          <w:sz w:val="26"/>
+          <w:szCs w:val="26"/>
+        </w:rPr>
+        <w:t>.</w:t>
+      </w:r>
+      <w:r>
+        <w:rPr>
+          <w:bCs/>
+          <w:sz w:val="26"/>
+          <w:szCs w:val="26"/>
+        </w:rPr>
+        <w:t>10 Flutter/Dart (mobile frontend)</w:t>
+      </w:r>
+    </w:p>
+    <w:p>
+      <w:pPr>
+        <w:suppressAutoHyphens w:val="0"/>
+        <w:rPr>
+          <w:bCs/>
+          <w:sz w:val="26"/>
+          <w:szCs w:val="26"/>
+        </w:rPr>
+      </w:pPr>
+      <w:r>
+        <w:rPr>
+          <w:bCs/>
+          <w:sz w:val="26"/>
+          <w:szCs w:val="26"/>
+        </w:rPr>
+        <w:t>2.</w:t>
+      </w:r>
+      <w:r>
+        <w:rPr>
+          <w:bCs/>
+          <w:sz w:val="26"/>
+          <w:szCs w:val="26"/>
+        </w:rPr>
+        <w:t>1</w:t>
+      </w:r>
+      <w:r>
+        <w:rPr>
+          <w:bCs/>
+          <w:sz w:val="26"/>
+          <w:szCs w:val="26"/>
+        </w:rPr>
+        <w:t>.</w:t>
+      </w:r>
+      <w:r>
+        <w:rPr>
+          <w:bCs/>
+          <w:sz w:val="26"/>
+          <w:szCs w:val="26"/>
+        </w:rPr>
+        <w:t>11 SQLite &amp; JSON (local data storage in the app)</w:t>
+      </w:r>
+    </w:p>
+    <w:p>
+      <w:pPr>
+        <w:rPr>
+          <w:bCs/>
+          <w:sz w:val="26"/>
+          <w:szCs w:val="26"/>
+        </w:rPr>
+      </w:pPr>
+      <w:r>
+        <w:rPr>
+          <w:bCs/>
+          <w:sz w:val="26"/>
+          <w:szCs w:val="26"/>
+        </w:rPr>
+        <w:t>2.</w:t>
+      </w:r>
+      <w:r>
+        <w:rPr>
+          <w:bCs/>
+          <w:sz w:val="26"/>
+          <w:szCs w:val="26"/>
+        </w:rPr>
+        <w:t>1</w:t>
+      </w:r>
+      <w:r>
+        <w:rPr>
+          <w:bCs/>
+          <w:sz w:val="26"/>
+          <w:szCs w:val="26"/>
+        </w:rPr>
+        <w:t xml:space="preserve">.12 </w:t>
+      </w:r>
+      <w:r>
+        <w:rPr>
+          <w:bCs/>
+          <w:sz w:val="26"/>
+          <w:szCs w:val="26"/>
+          <w:lang w:val="vi-VN"/>
+        </w:rPr>
+        <w:t>OpenStreetMap</w:t>
+      </w:r>
+    </w:p>
+    <w:p>
+      <w:pPr>
+        <w:suppressAutoHyphens w:val="0"/>
         <w:rPr>
           <w:b/>
           <w:color w:val="EE0000"/>
           <w:sz w:val="26"/>
           <w:szCs w:val="26"/>
         </w:rPr>
-        <w:t xml:space="preserve"> </w:t>
-      </w:r>
-      <w:proofErr w:type="spellStart"/>
-      <w:r>
+      </w:pPr>
+    </w:p>
+    <w:p>
+      <w:pPr>
+        <w:suppressAutoHyphens w:val="0"/>
         <w:rPr>
           <w:b/>
           <w:color w:val="EE0000"/>
           <w:sz w:val="26"/>
           <w:szCs w:val="26"/>
         </w:rPr>
-        <w:t>công</w:t>
-      </w:r>
-      <w:proofErr w:type="spellEnd"/>
+      </w:pPr>
       <w:r>
         <w:rPr>
           <w:b/>
@@ -8770,9 +9308,8 @@
           <w:sz w:val="26"/>
           <w:szCs w:val="26"/>
         </w:rPr>
-        <w:t xml:space="preserve"> </w:t>
-      </w:r>
-      <w:proofErr w:type="spellStart"/>
+        <w:t>I</w:t>
+      </w:r>
       <w:r>
         <w:rPr>
           <w:b/>
@@ -8780,9 +9317,8 @@
           <w:sz w:val="26"/>
           <w:szCs w:val="26"/>
         </w:rPr>
-        <w:t>nghệ</w:t>
-      </w:r>
-      <w:proofErr w:type="spellEnd"/>
+        <w:t>I</w:t>
+      </w:r>
       <w:r>
         <w:rPr>
           <w:b/>
@@ -8790,645 +9326,7 @@
           <w:sz w:val="26"/>
           <w:szCs w:val="26"/>
         </w:rPr>
-        <w:t xml:space="preserve"> </w:t>
-      </w:r>
-      <w:proofErr w:type="spellStart"/>
-      <w:r>
-        <w:rPr>
-          <w:b/>
-          <w:color w:val="EE0000"/>
-          <w:sz w:val="26"/>
-          <w:szCs w:val="26"/>
-        </w:rPr>
-        <w:t>sử</w:t>
-      </w:r>
-      <w:proofErr w:type="spellEnd"/>
-      <w:r>
-        <w:rPr>
-          <w:b/>
-          <w:color w:val="EE0000"/>
-          <w:sz w:val="26"/>
-          <w:szCs w:val="26"/>
-        </w:rPr>
-        <w:t xml:space="preserve"> </w:t>
-      </w:r>
-      <w:proofErr w:type="spellStart"/>
-      <w:r>
-        <w:rPr>
-          <w:b/>
-          <w:color w:val="EE0000"/>
-          <w:sz w:val="26"/>
-          <w:szCs w:val="26"/>
-        </w:rPr>
-        <w:t>dụng</w:t>
-      </w:r>
-      <w:proofErr w:type="spellEnd"/>
-    </w:p>
-    <w:p>
-      <w:pPr>
-        <w:suppressAutoHyphens w:val="0"/>
-        <w:rPr>
-          <w:b/>
-          <w:sz w:val="26"/>
-          <w:szCs w:val="26"/>
-        </w:rPr>
-      </w:pPr>
-      <w:r>
-        <w:rPr>
-          <w:b/>
-          <w:sz w:val="26"/>
-          <w:szCs w:val="26"/>
-        </w:rPr>
-        <w:t>2.</w:t>
-      </w:r>
-      <w:r>
-        <w:rPr>
-          <w:b/>
-          <w:sz w:val="26"/>
-          <w:szCs w:val="26"/>
-        </w:rPr>
-        <w:t>1</w:t>
-      </w:r>
-      <w:r>
-        <w:rPr>
-          <w:b/>
-          <w:sz w:val="26"/>
-          <w:szCs w:val="26"/>
-        </w:rPr>
-        <w:t>. Related Technologies and Libraries</w:t>
-      </w:r>
-    </w:p>
-    <w:p>
-      <w:pPr>
-        <w:suppressAutoHyphens w:val="0"/>
-        <w:rPr>
-          <w:bCs/>
-          <w:sz w:val="26"/>
-          <w:szCs w:val="26"/>
-        </w:rPr>
-      </w:pPr>
-      <w:r>
-        <w:rPr>
-          <w:bCs/>
-          <w:sz w:val="26"/>
-          <w:szCs w:val="26"/>
-        </w:rPr>
-        <w:t>2.</w:t>
-      </w:r>
-      <w:r>
-        <w:rPr>
-          <w:bCs/>
-          <w:sz w:val="26"/>
-          <w:szCs w:val="26"/>
-        </w:rPr>
-        <w:t>1</w:t>
-      </w:r>
-      <w:r>
-        <w:rPr>
-          <w:bCs/>
-          <w:sz w:val="26"/>
-          <w:szCs w:val="26"/>
-        </w:rPr>
-        <w:t>.</w:t>
-      </w:r>
-      <w:r>
-        <w:rPr>
-          <w:bCs/>
-          <w:sz w:val="26"/>
-          <w:szCs w:val="26"/>
-        </w:rPr>
-        <w:t>1 PyTorch</w:t>
-      </w:r>
-    </w:p>
-    <w:p>
-      <w:pPr>
-        <w:suppressAutoHyphens w:val="0"/>
-        <w:rPr>
-          <w:bCs/>
-          <w:sz w:val="26"/>
-          <w:szCs w:val="26"/>
-        </w:rPr>
-      </w:pPr>
-      <w:r>
-        <w:rPr>
-          <w:bCs/>
-          <w:sz w:val="26"/>
-          <w:szCs w:val="26"/>
-        </w:rPr>
-        <w:t>2.</w:t>
-      </w:r>
-      <w:r>
-        <w:rPr>
-          <w:bCs/>
-          <w:sz w:val="26"/>
-          <w:szCs w:val="26"/>
-        </w:rPr>
-        <w:t>1</w:t>
-      </w:r>
-      <w:r>
-        <w:rPr>
-          <w:bCs/>
-          <w:sz w:val="26"/>
-          <w:szCs w:val="26"/>
-        </w:rPr>
-        <w:t>.</w:t>
-      </w:r>
-      <w:r>
-        <w:rPr>
-          <w:bCs/>
-          <w:sz w:val="26"/>
-          <w:szCs w:val="26"/>
-        </w:rPr>
-        <w:t>2 Transformers (HuggingFace)</w:t>
-      </w:r>
-    </w:p>
-    <w:p>
-      <w:pPr>
-        <w:suppressAutoHyphens w:val="0"/>
-        <w:rPr>
-          <w:bCs/>
-          <w:sz w:val="26"/>
-          <w:szCs w:val="26"/>
-        </w:rPr>
-      </w:pPr>
-      <w:r>
-        <w:rPr>
-          <w:bCs/>
-          <w:sz w:val="26"/>
-          <w:szCs w:val="26"/>
-        </w:rPr>
-        <w:t>2.</w:t>
-      </w:r>
-      <w:r>
-        <w:rPr>
-          <w:bCs/>
-          <w:sz w:val="26"/>
-          <w:szCs w:val="26"/>
-        </w:rPr>
-        <w:t>1</w:t>
-      </w:r>
-      <w:r>
-        <w:rPr>
-          <w:bCs/>
-          <w:sz w:val="26"/>
-          <w:szCs w:val="26"/>
-        </w:rPr>
-        <w:t>.</w:t>
-      </w:r>
-      <w:r>
-        <w:rPr>
-          <w:bCs/>
-          <w:sz w:val="26"/>
-          <w:szCs w:val="26"/>
-        </w:rPr>
-        <w:t>3 timm</w:t>
-      </w:r>
-    </w:p>
-    <w:p>
-      <w:pPr>
-        <w:suppressAutoHyphens w:val="0"/>
-        <w:rPr>
-          <w:bCs/>
-          <w:sz w:val="26"/>
-          <w:szCs w:val="26"/>
-        </w:rPr>
-      </w:pPr>
-      <w:r>
-        <w:rPr>
-          <w:bCs/>
-          <w:sz w:val="26"/>
-          <w:szCs w:val="26"/>
-        </w:rPr>
-        <w:t>2.</w:t>
-      </w:r>
-      <w:r>
-        <w:rPr>
-          <w:bCs/>
-          <w:sz w:val="26"/>
-          <w:szCs w:val="26"/>
-        </w:rPr>
-        <w:t>1</w:t>
-      </w:r>
-      <w:r>
-        <w:rPr>
-          <w:bCs/>
-          <w:sz w:val="26"/>
-          <w:szCs w:val="26"/>
-        </w:rPr>
-        <w:t>.</w:t>
-      </w:r>
-      <w:r>
-        <w:rPr>
-          <w:bCs/>
-          <w:sz w:val="26"/>
-          <w:szCs w:val="26"/>
-        </w:rPr>
-        <w:t>4 scikit-learn (for external classifiers)</w:t>
-      </w:r>
-    </w:p>
-    <w:p>
-      <w:pPr>
-        <w:suppressAutoHyphens w:val="0"/>
-        <w:rPr>
-          <w:bCs/>
-          <w:sz w:val="26"/>
-          <w:szCs w:val="26"/>
-        </w:rPr>
-      </w:pPr>
-      <w:r>
-        <w:rPr>
-          <w:bCs/>
-          <w:sz w:val="26"/>
-          <w:szCs w:val="26"/>
-        </w:rPr>
-        <w:t>2.</w:t>
-      </w:r>
-      <w:r>
-        <w:rPr>
-          <w:bCs/>
-          <w:sz w:val="26"/>
-          <w:szCs w:val="26"/>
-        </w:rPr>
-        <w:t>1</w:t>
-      </w:r>
-      <w:r>
-        <w:rPr>
-          <w:bCs/>
-          <w:sz w:val="26"/>
-          <w:szCs w:val="26"/>
-        </w:rPr>
-        <w:t>.</w:t>
-      </w:r>
-      <w:r>
-        <w:rPr>
-          <w:bCs/>
-          <w:sz w:val="26"/>
-          <w:szCs w:val="26"/>
-        </w:rPr>
-        <w:t>5 Albumentations (augmentation + preprocessing)</w:t>
-      </w:r>
-    </w:p>
-    <w:p>
-      <w:pPr>
-        <w:suppressAutoHyphens w:val="0"/>
-        <w:rPr>
-          <w:bCs/>
-          <w:sz w:val="26"/>
-          <w:szCs w:val="26"/>
-        </w:rPr>
-      </w:pPr>
-      <w:r>
-        <w:rPr>
-          <w:bCs/>
-          <w:sz w:val="26"/>
-          <w:szCs w:val="26"/>
-        </w:rPr>
-        <w:t>2.</w:t>
-      </w:r>
-      <w:r>
-        <w:rPr>
-          <w:bCs/>
-          <w:sz w:val="26"/>
-          <w:szCs w:val="26"/>
-        </w:rPr>
-        <w:t>1</w:t>
-      </w:r>
-      <w:r>
-        <w:rPr>
-          <w:bCs/>
-          <w:sz w:val="26"/>
-          <w:szCs w:val="26"/>
-        </w:rPr>
-        <w:t>.</w:t>
-      </w:r>
-      <w:r>
-        <w:rPr>
-          <w:bCs/>
-          <w:sz w:val="26"/>
-          <w:szCs w:val="26"/>
-        </w:rPr>
-        <w:t>6 Matplotlib (visualization)</w:t>
-      </w:r>
-    </w:p>
-    <w:p>
-      <w:pPr>
-        <w:suppressAutoHyphens w:val="0"/>
-        <w:rPr>
-          <w:bCs/>
-          <w:sz w:val="26"/>
-          <w:szCs w:val="26"/>
-        </w:rPr>
-      </w:pPr>
-      <w:r>
-        <w:rPr>
-          <w:bCs/>
-          <w:sz w:val="26"/>
-          <w:szCs w:val="26"/>
-        </w:rPr>
-        <w:t>2.</w:t>
-      </w:r>
-      <w:r>
-        <w:rPr>
-          <w:bCs/>
-          <w:sz w:val="26"/>
-          <w:szCs w:val="26"/>
-        </w:rPr>
-        <w:t>1</w:t>
-      </w:r>
-      <w:r>
-        <w:rPr>
-          <w:bCs/>
-          <w:sz w:val="26"/>
-          <w:szCs w:val="26"/>
-        </w:rPr>
-        <w:t>.</w:t>
-      </w:r>
-      <w:r>
-        <w:rPr>
-          <w:bCs/>
-          <w:sz w:val="26"/>
-          <w:szCs w:val="26"/>
-        </w:rPr>
-        <w:t>7 CUDA (GPU acceleration)</w:t>
-      </w:r>
-    </w:p>
-    <w:p>
-      <w:pPr>
-        <w:suppressAutoHyphens w:val="0"/>
-        <w:rPr>
-          <w:bCs/>
-          <w:sz w:val="26"/>
-          <w:szCs w:val="26"/>
-        </w:rPr>
-      </w:pPr>
-      <w:r>
-        <w:rPr>
-          <w:bCs/>
-          <w:sz w:val="26"/>
-          <w:szCs w:val="26"/>
-        </w:rPr>
-        <w:t>2.</w:t>
-      </w:r>
-      <w:r>
-        <w:rPr>
-          <w:bCs/>
-          <w:sz w:val="26"/>
-          <w:szCs w:val="26"/>
-        </w:rPr>
-        <w:t>1</w:t>
-      </w:r>
-      <w:r>
-        <w:rPr>
-          <w:bCs/>
-          <w:sz w:val="26"/>
-          <w:szCs w:val="26"/>
-        </w:rPr>
-        <w:t>.</w:t>
-      </w:r>
-      <w:r>
-        <w:rPr>
-          <w:bCs/>
-          <w:sz w:val="26"/>
-          <w:szCs w:val="26"/>
-        </w:rPr>
-        <w:t>8 Lightning.ai (server deployment)</w:t>
-      </w:r>
-    </w:p>
-    <w:p>
-      <w:pPr>
-        <w:suppressAutoHyphens w:val="0"/>
-        <w:rPr>
-          <w:bCs/>
-          <w:sz w:val="26"/>
-          <w:szCs w:val="26"/>
-        </w:rPr>
-      </w:pPr>
-      <w:r>
-        <w:rPr>
-          <w:bCs/>
-          <w:sz w:val="26"/>
-          <w:szCs w:val="26"/>
-        </w:rPr>
-        <w:t>2.</w:t>
-      </w:r>
-      <w:r>
-        <w:rPr>
-          <w:bCs/>
-          <w:sz w:val="26"/>
-          <w:szCs w:val="26"/>
-        </w:rPr>
-        <w:t>1</w:t>
-      </w:r>
-      <w:r>
-        <w:rPr>
-          <w:bCs/>
-          <w:sz w:val="26"/>
-          <w:szCs w:val="26"/>
-        </w:rPr>
-        <w:t>.</w:t>
-      </w:r>
-      <w:r>
-        <w:rPr>
-          <w:bCs/>
-          <w:sz w:val="26"/>
-          <w:szCs w:val="26"/>
-        </w:rPr>
-        <w:t>9 LitServe + FastAPI (inference API)</w:t>
-      </w:r>
-    </w:p>
-    <w:p>
-      <w:pPr>
-        <w:suppressAutoHyphens w:val="0"/>
-        <w:rPr>
-          <w:bCs/>
-          <w:sz w:val="26"/>
-          <w:szCs w:val="26"/>
-        </w:rPr>
-      </w:pPr>
-      <w:r>
-        <w:rPr>
-          <w:bCs/>
-          <w:sz w:val="26"/>
-          <w:szCs w:val="26"/>
-        </w:rPr>
-        <w:t>2.</w:t>
-      </w:r>
-      <w:r>
-        <w:rPr>
-          <w:bCs/>
-          <w:sz w:val="26"/>
-          <w:szCs w:val="26"/>
-        </w:rPr>
-        <w:t>1</w:t>
-      </w:r>
-      <w:r>
-        <w:rPr>
-          <w:bCs/>
-          <w:sz w:val="26"/>
-          <w:szCs w:val="26"/>
-        </w:rPr>
-        <w:t>.</w:t>
-      </w:r>
-      <w:r>
-        <w:rPr>
-          <w:bCs/>
-          <w:sz w:val="26"/>
-          <w:szCs w:val="26"/>
-        </w:rPr>
-        <w:t>10 Flutter/Dart (mobile frontend)</w:t>
-      </w:r>
-    </w:p>
-    <w:p>
-      <w:pPr>
-        <w:suppressAutoHyphens w:val="0"/>
-        <w:rPr>
-          <w:bCs/>
-          <w:sz w:val="26"/>
-          <w:szCs w:val="26"/>
-        </w:rPr>
-      </w:pPr>
-      <w:r>
-        <w:rPr>
-          <w:bCs/>
-          <w:sz w:val="26"/>
-          <w:szCs w:val="26"/>
-        </w:rPr>
-        <w:t>2.</w:t>
-      </w:r>
-      <w:r>
-        <w:rPr>
-          <w:bCs/>
-          <w:sz w:val="26"/>
-          <w:szCs w:val="26"/>
-        </w:rPr>
-        <w:t>1</w:t>
-      </w:r>
-      <w:r>
-        <w:rPr>
-          <w:bCs/>
-          <w:sz w:val="26"/>
-          <w:szCs w:val="26"/>
-        </w:rPr>
-        <w:t>.</w:t>
-      </w:r>
-      <w:r>
-        <w:rPr>
-          <w:bCs/>
-          <w:sz w:val="26"/>
-          <w:szCs w:val="26"/>
-        </w:rPr>
-        <w:t>11 SQLite &amp; JSON (local data storage in the app)</w:t>
-      </w:r>
-    </w:p>
-    <w:p>
-      <w:pPr>
-        <w:rPr>
-          <w:bCs/>
-          <w:sz w:val="26"/>
-          <w:szCs w:val="26"/>
-        </w:rPr>
-      </w:pPr>
-      <w:r>
-        <w:rPr>
-          <w:bCs/>
-          <w:sz w:val="26"/>
-          <w:szCs w:val="26"/>
-        </w:rPr>
-        <w:t>2.</w:t>
-      </w:r>
-      <w:r>
-        <w:rPr>
-          <w:bCs/>
-          <w:sz w:val="26"/>
-          <w:szCs w:val="26"/>
-        </w:rPr>
-        <w:t>1</w:t>
-      </w:r>
-      <w:r>
-        <w:rPr>
-          <w:bCs/>
-          <w:sz w:val="26"/>
-          <w:szCs w:val="26"/>
-        </w:rPr>
-        <w:t xml:space="preserve">.12 </w:t>
-      </w:r>
-      <w:r>
-        <w:rPr>
-          <w:bCs/>
-          <w:sz w:val="26"/>
-          <w:szCs w:val="26"/>
-          <w:lang w:val="vi-VN"/>
-        </w:rPr>
-        <w:t>OpenStreetMap</w:t>
-      </w:r>
-    </w:p>
-    <w:p>
-      <w:pPr>
-        <w:suppressAutoHyphens w:val="0"/>
-        <w:rPr>
-          <w:b/>
-          <w:color w:val="EE0000"/>
-          <w:sz w:val="26"/>
-          <w:szCs w:val="26"/>
-        </w:rPr>
-      </w:pPr>
-    </w:p>
-    <w:p>
-      <w:pPr>
-        <w:suppressAutoHyphens w:val="0"/>
-        <w:rPr>
-          <w:b/>
-          <w:color w:val="EE0000"/>
-          <w:sz w:val="26"/>
-          <w:szCs w:val="26"/>
-        </w:rPr>
-      </w:pPr>
-      <w:r>
-        <w:rPr>
-          <w:b/>
-          <w:color w:val="EE0000"/>
-          <w:sz w:val="26"/>
-          <w:szCs w:val="26"/>
-        </w:rPr>
-        <w:t>I</w:t>
-      </w:r>
-      <w:r>
-        <w:rPr>
-          <w:b/>
-          <w:color w:val="EE0000"/>
-          <w:sz w:val="26"/>
-          <w:szCs w:val="26"/>
-        </w:rPr>
-        <w:t>I</w:t>
-      </w:r>
-      <w:r>
-        <w:rPr>
-          <w:b/>
-          <w:color w:val="EE0000"/>
-          <w:sz w:val="26"/>
-          <w:szCs w:val="26"/>
-        </w:rPr>
-        <w:t xml:space="preserve">. </w:t>
-      </w:r>
-      <w:proofErr w:type="spellStart"/>
-      <w:r>
-        <w:rPr>
-          <w:b/>
-          <w:color w:val="EE0000"/>
-          <w:sz w:val="26"/>
-          <w:szCs w:val="26"/>
-        </w:rPr>
-        <w:t>Phần</w:t>
-      </w:r>
-      <w:proofErr w:type="spellEnd"/>
-      <w:r>
-        <w:rPr>
-          <w:b/>
-          <w:color w:val="EE0000"/>
-          <w:sz w:val="26"/>
-          <w:szCs w:val="26"/>
-        </w:rPr>
-        <w:t xml:space="preserve"> App</w:t>
+        <w:t>. Phần App</w:t>
       </w:r>
     </w:p>
     <w:p>
@@ -11573,13 +11471,8 @@
     </w:p>
     <w:p>
       <w:r>
-        <w:t xml:space="preserve">b. </w:t>
-      </w:r>
-      <w:proofErr w:type="spellStart"/>
-      <w:r>
-        <w:t>homescreen</w:t>
-      </w:r>
-      <w:proofErr w:type="spellEnd"/>
+        <w:t>b. homescreen</w:t>
+      </w:r>
     </w:p>
     <w:p>
       <w:r>
@@ -11685,27 +11578,7 @@
           <w:sz w:val="26"/>
           <w:szCs w:val="26"/>
         </w:rPr>
-        <w:t xml:space="preserve">. </w:t>
-      </w:r>
-      <w:proofErr w:type="spellStart"/>
-      <w:r>
-        <w:rPr>
-          <w:b/>
-          <w:color w:val="EE0000"/>
-          <w:sz w:val="26"/>
-          <w:szCs w:val="26"/>
-        </w:rPr>
-        <w:t>Phần</w:t>
-      </w:r>
-      <w:proofErr w:type="spellEnd"/>
-      <w:r>
-        <w:rPr>
-          <w:b/>
-          <w:color w:val="EE0000"/>
-          <w:sz w:val="26"/>
-          <w:szCs w:val="26"/>
-        </w:rPr>
-        <w:t xml:space="preserve"> A</w:t>
+        <w:t>. Phần A</w:t>
       </w:r>
       <w:r>
         <w:rPr>
@@ -12353,475 +12226,26 @@
       <w:pPr>
         <w:pStyle w:val="Heading2"/>
       </w:pPr>
-      <w:bookmarkStart w:id="35" w:name="_Toc214553752"/>
-      <w:r>
-        <w:t>2.2. C</w:t>
-      </w:r>
-      <w:r>
-        <w:t>ONVOLUTIONAL NEURAL NETWORKS</w:t>
-      </w:r>
-      <w:r>
-        <w:t xml:space="preserve"> </w:t>
-      </w:r>
-      <w:r>
-        <w:t>(CNNs)</w:t>
+      <w:bookmarkStart w:id="35" w:name="_Toc214553753"/>
+      <w:r>
+        <w:t>2.</w:t>
+      </w:r>
+      <w:r>
+        <w:t>2</w:t>
+      </w:r>
+      <w:r>
+        <w:t xml:space="preserve">. </w:t>
+      </w:r>
+      <w:r>
+        <w:t>VISION TRANSFORMERS (ViT</w:t>
+      </w:r>
+      <w:r>
+        <w:t>s</w:t>
+      </w:r>
+      <w:r>
+        <w:t>)</w:t>
       </w:r>
       <w:bookmarkEnd w:id="35"/>
-    </w:p>
-    <w:p>
-      <w:pPr>
-        <w:ind w:firstLine="576"/>
-        <w:jc w:val="both"/>
-        <w:rPr>
-          <w:bCs/>
-          <w:sz w:val="26"/>
-          <w:szCs w:val="26"/>
-        </w:rPr>
-      </w:pPr>
-      <w:r>
-        <w:rPr>
-          <w:bCs/>
-          <w:sz w:val="26"/>
-          <w:szCs w:val="26"/>
-        </w:rPr>
-        <w:t>Convolutional Neural Networks are a class of deep learning models designed to automatically learn feature representations from structured, grid-based data, most common</w:t>
-      </w:r>
-      <w:r>
-        <w:rPr>
-          <w:bCs/>
-          <w:sz w:val="26"/>
-          <w:szCs w:val="26"/>
-        </w:rPr>
-        <w:t xml:space="preserve"> of which are </w:t>
-      </w:r>
-      <w:r>
-        <w:rPr>
-          <w:bCs/>
-          <w:sz w:val="26"/>
-          <w:szCs w:val="26"/>
-        </w:rPr>
-        <w:t>images. They rely on stacks of convolution layers</w:t>
-      </w:r>
-      <w:r>
-        <w:rPr>
-          <w:bCs/>
-          <w:sz w:val="26"/>
-          <w:szCs w:val="26"/>
-        </w:rPr>
-        <w:t>, which are the core component of a CNN,</w:t>
-      </w:r>
-      <w:r>
-        <w:rPr>
-          <w:bCs/>
-          <w:sz w:val="26"/>
-          <w:szCs w:val="26"/>
-        </w:rPr>
-        <w:t xml:space="preserve"> that apply learnable filters</w:t>
-      </w:r>
-      <w:r>
-        <w:rPr>
-          <w:bCs/>
-          <w:sz w:val="26"/>
-          <w:szCs w:val="26"/>
-        </w:rPr>
-        <w:t xml:space="preserve"> </w:t>
-      </w:r>
-      <w:r>
-        <w:rPr>
-          <w:bCs/>
-          <w:sz w:val="26"/>
-          <w:szCs w:val="26"/>
-        </w:rPr>
-        <w:t>(</w:t>
-      </w:r>
-      <w:r>
-        <w:rPr>
-          <w:bCs/>
-          <w:sz w:val="26"/>
-          <w:szCs w:val="26"/>
-        </w:rPr>
-        <w:t>or</w:t>
-      </w:r>
-      <w:r>
-        <w:rPr>
-          <w:bCs/>
-          <w:sz w:val="26"/>
-          <w:szCs w:val="26"/>
-        </w:rPr>
-        <w:t xml:space="preserve"> kernels)</w:t>
-      </w:r>
-      <w:r>
-        <w:rPr>
-          <w:bCs/>
-          <w:sz w:val="26"/>
-          <w:szCs w:val="26"/>
-        </w:rPr>
-        <w:t xml:space="preserve"> across the input to produce feature maps</w:t>
-      </w:r>
-      <w:r>
-        <w:rPr>
-          <w:bCs/>
-          <w:sz w:val="26"/>
-          <w:szCs w:val="26"/>
-        </w:rPr>
-        <w:t xml:space="preserve"> by</w:t>
-      </w:r>
-      <w:r>
-        <w:rPr>
-          <w:bCs/>
-          <w:sz w:val="26"/>
-          <w:szCs w:val="26"/>
-        </w:rPr>
-        <w:t xml:space="preserve"> capturing low-level patterns such as edges and textures, and progressively higher-level structures such as shapes and object parts. </w:t>
-      </w:r>
-    </w:p>
-    <w:p>
-      <w:pPr>
-        <w:ind w:firstLine="576"/>
-        <w:jc w:val="both"/>
-        <w:rPr>
-          <w:bCs/>
-          <w:sz w:val="26"/>
-          <w:szCs w:val="26"/>
-        </w:rPr>
-      </w:pPr>
-      <w:r>
-        <w:rPr>
-          <w:bCs/>
-          <w:sz w:val="26"/>
-          <w:szCs w:val="26"/>
-        </w:rPr>
-        <w:t xml:space="preserve">These convolutional </w:t>
-      </w:r>
-      <w:r>
-        <w:rPr>
-          <w:bCs/>
-          <w:sz w:val="26"/>
-          <w:szCs w:val="26"/>
-        </w:rPr>
-        <w:t xml:space="preserve">layers </w:t>
-      </w:r>
-      <w:r>
-        <w:rPr>
-          <w:bCs/>
-          <w:sz w:val="26"/>
-          <w:szCs w:val="26"/>
-        </w:rPr>
-        <w:t xml:space="preserve">are typically </w:t>
-      </w:r>
-      <w:r>
-        <w:rPr>
-          <w:bCs/>
-          <w:sz w:val="26"/>
-          <w:szCs w:val="26"/>
-        </w:rPr>
-        <w:t xml:space="preserve">separated by </w:t>
-      </w:r>
-      <w:r>
-        <w:rPr>
-          <w:bCs/>
-          <w:sz w:val="26"/>
-          <w:szCs w:val="26"/>
-        </w:rPr>
-        <w:t>pooling layers</w:t>
-      </w:r>
-      <w:r>
-        <w:rPr>
-          <w:bCs/>
-          <w:sz w:val="26"/>
-          <w:szCs w:val="26"/>
-        </w:rPr>
-        <w:t xml:space="preserve"> </w:t>
-      </w:r>
-      <w:r>
-        <w:rPr>
-          <w:bCs/>
-          <w:sz w:val="26"/>
-          <w:szCs w:val="26"/>
-        </w:rPr>
-        <w:t xml:space="preserve">(or </w:t>
-      </w:r>
-      <w:r>
-        <w:rPr>
-          <w:bCs/>
-          <w:sz w:val="26"/>
-          <w:szCs w:val="26"/>
-        </w:rPr>
-        <w:t>downsampling</w:t>
-      </w:r>
-      <w:r>
-        <w:rPr>
-          <w:bCs/>
-          <w:sz w:val="26"/>
-          <w:szCs w:val="26"/>
-        </w:rPr>
-        <w:t xml:space="preserve"> </w:t>
-      </w:r>
-      <w:r>
-        <w:rPr>
-          <w:bCs/>
-          <w:sz w:val="26"/>
-          <w:szCs w:val="26"/>
-        </w:rPr>
-        <w:t>layer)</w:t>
-      </w:r>
-      <w:r>
-        <w:rPr>
-          <w:bCs/>
-          <w:sz w:val="26"/>
-          <w:szCs w:val="26"/>
-        </w:rPr>
-        <w:t xml:space="preserve">, which reduce the spatial </w:t>
-      </w:r>
-      <w:r>
-        <w:rPr>
-          <w:bCs/>
-          <w:sz w:val="26"/>
-          <w:szCs w:val="26"/>
-        </w:rPr>
-        <w:t xml:space="preserve">dimensions </w:t>
-      </w:r>
-      <w:r>
-        <w:rPr>
-          <w:bCs/>
-          <w:sz w:val="26"/>
-          <w:szCs w:val="26"/>
-        </w:rPr>
-        <w:t>of feature maps</w:t>
-      </w:r>
-      <w:r>
-        <w:rPr>
-          <w:bCs/>
-          <w:sz w:val="26"/>
-          <w:szCs w:val="26"/>
-        </w:rPr>
-        <w:t xml:space="preserve"> by</w:t>
-      </w:r>
-      <w:r>
-        <w:t xml:space="preserve"> </w:t>
-      </w:r>
-      <w:r>
-        <w:rPr>
-          <w:bCs/>
-          <w:sz w:val="26"/>
-          <w:szCs w:val="26"/>
-        </w:rPr>
-        <w:t>retaining the most important information</w:t>
-      </w:r>
-      <w:r>
-        <w:rPr>
-          <w:bCs/>
-          <w:sz w:val="26"/>
-          <w:szCs w:val="26"/>
-        </w:rPr>
-        <w:t xml:space="preserve"> through the use of</w:t>
-      </w:r>
-      <w:r>
-        <w:rPr>
-          <w:bCs/>
-          <w:sz w:val="26"/>
-          <w:szCs w:val="26"/>
-        </w:rPr>
-        <w:t xml:space="preserve"> operations</w:t>
-      </w:r>
-      <w:r>
-        <w:rPr>
-          <w:bCs/>
-          <w:sz w:val="26"/>
-          <w:szCs w:val="26"/>
-        </w:rPr>
-        <w:t xml:space="preserve"> such as max pooling or average pooling. </w:t>
-      </w:r>
-      <w:r>
-        <w:rPr>
-          <w:bCs/>
-          <w:sz w:val="26"/>
-          <w:szCs w:val="26"/>
-        </w:rPr>
-        <w:t xml:space="preserve">As a result, </w:t>
-      </w:r>
-      <w:r>
-        <w:rPr>
-          <w:bCs/>
-          <w:sz w:val="26"/>
-          <w:szCs w:val="26"/>
-        </w:rPr>
-        <w:t>computational cost</w:t>
-      </w:r>
-      <w:r>
-        <w:rPr>
-          <w:bCs/>
-          <w:sz w:val="26"/>
-          <w:szCs w:val="26"/>
-        </w:rPr>
-        <w:t xml:space="preserve"> and overfitting are reduced while </w:t>
-      </w:r>
-      <w:r>
-        <w:rPr>
-          <w:bCs/>
-          <w:sz w:val="26"/>
-          <w:szCs w:val="26"/>
-        </w:rPr>
-        <w:t>encourag</w:t>
-      </w:r>
-      <w:r>
-        <w:rPr>
-          <w:bCs/>
-          <w:sz w:val="26"/>
-          <w:szCs w:val="26"/>
-        </w:rPr>
-        <w:t>ing</w:t>
-      </w:r>
-      <w:r>
-        <w:rPr>
-          <w:bCs/>
-          <w:sz w:val="26"/>
-          <w:szCs w:val="26"/>
-        </w:rPr>
-        <w:t xml:space="preserve"> invariance. </w:t>
-      </w:r>
-    </w:p>
-    <w:p>
-      <w:pPr>
-        <w:ind w:firstLine="576"/>
-        <w:jc w:val="both"/>
-        <w:rPr>
-          <w:bCs/>
-          <w:sz w:val="26"/>
-          <w:szCs w:val="26"/>
-        </w:rPr>
-      </w:pPr>
-      <w:r>
-        <w:rPr>
-          <w:bCs/>
-          <w:sz w:val="26"/>
-          <w:szCs w:val="26"/>
-        </w:rPr>
-        <w:t xml:space="preserve">After multiple stages of convolution and pooling, the resulting high-level feature maps are flattened </w:t>
-      </w:r>
-      <w:r>
-        <w:rPr>
-          <w:bCs/>
-          <w:sz w:val="26"/>
-          <w:szCs w:val="26"/>
-        </w:rPr>
-        <w:t>into a</w:t>
-      </w:r>
-      <w:r>
-        <w:rPr>
-          <w:lang w:eastAsia="vi-VN"/>
-        </w:rPr>
-        <w:t xml:space="preserve"> </w:t>
-      </w:r>
-      <w:r>
-        <w:rPr>
-          <w:bCs/>
-          <w:sz w:val="26"/>
-          <w:szCs w:val="26"/>
-        </w:rPr>
-        <w:t xml:space="preserve">one-dimensional vector </w:t>
-      </w:r>
-      <w:r>
-        <w:rPr>
-          <w:bCs/>
-          <w:sz w:val="26"/>
-          <w:szCs w:val="26"/>
-        </w:rPr>
-        <w:t xml:space="preserve">and </w:t>
-      </w:r>
-      <w:r>
-        <w:rPr>
-          <w:bCs/>
-          <w:sz w:val="26"/>
-          <w:szCs w:val="26"/>
-        </w:rPr>
-        <w:t xml:space="preserve">is </w:t>
-      </w:r>
-      <w:r>
-        <w:rPr>
-          <w:bCs/>
-          <w:sz w:val="26"/>
-          <w:szCs w:val="26"/>
-        </w:rPr>
-        <w:t xml:space="preserve">fed into one or more </w:t>
-      </w:r>
-      <w:r>
-        <w:rPr>
-          <w:bCs/>
-          <w:sz w:val="26"/>
-          <w:szCs w:val="26"/>
-        </w:rPr>
-        <w:t>fully connected layers</w:t>
-      </w:r>
-      <w:r>
-        <w:rPr>
-          <w:bCs/>
-          <w:sz w:val="26"/>
-          <w:szCs w:val="26"/>
-        </w:rPr>
-        <w:t xml:space="preserve"> </w:t>
-      </w:r>
-      <w:r>
-        <w:rPr>
-          <w:bCs/>
-          <w:sz w:val="26"/>
-          <w:szCs w:val="26"/>
-        </w:rPr>
-        <w:t>(</w:t>
-      </w:r>
-      <w:r>
-        <w:rPr>
-          <w:bCs/>
-          <w:sz w:val="26"/>
-          <w:szCs w:val="26"/>
-        </w:rPr>
-        <w:t>or</w:t>
-      </w:r>
-      <w:r>
-        <w:rPr>
-          <w:bCs/>
-          <w:sz w:val="26"/>
-          <w:szCs w:val="26"/>
-        </w:rPr>
-        <w:t xml:space="preserve"> dense layer)</w:t>
-      </w:r>
-      <w:r>
-        <w:rPr>
-          <w:bCs/>
-          <w:sz w:val="26"/>
-          <w:szCs w:val="26"/>
-        </w:rPr>
-        <w:t>, where all neurons are densely linked to perform higher-level reasoning. These dense layers integrate information across the entire image and convert abstract spatial features into representations for final prediction, often regularized through dropout to improve generalization.</w:t>
-      </w:r>
-    </w:p>
-    <w:p>
-      <w:pPr>
-        <w:suppressAutoHyphens w:val="0"/>
-        <w:rPr>
-          <w:bCs/>
-          <w:sz w:val="26"/>
-          <w:szCs w:val="26"/>
-        </w:rPr>
-      </w:pPr>
-    </w:p>
-    <w:p>
-      <w:pPr>
-        <w:pStyle w:val="Heading2"/>
-      </w:pPr>
-      <w:bookmarkStart w:id="36" w:name="_Toc214553753"/>
-      <w:r>
-        <w:t xml:space="preserve">2.3. </w:t>
-      </w:r>
-      <w:r>
-        <w:t>VISION TRANSFORMERS (ViT</w:t>
-      </w:r>
-      <w:r>
-        <w:t>s</w:t>
-      </w:r>
-      <w:r>
-        <w:t>)</w:t>
-      </w:r>
-      <w:bookmarkEnd w:id="36"/>
     </w:p>
     <w:p>
       <w:pPr>
@@ -12880,16 +12304,7 @@
           <w:sz w:val="26"/>
           <w:szCs w:val="26"/>
         </w:rPr>
-        <w:t xml:space="preserve"> the transformer architecture to image analysis by converting an image into a sequence of fixed-size, non-overlapping patches, typically 16×16 pixels each. Every patch is flattened into a single vector and projected through a learnable embedding layer, forming a patch embedding that transforms the original 2D image into a 1D sequence of tokens suitable for transformer processing. Positional encodings are then added to </w:t>
-      </w:r>
-      <w:r>
-        <w:rPr>
-          <w:bCs/>
-          <w:sz w:val="26"/>
-          <w:szCs w:val="26"/>
-        </w:rPr>
-        <w:lastRenderedPageBreak/>
-        <w:t>these embeddings to supply spatial context, allowing the self-attention mechanism to retain information about each patch’s location in the original image and preserve the underlying 2D structure.</w:t>
+        <w:t xml:space="preserve"> the transformer architecture to image analysis by converting an image into a sequence of fixed-size, non-overlapping patches, typically 16×16 pixels each. Every patch is flattened into a single vector and projected through a learnable embedding layer, forming a patch embedding that transforms the original 2D image into a 1D sequence of tokens suitable for transformer processing. Positional encodings are then added to these embeddings to supply spatial context, allowing the self-attention mechanism to retain information about each patch’s location in the original image and preserve the underlying 2D structure.</w:t>
       </w:r>
     </w:p>
     <w:p>
@@ -12997,7 +12412,16 @@
           <w:sz w:val="26"/>
           <w:szCs w:val="26"/>
         </w:rPr>
-        <w:t>global information from the full set of image patches. After the encoder stack, the final embedding of the CLS token represents a holistic summary of the image. This embedding is then passed to a lightweight multilayer perceptron (MLP) head, typically consisting of one or two fully connected layers followed by a SoftMax activation for classification tasks or a linear layer for regression tasks, producing the final prediction of the model.</w:t>
+        <w:t xml:space="preserve">global information from the full set of image patches. After the encoder stack, the final embedding of the CLS token represents a holistic summary of the image. This embedding is then passed to a lightweight multilayer perceptron (MLP) head, typically consisting of one or two fully connected layers followed by a SoftMax </w:t>
+      </w:r>
+      <w:r>
+        <w:rPr>
+          <w:bCs/>
+          <w:sz w:val="26"/>
+          <w:szCs w:val="26"/>
+        </w:rPr>
+        <w:lastRenderedPageBreak/>
+        <w:t>activation for classification tasks or a linear layer for regression tasks, producing the final prediction of the model.</w:t>
       </w:r>
     </w:p>
     <w:p>
@@ -13200,7 +12624,7 @@
           <w:sz w:val="26"/>
           <w:szCs w:val="26"/>
         </w:rPr>
-        <w:t>CNN Feature Extractor (MobileNetV3 backbone)</w:t>
+        <w:t xml:space="preserve">ViT </w:t>
       </w:r>
       <w:r>
         <w:rPr>
@@ -13209,7 +12633,7 @@
           <w:szCs w:val="26"/>
         </w:rPr>
         <w:br/>
-        <w:t>Extracts lightweight local spatial features such as textures, edge patterns, and fine structural details. It outputs a feature map with high spatial resolution and low computational cost.</w:t>
+        <w:t>Converts the image into a sequence of patches and applies multi-head self-attention to capture broad contextual relationships and long-range dependencies.</w:t>
       </w:r>
     </w:p>
     <w:p>
@@ -13232,7 +12656,7 @@
           <w:sz w:val="26"/>
           <w:szCs w:val="26"/>
         </w:rPr>
-        <w:t>ViT Feature Extractor</w:t>
+        <w:t>Linear Classifier</w:t>
       </w:r>
       <w:r>
         <w:rPr>
@@ -13241,96 +12665,6 @@
           <w:szCs w:val="26"/>
         </w:rPr>
         <w:br/>
-        <w:t>Converts the image into a sequence of patches and applies multi-head self-</w:t>
-      </w:r>
-      <w:r>
-        <w:rPr>
-          <w:bCs/>
-          <w:sz w:val="26"/>
-          <w:szCs w:val="26"/>
-        </w:rPr>
-        <w:lastRenderedPageBreak/>
-        <w:t>attention to capture broad contextual relationships and long-range dependencies.</w:t>
-      </w:r>
-    </w:p>
-    <w:p>
-      <w:pPr>
-        <w:numPr>
-          <w:ilvl w:val="0"/>
-          <w:numId w:val="30"/>
-        </w:numPr>
-        <w:suppressAutoHyphens w:val="0"/>
-        <w:rPr>
-          <w:bCs/>
-          <w:sz w:val="26"/>
-          <w:szCs w:val="26"/>
-        </w:rPr>
-      </w:pPr>
-      <w:r>
-        <w:rPr>
-          <w:b/>
-          <w:bCs/>
-          <w:sz w:val="26"/>
-          <w:szCs w:val="26"/>
-        </w:rPr>
-        <w:t>Feature Alignment Layer</w:t>
-      </w:r>
-      <w:r>
-        <w:rPr>
-          <w:bCs/>
-          <w:sz w:val="26"/>
-          <w:szCs w:val="26"/>
-        </w:rPr>
-        <w:br/>
-        <w:t>Projects CNN feature maps and ViT token embeddings into a compatible dimensional space for downstream fusion.</w:t>
-      </w:r>
-    </w:p>
-    <w:p>
-      <w:pPr>
-        <w:numPr>
-          <w:ilvl w:val="0"/>
-          <w:numId w:val="30"/>
-        </w:numPr>
-        <w:suppressAutoHyphens w:val="0"/>
-        <w:rPr>
-          <w:bCs/>
-          <w:sz w:val="26"/>
-          <w:szCs w:val="26"/>
-        </w:rPr>
-      </w:pPr>
-      <w:r>
-        <w:rPr>
-          <w:b/>
-          <w:bCs/>
-          <w:sz w:val="26"/>
-          <w:szCs w:val="26"/>
-        </w:rPr>
-        <w:t xml:space="preserve">Gating </w:t>
-      </w:r>
-      <w:r>
-        <w:rPr>
-          <w:b/>
-          <w:bCs/>
-          <w:sz w:val="26"/>
-          <w:szCs w:val="26"/>
-        </w:rPr>
-        <w:t>mechanism</w:t>
-      </w:r>
-      <w:r>
-        <w:rPr>
-          <w:bCs/>
-          <w:sz w:val="26"/>
-          <w:szCs w:val="26"/>
-        </w:rPr>
-        <w:br/>
-      </w:r>
-      <w:r>
-        <w:rPr>
-          <w:bCs/>
-          <w:sz w:val="26"/>
-          <w:szCs w:val="26"/>
-        </w:rPr>
-        <w:t>The gating mechanism regulates the contribution of CNN-derived features and ViT-derived features. It computes a learned weight vector that dynamically adjusts how much each feature source influences the fused representation. When CNN features provide clearer local details—such as gill spacing or cap texture—the gate shifts weight toward the CNN branch. When global structure or shape relationships dominate, the gate assigns more emphasis to ViT features.</w:t>
       </w:r>
     </w:p>
     <w:p>
@@ -13338,26 +12672,42 @@
         <w:suppressAutoHyphens w:val="0"/>
         <w:ind w:left="720"/>
         <w:rPr>
-          <w:bCs/>
-          <w:sz w:val="26"/>
-          <w:szCs w:val="26"/>
-        </w:rPr>
-      </w:pPr>
-      <w:r>
-        <w:rPr>
-          <w:bCs/>
-          <w:sz w:val="26"/>
-          <w:szCs w:val="26"/>
-        </w:rPr>
-        <w:t>This adaptive weighting improves robustness, especially in cases where mushroom species share similar textures but differ in subtle global cues, or where environmental noise (e.g., background foliage, lighting) may affect one branch more than the other. The gating mechanism ensures the model maintains stable predictions by leveraging the most reliable feature stream for each sample.</w:t>
-      </w:r>
-    </w:p>
-    <w:p>
-      <w:pPr>
-        <w:numPr>
-          <w:ilvl w:val="0"/>
-          <w:numId w:val="30"/>
-        </w:numPr>
+          <w:b/>
+          <w:bCs/>
+          <w:sz w:val="26"/>
+          <w:szCs w:val="26"/>
+        </w:rPr>
+      </w:pPr>
+      <w:r>
+        <w:rPr>
+          <w:b/>
+          <w:bCs/>
+          <w:sz w:val="26"/>
+          <w:szCs w:val="26"/>
+        </w:rPr>
+        <w:t>2.</w:t>
+      </w:r>
+      <w:r>
+        <w:rPr>
+          <w:b/>
+          <w:bCs/>
+          <w:sz w:val="26"/>
+          <w:szCs w:val="26"/>
+        </w:rPr>
+        <w:t>5</w:t>
+      </w:r>
+      <w:r>
+        <w:rPr>
+          <w:b/>
+          <w:bCs/>
+          <w:sz w:val="26"/>
+          <w:szCs w:val="26"/>
+        </w:rPr>
+        <w:t>.3. Optimization Strategy</w:t>
+      </w:r>
+    </w:p>
+    <w:p>
+      <w:pPr>
         <w:suppressAutoHyphens w:val="0"/>
         <w:rPr>
           <w:bCs/>
@@ -13367,355 +12717,6 @@
       </w:pPr>
       <w:r>
         <w:rPr>
-          <w:b/>
-          <w:sz w:val="26"/>
-          <w:szCs w:val="26"/>
-        </w:rPr>
-        <w:t>Multi-Head Attention</w:t>
-      </w:r>
-      <w:r>
-        <w:rPr>
-          <w:bCs/>
-          <w:sz w:val="26"/>
-          <w:szCs w:val="26"/>
-        </w:rPr>
-        <w:br/>
-      </w:r>
-      <w:r>
-        <w:rPr>
-          <w:bCs/>
-          <w:sz w:val="26"/>
-          <w:szCs w:val="26"/>
-        </w:rPr>
-        <w:t>Multi-head attention operates on the sequence of token embeddings produced by the ViT branch. Each attention head independently computes relationships between tokens by assigning attention weights, allowing the model to capture multiple types of global dependencies across the entire image. When combined, these heads create a richer, multi-perspective representation.</w:t>
-      </w:r>
-    </w:p>
-    <w:p>
-      <w:pPr>
-        <w:suppressAutoHyphens w:val="0"/>
-        <w:ind w:left="720"/>
-        <w:rPr>
-          <w:bCs/>
-          <w:sz w:val="26"/>
-          <w:szCs w:val="26"/>
-        </w:rPr>
-      </w:pPr>
-      <w:r>
-        <w:rPr>
-          <w:bCs/>
-          <w:sz w:val="26"/>
-          <w:szCs w:val="26"/>
-        </w:rPr>
-        <w:t>Within the hybrid model, multi-head attention plays a key role in aligning ViT features with CNN feature maps. Since CNN outputs reflect localized spatial patterns and ViT outputs reflect global contextual patterns, multi-head attention provides a flexible way to project both sources into a shared representational space, enabling the system to mix them effectively during fusion.</w:t>
-      </w:r>
-    </w:p>
-    <w:p>
-      <w:pPr>
-        <w:numPr>
-          <w:ilvl w:val="0"/>
-          <w:numId w:val="30"/>
-        </w:numPr>
-        <w:suppressAutoHyphens w:val="0"/>
-        <w:rPr>
-          <w:b/>
-          <w:sz w:val="26"/>
-          <w:szCs w:val="26"/>
-        </w:rPr>
-      </w:pPr>
-      <w:r>
-        <w:rPr>
-          <w:b/>
-          <w:sz w:val="26"/>
-          <w:szCs w:val="26"/>
-        </w:rPr>
-        <w:t>attention fusion module</w:t>
-      </w:r>
-    </w:p>
-    <w:p>
-      <w:pPr>
-        <w:suppressAutoHyphens w:val="0"/>
-        <w:ind w:left="720"/>
-        <w:rPr>
-          <w:bCs/>
-          <w:sz w:val="26"/>
-          <w:szCs w:val="26"/>
-        </w:rPr>
-      </w:pPr>
-      <w:r>
-        <w:rPr>
-          <w:bCs/>
-          <w:sz w:val="26"/>
-          <w:szCs w:val="26"/>
-        </w:rPr>
-        <w:t>The attention fusion module combines gated CNN and ViT representations into a unified feature vector. It applies attention-based weighting to integrate both global and local information, ensuring that the final representation captures fine-grained textures while still considering overall structural relationships. This fused feature space is particularly important for species that appear superficially similar yet differ in minor morphological characteristics. By preserving complementary aspects from both architectures, the module enhances the system’s discriminatory power.</w:t>
-      </w:r>
-    </w:p>
-    <w:p>
-      <w:pPr>
-        <w:numPr>
-          <w:ilvl w:val="0"/>
-          <w:numId w:val="30"/>
-        </w:numPr>
-        <w:suppressAutoHyphens w:val="0"/>
-        <w:rPr>
-          <w:bCs/>
-          <w:sz w:val="26"/>
-          <w:szCs w:val="26"/>
-        </w:rPr>
-      </w:pPr>
-      <w:r>
-        <w:rPr>
-          <w:b/>
-          <w:bCs/>
-          <w:sz w:val="26"/>
-          <w:szCs w:val="26"/>
-        </w:rPr>
-        <w:t>Non-Linear Classifier</w:t>
-      </w:r>
-      <w:r>
-        <w:rPr>
-          <w:bCs/>
-          <w:sz w:val="26"/>
-          <w:szCs w:val="26"/>
-        </w:rPr>
-        <w:br/>
-        <w:t>A fully connected classification head with activation functions (e.g., GELU), dropout, and normalization layers, producing the final predicted class.</w:t>
-      </w:r>
-    </w:p>
-    <w:p>
-      <w:pPr>
-        <w:suppressAutoHyphens w:val="0"/>
-        <w:ind w:left="360"/>
-        <w:rPr>
-          <w:bCs/>
-          <w:sz w:val="26"/>
-          <w:szCs w:val="26"/>
-        </w:rPr>
-      </w:pPr>
-    </w:p>
-    <w:p>
-      <w:pPr>
-        <w:suppressAutoHyphens w:val="0"/>
-        <w:ind w:left="360"/>
-        <w:rPr>
-          <w:b/>
-          <w:bCs/>
-          <w:sz w:val="26"/>
-          <w:szCs w:val="26"/>
-        </w:rPr>
-      </w:pPr>
-      <w:r>
-        <w:rPr>
-          <w:b/>
-          <w:bCs/>
-          <w:sz w:val="26"/>
-          <w:szCs w:val="26"/>
-        </w:rPr>
-        <w:t>2.</w:t>
-      </w:r>
-      <w:r>
-        <w:rPr>
-          <w:b/>
-          <w:bCs/>
-          <w:sz w:val="26"/>
-          <w:szCs w:val="26"/>
-        </w:rPr>
-        <w:t>5</w:t>
-      </w:r>
-      <w:r>
-        <w:rPr>
-          <w:b/>
-          <w:bCs/>
-          <w:sz w:val="26"/>
-          <w:szCs w:val="26"/>
-        </w:rPr>
-        <w:t>.2. Fusion Logic</w:t>
-      </w:r>
-    </w:p>
-    <w:p>
-      <w:pPr>
-        <w:suppressAutoHyphens w:val="0"/>
-        <w:rPr>
-          <w:bCs/>
-          <w:sz w:val="26"/>
-          <w:szCs w:val="26"/>
-        </w:rPr>
-      </w:pPr>
-      <w:r>
-        <w:rPr>
-          <w:bCs/>
-          <w:sz w:val="26"/>
-          <w:szCs w:val="26"/>
-        </w:rPr>
-        <w:t>After feature extraction, the model performs:</w:t>
-      </w:r>
-    </w:p>
-    <w:p>
-      <w:pPr>
-        <w:numPr>
-          <w:ilvl w:val="0"/>
-          <w:numId w:val="31"/>
-        </w:numPr>
-        <w:suppressAutoHyphens w:val="0"/>
-        <w:rPr>
-          <w:bCs/>
-          <w:sz w:val="26"/>
-          <w:szCs w:val="26"/>
-        </w:rPr>
-      </w:pPr>
-      <w:r>
-        <w:rPr>
-          <w:bCs/>
-          <w:sz w:val="26"/>
-          <w:szCs w:val="26"/>
-        </w:rPr>
-        <w:t>Dimensional projection of both feature sets</w:t>
-      </w:r>
-    </w:p>
-    <w:p>
-      <w:pPr>
-        <w:numPr>
-          <w:ilvl w:val="0"/>
-          <w:numId w:val="31"/>
-        </w:numPr>
-        <w:suppressAutoHyphens w:val="0"/>
-        <w:rPr>
-          <w:bCs/>
-          <w:sz w:val="26"/>
-          <w:szCs w:val="26"/>
-        </w:rPr>
-      </w:pPr>
-      <w:r>
-        <w:rPr>
-          <w:bCs/>
-          <w:sz w:val="26"/>
-          <w:szCs w:val="26"/>
-        </w:rPr>
-        <w:t>Gating to determine relative weighting</w:t>
-      </w:r>
-    </w:p>
-    <w:p>
-      <w:pPr>
-        <w:numPr>
-          <w:ilvl w:val="0"/>
-          <w:numId w:val="31"/>
-        </w:numPr>
-        <w:suppressAutoHyphens w:val="0"/>
-        <w:rPr>
-          <w:bCs/>
-          <w:sz w:val="26"/>
-          <w:szCs w:val="26"/>
-        </w:rPr>
-      </w:pPr>
-      <w:r>
-        <w:rPr>
-          <w:bCs/>
-          <w:sz w:val="26"/>
-          <w:szCs w:val="26"/>
-        </w:rPr>
-        <w:t>Attention-based fusion to emphasize informative features</w:t>
-      </w:r>
-    </w:p>
-    <w:p>
-      <w:pPr>
-        <w:numPr>
-          <w:ilvl w:val="0"/>
-          <w:numId w:val="31"/>
-        </w:numPr>
-        <w:suppressAutoHyphens w:val="0"/>
-        <w:rPr>
-          <w:bCs/>
-          <w:sz w:val="26"/>
-          <w:szCs w:val="26"/>
-        </w:rPr>
-      </w:pPr>
-      <w:r>
-        <w:rPr>
-          <w:bCs/>
-          <w:sz w:val="26"/>
-          <w:szCs w:val="26"/>
-        </w:rPr>
-        <w:t>Aggregation into a single embedding vector for classification</w:t>
-      </w:r>
-    </w:p>
-    <w:p>
-      <w:pPr>
-        <w:suppressAutoHyphens w:val="0"/>
-        <w:rPr>
-          <w:bCs/>
-          <w:sz w:val="26"/>
-          <w:szCs w:val="26"/>
-        </w:rPr>
-      </w:pPr>
-      <w:r>
-        <w:rPr>
-          <w:bCs/>
-          <w:sz w:val="26"/>
-          <w:szCs w:val="26"/>
-        </w:rPr>
-        <w:t>This process ensures that both local patterns and global layouts are effectively captured in the final representation.</w:t>
-      </w:r>
-    </w:p>
-    <w:p>
-      <w:pPr>
-        <w:suppressAutoHyphens w:val="0"/>
-        <w:rPr>
-          <w:bCs/>
-          <w:sz w:val="26"/>
-          <w:szCs w:val="26"/>
-        </w:rPr>
-      </w:pPr>
-    </w:p>
-    <w:p>
-      <w:pPr>
-        <w:suppressAutoHyphens w:val="0"/>
-        <w:ind w:left="720"/>
-        <w:rPr>
-          <w:b/>
-          <w:bCs/>
-          <w:sz w:val="26"/>
-          <w:szCs w:val="26"/>
-        </w:rPr>
-      </w:pPr>
-      <w:r>
-        <w:rPr>
-          <w:b/>
-          <w:bCs/>
-          <w:sz w:val="26"/>
-          <w:szCs w:val="26"/>
-        </w:rPr>
-        <w:t>2.</w:t>
-      </w:r>
-      <w:r>
-        <w:rPr>
-          <w:b/>
-          <w:bCs/>
-          <w:sz w:val="26"/>
-          <w:szCs w:val="26"/>
-        </w:rPr>
-        <w:t>5</w:t>
-      </w:r>
-      <w:r>
-        <w:rPr>
-          <w:b/>
-          <w:bCs/>
-          <w:sz w:val="26"/>
-          <w:szCs w:val="26"/>
-        </w:rPr>
-        <w:t>.3. Optimization Strategy</w:t>
-      </w:r>
-    </w:p>
-    <w:p>
-      <w:pPr>
-        <w:suppressAutoHyphens w:val="0"/>
-        <w:rPr>
-          <w:bCs/>
-          <w:sz w:val="26"/>
-          <w:szCs w:val="26"/>
-        </w:rPr>
-      </w:pPr>
-      <w:r>
-        <w:rPr>
           <w:bCs/>
           <w:sz w:val="26"/>
           <w:szCs w:val="26"/>
@@ -13738,179 +12739,6 @@
           <w:szCs w:val="26"/>
         </w:rPr>
         <w:t>, allowing both branches and the fusion module to adapt jointly. AdamW’s decoupled weight decay improves stability and reduces overfitting, especially in hybrid architectures.</w:t>
-      </w:r>
-    </w:p>
-    <w:p>
-      <w:pPr>
-        <w:suppressAutoHyphens w:val="0"/>
-        <w:rPr>
-          <w:bCs/>
-          <w:sz w:val="26"/>
-          <w:szCs w:val="26"/>
-        </w:rPr>
-      </w:pPr>
-    </w:p>
-    <w:p>
-      <w:pPr>
-        <w:suppressAutoHyphens w:val="0"/>
-        <w:ind w:left="720"/>
-        <w:rPr>
-          <w:b/>
-          <w:bCs/>
-          <w:sz w:val="26"/>
-          <w:szCs w:val="26"/>
-        </w:rPr>
-      </w:pPr>
-      <w:r>
-        <w:rPr>
-          <w:b/>
-          <w:bCs/>
-          <w:sz w:val="26"/>
-          <w:szCs w:val="26"/>
-        </w:rPr>
-        <w:t>2.</w:t>
-      </w:r>
-      <w:r>
-        <w:rPr>
-          <w:b/>
-          <w:bCs/>
-          <w:sz w:val="26"/>
-          <w:szCs w:val="26"/>
-        </w:rPr>
-        <w:t>5</w:t>
-      </w:r>
-      <w:r>
-        <w:rPr>
-          <w:b/>
-          <w:bCs/>
-          <w:sz w:val="26"/>
-          <w:szCs w:val="26"/>
-        </w:rPr>
-        <w:t>.4. Comparison With Baseline Models</w:t>
-      </w:r>
-    </w:p>
-    <w:p>
-      <w:pPr>
-        <w:suppressAutoHyphens w:val="0"/>
-        <w:rPr>
-          <w:bCs/>
-          <w:sz w:val="26"/>
-          <w:szCs w:val="26"/>
-        </w:rPr>
-      </w:pPr>
-      <w:r>
-        <w:rPr>
-          <w:bCs/>
-          <w:sz w:val="26"/>
-          <w:szCs w:val="26"/>
-        </w:rPr>
-        <w:t>The hybrid architecture outperforms the CNN-only and ViT-only baselines due to its ability to:</w:t>
-      </w:r>
-    </w:p>
-    <w:p>
-      <w:pPr>
-        <w:numPr>
-          <w:ilvl w:val="0"/>
-          <w:numId w:val="32"/>
-        </w:numPr>
-        <w:suppressAutoHyphens w:val="0"/>
-        <w:rPr>
-          <w:bCs/>
-          <w:sz w:val="26"/>
-          <w:szCs w:val="26"/>
-        </w:rPr>
-      </w:pPr>
-      <w:r>
-        <w:rPr>
-          <w:bCs/>
-          <w:sz w:val="26"/>
-          <w:szCs w:val="26"/>
-        </w:rPr>
-        <w:t>Combine local texture cues (CNN)</w:t>
-      </w:r>
-    </w:p>
-    <w:p>
-      <w:pPr>
-        <w:numPr>
-          <w:ilvl w:val="0"/>
-          <w:numId w:val="32"/>
-        </w:numPr>
-        <w:suppressAutoHyphens w:val="0"/>
-        <w:rPr>
-          <w:bCs/>
-          <w:sz w:val="26"/>
-          <w:szCs w:val="26"/>
-        </w:rPr>
-      </w:pPr>
-      <w:r>
-        <w:rPr>
-          <w:bCs/>
-          <w:sz w:val="26"/>
-          <w:szCs w:val="26"/>
-        </w:rPr>
-        <w:t>Interpret global shape and contextual cues (ViT)</w:t>
-      </w:r>
-    </w:p>
-    <w:p>
-      <w:pPr>
-        <w:numPr>
-          <w:ilvl w:val="0"/>
-          <w:numId w:val="32"/>
-        </w:numPr>
-        <w:suppressAutoHyphens w:val="0"/>
-        <w:rPr>
-          <w:bCs/>
-          <w:sz w:val="26"/>
-          <w:szCs w:val="26"/>
-        </w:rPr>
-      </w:pPr>
-      <w:r>
-        <w:rPr>
-          <w:bCs/>
-          <w:sz w:val="26"/>
-          <w:szCs w:val="26"/>
-        </w:rPr>
-        <w:t>Dynamically adjust reliance on each via gating</w:t>
-      </w:r>
-    </w:p>
-    <w:p>
-      <w:pPr>
-        <w:numPr>
-          <w:ilvl w:val="0"/>
-          <w:numId w:val="32"/>
-        </w:numPr>
-        <w:suppressAutoHyphens w:val="0"/>
-        <w:rPr>
-          <w:bCs/>
-          <w:sz w:val="26"/>
-          <w:szCs w:val="26"/>
-        </w:rPr>
-      </w:pPr>
-      <w:r>
-        <w:rPr>
-          <w:bCs/>
-          <w:sz w:val="26"/>
-          <w:szCs w:val="26"/>
-        </w:rPr>
-        <w:t>Preserve complementary features through attention fusion</w:t>
-      </w:r>
-    </w:p>
-    <w:p>
-      <w:pPr>
-        <w:suppressAutoHyphens w:val="0"/>
-        <w:rPr>
-          <w:bCs/>
-          <w:sz w:val="26"/>
-          <w:szCs w:val="26"/>
-        </w:rPr>
-      </w:pPr>
-      <w:r>
-        <w:rPr>
-          <w:bCs/>
-          <w:sz w:val="26"/>
-          <w:szCs w:val="26"/>
-        </w:rPr>
-        <w:t>This synergy is particularly effective for mushroom species where visual distinctions involve both fine details and global morphology.</w:t>
       </w:r>
     </w:p>
     <w:p>
@@ -14019,7 +12847,7 @@
           <w:sz w:val="26"/>
           <w:szCs w:val="26"/>
         </w:rPr>
-        <w:t>CNN branch extracts local spatial features</w:t>
+        <w:t>ViT branch generates global patch-based embeddings</w:t>
       </w:r>
     </w:p>
     <w:p>
@@ -14041,72 +12869,6 @@
           <w:sz w:val="26"/>
           <w:szCs w:val="26"/>
         </w:rPr>
-        <w:t>ViT branch generates global patch-based embeddings</w:t>
-      </w:r>
-    </w:p>
-    <w:p>
-      <w:pPr>
-        <w:numPr>
-          <w:ilvl w:val="0"/>
-          <w:numId w:val="33"/>
-        </w:numPr>
-        <w:suppressAutoHyphens w:val="0"/>
-        <w:rPr>
-          <w:bCs/>
-          <w:sz w:val="26"/>
-          <w:szCs w:val="26"/>
-        </w:rPr>
-      </w:pPr>
-      <w:r>
-        <w:rPr>
-          <w:bCs/>
-          <w:sz w:val="26"/>
-          <w:szCs w:val="26"/>
-        </w:rPr>
-        <w:t>Features pass through alignment and gating modules</w:t>
-      </w:r>
-    </w:p>
-    <w:p>
-      <w:pPr>
-        <w:numPr>
-          <w:ilvl w:val="0"/>
-          <w:numId w:val="33"/>
-        </w:numPr>
-        <w:suppressAutoHyphens w:val="0"/>
-        <w:rPr>
-          <w:bCs/>
-          <w:sz w:val="26"/>
-          <w:szCs w:val="26"/>
-        </w:rPr>
-      </w:pPr>
-      <w:r>
-        <w:rPr>
-          <w:bCs/>
-          <w:sz w:val="26"/>
-          <w:szCs w:val="26"/>
-        </w:rPr>
-        <w:t>Attention fusion constructs a unified representation</w:t>
-      </w:r>
-    </w:p>
-    <w:p>
-      <w:pPr>
-        <w:numPr>
-          <w:ilvl w:val="0"/>
-          <w:numId w:val="33"/>
-        </w:numPr>
-        <w:suppressAutoHyphens w:val="0"/>
-        <w:rPr>
-          <w:bCs/>
-          <w:sz w:val="26"/>
-          <w:szCs w:val="26"/>
-        </w:rPr>
-      </w:pPr>
-      <w:r>
-        <w:rPr>
-          <w:bCs/>
-          <w:sz w:val="26"/>
-          <w:szCs w:val="26"/>
-        </w:rPr>
         <w:t>Classifier outputs the predicted mushroom species</w:t>
       </w:r>
     </w:p>
@@ -14262,7 +13024,7 @@
           <w:sz w:val="26"/>
           <w:szCs w:val="26"/>
         </w:rPr>
-        <w:t>Explain:</w:t>
+        <w:t>No self-collection</w:t>
       </w:r>
     </w:p>
     <w:p>
@@ -14291,35 +13053,7 @@
           <w:szCs w:val="26"/>
         </w:rPr>
         <w:lastRenderedPageBreak/>
-        <w:t>No self-collection</w:t>
-      </w:r>
-    </w:p>
-    <w:p>
-      <w:pPr>
-        <w:suppressAutoHyphens w:val="0"/>
-        <w:rPr>
-          <w:bCs/>
-          <w:sz w:val="26"/>
-          <w:szCs w:val="26"/>
-        </w:rPr>
-      </w:pPr>
-    </w:p>
-    <w:p>
-      <w:pPr>
-        <w:suppressAutoHyphens w:val="0"/>
-        <w:rPr>
-          <w:bCs/>
-          <w:sz w:val="26"/>
-          <w:szCs w:val="26"/>
-        </w:rPr>
-      </w:pPr>
-      <w:r>
-        <w:rPr>
-          <w:bCs/>
-          <w:sz w:val="26"/>
-          <w:szCs w:val="26"/>
-        </w:rPr>
-        <w:t>All dataset sources (list each source clearly)</w:t>
+        <w:t xml:space="preserve">All dataset sources </w:t>
       </w:r>
     </w:p>
     <w:p>
@@ -14392,7 +13126,7 @@
           <w:sz w:val="26"/>
           <w:szCs w:val="26"/>
         </w:rPr>
-        <w:t>Explain how your dataset is organized into:</w:t>
+        <w:t>Train</w:t>
       </w:r>
     </w:p>
     <w:p>
@@ -14404,6 +13138,14 @@
           <w:szCs w:val="26"/>
         </w:rPr>
       </w:pPr>
+      <w:r>
+        <w:rPr>
+          <w:bCs/>
+          <w:sz w:val="26"/>
+          <w:szCs w:val="26"/>
+        </w:rPr>
+        <w:t>Validation</w:t>
+      </w:r>
     </w:p>
     <w:p>
       <w:pPr>
@@ -14420,74 +13162,8 @@
           <w:sz w:val="26"/>
           <w:szCs w:val="26"/>
         </w:rPr>
-        <w:t>Train</w:t>
-      </w:r>
-    </w:p>
-    <w:p>
-      <w:pPr>
-        <w:suppressAutoHyphens w:val="0"/>
-        <w:rPr>
-          <w:bCs/>
-          <w:sz w:val="26"/>
-          <w:szCs w:val="26"/>
-        </w:rPr>
-      </w:pPr>
-    </w:p>
-    <w:p>
-      <w:pPr>
-        <w:suppressAutoHyphens w:val="0"/>
-        <w:rPr>
-          <w:bCs/>
-          <w:sz w:val="26"/>
-          <w:szCs w:val="26"/>
-        </w:rPr>
-      </w:pPr>
-      <w:r>
-        <w:rPr>
-          <w:bCs/>
-          <w:sz w:val="26"/>
-          <w:szCs w:val="26"/>
-        </w:rPr>
-        <w:t>Validation</w:t>
-      </w:r>
-    </w:p>
-    <w:p>
-      <w:pPr>
-        <w:suppressAutoHyphens w:val="0"/>
-        <w:rPr>
-          <w:bCs/>
-          <w:sz w:val="26"/>
-          <w:szCs w:val="26"/>
-        </w:rPr>
-      </w:pPr>
-    </w:p>
-    <w:p>
-      <w:pPr>
-        <w:suppressAutoHyphens w:val="0"/>
-        <w:rPr>
-          <w:bCs/>
-          <w:sz w:val="26"/>
-          <w:szCs w:val="26"/>
-        </w:rPr>
-      </w:pPr>
-      <w:r>
-        <w:rPr>
-          <w:bCs/>
-          <w:sz w:val="26"/>
-          <w:szCs w:val="26"/>
-        </w:rPr>
         <w:t>Test</w:t>
       </w:r>
-    </w:p>
-    <w:p>
-      <w:pPr>
-        <w:suppressAutoHyphens w:val="0"/>
-        <w:rPr>
-          <w:bCs/>
-          <w:sz w:val="26"/>
-          <w:szCs w:val="26"/>
-        </w:rPr>
-      </w:pPr>
     </w:p>
     <w:p>
       <w:pPr>
@@ -14589,16 +13265,6 @@
           <w:szCs w:val="26"/>
         </w:rPr>
       </w:pPr>
-    </w:p>
-    <w:p>
-      <w:pPr>
-        <w:suppressAutoHyphens w:val="0"/>
-        <w:rPr>
-          <w:bCs/>
-          <w:sz w:val="26"/>
-          <w:szCs w:val="26"/>
-        </w:rPr>
-      </w:pPr>
       <w:r>
         <w:rPr>
           <w:bCs/>
@@ -14607,16 +13273,6 @@
         </w:rPr>
         <w:t>Remove corrupted images</w:t>
       </w:r>
-    </w:p>
-    <w:p>
-      <w:pPr>
-        <w:suppressAutoHyphens w:val="0"/>
-        <w:rPr>
-          <w:bCs/>
-          <w:sz w:val="26"/>
-          <w:szCs w:val="26"/>
-        </w:rPr>
-      </w:pPr>
     </w:p>
     <w:p>
       <w:pPr>
@@ -14987,6 +13643,14 @@
           <w:szCs w:val="26"/>
         </w:rPr>
       </w:pPr>
+      <w:r>
+        <w:rPr>
+          <w:bCs/>
+          <w:sz w:val="26"/>
+          <w:szCs w:val="26"/>
+        </w:rPr>
+        <w:t>Input size</w:t>
+      </w:r>
     </w:p>
     <w:p>
       <w:pPr>
@@ -15003,7 +13667,7 @@
           <w:sz w:val="26"/>
           <w:szCs w:val="26"/>
         </w:rPr>
-        <w:t>Input size</w:t>
+        <w:t>Batch size</w:t>
       </w:r>
     </w:p>
     <w:p>
@@ -15015,6 +13679,14 @@
           <w:szCs w:val="26"/>
         </w:rPr>
       </w:pPr>
+      <w:r>
+        <w:rPr>
+          <w:bCs/>
+          <w:sz w:val="26"/>
+          <w:szCs w:val="26"/>
+        </w:rPr>
+        <w:t>Optimizer (AdamW)</w:t>
+      </w:r>
     </w:p>
     <w:p>
       <w:pPr>
@@ -15031,7 +13703,7 @@
           <w:sz w:val="26"/>
           <w:szCs w:val="26"/>
         </w:rPr>
-        <w:t>Batch size</w:t>
+        <w:t>Learning rate</w:t>
       </w:r>
     </w:p>
     <w:p>
@@ -15043,6 +13715,14 @@
           <w:szCs w:val="26"/>
         </w:rPr>
       </w:pPr>
+      <w:r>
+        <w:rPr>
+          <w:bCs/>
+          <w:sz w:val="26"/>
+          <w:szCs w:val="26"/>
+        </w:rPr>
+        <w:t>Epochs</w:t>
+      </w:r>
     </w:p>
     <w:p>
       <w:pPr>
@@ -15059,7 +13739,7 @@
           <w:sz w:val="26"/>
           <w:szCs w:val="26"/>
         </w:rPr>
-        <w:t>Optimizer (AdamW)</w:t>
+        <w:t>Scheduler</w:t>
       </w:r>
     </w:p>
     <w:p>
@@ -15071,6 +13751,14 @@
           <w:szCs w:val="26"/>
         </w:rPr>
       </w:pPr>
+      <w:r>
+        <w:rPr>
+          <w:bCs/>
+          <w:sz w:val="26"/>
+          <w:szCs w:val="26"/>
+        </w:rPr>
+        <w:t>Hardware (GPU type)</w:t>
+      </w:r>
     </w:p>
     <w:p>
       <w:pPr>
@@ -15087,131 +13775,8 @@
           <w:sz w:val="26"/>
           <w:szCs w:val="26"/>
         </w:rPr>
-        <w:lastRenderedPageBreak/>
-        <w:t>Learning rate</w:t>
-      </w:r>
-    </w:p>
-    <w:p>
-      <w:pPr>
-        <w:suppressAutoHyphens w:val="0"/>
-        <w:rPr>
-          <w:bCs/>
-          <w:sz w:val="26"/>
-          <w:szCs w:val="26"/>
-        </w:rPr>
-      </w:pPr>
-    </w:p>
-    <w:p>
-      <w:pPr>
-        <w:suppressAutoHyphens w:val="0"/>
-        <w:rPr>
-          <w:bCs/>
-          <w:sz w:val="26"/>
-          <w:szCs w:val="26"/>
-        </w:rPr>
-      </w:pPr>
-      <w:r>
-        <w:rPr>
-          <w:bCs/>
-          <w:sz w:val="26"/>
-          <w:szCs w:val="26"/>
-        </w:rPr>
-        <w:t>Epochs</w:t>
-      </w:r>
-    </w:p>
-    <w:p>
-      <w:pPr>
-        <w:suppressAutoHyphens w:val="0"/>
-        <w:rPr>
-          <w:bCs/>
-          <w:sz w:val="26"/>
-          <w:szCs w:val="26"/>
-        </w:rPr>
-      </w:pPr>
-    </w:p>
-    <w:p>
-      <w:pPr>
-        <w:suppressAutoHyphens w:val="0"/>
-        <w:rPr>
-          <w:bCs/>
-          <w:sz w:val="26"/>
-          <w:szCs w:val="26"/>
-        </w:rPr>
-      </w:pPr>
-      <w:r>
-        <w:rPr>
-          <w:bCs/>
-          <w:sz w:val="26"/>
-          <w:szCs w:val="26"/>
-        </w:rPr>
-        <w:t>Scheduler</w:t>
-      </w:r>
-    </w:p>
-    <w:p>
-      <w:pPr>
-        <w:suppressAutoHyphens w:val="0"/>
-        <w:rPr>
-          <w:bCs/>
-          <w:sz w:val="26"/>
-          <w:szCs w:val="26"/>
-        </w:rPr>
-      </w:pPr>
-    </w:p>
-    <w:p>
-      <w:pPr>
-        <w:suppressAutoHyphens w:val="0"/>
-        <w:rPr>
-          <w:bCs/>
-          <w:sz w:val="26"/>
-          <w:szCs w:val="26"/>
-        </w:rPr>
-      </w:pPr>
-      <w:r>
-        <w:rPr>
-          <w:bCs/>
-          <w:sz w:val="26"/>
-          <w:szCs w:val="26"/>
-        </w:rPr>
-        <w:t>Hardware (GPU type)</w:t>
-      </w:r>
-    </w:p>
-    <w:p>
-      <w:pPr>
-        <w:suppressAutoHyphens w:val="0"/>
-        <w:rPr>
-          <w:bCs/>
-          <w:sz w:val="26"/>
-          <w:szCs w:val="26"/>
-        </w:rPr>
-      </w:pPr>
-    </w:p>
-    <w:p>
-      <w:pPr>
-        <w:suppressAutoHyphens w:val="0"/>
-        <w:rPr>
-          <w:bCs/>
-          <w:sz w:val="26"/>
-          <w:szCs w:val="26"/>
-        </w:rPr>
-      </w:pPr>
-      <w:r>
-        <w:rPr>
-          <w:bCs/>
-          <w:sz w:val="26"/>
-          <w:szCs w:val="26"/>
-        </w:rPr>
         <w:t>Loss function</w:t>
       </w:r>
-    </w:p>
-    <w:p>
-      <w:pPr>
-        <w:suppressAutoHyphens w:val="0"/>
-        <w:rPr>
-          <w:bCs/>
-          <w:sz w:val="26"/>
-          <w:szCs w:val="26"/>
-        </w:rPr>
-      </w:pPr>
     </w:p>
     <w:p>
       <w:pPr>
@@ -15263,14 +13828,14 @@
       <w:pPr>
         <w:pStyle w:val="Heading1"/>
       </w:pPr>
-      <w:bookmarkStart w:id="37" w:name="_Toc214470887"/>
-      <w:bookmarkStart w:id="38" w:name="_Toc214553754"/>
+      <w:bookmarkStart w:id="36" w:name="_Toc214470887"/>
+      <w:bookmarkStart w:id="37" w:name="_Toc214553754"/>
       <w:r>
         <w:lastRenderedPageBreak/>
         <w:t>CHAPTER 3: IMPLEMENTATION</w:t>
       </w:r>
+      <w:bookmarkEnd w:id="36"/>
       <w:bookmarkEnd w:id="37"/>
-      <w:bookmarkEnd w:id="38"/>
     </w:p>
     <w:p>
       <w:pPr>
@@ -15439,26 +14004,26 @@
       <w:pPr>
         <w:pStyle w:val="Heading1"/>
       </w:pPr>
-      <w:bookmarkStart w:id="39" w:name="_Toc214470888"/>
-      <w:bookmarkStart w:id="40" w:name="_Toc214553755"/>
+      <w:bookmarkStart w:id="38" w:name="_Toc214470888"/>
+      <w:bookmarkStart w:id="39" w:name="_Toc214553755"/>
       <w:r>
         <w:lastRenderedPageBreak/>
         <w:t>CHAPTER 4: CONCLUSION AND DEVELOPMENT DIRECTION</w:t>
       </w:r>
+      <w:bookmarkEnd w:id="38"/>
       <w:bookmarkEnd w:id="39"/>
+    </w:p>
+    <w:p>
+      <w:pPr>
+        <w:pStyle w:val="Heading2"/>
+      </w:pPr>
+      <w:bookmarkStart w:id="40" w:name="_Toc214470889"/>
+      <w:bookmarkStart w:id="41" w:name="_Toc214553756"/>
+      <w:r>
+        <w:t>4.1. CONCLUSION</w:t>
+      </w:r>
       <w:bookmarkEnd w:id="40"/>
-    </w:p>
-    <w:p>
-      <w:pPr>
-        <w:pStyle w:val="Heading2"/>
-      </w:pPr>
-      <w:bookmarkStart w:id="41" w:name="_Toc214470889"/>
-      <w:bookmarkStart w:id="42" w:name="_Toc214553756"/>
-      <w:r>
-        <w:t>4.1. CONCLUSION</w:t>
-      </w:r>
       <w:bookmarkEnd w:id="41"/>
-      <w:bookmarkEnd w:id="42"/>
     </w:p>
     <w:p>
       <w:pPr>
@@ -15585,13 +14150,13 @@
         </w:numPr>
         <w:ind w:left="576" w:hanging="576"/>
       </w:pPr>
-      <w:bookmarkStart w:id="43" w:name="_Toc214470890"/>
-      <w:bookmarkStart w:id="44" w:name="_Toc214553757"/>
+      <w:bookmarkStart w:id="42" w:name="_Toc214470890"/>
+      <w:bookmarkStart w:id="43" w:name="_Toc214553757"/>
       <w:r>
         <w:t>4.2. DEVELOPMENT DIRECTION</w:t>
       </w:r>
+      <w:bookmarkEnd w:id="42"/>
       <w:bookmarkEnd w:id="43"/>
-      <w:bookmarkEnd w:id="44"/>
     </w:p>
     <w:p>
       <w:pPr>
@@ -15830,6 +14395,30 @@
       </w:pPr>
       <w:r>
         <w:rPr>
+          <w:rFonts w:ascii="Times New Roman" w:hAnsi="Times New Roman" w:cs="Times New Roman"/>
+          <w:color w:val="EE0000"/>
+          <w:sz w:val="26"/>
+          <w:szCs w:val="26"/>
+        </w:rPr>
+        <w:t xml:space="preserve">Upgrade the search feature into a chatbot </w:t>
+      </w:r>
+    </w:p>
+    <w:p>
+      <w:pPr>
+        <w:pStyle w:val="ListParagraph"/>
+        <w:numPr>
+          <w:ilvl w:val="0"/>
+          <w:numId w:val="16"/>
+        </w:numPr>
+        <w:jc w:val="both"/>
+        <w:rPr>
+          <w:rFonts w:ascii="Times New Roman" w:hAnsi="Times New Roman" w:cs="Times New Roman"/>
+          <w:sz w:val="26"/>
+          <w:szCs w:val="26"/>
+        </w:rPr>
+      </w:pPr>
+      <w:r>
+        <w:rPr>
           <w:rFonts w:ascii="Times New Roman" w:hAnsi="Times New Roman"/>
           <w:sz w:val="26"/>
           <w:szCs w:val="26"/>
@@ -15841,14 +14430,14 @@
       <w:pPr>
         <w:pStyle w:val="Heading1"/>
       </w:pPr>
-      <w:bookmarkStart w:id="45" w:name="_Toc214470891"/>
-      <w:bookmarkStart w:id="46" w:name="_Toc214553758"/>
+      <w:bookmarkStart w:id="44" w:name="_Toc214470891"/>
+      <w:bookmarkStart w:id="45" w:name="_Toc214553758"/>
       <w:r>
         <w:lastRenderedPageBreak/>
         <w:t>REFERENCE</w:t>
       </w:r>
+      <w:bookmarkEnd w:id="44"/>
       <w:bookmarkEnd w:id="45"/>
-      <w:bookmarkEnd w:id="46"/>
     </w:p>
     <w:p>
       <w:pPr>
@@ -21195,6 +19784,7 @@
   <w:style w:type="character" w:default="1" w:styleId="DefaultParagraphFont">
     <w:name w:val="Default Paragraph Font"/>
     <w:uiPriority w:val="1"/>
+    <w:semiHidden/>
     <w:unhideWhenUsed/>
   </w:style>
   <w:style w:type="table" w:default="1" w:styleId="TableNormal">

</xml_diff>

<commit_message>
feat: some prep for chapter 2 finally
</commit_message>
<xml_diff>
--- a/Báo cáo/Thesis_Report.docx
+++ b/Báo cáo/Thesis_Report.docx
@@ -6140,6 +6140,139 @@
                 <w:szCs w:val="26"/>
               </w:rPr>
             </w:pPr>
+            <w:r>
+              <w:rPr>
+                <w:sz w:val="26"/>
+                <w:szCs w:val="26"/>
+              </w:rPr>
+              <w:t>11</w:t>
+            </w:r>
+          </w:p>
+        </w:tc>
+        <w:tc>
+          <w:tcPr>
+            <w:tcW w:w="1985" w:type="dxa"/>
+          </w:tcPr>
+          <w:p>
+            <w:pPr>
+              <w:suppressAutoHyphens w:val="0"/>
+              <w:jc w:val="center"/>
+              <w:rPr>
+                <w:bCs/>
+                <w:sz w:val="26"/>
+                <w:szCs w:val="26"/>
+              </w:rPr>
+            </w:pPr>
+            <w:r>
+              <w:rPr>
+                <w:bCs/>
+                <w:sz w:val="26"/>
+                <w:szCs w:val="26"/>
+              </w:rPr>
+              <w:t>TIMM</w:t>
+            </w:r>
+          </w:p>
+        </w:tc>
+        <w:tc>
+          <w:tcPr>
+            <w:tcW w:w="6088" w:type="dxa"/>
+          </w:tcPr>
+          <w:p>
+            <w:pPr>
+              <w:suppressAutoHyphens w:val="0"/>
+              <w:jc w:val="center"/>
+              <w:rPr>
+                <w:sz w:val="26"/>
+                <w:szCs w:val="26"/>
+              </w:rPr>
+            </w:pPr>
+            <w:r>
+              <w:rPr>
+                <w:sz w:val="26"/>
+                <w:szCs w:val="26"/>
+              </w:rPr>
+              <w:t>torch image models</w:t>
+            </w:r>
+          </w:p>
+        </w:tc>
+      </w:tr>
+      <w:tr>
+        <w:tc>
+          <w:tcPr>
+            <w:tcW w:w="704" w:type="dxa"/>
+          </w:tcPr>
+          <w:p>
+            <w:pPr>
+              <w:suppressAutoHyphens w:val="0"/>
+              <w:jc w:val="center"/>
+              <w:rPr>
+                <w:sz w:val="26"/>
+                <w:szCs w:val="26"/>
+              </w:rPr>
+            </w:pPr>
+            <w:r>
+              <w:rPr>
+                <w:sz w:val="26"/>
+                <w:szCs w:val="26"/>
+              </w:rPr>
+              <w:t>12</w:t>
+            </w:r>
+          </w:p>
+        </w:tc>
+        <w:tc>
+          <w:tcPr>
+            <w:tcW w:w="1985" w:type="dxa"/>
+          </w:tcPr>
+          <w:p>
+            <w:pPr>
+              <w:suppressAutoHyphens w:val="0"/>
+              <w:jc w:val="center"/>
+              <w:rPr>
+                <w:bCs/>
+                <w:sz w:val="26"/>
+                <w:szCs w:val="26"/>
+              </w:rPr>
+            </w:pPr>
+            <w:r>
+              <w:rPr>
+                <w:bCs/>
+                <w:sz w:val="26"/>
+                <w:szCs w:val="26"/>
+              </w:rPr>
+              <w:t>CUDA</w:t>
+            </w:r>
+          </w:p>
+        </w:tc>
+        <w:tc>
+          <w:tcPr>
+            <w:tcW w:w="6088" w:type="dxa"/>
+          </w:tcPr>
+          <w:p>
+            <w:pPr>
+              <w:suppressAutoHyphens w:val="0"/>
+              <w:jc w:val="center"/>
+              <w:rPr>
+                <w:sz w:val="26"/>
+                <w:szCs w:val="26"/>
+              </w:rPr>
+            </w:pPr>
+          </w:p>
+        </w:tc>
+      </w:tr>
+      <w:tr>
+        <w:tc>
+          <w:tcPr>
+            <w:tcW w:w="704" w:type="dxa"/>
+          </w:tcPr>
+          <w:p>
+            <w:pPr>
+              <w:suppressAutoHyphens w:val="0"/>
+              <w:jc w:val="center"/>
+              <w:rPr>
+                <w:sz w:val="26"/>
+                <w:szCs w:val="26"/>
+              </w:rPr>
+            </w:pPr>
           </w:p>
         </w:tc>
         <w:tc>
@@ -6174,6 +6307,342 @@
           </w:p>
         </w:tc>
       </w:tr>
+      <w:tr>
+        <w:tc>
+          <w:tcPr>
+            <w:tcW w:w="704" w:type="dxa"/>
+          </w:tcPr>
+          <w:p>
+            <w:pPr>
+              <w:suppressAutoHyphens w:val="0"/>
+              <w:jc w:val="center"/>
+              <w:rPr>
+                <w:sz w:val="26"/>
+                <w:szCs w:val="26"/>
+              </w:rPr>
+            </w:pPr>
+          </w:p>
+        </w:tc>
+        <w:tc>
+          <w:tcPr>
+            <w:tcW w:w="1985" w:type="dxa"/>
+          </w:tcPr>
+          <w:p>
+            <w:pPr>
+              <w:suppressAutoHyphens w:val="0"/>
+              <w:jc w:val="center"/>
+              <w:rPr>
+                <w:bCs/>
+                <w:sz w:val="26"/>
+                <w:szCs w:val="26"/>
+              </w:rPr>
+            </w:pPr>
+          </w:p>
+        </w:tc>
+        <w:tc>
+          <w:tcPr>
+            <w:tcW w:w="6088" w:type="dxa"/>
+          </w:tcPr>
+          <w:p>
+            <w:pPr>
+              <w:suppressAutoHyphens w:val="0"/>
+              <w:jc w:val="center"/>
+              <w:rPr>
+                <w:sz w:val="26"/>
+                <w:szCs w:val="26"/>
+              </w:rPr>
+            </w:pPr>
+          </w:p>
+        </w:tc>
+      </w:tr>
+      <w:tr>
+        <w:tc>
+          <w:tcPr>
+            <w:tcW w:w="704" w:type="dxa"/>
+          </w:tcPr>
+          <w:p>
+            <w:pPr>
+              <w:suppressAutoHyphens w:val="0"/>
+              <w:jc w:val="center"/>
+              <w:rPr>
+                <w:sz w:val="26"/>
+                <w:szCs w:val="26"/>
+              </w:rPr>
+            </w:pPr>
+          </w:p>
+        </w:tc>
+        <w:tc>
+          <w:tcPr>
+            <w:tcW w:w="1985" w:type="dxa"/>
+          </w:tcPr>
+          <w:p>
+            <w:pPr>
+              <w:suppressAutoHyphens w:val="0"/>
+              <w:jc w:val="center"/>
+              <w:rPr>
+                <w:bCs/>
+                <w:sz w:val="26"/>
+                <w:szCs w:val="26"/>
+              </w:rPr>
+            </w:pPr>
+          </w:p>
+        </w:tc>
+        <w:tc>
+          <w:tcPr>
+            <w:tcW w:w="6088" w:type="dxa"/>
+          </w:tcPr>
+          <w:p>
+            <w:pPr>
+              <w:suppressAutoHyphens w:val="0"/>
+              <w:jc w:val="center"/>
+              <w:rPr>
+                <w:sz w:val="26"/>
+                <w:szCs w:val="26"/>
+              </w:rPr>
+            </w:pPr>
+          </w:p>
+        </w:tc>
+      </w:tr>
+      <w:tr>
+        <w:tc>
+          <w:tcPr>
+            <w:tcW w:w="704" w:type="dxa"/>
+          </w:tcPr>
+          <w:p>
+            <w:pPr>
+              <w:suppressAutoHyphens w:val="0"/>
+              <w:jc w:val="center"/>
+              <w:rPr>
+                <w:sz w:val="26"/>
+                <w:szCs w:val="26"/>
+              </w:rPr>
+            </w:pPr>
+          </w:p>
+        </w:tc>
+        <w:tc>
+          <w:tcPr>
+            <w:tcW w:w="1985" w:type="dxa"/>
+          </w:tcPr>
+          <w:p>
+            <w:pPr>
+              <w:suppressAutoHyphens w:val="0"/>
+              <w:jc w:val="center"/>
+              <w:rPr>
+                <w:bCs/>
+                <w:sz w:val="26"/>
+                <w:szCs w:val="26"/>
+              </w:rPr>
+            </w:pPr>
+          </w:p>
+        </w:tc>
+        <w:tc>
+          <w:tcPr>
+            <w:tcW w:w="6088" w:type="dxa"/>
+          </w:tcPr>
+          <w:p>
+            <w:pPr>
+              <w:suppressAutoHyphens w:val="0"/>
+              <w:jc w:val="center"/>
+              <w:rPr>
+                <w:sz w:val="26"/>
+                <w:szCs w:val="26"/>
+              </w:rPr>
+            </w:pPr>
+          </w:p>
+        </w:tc>
+      </w:tr>
+      <w:tr>
+        <w:tc>
+          <w:tcPr>
+            <w:tcW w:w="704" w:type="dxa"/>
+          </w:tcPr>
+          <w:p>
+            <w:pPr>
+              <w:suppressAutoHyphens w:val="0"/>
+              <w:jc w:val="center"/>
+              <w:rPr>
+                <w:sz w:val="26"/>
+                <w:szCs w:val="26"/>
+              </w:rPr>
+            </w:pPr>
+          </w:p>
+        </w:tc>
+        <w:tc>
+          <w:tcPr>
+            <w:tcW w:w="1985" w:type="dxa"/>
+          </w:tcPr>
+          <w:p>
+            <w:pPr>
+              <w:suppressAutoHyphens w:val="0"/>
+              <w:jc w:val="center"/>
+              <w:rPr>
+                <w:bCs/>
+                <w:sz w:val="26"/>
+                <w:szCs w:val="26"/>
+              </w:rPr>
+            </w:pPr>
+          </w:p>
+        </w:tc>
+        <w:tc>
+          <w:tcPr>
+            <w:tcW w:w="6088" w:type="dxa"/>
+          </w:tcPr>
+          <w:p>
+            <w:pPr>
+              <w:suppressAutoHyphens w:val="0"/>
+              <w:jc w:val="center"/>
+              <w:rPr>
+                <w:sz w:val="26"/>
+                <w:szCs w:val="26"/>
+              </w:rPr>
+            </w:pPr>
+          </w:p>
+        </w:tc>
+      </w:tr>
+      <w:tr>
+        <w:tc>
+          <w:tcPr>
+            <w:tcW w:w="704" w:type="dxa"/>
+          </w:tcPr>
+          <w:p>
+            <w:pPr>
+              <w:suppressAutoHyphens w:val="0"/>
+              <w:jc w:val="center"/>
+              <w:rPr>
+                <w:sz w:val="26"/>
+                <w:szCs w:val="26"/>
+              </w:rPr>
+            </w:pPr>
+          </w:p>
+        </w:tc>
+        <w:tc>
+          <w:tcPr>
+            <w:tcW w:w="1985" w:type="dxa"/>
+          </w:tcPr>
+          <w:p>
+            <w:pPr>
+              <w:suppressAutoHyphens w:val="0"/>
+              <w:jc w:val="center"/>
+              <w:rPr>
+                <w:bCs/>
+                <w:sz w:val="26"/>
+                <w:szCs w:val="26"/>
+              </w:rPr>
+            </w:pPr>
+          </w:p>
+        </w:tc>
+        <w:tc>
+          <w:tcPr>
+            <w:tcW w:w="6088" w:type="dxa"/>
+          </w:tcPr>
+          <w:p>
+            <w:pPr>
+              <w:suppressAutoHyphens w:val="0"/>
+              <w:jc w:val="center"/>
+              <w:rPr>
+                <w:sz w:val="26"/>
+                <w:szCs w:val="26"/>
+              </w:rPr>
+            </w:pPr>
+          </w:p>
+        </w:tc>
+      </w:tr>
+      <w:tr>
+        <w:tc>
+          <w:tcPr>
+            <w:tcW w:w="704" w:type="dxa"/>
+          </w:tcPr>
+          <w:p>
+            <w:pPr>
+              <w:suppressAutoHyphens w:val="0"/>
+              <w:jc w:val="center"/>
+              <w:rPr>
+                <w:sz w:val="26"/>
+                <w:szCs w:val="26"/>
+              </w:rPr>
+            </w:pPr>
+          </w:p>
+        </w:tc>
+        <w:tc>
+          <w:tcPr>
+            <w:tcW w:w="1985" w:type="dxa"/>
+          </w:tcPr>
+          <w:p>
+            <w:pPr>
+              <w:suppressAutoHyphens w:val="0"/>
+              <w:jc w:val="center"/>
+              <w:rPr>
+                <w:bCs/>
+                <w:sz w:val="26"/>
+                <w:szCs w:val="26"/>
+              </w:rPr>
+            </w:pPr>
+          </w:p>
+        </w:tc>
+        <w:tc>
+          <w:tcPr>
+            <w:tcW w:w="6088" w:type="dxa"/>
+          </w:tcPr>
+          <w:p>
+            <w:pPr>
+              <w:suppressAutoHyphens w:val="0"/>
+              <w:jc w:val="center"/>
+              <w:rPr>
+                <w:sz w:val="26"/>
+                <w:szCs w:val="26"/>
+              </w:rPr>
+            </w:pPr>
+          </w:p>
+        </w:tc>
+      </w:tr>
+      <w:tr>
+        <w:tc>
+          <w:tcPr>
+            <w:tcW w:w="704" w:type="dxa"/>
+          </w:tcPr>
+          <w:p>
+            <w:pPr>
+              <w:suppressAutoHyphens w:val="0"/>
+              <w:jc w:val="center"/>
+              <w:rPr>
+                <w:sz w:val="26"/>
+                <w:szCs w:val="26"/>
+              </w:rPr>
+            </w:pPr>
+          </w:p>
+        </w:tc>
+        <w:tc>
+          <w:tcPr>
+            <w:tcW w:w="1985" w:type="dxa"/>
+          </w:tcPr>
+          <w:p>
+            <w:pPr>
+              <w:suppressAutoHyphens w:val="0"/>
+              <w:jc w:val="center"/>
+              <w:rPr>
+                <w:bCs/>
+                <w:sz w:val="26"/>
+                <w:szCs w:val="26"/>
+              </w:rPr>
+            </w:pPr>
+          </w:p>
+        </w:tc>
+        <w:tc>
+          <w:tcPr>
+            <w:tcW w:w="6088" w:type="dxa"/>
+          </w:tcPr>
+          <w:p>
+            <w:pPr>
+              <w:suppressAutoHyphens w:val="0"/>
+              <w:jc w:val="center"/>
+              <w:rPr>
+                <w:sz w:val="26"/>
+                <w:szCs w:val="26"/>
+              </w:rPr>
+            </w:pPr>
+          </w:p>
+        </w:tc>
+      </w:tr>
     </w:tbl>
     <w:p>
       <w:pPr>
@@ -8541,16 +9010,14 @@
         <w:suppressAutoHyphens w:val="0"/>
         <w:jc w:val="both"/>
         <w:rPr>
-          <w:color w:val="EE0000"/>
-          <w:sz w:val="26"/>
-          <w:szCs w:val="26"/>
-        </w:rPr>
-      </w:pPr>
-      <w:r>
-        <w:rPr>
-          <w:b/>
-          <w:bCs/>
-          <w:color w:val="EE0000"/>
+          <w:sz w:val="26"/>
+          <w:szCs w:val="26"/>
+        </w:rPr>
+      </w:pPr>
+      <w:r>
+        <w:rPr>
+          <w:b/>
+          <w:bCs/>
           <w:sz w:val="26"/>
           <w:szCs w:val="26"/>
         </w:rPr>
@@ -8558,7 +9025,6 @@
       </w:r>
       <w:r>
         <w:rPr>
-          <w:color w:val="EE0000"/>
           <w:sz w:val="26"/>
           <w:szCs w:val="26"/>
         </w:rPr>
@@ -8574,16 +9040,14 @@
         <w:suppressAutoHyphens w:val="0"/>
         <w:jc w:val="both"/>
         <w:rPr>
-          <w:color w:val="EE0000"/>
-          <w:sz w:val="26"/>
-          <w:szCs w:val="26"/>
-        </w:rPr>
-      </w:pPr>
-      <w:r>
-        <w:rPr>
-          <w:b/>
-          <w:bCs/>
-          <w:color w:val="EE0000"/>
+          <w:sz w:val="26"/>
+          <w:szCs w:val="26"/>
+        </w:rPr>
+      </w:pPr>
+      <w:r>
+        <w:rPr>
+          <w:b/>
+          <w:bCs/>
           <w:sz w:val="26"/>
           <w:szCs w:val="26"/>
         </w:rPr>
@@ -8591,7 +9055,6 @@
       </w:r>
       <w:r>
         <w:rPr>
-          <w:color w:val="EE0000"/>
           <w:sz w:val="26"/>
           <w:szCs w:val="26"/>
         </w:rPr>
@@ -8607,16 +9070,14 @@
         <w:suppressAutoHyphens w:val="0"/>
         <w:jc w:val="both"/>
         <w:rPr>
-          <w:color w:val="EE0000"/>
-          <w:sz w:val="26"/>
-          <w:szCs w:val="26"/>
-        </w:rPr>
-      </w:pPr>
-      <w:r>
-        <w:rPr>
-          <w:b/>
-          <w:bCs/>
-          <w:color w:val="EE0000"/>
+          <w:sz w:val="26"/>
+          <w:szCs w:val="26"/>
+        </w:rPr>
+      </w:pPr>
+      <w:r>
+        <w:rPr>
+          <w:b/>
+          <w:bCs/>
           <w:sz w:val="26"/>
           <w:szCs w:val="26"/>
         </w:rPr>
@@ -8624,7 +9085,6 @@
       </w:r>
       <w:r>
         <w:rPr>
-          <w:color w:val="EE0000"/>
           <w:sz w:val="26"/>
           <w:szCs w:val="26"/>
         </w:rPr>
@@ -8815,580 +9275,287 @@
           <w:sz w:val="26"/>
           <w:szCs w:val="26"/>
         </w:rPr>
-        <w:t>1 PyTorch</w:t>
-      </w:r>
-    </w:p>
-    <w:p>
-      <w:pPr>
-        <w:suppressAutoHyphens w:val="0"/>
-        <w:rPr>
-          <w:bCs/>
-          <w:sz w:val="26"/>
-          <w:szCs w:val="26"/>
-        </w:rPr>
-      </w:pPr>
-      <w:r>
-        <w:rPr>
-          <w:bCs/>
-          <w:sz w:val="26"/>
-          <w:szCs w:val="26"/>
-        </w:rPr>
-        <w:t>2.</w:t>
-      </w:r>
-      <w:r>
-        <w:rPr>
-          <w:bCs/>
-          <w:sz w:val="26"/>
-          <w:szCs w:val="26"/>
-        </w:rPr>
-        <w:t>1</w:t>
-      </w:r>
-      <w:r>
-        <w:rPr>
-          <w:bCs/>
-          <w:sz w:val="26"/>
-          <w:szCs w:val="26"/>
-        </w:rPr>
-        <w:t>.</w:t>
-      </w:r>
-      <w:r>
-        <w:rPr>
-          <w:bCs/>
-          <w:sz w:val="26"/>
-          <w:szCs w:val="26"/>
-        </w:rPr>
-        <w:t>2 Transformers (HuggingFace)</w:t>
-      </w:r>
-    </w:p>
-    <w:p>
-      <w:pPr>
-        <w:suppressAutoHyphens w:val="0"/>
-        <w:rPr>
-          <w:bCs/>
-          <w:sz w:val="26"/>
-          <w:szCs w:val="26"/>
-        </w:rPr>
-      </w:pPr>
-      <w:r>
-        <w:rPr>
-          <w:bCs/>
-          <w:sz w:val="26"/>
-          <w:szCs w:val="26"/>
-        </w:rPr>
-        <w:t>2.</w:t>
-      </w:r>
-      <w:r>
-        <w:rPr>
-          <w:bCs/>
-          <w:sz w:val="26"/>
-          <w:szCs w:val="26"/>
-        </w:rPr>
-        <w:t>1</w:t>
-      </w:r>
-      <w:r>
-        <w:rPr>
-          <w:bCs/>
-          <w:sz w:val="26"/>
-          <w:szCs w:val="26"/>
-        </w:rPr>
-        <w:t>.</w:t>
-      </w:r>
-      <w:r>
-        <w:rPr>
-          <w:bCs/>
-          <w:sz w:val="26"/>
-          <w:szCs w:val="26"/>
-        </w:rPr>
-        <w:t>3 timm</w:t>
-      </w:r>
-    </w:p>
-    <w:p>
-      <w:pPr>
-        <w:suppressAutoHyphens w:val="0"/>
-        <w:rPr>
-          <w:bCs/>
-          <w:sz w:val="26"/>
-          <w:szCs w:val="26"/>
-        </w:rPr>
-      </w:pPr>
-      <w:r>
-        <w:rPr>
-          <w:bCs/>
-          <w:sz w:val="26"/>
-          <w:szCs w:val="26"/>
-        </w:rPr>
-        <w:t>2.</w:t>
-      </w:r>
-      <w:r>
-        <w:rPr>
-          <w:bCs/>
-          <w:sz w:val="26"/>
-          <w:szCs w:val="26"/>
-        </w:rPr>
-        <w:t>1</w:t>
-      </w:r>
-      <w:r>
-        <w:rPr>
-          <w:bCs/>
-          <w:sz w:val="26"/>
-          <w:szCs w:val="26"/>
-        </w:rPr>
-        <w:t>.</w:t>
-      </w:r>
-      <w:r>
-        <w:rPr>
-          <w:bCs/>
-          <w:sz w:val="26"/>
-          <w:szCs w:val="26"/>
-        </w:rPr>
-        <w:t>4 scikit-learn (for external classifiers)</w:t>
-      </w:r>
-    </w:p>
-    <w:p>
-      <w:pPr>
-        <w:suppressAutoHyphens w:val="0"/>
-        <w:rPr>
-          <w:bCs/>
-          <w:sz w:val="26"/>
-          <w:szCs w:val="26"/>
-        </w:rPr>
-      </w:pPr>
-      <w:r>
-        <w:rPr>
-          <w:bCs/>
-          <w:sz w:val="26"/>
-          <w:szCs w:val="26"/>
-        </w:rPr>
-        <w:t>2.</w:t>
-      </w:r>
-      <w:r>
-        <w:rPr>
-          <w:bCs/>
-          <w:sz w:val="26"/>
-          <w:szCs w:val="26"/>
-        </w:rPr>
-        <w:t>1</w:t>
-      </w:r>
-      <w:r>
-        <w:rPr>
-          <w:bCs/>
-          <w:sz w:val="26"/>
-          <w:szCs w:val="26"/>
-        </w:rPr>
-        <w:t>.</w:t>
-      </w:r>
-      <w:r>
-        <w:rPr>
-          <w:bCs/>
-          <w:sz w:val="26"/>
-          <w:szCs w:val="26"/>
-        </w:rPr>
-        <w:t>5 Albumentations (augmentation + preprocessing)</w:t>
-      </w:r>
-    </w:p>
-    <w:p>
-      <w:pPr>
-        <w:suppressAutoHyphens w:val="0"/>
-        <w:rPr>
-          <w:bCs/>
-          <w:sz w:val="26"/>
-          <w:szCs w:val="26"/>
-        </w:rPr>
-      </w:pPr>
-      <w:r>
-        <w:rPr>
-          <w:bCs/>
-          <w:sz w:val="26"/>
-          <w:szCs w:val="26"/>
-        </w:rPr>
-        <w:t>2.</w:t>
-      </w:r>
-      <w:r>
-        <w:rPr>
-          <w:bCs/>
-          <w:sz w:val="26"/>
-          <w:szCs w:val="26"/>
-        </w:rPr>
-        <w:t>1</w:t>
-      </w:r>
-      <w:r>
-        <w:rPr>
-          <w:bCs/>
-          <w:sz w:val="26"/>
-          <w:szCs w:val="26"/>
-        </w:rPr>
-        <w:t>.</w:t>
-      </w:r>
-      <w:r>
-        <w:rPr>
-          <w:bCs/>
-          <w:sz w:val="26"/>
-          <w:szCs w:val="26"/>
-        </w:rPr>
-        <w:t>6 Matplotlib (visualization)</w:t>
-      </w:r>
-    </w:p>
-    <w:p>
-      <w:pPr>
-        <w:suppressAutoHyphens w:val="0"/>
-        <w:rPr>
-          <w:bCs/>
-          <w:sz w:val="26"/>
-          <w:szCs w:val="26"/>
-        </w:rPr>
-      </w:pPr>
-      <w:r>
-        <w:rPr>
-          <w:bCs/>
-          <w:sz w:val="26"/>
-          <w:szCs w:val="26"/>
-        </w:rPr>
-        <w:t>2.</w:t>
-      </w:r>
-      <w:r>
-        <w:rPr>
-          <w:bCs/>
-          <w:sz w:val="26"/>
-          <w:szCs w:val="26"/>
-        </w:rPr>
-        <w:t>1</w:t>
-      </w:r>
-      <w:r>
-        <w:rPr>
-          <w:bCs/>
-          <w:sz w:val="26"/>
-          <w:szCs w:val="26"/>
-        </w:rPr>
-        <w:t>.</w:t>
-      </w:r>
-      <w:r>
-        <w:rPr>
-          <w:bCs/>
-          <w:sz w:val="26"/>
-          <w:szCs w:val="26"/>
-        </w:rPr>
-        <w:t>7 CUDA (GPU acceleration)</w:t>
-      </w:r>
-    </w:p>
-    <w:p>
-      <w:pPr>
-        <w:suppressAutoHyphens w:val="0"/>
-        <w:rPr>
-          <w:bCs/>
-          <w:sz w:val="26"/>
-          <w:szCs w:val="26"/>
-        </w:rPr>
-      </w:pPr>
-      <w:r>
-        <w:rPr>
-          <w:bCs/>
-          <w:sz w:val="26"/>
-          <w:szCs w:val="26"/>
-        </w:rPr>
-        <w:t>2.</w:t>
-      </w:r>
-      <w:r>
-        <w:rPr>
-          <w:bCs/>
-          <w:sz w:val="26"/>
-          <w:szCs w:val="26"/>
-        </w:rPr>
-        <w:t>1</w:t>
-      </w:r>
-      <w:r>
-        <w:rPr>
-          <w:bCs/>
-          <w:sz w:val="26"/>
-          <w:szCs w:val="26"/>
-        </w:rPr>
-        <w:t>.</w:t>
-      </w:r>
-      <w:r>
-        <w:rPr>
-          <w:bCs/>
-          <w:sz w:val="26"/>
-          <w:szCs w:val="26"/>
-        </w:rPr>
-        <w:t>8 Lightning.ai (server deployment)</w:t>
-      </w:r>
-    </w:p>
-    <w:p>
-      <w:pPr>
-        <w:suppressAutoHyphens w:val="0"/>
-        <w:rPr>
-          <w:bCs/>
-          <w:sz w:val="26"/>
-          <w:szCs w:val="26"/>
-        </w:rPr>
-      </w:pPr>
-      <w:r>
-        <w:rPr>
-          <w:bCs/>
-          <w:sz w:val="26"/>
-          <w:szCs w:val="26"/>
-        </w:rPr>
-        <w:t>2.</w:t>
-      </w:r>
-      <w:r>
-        <w:rPr>
-          <w:bCs/>
-          <w:sz w:val="26"/>
-          <w:szCs w:val="26"/>
-        </w:rPr>
-        <w:t>1</w:t>
-      </w:r>
-      <w:r>
-        <w:rPr>
-          <w:bCs/>
-          <w:sz w:val="26"/>
-          <w:szCs w:val="26"/>
-        </w:rPr>
-        <w:t>.</w:t>
-      </w:r>
-      <w:r>
-        <w:rPr>
-          <w:bCs/>
-          <w:sz w:val="26"/>
-          <w:szCs w:val="26"/>
-        </w:rPr>
-        <w:t>9 LitServe + FastAPI (inference API)</w:t>
-      </w:r>
-    </w:p>
-    <w:p>
-      <w:pPr>
-        <w:suppressAutoHyphens w:val="0"/>
-        <w:rPr>
-          <w:bCs/>
-          <w:sz w:val="26"/>
-          <w:szCs w:val="26"/>
-        </w:rPr>
-      </w:pPr>
-      <w:r>
-        <w:rPr>
-          <w:bCs/>
-          <w:sz w:val="26"/>
-          <w:szCs w:val="26"/>
-        </w:rPr>
-        <w:t>2.</w:t>
-      </w:r>
-      <w:r>
-        <w:rPr>
-          <w:bCs/>
-          <w:sz w:val="26"/>
-          <w:szCs w:val="26"/>
-        </w:rPr>
-        <w:t>1</w:t>
-      </w:r>
-      <w:r>
-        <w:rPr>
-          <w:bCs/>
-          <w:sz w:val="26"/>
-          <w:szCs w:val="26"/>
-        </w:rPr>
-        <w:t>.</w:t>
-      </w:r>
-      <w:r>
-        <w:rPr>
-          <w:bCs/>
-          <w:sz w:val="26"/>
-          <w:szCs w:val="26"/>
-        </w:rPr>
-        <w:t>10 Flutter/Dart (mobile frontend)</w:t>
-      </w:r>
-    </w:p>
-    <w:p>
-      <w:pPr>
-        <w:suppressAutoHyphens w:val="0"/>
-        <w:rPr>
-          <w:bCs/>
-          <w:sz w:val="26"/>
-          <w:szCs w:val="26"/>
-        </w:rPr>
-      </w:pPr>
-      <w:r>
-        <w:rPr>
-          <w:bCs/>
-          <w:sz w:val="26"/>
-          <w:szCs w:val="26"/>
-        </w:rPr>
-        <w:t>2.</w:t>
-      </w:r>
-      <w:r>
-        <w:rPr>
-          <w:bCs/>
-          <w:sz w:val="26"/>
-          <w:szCs w:val="26"/>
-        </w:rPr>
-        <w:t>1</w:t>
-      </w:r>
-      <w:r>
-        <w:rPr>
-          <w:bCs/>
-          <w:sz w:val="26"/>
-          <w:szCs w:val="26"/>
-        </w:rPr>
-        <w:t>.</w:t>
-      </w:r>
-      <w:r>
-        <w:rPr>
-          <w:bCs/>
-          <w:sz w:val="26"/>
-          <w:szCs w:val="26"/>
-        </w:rPr>
-        <w:t>11 SQLite &amp; JSON (local data storage in the app)</w:t>
-      </w:r>
-    </w:p>
-    <w:p>
-      <w:pPr>
-        <w:rPr>
-          <w:bCs/>
-          <w:sz w:val="26"/>
-          <w:szCs w:val="26"/>
-        </w:rPr>
-      </w:pPr>
-      <w:r>
-        <w:rPr>
-          <w:bCs/>
-          <w:sz w:val="26"/>
-          <w:szCs w:val="26"/>
-        </w:rPr>
-        <w:t>2.</w:t>
-      </w:r>
-      <w:r>
-        <w:rPr>
-          <w:bCs/>
-          <w:sz w:val="26"/>
-          <w:szCs w:val="26"/>
-        </w:rPr>
-        <w:t>1</w:t>
-      </w:r>
-      <w:r>
-        <w:rPr>
-          <w:bCs/>
-          <w:sz w:val="26"/>
-          <w:szCs w:val="26"/>
-        </w:rPr>
-        <w:t xml:space="preserve">.12 </w:t>
-      </w:r>
-      <w:r>
-        <w:rPr>
-          <w:bCs/>
-          <w:sz w:val="26"/>
-          <w:szCs w:val="26"/>
-          <w:lang w:val="vi-VN"/>
-        </w:rPr>
-        <w:t>OpenStreetMap</w:t>
-      </w:r>
-    </w:p>
-    <w:p>
-      <w:pPr>
-        <w:suppressAutoHyphens w:val="0"/>
-        <w:rPr>
-          <w:b/>
-          <w:color w:val="EE0000"/>
-          <w:sz w:val="26"/>
-          <w:szCs w:val="26"/>
-        </w:rPr>
-      </w:pPr>
-    </w:p>
-    <w:p>
-      <w:pPr>
-        <w:suppressAutoHyphens w:val="0"/>
-        <w:rPr>
-          <w:b/>
-          <w:color w:val="EE0000"/>
-          <w:sz w:val="26"/>
-          <w:szCs w:val="26"/>
-        </w:rPr>
-      </w:pPr>
-      <w:r>
-        <w:rPr>
-          <w:b/>
-          <w:color w:val="EE0000"/>
-          <w:sz w:val="26"/>
-          <w:szCs w:val="26"/>
-        </w:rPr>
-        <w:t>I</w:t>
-      </w:r>
-      <w:r>
-        <w:rPr>
-          <w:b/>
-          <w:color w:val="EE0000"/>
-          <w:sz w:val="26"/>
-          <w:szCs w:val="26"/>
-        </w:rPr>
-        <w:t>I</w:t>
-      </w:r>
-      <w:r>
-        <w:rPr>
-          <w:b/>
-          <w:color w:val="EE0000"/>
-          <w:sz w:val="26"/>
-          <w:szCs w:val="26"/>
-        </w:rPr>
-        <w:t>. Phần App</w:t>
-      </w:r>
-    </w:p>
-    <w:p>
-      <w:pPr>
-        <w:suppressAutoHyphens w:val="0"/>
-        <w:rPr>
-          <w:b/>
-          <w:color w:val="EE0000"/>
-          <w:sz w:val="26"/>
-          <w:szCs w:val="26"/>
-        </w:rPr>
-      </w:pPr>
-      <w:r>
-        <w:rPr>
-          <w:b/>
-          <w:color w:val="EE0000"/>
-          <w:sz w:val="26"/>
-          <w:szCs w:val="26"/>
-        </w:rPr>
-        <w:t>2.</w:t>
-      </w:r>
-      <w:r>
-        <w:rPr>
-          <w:b/>
-          <w:color w:val="EE0000"/>
-          <w:sz w:val="26"/>
-          <w:szCs w:val="26"/>
-        </w:rPr>
-        <w:t>9</w:t>
-      </w:r>
-      <w:r>
-        <w:rPr>
-          <w:b/>
-          <w:color w:val="EE0000"/>
-          <w:sz w:val="26"/>
-          <w:szCs w:val="26"/>
-        </w:rPr>
-        <w:t>. System Architecture and Application Design</w:t>
-      </w:r>
-      <w:r>
-        <w:rPr>
-          <w:b/>
-          <w:color w:val="EE0000"/>
-          <w:sz w:val="26"/>
-          <w:szCs w:val="26"/>
-        </w:rPr>
-        <w:t xml:space="preserve"> </w:t>
+        <w:t xml:space="preserve">1 </w:t>
+      </w:r>
+      <w:r>
+        <w:rPr>
+          <w:bCs/>
+          <w:sz w:val="26"/>
+          <w:szCs w:val="26"/>
+        </w:rPr>
+        <w:t xml:space="preserve">Flutter/Dart </w:t>
       </w:r>
     </w:p>
     <w:p>
       <w:pPr>
         <w:suppressAutoHyphens w:val="0"/>
         <w:ind w:firstLine="720"/>
-        <w:rPr>
-          <w:b/>
-          <w:sz w:val="26"/>
-          <w:szCs w:val="26"/>
-        </w:rPr>
-      </w:pPr>
-      <w:r>
-        <w:rPr>
-          <w:b/>
+        <w:jc w:val="both"/>
+        <w:rPr>
+          <w:bCs/>
+          <w:sz w:val="26"/>
+          <w:szCs w:val="26"/>
+        </w:rPr>
+      </w:pPr>
+      <w:r>
+        <w:rPr>
+          <w:bCs/>
+          <w:sz w:val="26"/>
+          <w:szCs w:val="26"/>
+        </w:rPr>
+        <w:t>Flutter</w:t>
+      </w:r>
+      <w:r>
+        <w:rPr>
+          <w:bCs/>
+          <w:sz w:val="26"/>
+          <w:szCs w:val="26"/>
+        </w:rPr>
+        <w:t xml:space="preserve"> is</w:t>
+      </w:r>
+      <w:r>
+        <w:rPr>
+          <w:bCs/>
+          <w:sz w:val="26"/>
+          <w:szCs w:val="26"/>
+        </w:rPr>
+        <w:t xml:space="preserve"> an open-source </w:t>
+      </w:r>
+      <w:r>
+        <w:rPr>
+          <w:bCs/>
+          <w:sz w:val="26"/>
+          <w:szCs w:val="26"/>
+        </w:rPr>
+        <w:t xml:space="preserve">UI </w:t>
+      </w:r>
+      <w:r>
+        <w:rPr>
+          <w:bCs/>
+          <w:sz w:val="26"/>
+          <w:szCs w:val="26"/>
+        </w:rPr>
+        <w:t>framework</w:t>
+      </w:r>
+      <w:r>
+        <w:rPr>
+          <w:bCs/>
+          <w:sz w:val="26"/>
+          <w:szCs w:val="26"/>
+        </w:rPr>
+        <w:t>,</w:t>
+      </w:r>
+      <w:r>
+        <w:rPr>
+          <w:bCs/>
+          <w:sz w:val="26"/>
+          <w:szCs w:val="26"/>
+        </w:rPr>
+        <w:t xml:space="preserve"> </w:t>
+      </w:r>
+      <w:r>
+        <w:rPr>
+          <w:bCs/>
+          <w:sz w:val="26"/>
+          <w:szCs w:val="26"/>
+        </w:rPr>
+        <w:t xml:space="preserve">developed </w:t>
+      </w:r>
+      <w:r>
+        <w:rPr>
+          <w:bCs/>
+          <w:sz w:val="26"/>
+          <w:szCs w:val="26"/>
+        </w:rPr>
+        <w:t>by Google</w:t>
+      </w:r>
+      <w:r>
+        <w:rPr>
+          <w:bCs/>
+          <w:sz w:val="26"/>
+          <w:szCs w:val="26"/>
+        </w:rPr>
+        <w:t xml:space="preserve"> released in 2017. It </w:t>
+      </w:r>
+      <w:r>
+        <w:rPr>
+          <w:bCs/>
+          <w:sz w:val="26"/>
+          <w:szCs w:val="26"/>
+        </w:rPr>
+        <w:t xml:space="preserve">enables </w:t>
+      </w:r>
+      <w:r>
+        <w:rPr>
+          <w:bCs/>
+          <w:sz w:val="26"/>
+          <w:szCs w:val="26"/>
+        </w:rPr>
+        <w:t>cross-platform application development from a single codebase</w:t>
+      </w:r>
+      <w:r>
+        <w:rPr>
+          <w:bCs/>
+          <w:sz w:val="26"/>
+          <w:szCs w:val="26"/>
+        </w:rPr>
+        <w:t xml:space="preserve">. </w:t>
+      </w:r>
+      <w:r>
+        <w:rPr>
+          <w:bCs/>
+          <w:sz w:val="26"/>
+          <w:szCs w:val="26"/>
+        </w:rPr>
+        <w:t xml:space="preserve">Without any intermediate bridge context, It can </w:t>
+      </w:r>
+      <w:r>
+        <w:rPr>
+          <w:bCs/>
+          <w:sz w:val="26"/>
+          <w:szCs w:val="26"/>
+        </w:rPr>
+        <w:t>compile directly to native ARM code for both iOS and Android</w:t>
+      </w:r>
+      <w:r>
+        <w:rPr>
+          <w:bCs/>
+          <w:sz w:val="26"/>
+          <w:szCs w:val="26"/>
+        </w:rPr>
+        <w:t xml:space="preserve">. </w:t>
+      </w:r>
+      <w:r>
+        <w:rPr>
+          <w:bCs/>
+          <w:sz w:val="26"/>
+          <w:szCs w:val="26"/>
+        </w:rPr>
+        <w:t xml:space="preserve">This performance is achieved through its proprietary rendering engine, Skia, which paints every UI component on the screen. </w:t>
+      </w:r>
+    </w:p>
+    <w:p>
+      <w:pPr>
+        <w:suppressAutoHyphens w:val="0"/>
+        <w:ind w:firstLine="720"/>
+        <w:jc w:val="both"/>
+        <w:rPr>
+          <w:bCs/>
+          <w:sz w:val="26"/>
+          <w:szCs w:val="26"/>
+        </w:rPr>
+      </w:pPr>
+      <w:r>
+        <w:rPr>
+          <w:bCs/>
+          <w:sz w:val="26"/>
+          <w:szCs w:val="26"/>
+        </w:rPr>
+        <w:t>Dart programming language is built into Flutter</w:t>
+      </w:r>
+      <w:r>
+        <w:rPr>
+          <w:bCs/>
+          <w:sz w:val="26"/>
+          <w:szCs w:val="26"/>
+        </w:rPr>
+        <w:t xml:space="preserve">, </w:t>
+      </w:r>
+      <w:r>
+        <w:rPr>
+          <w:bCs/>
+          <w:sz w:val="26"/>
+          <w:szCs w:val="26"/>
+        </w:rPr>
+        <w:t>a client-optimized, type-safe, and null-safe language whose syntax</w:t>
+      </w:r>
+      <w:r>
+        <w:rPr>
+          <w:bCs/>
+          <w:sz w:val="26"/>
+          <w:szCs w:val="26"/>
+        </w:rPr>
+        <w:t>.</w:t>
+      </w:r>
+      <w:r>
+        <w:rPr>
+          <w:bCs/>
+          <w:sz w:val="26"/>
+          <w:szCs w:val="26"/>
+        </w:rPr>
+        <w:t xml:space="preserve"> </w:t>
+      </w:r>
+      <w:r>
+        <w:rPr>
+          <w:bCs/>
+          <w:sz w:val="26"/>
+          <w:szCs w:val="26"/>
+        </w:rPr>
+        <w:t>I</w:t>
+      </w:r>
+      <w:r>
+        <w:rPr>
+          <w:bCs/>
+          <w:sz w:val="26"/>
+          <w:szCs w:val="26"/>
+        </w:rPr>
+        <w:t xml:space="preserve">t has a similar syntax as Java </w:t>
+      </w:r>
+      <w:r>
+        <w:rPr>
+          <w:bCs/>
+          <w:sz w:val="26"/>
+          <w:szCs w:val="26"/>
+        </w:rPr>
+        <w:t xml:space="preserve">or C# </w:t>
+      </w:r>
+      <w:r>
+        <w:rPr>
+          <w:bCs/>
+          <w:sz w:val="26"/>
+          <w:szCs w:val="26"/>
+        </w:rPr>
+        <w:t>that provides the language and runtimes that power Flutter apps</w:t>
+      </w:r>
+      <w:r>
+        <w:rPr>
+          <w:bCs/>
+          <w:sz w:val="26"/>
+          <w:szCs w:val="26"/>
+        </w:rPr>
+        <w:t xml:space="preserve">. </w:t>
+      </w:r>
+      <w:r>
+        <w:rPr>
+          <w:bCs/>
+          <w:sz w:val="26"/>
+          <w:szCs w:val="26"/>
+        </w:rPr>
+        <w:t>Together, this technology stack ensures high-performance, a consistent user experience, and accelerated development cycles.</w:t>
+      </w:r>
+    </w:p>
+    <w:p>
+      <w:pPr>
+        <w:suppressAutoHyphens w:val="0"/>
+        <w:rPr>
+          <w:bCs/>
+          <w:sz w:val="26"/>
+          <w:szCs w:val="26"/>
+        </w:rPr>
+      </w:pPr>
+    </w:p>
+    <w:p>
+      <w:pPr>
+        <w:suppressAutoHyphens w:val="0"/>
+        <w:rPr>
+          <w:bCs/>
+          <w:sz w:val="26"/>
+          <w:szCs w:val="26"/>
+        </w:rPr>
+      </w:pPr>
+      <w:r>
+        <w:rPr>
+          <w:bCs/>
           <w:sz w:val="26"/>
           <w:szCs w:val="26"/>
         </w:rPr>
@@ -9396,7 +9563,834 @@
       </w:r>
       <w:r>
         <w:rPr>
-          <w:b/>
+          <w:bCs/>
+          <w:sz w:val="26"/>
+          <w:szCs w:val="26"/>
+        </w:rPr>
+        <w:t>1</w:t>
+      </w:r>
+      <w:r>
+        <w:rPr>
+          <w:bCs/>
+          <w:sz w:val="26"/>
+          <w:szCs w:val="26"/>
+        </w:rPr>
+        <w:t>.</w:t>
+      </w:r>
+      <w:r>
+        <w:rPr>
+          <w:bCs/>
+          <w:sz w:val="26"/>
+          <w:szCs w:val="26"/>
+        </w:rPr>
+        <w:t xml:space="preserve">2 </w:t>
+      </w:r>
+      <w:r>
+        <w:rPr>
+          <w:bCs/>
+          <w:sz w:val="26"/>
+          <w:szCs w:val="26"/>
+        </w:rPr>
+        <w:t xml:space="preserve">SQLite &amp; JSON </w:t>
+      </w:r>
+    </w:p>
+    <w:p>
+      <w:pPr>
+        <w:suppressAutoHyphens w:val="0"/>
+        <w:rPr>
+          <w:bCs/>
+          <w:sz w:val="26"/>
+          <w:szCs w:val="26"/>
+        </w:rPr>
+      </w:pPr>
+      <w:r>
+        <w:rPr>
+          <w:bCs/>
+          <w:sz w:val="26"/>
+          <w:szCs w:val="26"/>
+        </w:rPr>
+        <w:t>SQLite is a C-language library that implements a small, fast, self-contained, high-reliability, full-featured SQL database engine. It is serverless and requires zero configuration, making it an ideal choice for local data storage within mobile applications. For this project, SQLite serves as the primary persistent storage for structured data, such as user preferences and application state. Data interchange and the storage of complex, semi-structured objects are handled using JSON (JavaScript Object Notation), a lightweight data-interchange format. The combination of SQLite for relational integrity and JSON for flexibility provides a robust and efficient data management layer for the application.</w:t>
+      </w:r>
+    </w:p>
+    <w:p>
+      <w:pPr>
+        <w:suppressAutoHyphens w:val="0"/>
+        <w:rPr>
+          <w:bCs/>
+          <w:sz w:val="26"/>
+          <w:szCs w:val="26"/>
+        </w:rPr>
+      </w:pPr>
+    </w:p>
+    <w:p>
+      <w:pPr>
+        <w:suppressAutoHyphens w:val="0"/>
+        <w:rPr>
+          <w:bCs/>
+          <w:sz w:val="26"/>
+          <w:szCs w:val="26"/>
+        </w:rPr>
+      </w:pPr>
+      <w:r>
+        <w:rPr>
+          <w:bCs/>
+          <w:sz w:val="26"/>
+          <w:szCs w:val="26"/>
+        </w:rPr>
+        <w:t>2.</w:t>
+      </w:r>
+      <w:r>
+        <w:rPr>
+          <w:bCs/>
+          <w:sz w:val="26"/>
+          <w:szCs w:val="26"/>
+        </w:rPr>
+        <w:t>1</w:t>
+      </w:r>
+      <w:r>
+        <w:rPr>
+          <w:bCs/>
+          <w:sz w:val="26"/>
+          <w:szCs w:val="26"/>
+        </w:rPr>
+        <w:t>.</w:t>
+      </w:r>
+      <w:r>
+        <w:rPr>
+          <w:bCs/>
+          <w:sz w:val="26"/>
+          <w:szCs w:val="26"/>
+        </w:rPr>
+        <w:t xml:space="preserve">3 </w:t>
+      </w:r>
+      <w:r>
+        <w:rPr>
+          <w:bCs/>
+          <w:sz w:val="26"/>
+          <w:szCs w:val="26"/>
+        </w:rPr>
+        <w:t>PyTorch</w:t>
+      </w:r>
+    </w:p>
+    <w:p>
+      <w:pPr>
+        <w:suppressAutoHyphens w:val="0"/>
+        <w:rPr>
+          <w:bCs/>
+          <w:sz w:val="26"/>
+          <w:szCs w:val="26"/>
+        </w:rPr>
+      </w:pPr>
+      <w:r>
+        <w:rPr>
+          <w:bCs/>
+          <w:sz w:val="26"/>
+          <w:szCs w:val="26"/>
+        </w:rPr>
+        <w:t>PyTorch is an open-source machine learning framework, developed primarily by Meta's AI Research lab, that accelerates the path from research prototyping to production deployment. It is distinguished by its intuitive, Pythonic interface and its use of dynamic computational graphs (eager execution), which provide greater flexibility and debugging capabilities during model development. For this thesis, PyTorch forms the foundational framework for building, training, and evaluating deep learning models. Its comprehensive ecosystem of tools and libraries facilitates every stage of the machine learning workflow, from data loading to tensor computation and automatic differentiation.</w:t>
+      </w:r>
+    </w:p>
+    <w:p>
+      <w:pPr>
+        <w:suppressAutoHyphens w:val="0"/>
+        <w:rPr>
+          <w:bCs/>
+          <w:sz w:val="26"/>
+          <w:szCs w:val="26"/>
+        </w:rPr>
+      </w:pPr>
+    </w:p>
+    <w:p>
+      <w:pPr>
+        <w:suppressAutoHyphens w:val="0"/>
+        <w:rPr>
+          <w:bCs/>
+          <w:sz w:val="26"/>
+          <w:szCs w:val="26"/>
+        </w:rPr>
+      </w:pPr>
+      <w:r>
+        <w:rPr>
+          <w:bCs/>
+          <w:sz w:val="26"/>
+          <w:szCs w:val="26"/>
+        </w:rPr>
+        <w:t>2.</w:t>
+      </w:r>
+      <w:r>
+        <w:rPr>
+          <w:bCs/>
+          <w:sz w:val="26"/>
+          <w:szCs w:val="26"/>
+        </w:rPr>
+        <w:t>1</w:t>
+      </w:r>
+      <w:r>
+        <w:rPr>
+          <w:bCs/>
+          <w:sz w:val="26"/>
+          <w:szCs w:val="26"/>
+        </w:rPr>
+        <w:t>.</w:t>
+      </w:r>
+      <w:r>
+        <w:rPr>
+          <w:bCs/>
+          <w:sz w:val="26"/>
+          <w:szCs w:val="26"/>
+        </w:rPr>
+        <w:t xml:space="preserve">5 Albumentations </w:t>
+      </w:r>
+    </w:p>
+    <w:p>
+      <w:pPr>
+        <w:suppressAutoHyphens w:val="0"/>
+        <w:rPr>
+          <w:bCs/>
+          <w:sz w:val="26"/>
+          <w:szCs w:val="26"/>
+        </w:rPr>
+      </w:pPr>
+      <w:r>
+        <w:rPr>
+          <w:bCs/>
+          <w:sz w:val="26"/>
+          <w:szCs w:val="26"/>
+        </w:rPr>
+        <w:t xml:space="preserve">Albumentations is a fast and flexible Python library for image augmentations, widely used in computer vision tasks. It offers a vast and diverse collection of high-performance augmentation techniques, optimized for efficiency, which are crucial for effectively increasing the size and diversity of training datasets. This project </w:t>
+      </w:r>
+      <w:r>
+        <w:rPr>
+          <w:bCs/>
+          <w:sz w:val="26"/>
+          <w:szCs w:val="26"/>
+        </w:rPr>
+        <w:lastRenderedPageBreak/>
+        <w:t>utilizes Albumentations to apply real-time, randomized transformations—such as geometric shifts, color space adjustments, and noise injection—to the input imagery. This practice is essential for improving model generalization, increasing robustness to variations in the visual data, and preventing overfitting during the training of deep neural networks.</w:t>
+      </w:r>
+    </w:p>
+    <w:p>
+      <w:pPr>
+        <w:suppressAutoHyphens w:val="0"/>
+        <w:rPr>
+          <w:bCs/>
+          <w:sz w:val="26"/>
+          <w:szCs w:val="26"/>
+        </w:rPr>
+      </w:pPr>
+    </w:p>
+    <w:p>
+      <w:pPr>
+        <w:suppressAutoHyphens w:val="0"/>
+        <w:rPr>
+          <w:bCs/>
+          <w:sz w:val="26"/>
+          <w:szCs w:val="26"/>
+        </w:rPr>
+      </w:pPr>
+      <w:r>
+        <w:rPr>
+          <w:bCs/>
+          <w:sz w:val="26"/>
+          <w:szCs w:val="26"/>
+        </w:rPr>
+        <w:t>2.</w:t>
+      </w:r>
+      <w:r>
+        <w:rPr>
+          <w:bCs/>
+          <w:sz w:val="26"/>
+          <w:szCs w:val="26"/>
+        </w:rPr>
+        <w:t>1</w:t>
+      </w:r>
+      <w:r>
+        <w:rPr>
+          <w:bCs/>
+          <w:sz w:val="26"/>
+          <w:szCs w:val="26"/>
+        </w:rPr>
+        <w:t>.</w:t>
+      </w:r>
+      <w:r>
+        <w:rPr>
+          <w:bCs/>
+          <w:sz w:val="26"/>
+          <w:szCs w:val="26"/>
+        </w:rPr>
+        <w:t xml:space="preserve">6 Matplotlib </w:t>
+      </w:r>
+    </w:p>
+    <w:p>
+      <w:pPr>
+        <w:suppressAutoHyphens w:val="0"/>
+        <w:rPr>
+          <w:bCs/>
+          <w:sz w:val="26"/>
+          <w:szCs w:val="26"/>
+        </w:rPr>
+      </w:pPr>
+      <w:r>
+        <w:rPr>
+          <w:bCs/>
+          <w:sz w:val="26"/>
+          <w:szCs w:val="26"/>
+        </w:rPr>
+        <w:t>Matplotlib is a comprehensive plotting library for the Python programming language and its numerical mathematics extension, NumPy. It provides an object-oriented API for embedding plots into applications and for generating publication-quality figures in a variety of hardcopy formats and interactive environments across platforms. In the context of this research, Matplotlib is employed for data visualization and analysis tasks, including plotting training and validation loss/accuracy curves, visualizing sample images from datasets, and generating graphs to interpret model performance and behavior, thereby providing critical insights throughout the experimental process.</w:t>
+      </w:r>
+    </w:p>
+    <w:p>
+      <w:pPr>
+        <w:suppressAutoHyphens w:val="0"/>
+        <w:rPr>
+          <w:bCs/>
+          <w:sz w:val="26"/>
+          <w:szCs w:val="26"/>
+        </w:rPr>
+      </w:pPr>
+    </w:p>
+    <w:p>
+      <w:pPr>
+        <w:tabs>
+          <w:tab w:val="left" w:pos="2171"/>
+        </w:tabs>
+        <w:suppressAutoHyphens w:val="0"/>
+        <w:rPr>
+          <w:bCs/>
+          <w:sz w:val="26"/>
+          <w:szCs w:val="26"/>
+        </w:rPr>
+      </w:pPr>
+      <w:r>
+        <w:rPr>
+          <w:bCs/>
+          <w:sz w:val="26"/>
+          <w:szCs w:val="26"/>
+        </w:rPr>
+        <w:t>2.</w:t>
+      </w:r>
+      <w:r>
+        <w:rPr>
+          <w:bCs/>
+          <w:sz w:val="26"/>
+          <w:szCs w:val="26"/>
+        </w:rPr>
+        <w:t>1</w:t>
+      </w:r>
+      <w:r>
+        <w:rPr>
+          <w:bCs/>
+          <w:sz w:val="26"/>
+          <w:szCs w:val="26"/>
+        </w:rPr>
+        <w:t>.</w:t>
+      </w:r>
+      <w:r>
+        <w:rPr>
+          <w:bCs/>
+          <w:sz w:val="26"/>
+          <w:szCs w:val="26"/>
+        </w:rPr>
+        <w:t>7 CUDA</w:t>
+      </w:r>
+    </w:p>
+    <w:p>
+      <w:pPr>
+        <w:tabs>
+          <w:tab w:val="left" w:pos="2171"/>
+        </w:tabs>
+        <w:suppressAutoHyphens w:val="0"/>
+        <w:rPr>
+          <w:bCs/>
+          <w:sz w:val="26"/>
+          <w:szCs w:val="26"/>
+        </w:rPr>
+      </w:pPr>
+      <w:r>
+        <w:rPr>
+          <w:bCs/>
+          <w:sz w:val="26"/>
+          <w:szCs w:val="26"/>
+        </w:rPr>
+        <w:t xml:space="preserve">CUDA (Compute Unified Device Architecture) is a parallel computing platform and application programming interface (API) model created by NVIDIA. It allows software developers to use a CUDA-enabled graphics processing unit (GPU) for </w:t>
+      </w:r>
+      <w:r>
+        <w:rPr>
+          <w:bCs/>
+          <w:sz w:val="26"/>
+          <w:szCs w:val="26"/>
+        </w:rPr>
+        <w:t>general purpose processing, an approach known as GPGPU (General-Purpose computing on Graphics Processing Units). This project leverages CUDA to dramatically accelerate the computationally intensive operations involved in deep learning, particularly the large-scale matrix multiplications and convolutions required for training and inference. By harnessing the massive parallelism of GPUs, CUDA enables a significant reduction in experiment iteration time and makes the training of complex models computationally feasible.</w:t>
+      </w:r>
+      <w:r>
+        <w:rPr>
+          <w:bCs/>
+          <w:sz w:val="26"/>
+          <w:szCs w:val="26"/>
+        </w:rPr>
+        <w:t xml:space="preserve"> </w:t>
+      </w:r>
+      <w:r>
+        <w:rPr>
+          <w:bCs/>
+          <w:sz w:val="26"/>
+          <w:szCs w:val="26"/>
+        </w:rPr>
+        <w:tab/>
+      </w:r>
+    </w:p>
+    <w:p>
+      <w:pPr>
+        <w:tabs>
+          <w:tab w:val="left" w:pos="2171"/>
+        </w:tabs>
+        <w:suppressAutoHyphens w:val="0"/>
+        <w:rPr>
+          <w:bCs/>
+          <w:sz w:val="26"/>
+          <w:szCs w:val="26"/>
+        </w:rPr>
+      </w:pPr>
+    </w:p>
+    <w:p>
+      <w:pPr>
+        <w:suppressAutoHyphens w:val="0"/>
+        <w:rPr>
+          <w:bCs/>
+          <w:sz w:val="26"/>
+          <w:szCs w:val="26"/>
+        </w:rPr>
+      </w:pPr>
+      <w:r>
+        <w:rPr>
+          <w:bCs/>
+          <w:sz w:val="26"/>
+          <w:szCs w:val="26"/>
+        </w:rPr>
+        <w:t>2.</w:t>
+      </w:r>
+      <w:r>
+        <w:rPr>
+          <w:bCs/>
+          <w:sz w:val="26"/>
+          <w:szCs w:val="26"/>
+        </w:rPr>
+        <w:t>1</w:t>
+      </w:r>
+      <w:r>
+        <w:rPr>
+          <w:bCs/>
+          <w:sz w:val="26"/>
+          <w:szCs w:val="26"/>
+        </w:rPr>
+        <w:t xml:space="preserve">.8 Lightning.ai </w:t>
+      </w:r>
+    </w:p>
+    <w:p>
+      <w:pPr>
+        <w:suppressAutoHyphens w:val="0"/>
+        <w:rPr>
+          <w:bCs/>
+          <w:sz w:val="26"/>
+          <w:szCs w:val="26"/>
+        </w:rPr>
+      </w:pPr>
+      <w:hyperlink r:id="rId9" w:tgtFrame="_blank" w:history="1">
+        <w:r>
+          <w:rPr>
+            <w:rStyle w:val="Hyperlink"/>
+            <w:bCs/>
+            <w:sz w:val="26"/>
+            <w:szCs w:val="26"/>
+          </w:rPr>
+          <w:t>Lightning.AI</w:t>
+        </w:r>
+      </w:hyperlink>
+      <w:r>
+        <w:rPr>
+          <w:bCs/>
+          <w:sz w:val="26"/>
+          <w:szCs w:val="26"/>
+        </w:rPr>
+        <w:t xml:space="preserve"> provides the PyTorch Lightning framework, a lightweight wrapper for PyTorch that eliminates boilerplate code and enforces a structured, modular organization for deep learning research. Its key abstraction is the LightningModule, which systematically organizes training, validation, test logic, and model configurations. This thesis utilizes PyTorch Lightning to streamline the experimental workflow, enhance code reproducibility, and simplify multi-GPU and distributed training configurations. This abstraction allows the research to focus on the core model architecture and experimentation rather than the engineering intricacies of the training loop.</w:t>
+      </w:r>
+    </w:p>
+    <w:p>
+      <w:pPr>
+        <w:suppressAutoHyphens w:val="0"/>
+        <w:rPr>
+          <w:bCs/>
+          <w:sz w:val="26"/>
+          <w:szCs w:val="26"/>
+        </w:rPr>
+      </w:pPr>
+    </w:p>
+    <w:p>
+      <w:pPr>
+        <w:suppressAutoHyphens w:val="0"/>
+        <w:rPr>
+          <w:bCs/>
+          <w:sz w:val="26"/>
+          <w:szCs w:val="26"/>
+        </w:rPr>
+      </w:pPr>
+      <w:r>
+        <w:rPr>
+          <w:bCs/>
+          <w:sz w:val="26"/>
+          <w:szCs w:val="26"/>
+        </w:rPr>
+        <w:t>2.</w:t>
+      </w:r>
+      <w:r>
+        <w:rPr>
+          <w:bCs/>
+          <w:sz w:val="26"/>
+          <w:szCs w:val="26"/>
+        </w:rPr>
+        <w:t>1</w:t>
+      </w:r>
+      <w:r>
+        <w:rPr>
+          <w:bCs/>
+          <w:sz w:val="26"/>
+          <w:szCs w:val="26"/>
+        </w:rPr>
+        <w:t xml:space="preserve">.9 LitServe + FastAPI </w:t>
+      </w:r>
+    </w:p>
+    <w:p>
+      <w:pPr>
+        <w:suppressAutoHyphens w:val="0"/>
+        <w:rPr>
+          <w:bCs/>
+          <w:sz w:val="26"/>
+          <w:szCs w:val="26"/>
+        </w:rPr>
+      </w:pPr>
+      <w:r>
+        <w:rPr>
+          <w:bCs/>
+          <w:sz w:val="26"/>
+          <w:szCs w:val="26"/>
+        </w:rPr>
+        <w:t xml:space="preserve">LitServe is a high-performance model serving framework built for deploying PyTorch Lightning models, while FastAPI is a modern, high-performance web framework for building APIs with Python based on standard Python type hints. This </w:t>
+      </w:r>
+      <w:r>
+        <w:rPr>
+          <w:bCs/>
+          <w:sz w:val="26"/>
+          <w:szCs w:val="26"/>
+        </w:rPr>
+        <w:lastRenderedPageBreak/>
+        <w:t>project employs LitServe to seamlessly deploy the trained PyTorch Lightning model into a scalable production-grade API endpoint. FastAPI complements this by providing the web server infrastructure, enabling the creation of a robust, self-documenting REST API that can handle client requests, perform model inference, and return predictions with minimal latency, thus bridging the gap between the trained model and the Flutter frontend.</w:t>
+      </w:r>
+    </w:p>
+    <w:p>
+      <w:pPr>
+        <w:suppressAutoHyphens w:val="0"/>
+        <w:rPr>
+          <w:bCs/>
+          <w:sz w:val="26"/>
+          <w:szCs w:val="26"/>
+        </w:rPr>
+      </w:pPr>
+    </w:p>
+    <w:p>
+      <w:pPr>
+        <w:suppressAutoHyphens w:val="0"/>
+        <w:rPr>
+          <w:bCs/>
+          <w:sz w:val="26"/>
+          <w:szCs w:val="26"/>
+        </w:rPr>
+      </w:pPr>
+      <w:r>
+        <w:rPr>
+          <w:bCs/>
+          <w:sz w:val="26"/>
+          <w:szCs w:val="26"/>
+        </w:rPr>
+        <w:t>2.</w:t>
+      </w:r>
+      <w:r>
+        <w:rPr>
+          <w:bCs/>
+          <w:sz w:val="26"/>
+          <w:szCs w:val="26"/>
+        </w:rPr>
+        <w:t>1</w:t>
+      </w:r>
+      <w:r>
+        <w:rPr>
+          <w:bCs/>
+          <w:sz w:val="26"/>
+          <w:szCs w:val="26"/>
+        </w:rPr>
+        <w:t xml:space="preserve">.10 </w:t>
+      </w:r>
+      <w:r>
+        <w:rPr>
+          <w:bCs/>
+          <w:sz w:val="26"/>
+          <w:szCs w:val="26"/>
+        </w:rPr>
+        <w:t>TIMM</w:t>
+      </w:r>
+    </w:p>
+    <w:p>
+      <w:pPr>
+        <w:suppressAutoHyphens w:val="0"/>
+        <w:rPr>
+          <w:bCs/>
+          <w:sz w:val="26"/>
+          <w:szCs w:val="26"/>
+        </w:rPr>
+      </w:pPr>
+      <w:r>
+        <w:rPr>
+          <w:bCs/>
+          <w:sz w:val="26"/>
+          <w:szCs w:val="26"/>
+        </w:rPr>
+        <w:t>TIMM (Torch Image Models) is a comprehensive open-source library created by Ross Wightman, housing a vast collection of pre-trained computer vision models, architectures, and model-building utilities for PyTorch. It acts as a model zoo and a toolkit for image-based deep learning, offering state-of-the-art implementations for models like EfficientNet, Vision Transformers (ViT), and ResNet variants. For this research, the timm library is utilized for its access to high-quality, pre-trained models, which are leveraged for transfer learning. This approach allows for rapid prototyping and robust performance by fine-tuning these established models on the specific dataset of this project.</w:t>
+      </w:r>
+    </w:p>
+    <w:p>
+      <w:pPr>
+        <w:suppressAutoHyphens w:val="0"/>
+        <w:rPr>
+          <w:bCs/>
+          <w:sz w:val="26"/>
+          <w:szCs w:val="26"/>
+        </w:rPr>
+      </w:pPr>
+    </w:p>
+    <w:p>
+      <w:pPr>
+        <w:suppressAutoHyphens w:val="0"/>
+        <w:rPr>
+          <w:bCs/>
+          <w:sz w:val="26"/>
+          <w:szCs w:val="26"/>
+        </w:rPr>
+      </w:pPr>
+      <w:r>
+        <w:rPr>
+          <w:bCs/>
+          <w:sz w:val="26"/>
+          <w:szCs w:val="26"/>
+        </w:rPr>
+        <w:t>2.</w:t>
+      </w:r>
+      <w:r>
+        <w:rPr>
+          <w:bCs/>
+          <w:sz w:val="26"/>
+          <w:szCs w:val="26"/>
+        </w:rPr>
+        <w:t>1</w:t>
+      </w:r>
+      <w:r>
+        <w:rPr>
+          <w:bCs/>
+          <w:sz w:val="26"/>
+          <w:szCs w:val="26"/>
+        </w:rPr>
+        <w:t xml:space="preserve">.11 </w:t>
+      </w:r>
+      <w:r>
+        <w:rPr>
+          <w:bCs/>
+          <w:sz w:val="26"/>
+          <w:szCs w:val="26"/>
+        </w:rPr>
+        <w:t>Transformers (HuggingFace)</w:t>
+      </w:r>
+    </w:p>
+    <w:p>
+      <w:pPr>
+        <w:suppressAutoHyphens w:val="0"/>
+        <w:rPr>
+          <w:bCs/>
+          <w:sz w:val="26"/>
+          <w:szCs w:val="26"/>
+        </w:rPr>
+      </w:pPr>
+      <w:r>
+        <w:rPr>
+          <w:bCs/>
+          <w:sz w:val="26"/>
+          <w:szCs w:val="26"/>
+        </w:rPr>
+        <w:t>The Transformers library, maintained by Hugging Face, provides thousands of pre-trained models for a wide array of natural language</w:t>
+      </w:r>
+      <w:r>
+        <w:rPr>
+          <w:bCs/>
+          <w:sz w:val="26"/>
+          <w:szCs w:val="26"/>
+        </w:rPr>
+        <w:t xml:space="preserve"> processing (NLP) and, increasingly, computer vision and multimodal tasks. It offers a unified API for leveraging </w:t>
+      </w:r>
+      <w:r>
+        <w:rPr>
+          <w:bCs/>
+          <w:sz w:val="26"/>
+          <w:szCs w:val="26"/>
+        </w:rPr>
+        <w:t>architecture</w:t>
+      </w:r>
+      <w:r>
+        <w:rPr>
+          <w:bCs/>
+          <w:sz w:val="26"/>
+          <w:szCs w:val="26"/>
+        </w:rPr>
+        <w:t xml:space="preserve"> such as BERT, GPT, and Vision Transformers. While this project is focused on computer vision, the library is instrumental for its implementation of the Vision Transformer (ViT) architecture and other transformer-based vision models. It provides the building blocks for creating, fine-tuning, and deploying these sophisticated models with exceptional ease and efficiency.</w:t>
+      </w:r>
+    </w:p>
+    <w:p>
+      <w:pPr>
+        <w:suppressAutoHyphens w:val="0"/>
+        <w:rPr>
+          <w:bCs/>
+          <w:sz w:val="26"/>
+          <w:szCs w:val="26"/>
+        </w:rPr>
+      </w:pPr>
+    </w:p>
+    <w:p>
+      <w:pPr>
+        <w:rPr>
+          <w:bCs/>
+          <w:sz w:val="26"/>
+          <w:szCs w:val="26"/>
+        </w:rPr>
+      </w:pPr>
+      <w:r>
+        <w:rPr>
+          <w:bCs/>
+          <w:sz w:val="26"/>
+          <w:szCs w:val="26"/>
+        </w:rPr>
+        <w:t>2.</w:t>
+      </w:r>
+      <w:r>
+        <w:rPr>
+          <w:bCs/>
+          <w:sz w:val="26"/>
+          <w:szCs w:val="26"/>
+        </w:rPr>
+        <w:t>1</w:t>
+      </w:r>
+      <w:r>
+        <w:rPr>
+          <w:bCs/>
+          <w:sz w:val="26"/>
+          <w:szCs w:val="26"/>
+        </w:rPr>
+        <w:t xml:space="preserve">.12 </w:t>
+      </w:r>
+      <w:r>
+        <w:rPr>
+          <w:bCs/>
+          <w:sz w:val="26"/>
+          <w:szCs w:val="26"/>
+          <w:lang w:val="vi-VN"/>
+        </w:rPr>
+        <w:t>OpenStreetMap</w:t>
+      </w:r>
+    </w:p>
+    <w:p>
+      <w:pPr>
+        <w:rPr>
+          <w:bCs/>
+          <w:sz w:val="26"/>
+          <w:szCs w:val="26"/>
+        </w:rPr>
+      </w:pPr>
+      <w:r>
+        <w:rPr>
+          <w:bCs/>
+          <w:sz w:val="26"/>
+          <w:szCs w:val="26"/>
+        </w:rPr>
+        <w:t>OpenStreetMap (OSM) is a collaborative project that creates and provides free, editable geographic data and mapping for the entire world. It is often described as the "Wikipedia of maps." For this thesis, OpenStreetMap data serves as a critical source of geospatial context and ground truth. Vector data from OSM, such as road networks, land use polygons, and points of interest, is used to enrich the input imagery with structured geographical information. This integration provides the model with crucial semantic context about the physical world, which is essential for the specific object detection and scene understanding tasks central to this research.</w:t>
+      </w:r>
+    </w:p>
+    <w:p>
+      <w:pPr>
+        <w:suppressAutoHyphens w:val="0"/>
+        <w:rPr>
+          <w:b/>
+          <w:color w:val="EE0000"/>
+          <w:sz w:val="26"/>
+          <w:szCs w:val="26"/>
+        </w:rPr>
+      </w:pPr>
+    </w:p>
+    <w:p>
+      <w:pPr>
+        <w:suppressAutoHyphens w:val="0"/>
+        <w:rPr>
+          <w:b/>
+          <w:color w:val="EE0000"/>
+          <w:sz w:val="26"/>
+          <w:szCs w:val="26"/>
+        </w:rPr>
+      </w:pPr>
+      <w:r>
+        <w:rPr>
+          <w:b/>
+          <w:color w:val="EE0000"/>
+          <w:sz w:val="26"/>
+          <w:szCs w:val="26"/>
+        </w:rPr>
+        <w:t>I</w:t>
+      </w:r>
+      <w:r>
+        <w:rPr>
+          <w:b/>
+          <w:color w:val="EE0000"/>
+          <w:sz w:val="26"/>
+          <w:szCs w:val="26"/>
+        </w:rPr>
+        <w:t>I</w:t>
+      </w:r>
+      <w:r>
+        <w:rPr>
+          <w:b/>
+          <w:color w:val="EE0000"/>
+          <w:sz w:val="26"/>
+          <w:szCs w:val="26"/>
+        </w:rPr>
+        <w:t>. Phần App</w:t>
+      </w:r>
+    </w:p>
+    <w:p>
+      <w:pPr>
+        <w:suppressAutoHyphens w:val="0"/>
+        <w:rPr>
+          <w:b/>
+          <w:color w:val="EE0000"/>
+          <w:sz w:val="26"/>
+          <w:szCs w:val="26"/>
+        </w:rPr>
+      </w:pPr>
+      <w:r>
+        <w:rPr>
+          <w:b/>
+          <w:color w:val="EE0000"/>
+          <w:sz w:val="26"/>
+          <w:szCs w:val="26"/>
+        </w:rPr>
+        <w:t>2.</w:t>
+      </w:r>
+      <w:r>
+        <w:rPr>
+          <w:b/>
+          <w:color w:val="EE0000"/>
           <w:sz w:val="26"/>
           <w:szCs w:val="26"/>
         </w:rPr>
@@ -9405,6 +10399,51 @@
       <w:r>
         <w:rPr>
           <w:b/>
+          <w:color w:val="EE0000"/>
+          <w:sz w:val="26"/>
+          <w:szCs w:val="26"/>
+        </w:rPr>
+        <w:t>. System Architecture and Application Design</w:t>
+      </w:r>
+      <w:r>
+        <w:rPr>
+          <w:b/>
+          <w:color w:val="EE0000"/>
+          <w:sz w:val="26"/>
+          <w:szCs w:val="26"/>
+        </w:rPr>
+        <w:t xml:space="preserve"> </w:t>
+      </w:r>
+    </w:p>
+    <w:p>
+      <w:pPr>
+        <w:suppressAutoHyphens w:val="0"/>
+        <w:ind w:firstLine="720"/>
+        <w:rPr>
+          <w:b/>
+          <w:sz w:val="26"/>
+          <w:szCs w:val="26"/>
+        </w:rPr>
+      </w:pPr>
+      <w:r>
+        <w:rPr>
+          <w:b/>
+          <w:sz w:val="26"/>
+          <w:szCs w:val="26"/>
+        </w:rPr>
+        <w:t>2.</w:t>
+      </w:r>
+      <w:r>
+        <w:rPr>
+          <w:b/>
+          <w:sz w:val="26"/>
+          <w:szCs w:val="26"/>
+        </w:rPr>
+        <w:t>9</w:t>
+      </w:r>
+      <w:r>
+        <w:rPr>
+          <w:b/>
           <w:sz w:val="26"/>
           <w:szCs w:val="26"/>
         </w:rPr>
@@ -9443,11 +10482,12 @@
           <w:sz w:val="26"/>
           <w:szCs w:val="26"/>
         </w:rPr>
+        <w:lastRenderedPageBreak/>
         <w:drawing>
-          <wp:inline distT="0" distB="0" distL="0" distR="0" wp14:anchorId="626AC736" wp14:editId="262D7071">
-            <wp:extent cx="5579745" cy="3891915"/>
-            <wp:effectExtent l="0" t="0" r="1905" b="0"/>
-            <wp:docPr id="855256455" name="Picture 1"/>
+          <wp:inline distT="0" distB="0" distL="0" distR="0" wp14:anchorId="330D8A27" wp14:editId="30472E58">
+            <wp:extent cx="5579745" cy="3768090"/>
+            <wp:effectExtent l="0" t="0" r="1905" b="3810"/>
+            <wp:docPr id="1210881021" name="Picture 1"/>
             <wp:cNvGraphicFramePr>
               <a:graphicFrameLocks xmlns:a="http://schemas.openxmlformats.org/drawingml/2006/main" noChangeAspect="1"/>
             </wp:cNvGraphicFramePr>
@@ -9455,11 +10495,11 @@
               <a:graphicData uri="http://schemas.openxmlformats.org/drawingml/2006/picture">
                 <pic:pic xmlns:pic="http://schemas.openxmlformats.org/drawingml/2006/picture">
                   <pic:nvPicPr>
-                    <pic:cNvPr id="855256455" name=""/>
+                    <pic:cNvPr id="1210881021" name=""/>
                     <pic:cNvPicPr/>
                   </pic:nvPicPr>
                   <pic:blipFill>
-                    <a:blip r:embed="rId9"/>
+                    <a:blip r:embed="rId10"/>
                     <a:stretch>
                       <a:fillRect/>
                     </a:stretch>
@@ -9467,7 +10507,7 @@
                   <pic:spPr>
                     <a:xfrm>
                       <a:off x="0" y="0"/>
-                      <a:ext cx="5579745" cy="3891915"/>
+                      <a:ext cx="5579745" cy="3768090"/>
                     </a:xfrm>
                     <a:prstGeom prst="rect">
                       <a:avLst/>
@@ -9483,20 +10523,36 @@
     <w:p>
       <w:pPr>
         <w:suppressAutoHyphens w:val="0"/>
-        <w:rPr>
-          <w:bCs/>
-          <w:sz w:val="26"/>
-          <w:szCs w:val="26"/>
-        </w:rPr>
-      </w:pPr>
-      <w:r>
-        <w:rPr>
-          <w:bCs/>
-          <w:sz w:val="26"/>
-          <w:szCs w:val="26"/>
-        </w:rPr>
-        <w:t xml:space="preserve"> THIS IS A SAMPLE MAKE ONE TO REFLECT THE CURRENT APP </w:t>
-      </w:r>
+        <w:ind w:firstLine="720"/>
+        <w:jc w:val="both"/>
+        <w:rPr>
+          <w:bCs/>
+          <w:sz w:val="26"/>
+          <w:szCs w:val="26"/>
+          <w:lang w:val="vi-VN"/>
+        </w:rPr>
+      </w:pPr>
+      <w:r>
+        <w:rPr>
+          <w:bCs/>
+          <w:sz w:val="26"/>
+          <w:szCs w:val="26"/>
+        </w:rPr>
+        <w:t>The application uses a clean, cloud-only architecture where the client connects to a remote PyTorch Transformer model through a FastAPI/LitServe endpoint hosted on Lightning.AI, via Wireless network for all real-time inference. Locally, an SQLite database stores previously inferred results for instant retrieval and offline access, while a static JSON file serves dual purposes of providing data for previously inferred results and powering an on-device search feature that allows users to browse data of non-inferred items without persisting them in the database.</w:t>
+      </w:r>
+    </w:p>
+    <w:p>
+      <w:pPr>
+        <w:suppressAutoHyphens w:val="0"/>
+        <w:ind w:firstLine="720"/>
+        <w:jc w:val="both"/>
+        <w:rPr>
+          <w:bCs/>
+          <w:sz w:val="26"/>
+          <w:szCs w:val="26"/>
+          <w:lang w:val="vi-VN"/>
+        </w:rPr>
+      </w:pPr>
     </w:p>
     <w:p>
       <w:pPr>
@@ -9540,7 +10596,6 @@
           <w:sz w:val="26"/>
           <w:szCs w:val="26"/>
         </w:rPr>
-        <w:lastRenderedPageBreak/>
         <w:tab/>
       </w:r>
       <w:r>
@@ -9621,6 +10676,7 @@
           <w:sz w:val="26"/>
           <w:szCs w:val="26"/>
         </w:rPr>
+        <w:lastRenderedPageBreak/>
         <w:drawing>
           <wp:inline distT="0" distB="0" distL="0" distR="0" wp14:anchorId="39351850" wp14:editId="4B633B4D">
             <wp:extent cx="5579745" cy="3155315"/>
@@ -9637,7 +10693,7 @@
                     <pic:cNvPicPr/>
                   </pic:nvPicPr>
                   <pic:blipFill>
-                    <a:blip r:embed="rId10"/>
+                    <a:blip r:embed="rId11"/>
                     <a:stretch>
                       <a:fillRect/>
                     </a:stretch>
@@ -9668,13 +10724,78 @@
           <w:szCs w:val="26"/>
         </w:rPr>
       </w:pPr>
-      <w:r>
+    </w:p>
+    <w:p>
+      <w:pPr>
+        <w:suppressAutoHyphens w:val="0"/>
         <w:rPr>
           <w:bCs/>
           <w:color w:val="EE0000"/>
           <w:sz w:val="26"/>
           <w:szCs w:val="26"/>
         </w:rPr>
+      </w:pPr>
+    </w:p>
+    <w:p>
+      <w:pPr>
+        <w:suppressAutoHyphens w:val="0"/>
+        <w:rPr>
+          <w:bCs/>
+          <w:color w:val="EE0000"/>
+          <w:sz w:val="26"/>
+          <w:szCs w:val="26"/>
+        </w:rPr>
+      </w:pPr>
+    </w:p>
+    <w:p>
+      <w:pPr>
+        <w:suppressAutoHyphens w:val="0"/>
+        <w:jc w:val="center"/>
+        <w:rPr>
+          <w:b/>
+          <w:color w:val="000000" w:themeColor="text1"/>
+          <w:sz w:val="44"/>
+          <w:szCs w:val="44"/>
+        </w:rPr>
+      </w:pPr>
+      <w:r>
+        <w:rPr>
+          <w:b/>
+          <w:color w:val="000000" w:themeColor="text1"/>
+          <w:sz w:val="44"/>
+          <w:szCs w:val="44"/>
+        </w:rPr>
+        <w:t>Keep this short, focus on the features and not the details</w:t>
+      </w:r>
+    </w:p>
+    <w:p>
+      <w:pPr>
+        <w:suppressAutoHyphens w:val="0"/>
+        <w:rPr>
+          <w:bCs/>
+          <w:color w:val="EE0000"/>
+          <w:sz w:val="26"/>
+          <w:szCs w:val="26"/>
+        </w:rPr>
+      </w:pPr>
+    </w:p>
+    <w:p>
+      <w:pPr>
+        <w:suppressAutoHyphens w:val="0"/>
+        <w:rPr>
+          <w:bCs/>
+          <w:color w:val="EE0000"/>
+          <w:sz w:val="26"/>
+          <w:szCs w:val="26"/>
+        </w:rPr>
+      </w:pPr>
+      <w:r>
+        <w:rPr>
+          <w:bCs/>
+          <w:color w:val="EE0000"/>
+          <w:sz w:val="26"/>
+          <w:szCs w:val="26"/>
+        </w:rPr>
         <w:t>Users</w:t>
       </w:r>
       <w:r>
@@ -9746,7 +10867,35 @@
           <w:sz w:val="26"/>
           <w:szCs w:val="26"/>
         </w:rPr>
-        <w:t>The third screen is the Search screen, where they can look up a mushroom my typing in keywords about the mushroom (be it about physical characteristic, smell, habitat, name, etc.) to find the mushroom (the data is pull from a json file). The look up result is shown in items that user can click on to view details about (also contain link to Wikipedia)</w:t>
+        <w:t xml:space="preserve">The third screen is the Search screen, where they can look up a mushroom my typing in keywords about the mushroom (be it about physical characteristic, smell, habitat, name, etc.) to find the mushroom (the data is </w:t>
+      </w:r>
+      <w:r>
+        <w:rPr>
+          <w:bCs/>
+          <w:color w:val="EE0000"/>
+          <w:sz w:val="26"/>
+          <w:szCs w:val="26"/>
+        </w:rPr>
+        <w:t>pulled</w:t>
+      </w:r>
+      <w:r>
+        <w:rPr>
+          <w:bCs/>
+          <w:color w:val="EE0000"/>
+          <w:sz w:val="26"/>
+          <w:szCs w:val="26"/>
+        </w:rPr>
+        <w:t xml:space="preserve"> from a json file). The </w:t>
+      </w:r>
+      <w:r>
+        <w:rPr>
+          <w:bCs/>
+          <w:color w:val="EE0000"/>
+          <w:sz w:val="26"/>
+          <w:szCs w:val="26"/>
+        </w:rPr>
+        <w:lastRenderedPageBreak/>
+        <w:t>look up result is shown in items that user can click on to view details about (also contain link to Wikipedia)</w:t>
       </w:r>
     </w:p>
     <w:p>
@@ -9777,37 +10926,7 @@
           <w:sz w:val="26"/>
           <w:szCs w:val="26"/>
         </w:rPr>
-        <w:t xml:space="preserve">The final screen is the forage map, where the app will take user location (latitude and longitude) and other info like (Mushroom only/all species, number of species shown, radius and month) to show available species around them that either can be forage to eat or avoid, each will be shown as a marker on a map that can be tap on </w:t>
-      </w:r>
-      <w:r>
-        <w:rPr>
-          <w:bCs/>
-          <w:color w:val="EE0000"/>
-          <w:sz w:val="26"/>
-          <w:szCs w:val="26"/>
-        </w:rPr>
-        <w:lastRenderedPageBreak/>
-        <w:t>to be shown name of species, image and date of upload (all of which are pull from the Inaturalist API). Users can change the input radius, the limit (number of species shown), the month (auto detect but user can change this) and whether to view All species around them or only mushroom.</w:t>
-      </w:r>
-    </w:p>
-    <w:p>
-      <w:pPr>
-        <w:suppressAutoHyphens w:val="0"/>
-        <w:rPr>
-          <w:bCs/>
-          <w:color w:val="000000" w:themeColor="text1"/>
-          <w:sz w:val="26"/>
-          <w:szCs w:val="26"/>
-        </w:rPr>
-      </w:pPr>
-      <w:r>
-        <w:rPr>
-          <w:bCs/>
-          <w:color w:val="000000" w:themeColor="text1"/>
-          <w:sz w:val="26"/>
-          <w:szCs w:val="26"/>
-        </w:rPr>
-        <w:t>Keep this short, focus on the features not details</w:t>
+        <w:t>The final screen is the forage map, where the app will take user location (latitude and longitude) and other info like (Mushroom only/all species, number of species shown, radius and month) to show available species around them that either can be forage to eat or avoid, each will be shown as a marker on a map that can be tap on to be shown name of species, image and date of upload (all of which are pull from the Inaturalist API). Users can change the input radius, the limit (number of species shown), the month (auto detect but user can change this) and whether to view All species around them or only mushroom.</w:t>
       </w:r>
     </w:p>
     <w:p>
@@ -9901,8 +11020,8 @@
           <w:szCs w:val="26"/>
         </w:rPr>
         <w:drawing>
-          <wp:inline distT="0" distB="0" distL="0" distR="0" wp14:anchorId="0B3B9C96" wp14:editId="02615651">
-            <wp:extent cx="2404533" cy="3395134"/>
+          <wp:inline distT="0" distB="0" distL="0" distR="0" wp14:anchorId="0B3B9C96" wp14:editId="25B2A0C3">
+            <wp:extent cx="3657600" cy="5164432"/>
             <wp:effectExtent l="0" t="0" r="0" b="0"/>
             <wp:docPr id="1832354827" name="Picture 1"/>
             <wp:cNvGraphicFramePr>
@@ -9916,7 +11035,7 @@
                     <pic:cNvPicPr/>
                   </pic:nvPicPr>
                   <pic:blipFill>
-                    <a:blip r:embed="rId11"/>
+                    <a:blip r:embed="rId12"/>
                     <a:stretch>
                       <a:fillRect/>
                     </a:stretch>
@@ -9924,7 +11043,7 @@
                   <pic:spPr>
                     <a:xfrm>
                       <a:off x="0" y="0"/>
-                      <a:ext cx="2407004" cy="3398624"/>
+                      <a:ext cx="3668054" cy="5179193"/>
                     </a:xfrm>
                     <a:prstGeom prst="rect">
                       <a:avLst/>
@@ -9952,7 +11071,16 @@
           <w:sz w:val="26"/>
           <w:szCs w:val="26"/>
         </w:rPr>
-        <w:t>The first screen they can see after opening the app is the home screen, this is where they can choose to either upload mushroom image from gallery or take a photo, they will then be taken to a screen to resize and rotate the image (ensure that the mushroom is at the focal point for the inference process), then hit "ok" to upload the image to the server to be infer. Then they are taken to a page that display the inference result (which is also saved to local storage), here they can either hit ok to close that screen and return to the home screen or tap on the "open link" icon on the top bar to go to Wikipedia of that mushroom.</w:t>
+        <w:t xml:space="preserve">The first screen they can see after opening the app is the home screen, this is where they can choose to either upload mushroom image from gallery or take a photo, they will then be taken to a screen to resize and rotate the image (ensure that the </w:t>
+      </w:r>
+      <w:r>
+        <w:rPr>
+          <w:bCs/>
+          <w:sz w:val="26"/>
+          <w:szCs w:val="26"/>
+        </w:rPr>
+        <w:lastRenderedPageBreak/>
+        <w:t>mushroom is at the focal point for the inference process), then hit "ok" to upload the image to the server to be infer. Then they are taken to a page that display the inference result (which is also saved to local storage), here they can either hit ok to close that screen and return to the home screen or tap on the "open link" icon on the top bar to go to Wikipedia of that mushroom.</w:t>
       </w:r>
     </w:p>
     <w:p>
@@ -9988,6 +11116,188 @@
         </w:rPr>
         <w:t>2.9.4.1. History screen</w:t>
       </w:r>
+    </w:p>
+    <w:p>
+      <w:pPr>
+        <w:suppressAutoHyphens w:val="0"/>
+        <w:rPr>
+          <w:b/>
+          <w:sz w:val="26"/>
+          <w:szCs w:val="26"/>
+        </w:rPr>
+      </w:pPr>
+    </w:p>
+    <w:p>
+      <w:pPr>
+        <w:suppressAutoHyphens w:val="0"/>
+        <w:rPr>
+          <w:bCs/>
+          <w:sz w:val="26"/>
+          <w:szCs w:val="26"/>
+        </w:rPr>
+      </w:pPr>
+      <w:r>
+        <w:rPr>
+          <w:bCs/>
+          <w:sz w:val="26"/>
+          <w:szCs w:val="26"/>
+        </w:rPr>
+        <w:t xml:space="preserve">history screen where on the screen itself, on the top bar there are 2 </w:t>
+      </w:r>
+      <w:r>
+        <w:rPr>
+          <w:bCs/>
+          <w:sz w:val="26"/>
+          <w:szCs w:val="26"/>
+        </w:rPr>
+        <w:t>buttons</w:t>
+      </w:r>
+      <w:r>
+        <w:rPr>
+          <w:bCs/>
+          <w:sz w:val="26"/>
+          <w:szCs w:val="26"/>
+        </w:rPr>
+        <w:t xml:space="preserve"> (sort - which open </w:t>
+      </w:r>
+      <w:r>
+        <w:rPr>
+          <w:bCs/>
+          <w:sz w:val="26"/>
+          <w:szCs w:val="26"/>
+        </w:rPr>
+        <w:t xml:space="preserve">sort </w:t>
+      </w:r>
+      <w:r>
+        <w:rPr>
+          <w:bCs/>
+          <w:sz w:val="26"/>
+          <w:szCs w:val="26"/>
+        </w:rPr>
+        <w:t xml:space="preserve">menu where user choose sort type </w:t>
+      </w:r>
+      <w:r>
+        <w:rPr>
+          <w:bCs/>
+          <w:sz w:val="26"/>
+          <w:szCs w:val="26"/>
+        </w:rPr>
+        <w:t xml:space="preserve">then </w:t>
+      </w:r>
+      <w:r>
+        <w:rPr>
+          <w:bCs/>
+          <w:sz w:val="26"/>
+          <w:szCs w:val="26"/>
+        </w:rPr>
+        <w:t xml:space="preserve">it shows the sorted history </w:t>
+      </w:r>
+      <w:r>
+        <w:rPr>
+          <w:bCs/>
+          <w:sz w:val="26"/>
+          <w:szCs w:val="26"/>
+        </w:rPr>
+        <w:t>screen and</w:t>
+      </w:r>
+      <w:r>
+        <w:rPr>
+          <w:bCs/>
+          <w:sz w:val="26"/>
+          <w:szCs w:val="26"/>
+        </w:rPr>
+        <w:t xml:space="preserve"> reload the history screen button). User</w:t>
+      </w:r>
+      <w:r>
+        <w:rPr>
+          <w:bCs/>
+          <w:sz w:val="26"/>
+          <w:szCs w:val="26"/>
+        </w:rPr>
+        <w:t>s</w:t>
+      </w:r>
+      <w:r>
+        <w:rPr>
+          <w:bCs/>
+          <w:sz w:val="26"/>
+          <w:szCs w:val="26"/>
+        </w:rPr>
+        <w:t xml:space="preserve"> can also interact with the history item by </w:t>
+      </w:r>
+      <w:r>
+        <w:rPr>
+          <w:bCs/>
+          <w:sz w:val="26"/>
+          <w:szCs w:val="26"/>
+        </w:rPr>
+        <w:t>bookmarking</w:t>
+      </w:r>
+      <w:r>
+        <w:rPr>
+          <w:bCs/>
+          <w:sz w:val="26"/>
+          <w:szCs w:val="26"/>
+        </w:rPr>
+        <w:t xml:space="preserve"> the </w:t>
+      </w:r>
+      <w:r>
+        <w:rPr>
+          <w:bCs/>
+          <w:sz w:val="26"/>
+          <w:szCs w:val="26"/>
+        </w:rPr>
+        <w:t>item or</w:t>
+      </w:r>
+      <w:r>
+        <w:rPr>
+          <w:bCs/>
+          <w:sz w:val="26"/>
+          <w:szCs w:val="26"/>
+        </w:rPr>
+        <w:t xml:space="preserve"> </w:t>
+      </w:r>
+      <w:r>
+        <w:rPr>
+          <w:bCs/>
+          <w:sz w:val="26"/>
+          <w:szCs w:val="26"/>
+        </w:rPr>
+        <w:t>opening</w:t>
+      </w:r>
+      <w:r>
+        <w:rPr>
+          <w:bCs/>
+          <w:sz w:val="26"/>
+          <w:szCs w:val="26"/>
+        </w:rPr>
+        <w:t xml:space="preserve"> the context menu of a particular item to copy its content to clipboard or delete it. </w:t>
+      </w:r>
+      <w:r>
+        <w:rPr>
+          <w:bCs/>
+          <w:sz w:val="26"/>
+          <w:szCs w:val="26"/>
+        </w:rPr>
+        <w:t>Finally,</w:t>
+      </w:r>
+      <w:r>
+        <w:rPr>
+          <w:bCs/>
+          <w:sz w:val="26"/>
+          <w:szCs w:val="26"/>
+        </w:rPr>
+        <w:t xml:space="preserve"> they can view the content of the item by clicking on it, where they can return to history screen or open external link.</w:t>
+      </w:r>
+    </w:p>
+    <w:p>
+      <w:pPr>
+        <w:suppressAutoHyphens w:val="0"/>
+        <w:rPr>
+          <w:b/>
+          <w:sz w:val="26"/>
+          <w:szCs w:val="26"/>
+        </w:rPr>
+      </w:pPr>
     </w:p>
     <w:p>
       <w:pPr>
@@ -10011,6 +11321,60 @@
     <w:p>
       <w:pPr>
         <w:suppressAutoHyphens w:val="0"/>
+        <w:rPr>
+          <w:b/>
+          <w:sz w:val="26"/>
+          <w:szCs w:val="26"/>
+        </w:rPr>
+      </w:pPr>
+    </w:p>
+    <w:p>
+      <w:pPr>
+        <w:suppressAutoHyphens w:val="0"/>
+        <w:rPr>
+          <w:bCs/>
+          <w:sz w:val="26"/>
+          <w:szCs w:val="26"/>
+        </w:rPr>
+      </w:pPr>
+      <w:r>
+        <w:rPr>
+          <w:bCs/>
+          <w:sz w:val="26"/>
+          <w:szCs w:val="26"/>
+        </w:rPr>
+        <w:t xml:space="preserve">search feature is simple where user when arrive at the screen, there are already 10 items display already (as a sample), if those are what they are looking for then great, they can view them immediately and access internet entry if wanted. Otherwise, search using </w:t>
+      </w:r>
+      <w:r>
+        <w:rPr>
+          <w:bCs/>
+          <w:sz w:val="26"/>
+          <w:szCs w:val="26"/>
+        </w:rPr>
+        <w:t>keywords</w:t>
+      </w:r>
+      <w:r>
+        <w:rPr>
+          <w:bCs/>
+          <w:sz w:val="26"/>
+          <w:szCs w:val="26"/>
+        </w:rPr>
+        <w:t>, saw result, view content, access internet entry, if not then display "not found".</w:t>
+      </w:r>
+    </w:p>
+    <w:p>
+      <w:pPr>
+        <w:suppressAutoHyphens w:val="0"/>
+        <w:rPr>
+          <w:b/>
+          <w:sz w:val="26"/>
+          <w:szCs w:val="26"/>
+        </w:rPr>
+      </w:pPr>
+    </w:p>
+    <w:p>
+      <w:pPr>
+        <w:suppressAutoHyphens w:val="0"/>
         <w:ind w:left="720" w:firstLine="720"/>
         <w:rPr>
           <w:b/>
@@ -10026,6 +11390,92 @@
         </w:rPr>
         <w:t xml:space="preserve">2.9.4.1. Forage map </w:t>
       </w:r>
+    </w:p>
+    <w:p>
+      <w:pPr>
+        <w:suppressAutoHyphens w:val="0"/>
+        <w:rPr>
+          <w:b/>
+          <w:sz w:val="26"/>
+          <w:szCs w:val="26"/>
+        </w:rPr>
+      </w:pPr>
+    </w:p>
+    <w:p>
+      <w:pPr>
+        <w:suppressAutoHyphens w:val="0"/>
+        <w:rPr>
+          <w:bCs/>
+          <w:sz w:val="26"/>
+          <w:szCs w:val="26"/>
+        </w:rPr>
+      </w:pPr>
+      <w:r>
+        <w:rPr>
+          <w:bCs/>
+          <w:sz w:val="26"/>
+          <w:szCs w:val="26"/>
+        </w:rPr>
+        <w:t>the forage map, where it display the forage map with the default map filter (or previous filter set by user), if there are stuff around user then marker appear, taps on it immediately to view content. Otherwise</w:t>
+      </w:r>
+      <w:r>
+        <w:rPr>
+          <w:bCs/>
+          <w:sz w:val="26"/>
+          <w:szCs w:val="26"/>
+        </w:rPr>
+        <w:t>,</w:t>
+      </w:r>
+      <w:r>
+        <w:rPr>
+          <w:bCs/>
+          <w:sz w:val="26"/>
+          <w:szCs w:val="26"/>
+        </w:rPr>
+        <w:t xml:space="preserve"> </w:t>
+      </w:r>
+      <w:r>
+        <w:rPr>
+          <w:bCs/>
+          <w:sz w:val="26"/>
+          <w:szCs w:val="26"/>
+        </w:rPr>
+        <w:t>users</w:t>
+      </w:r>
+      <w:r>
+        <w:rPr>
+          <w:bCs/>
+          <w:sz w:val="26"/>
+          <w:szCs w:val="26"/>
+        </w:rPr>
+        <w:t xml:space="preserve"> can adjust the filter to do </w:t>
+      </w:r>
+      <w:r>
+        <w:rPr>
+          <w:bCs/>
+          <w:sz w:val="26"/>
+          <w:szCs w:val="26"/>
+        </w:rPr>
+        <w:t>whatever</w:t>
+      </w:r>
+      <w:r>
+        <w:rPr>
+          <w:bCs/>
+          <w:sz w:val="26"/>
+          <w:szCs w:val="26"/>
+        </w:rPr>
+        <w:t>, then view marker content</w:t>
+      </w:r>
+    </w:p>
+    <w:p>
+      <w:pPr>
+        <w:suppressAutoHyphens w:val="0"/>
+        <w:rPr>
+          <w:b/>
+          <w:sz w:val="26"/>
+          <w:szCs w:val="26"/>
+        </w:rPr>
+      </w:pPr>
     </w:p>
     <w:p>
       <w:pPr>
@@ -10197,26 +11647,24 @@
     <w:p>
       <w:pPr>
         <w:suppressAutoHyphens w:val="0"/>
-        <w:ind w:left="1440"/>
-        <w:rPr>
-          <w:bCs/>
-          <w:sz w:val="26"/>
-          <w:szCs w:val="26"/>
-        </w:rPr>
-      </w:pPr>
-      <w:r>
-        <w:rPr>
-          <w:bCs/>
-          <w:noProof/>
-          <w:sz w:val="26"/>
-          <w:szCs w:val="26"/>
-        </w:rPr>
-        <w:lastRenderedPageBreak/>
+        <w:jc w:val="center"/>
+        <w:rPr>
+          <w:bCs/>
+          <w:sz w:val="26"/>
+          <w:szCs w:val="26"/>
+        </w:rPr>
+      </w:pPr>
+      <w:r>
+        <w:rPr>
+          <w:bCs/>
+          <w:sz w:val="26"/>
+          <w:szCs w:val="26"/>
+        </w:rPr>
         <w:drawing>
-          <wp:inline distT="0" distB="0" distL="0" distR="0" wp14:anchorId="11068FEB" wp14:editId="43CBE052">
-            <wp:extent cx="3229426" cy="2048161"/>
-            <wp:effectExtent l="0" t="0" r="9525" b="9525"/>
-            <wp:docPr id="1482671756" name="Picture 1"/>
+          <wp:inline distT="0" distB="0" distL="0" distR="0" wp14:anchorId="2181712A" wp14:editId="6C05B4BA">
+            <wp:extent cx="2546959" cy="1877786"/>
+            <wp:effectExtent l="0" t="0" r="6350" b="8255"/>
+            <wp:docPr id="139752372" name="Picture 1"/>
             <wp:cNvGraphicFramePr>
               <a:graphicFrameLocks xmlns:a="http://schemas.openxmlformats.org/drawingml/2006/main" noChangeAspect="1"/>
             </wp:cNvGraphicFramePr>
@@ -10224,11 +11672,11 @@
               <a:graphicData uri="http://schemas.openxmlformats.org/drawingml/2006/picture">
                 <pic:pic xmlns:pic="http://schemas.openxmlformats.org/drawingml/2006/picture">
                   <pic:nvPicPr>
-                    <pic:cNvPr id="1482671756" name=""/>
+                    <pic:cNvPr id="139752372" name=""/>
                     <pic:cNvPicPr/>
                   </pic:nvPicPr>
                   <pic:blipFill>
-                    <a:blip r:embed="rId12"/>
+                    <a:blip r:embed="rId13"/>
                     <a:stretch>
                       <a:fillRect/>
                     </a:stretch>
@@ -10236,7 +11684,7 @@
                   <pic:spPr>
                     <a:xfrm>
                       <a:off x="0" y="0"/>
-                      <a:ext cx="3229426" cy="2048161"/>
+                      <a:ext cx="2551957" cy="1881471"/>
                     </a:xfrm>
                     <a:prstGeom prst="rect">
                       <a:avLst/>
@@ -10256,15 +11704,15 @@
         <w:tblLook w:val="04A0" w:firstRow="1" w:lastRow="0" w:firstColumn="1" w:lastColumn="0" w:noHBand="0" w:noVBand="1"/>
       </w:tblPr>
       <w:tblGrid>
-        <w:gridCol w:w="988"/>
-        <w:gridCol w:w="1842"/>
-        <w:gridCol w:w="3752"/>
-        <w:gridCol w:w="2195"/>
+        <w:gridCol w:w="986"/>
+        <w:gridCol w:w="1949"/>
+        <w:gridCol w:w="1455"/>
+        <w:gridCol w:w="4387"/>
       </w:tblGrid>
       <w:tr>
         <w:tc>
           <w:tcPr>
-            <w:tcW w:w="988" w:type="dxa"/>
+            <w:tcW w:w="986" w:type="dxa"/>
           </w:tcPr>
           <w:p>
             <w:pPr>
@@ -10282,13 +11730,14 @@
                 <w:sz w:val="26"/>
                 <w:szCs w:val="26"/>
               </w:rPr>
+              <w:lastRenderedPageBreak/>
               <w:t>No</w:t>
             </w:r>
           </w:p>
         </w:tc>
         <w:tc>
           <w:tcPr>
-            <w:tcW w:w="1842" w:type="dxa"/>
+            <w:tcW w:w="1949" w:type="dxa"/>
           </w:tcPr>
           <w:p>
             <w:pPr>
@@ -10312,7 +11761,7 @@
         </w:tc>
         <w:tc>
           <w:tcPr>
-            <w:tcW w:w="3752" w:type="dxa"/>
+            <w:tcW w:w="1455" w:type="dxa"/>
           </w:tcPr>
           <w:p>
             <w:pPr>
@@ -10336,7 +11785,7 @@
         </w:tc>
         <w:tc>
           <w:tcPr>
-            <w:tcW w:w="2195" w:type="dxa"/>
+            <w:tcW w:w="4387" w:type="dxa"/>
           </w:tcPr>
           <w:p>
             <w:pPr>
@@ -10362,7 +11811,7 @@
       <w:tr>
         <w:tc>
           <w:tcPr>
-            <w:tcW w:w="988" w:type="dxa"/>
+            <w:tcW w:w="986" w:type="dxa"/>
           </w:tcPr>
           <w:p>
             <w:pPr>
@@ -10385,7 +11834,7 @@
         </w:tc>
         <w:tc>
           <w:tcPr>
-            <w:tcW w:w="1842" w:type="dxa"/>
+            <w:tcW w:w="1949" w:type="dxa"/>
           </w:tcPr>
           <w:p>
             <w:pPr>
@@ -10408,7 +11857,7 @@
         </w:tc>
         <w:tc>
           <w:tcPr>
-            <w:tcW w:w="3752" w:type="dxa"/>
+            <w:tcW w:w="1455" w:type="dxa"/>
           </w:tcPr>
           <w:p>
             <w:pPr>
@@ -10431,7 +11880,7 @@
         </w:tc>
         <w:tc>
           <w:tcPr>
-            <w:tcW w:w="2195" w:type="dxa"/>
+            <w:tcW w:w="4387" w:type="dxa"/>
           </w:tcPr>
           <w:p>
             <w:pPr>
@@ -10456,7 +11905,7 @@
       <w:tr>
         <w:tc>
           <w:tcPr>
-            <w:tcW w:w="988" w:type="dxa"/>
+            <w:tcW w:w="986" w:type="dxa"/>
           </w:tcPr>
           <w:p>
             <w:pPr>
@@ -10479,7 +11928,7 @@
         </w:tc>
         <w:tc>
           <w:tcPr>
-            <w:tcW w:w="1842" w:type="dxa"/>
+            <w:tcW w:w="1949" w:type="dxa"/>
           </w:tcPr>
           <w:p>
             <w:pPr>
@@ -10502,7 +11951,7 @@
         </w:tc>
         <w:tc>
           <w:tcPr>
-            <w:tcW w:w="3752" w:type="dxa"/>
+            <w:tcW w:w="1455" w:type="dxa"/>
           </w:tcPr>
           <w:p>
             <w:pPr>
@@ -10519,13 +11968,21 @@
                 <w:sz w:val="26"/>
                 <w:szCs w:val="26"/>
               </w:rPr>
-              <w:t>object</w:t>
+              <w:t>O</w:t>
+            </w:r>
+            <w:r>
+              <w:rPr>
+                <w:bCs/>
+                <w:sz w:val="26"/>
+                <w:szCs w:val="26"/>
+              </w:rPr>
+              <w:t>bject</w:t>
             </w:r>
           </w:p>
         </w:tc>
         <w:tc>
           <w:tcPr>
-            <w:tcW w:w="2195" w:type="dxa"/>
+            <w:tcW w:w="4387" w:type="dxa"/>
           </w:tcPr>
           <w:p>
             <w:pPr>
@@ -10550,7 +12007,7 @@
       <w:tr>
         <w:tc>
           <w:tcPr>
-            <w:tcW w:w="988" w:type="dxa"/>
+            <w:tcW w:w="986" w:type="dxa"/>
           </w:tcPr>
           <w:p>
             <w:pPr>
@@ -10573,7 +12030,7 @@
         </w:tc>
         <w:tc>
           <w:tcPr>
-            <w:tcW w:w="1842" w:type="dxa"/>
+            <w:tcW w:w="1949" w:type="dxa"/>
           </w:tcPr>
           <w:p>
             <w:pPr>
@@ -10584,11 +12041,19 @@
                 <w:szCs w:val="26"/>
               </w:rPr>
             </w:pPr>
+            <w:r>
+              <w:rPr>
+                <w:bCs/>
+                <w:sz w:val="26"/>
+                <w:szCs w:val="26"/>
+              </w:rPr>
+              <w:t>Confidence Score</w:t>
+            </w:r>
           </w:p>
         </w:tc>
         <w:tc>
           <w:tcPr>
-            <w:tcW w:w="3752" w:type="dxa"/>
+            <w:tcW w:w="1455" w:type="dxa"/>
           </w:tcPr>
           <w:p>
             <w:pPr>
@@ -10611,7 +12076,7 @@
         </w:tc>
         <w:tc>
           <w:tcPr>
-            <w:tcW w:w="2195" w:type="dxa"/>
+            <w:tcW w:w="4387" w:type="dxa"/>
           </w:tcPr>
           <w:p>
             <w:pPr>
@@ -10628,7 +12093,7 @@
       <w:tr>
         <w:tc>
           <w:tcPr>
-            <w:tcW w:w="988" w:type="dxa"/>
+            <w:tcW w:w="986" w:type="dxa"/>
           </w:tcPr>
           <w:p>
             <w:pPr>
@@ -10651,7 +12116,7 @@
         </w:tc>
         <w:tc>
           <w:tcPr>
-            <w:tcW w:w="1842" w:type="dxa"/>
+            <w:tcW w:w="1949" w:type="dxa"/>
           </w:tcPr>
           <w:p>
             <w:pPr>
@@ -10662,11 +12127,19 @@
                 <w:szCs w:val="26"/>
               </w:rPr>
             </w:pPr>
+            <w:r>
+              <w:rPr>
+                <w:bCs/>
+                <w:sz w:val="26"/>
+                <w:szCs w:val="26"/>
+              </w:rPr>
+              <w:t>Basic Info</w:t>
+            </w:r>
           </w:p>
         </w:tc>
         <w:tc>
           <w:tcPr>
-            <w:tcW w:w="3752" w:type="dxa"/>
+            <w:tcW w:w="1455" w:type="dxa"/>
           </w:tcPr>
           <w:p>
             <w:pPr>
@@ -10689,7 +12162,7 @@
         </w:tc>
         <w:tc>
           <w:tcPr>
-            <w:tcW w:w="2195" w:type="dxa"/>
+            <w:tcW w:w="4387" w:type="dxa"/>
           </w:tcPr>
           <w:p>
             <w:pPr>
@@ -10706,7 +12179,7 @@
       <w:tr>
         <w:tc>
           <w:tcPr>
-            <w:tcW w:w="988" w:type="dxa"/>
+            <w:tcW w:w="986" w:type="dxa"/>
           </w:tcPr>
           <w:p>
             <w:pPr>
@@ -10729,7 +12202,7 @@
         </w:tc>
         <w:tc>
           <w:tcPr>
-            <w:tcW w:w="1842" w:type="dxa"/>
+            <w:tcW w:w="1949" w:type="dxa"/>
           </w:tcPr>
           <w:p>
             <w:pPr>
@@ -10740,11 +12213,19 @@
                 <w:szCs w:val="26"/>
               </w:rPr>
             </w:pPr>
+            <w:r>
+              <w:rPr>
+                <w:bCs/>
+                <w:sz w:val="26"/>
+                <w:szCs w:val="26"/>
+              </w:rPr>
+              <w:t>Physical Characteristics</w:t>
+            </w:r>
           </w:p>
         </w:tc>
         <w:tc>
           <w:tcPr>
-            <w:tcW w:w="3752" w:type="dxa"/>
+            <w:tcW w:w="1455" w:type="dxa"/>
           </w:tcPr>
           <w:p>
             <w:pPr>
@@ -10767,7 +12248,7 @@
         </w:tc>
         <w:tc>
           <w:tcPr>
-            <w:tcW w:w="2195" w:type="dxa"/>
+            <w:tcW w:w="4387" w:type="dxa"/>
           </w:tcPr>
           <w:p>
             <w:pPr>
@@ -10784,7 +12265,7 @@
       <w:tr>
         <w:tc>
           <w:tcPr>
-            <w:tcW w:w="988" w:type="dxa"/>
+            <w:tcW w:w="986" w:type="dxa"/>
           </w:tcPr>
           <w:p>
             <w:pPr>
@@ -10807,7 +12288,7 @@
         </w:tc>
         <w:tc>
           <w:tcPr>
-            <w:tcW w:w="1842" w:type="dxa"/>
+            <w:tcW w:w="1949" w:type="dxa"/>
           </w:tcPr>
           <w:p>
             <w:pPr>
@@ -10818,11 +12299,19 @@
                 <w:szCs w:val="26"/>
               </w:rPr>
             </w:pPr>
+            <w:r>
+              <w:rPr>
+                <w:bCs/>
+                <w:sz w:val="26"/>
+                <w:szCs w:val="26"/>
+              </w:rPr>
+              <w:t>Look Alike</w:t>
+            </w:r>
           </w:p>
         </w:tc>
         <w:tc>
           <w:tcPr>
-            <w:tcW w:w="3752" w:type="dxa"/>
+            <w:tcW w:w="1455" w:type="dxa"/>
           </w:tcPr>
           <w:p>
             <w:pPr>
@@ -10845,7 +12334,7 @@
         </w:tc>
         <w:tc>
           <w:tcPr>
-            <w:tcW w:w="2195" w:type="dxa"/>
+            <w:tcW w:w="4387" w:type="dxa"/>
           </w:tcPr>
           <w:p>
             <w:pPr>
@@ -10862,7 +12351,7 @@
       <w:tr>
         <w:tc>
           <w:tcPr>
-            <w:tcW w:w="988" w:type="dxa"/>
+            <w:tcW w:w="986" w:type="dxa"/>
           </w:tcPr>
           <w:p>
             <w:pPr>
@@ -10885,7 +12374,7 @@
         </w:tc>
         <w:tc>
           <w:tcPr>
-            <w:tcW w:w="1842" w:type="dxa"/>
+            <w:tcW w:w="1949" w:type="dxa"/>
           </w:tcPr>
           <w:p>
             <w:pPr>
@@ -10896,11 +12385,19 @@
                 <w:szCs w:val="26"/>
               </w:rPr>
             </w:pPr>
+            <w:r>
+              <w:rPr>
+                <w:bCs/>
+                <w:sz w:val="26"/>
+                <w:szCs w:val="26"/>
+              </w:rPr>
+              <w:t>Usages</w:t>
+            </w:r>
           </w:p>
         </w:tc>
         <w:tc>
           <w:tcPr>
-            <w:tcW w:w="3752" w:type="dxa"/>
+            <w:tcW w:w="1455" w:type="dxa"/>
           </w:tcPr>
           <w:p>
             <w:pPr>
@@ -10923,7 +12420,7 @@
         </w:tc>
         <w:tc>
           <w:tcPr>
-            <w:tcW w:w="2195" w:type="dxa"/>
+            <w:tcW w:w="4387" w:type="dxa"/>
           </w:tcPr>
           <w:p>
             <w:pPr>
@@ -10940,7 +12437,7 @@
       <w:tr>
         <w:tc>
           <w:tcPr>
-            <w:tcW w:w="988" w:type="dxa"/>
+            <w:tcW w:w="986" w:type="dxa"/>
           </w:tcPr>
           <w:p>
             <w:pPr>
@@ -10963,7 +12460,7 @@
         </w:tc>
         <w:tc>
           <w:tcPr>
-            <w:tcW w:w="1842" w:type="dxa"/>
+            <w:tcW w:w="1949" w:type="dxa"/>
           </w:tcPr>
           <w:p>
             <w:pPr>
@@ -10974,11 +12471,19 @@
                 <w:szCs w:val="26"/>
               </w:rPr>
             </w:pPr>
+            <w:r>
+              <w:rPr>
+                <w:bCs/>
+                <w:sz w:val="26"/>
+                <w:szCs w:val="26"/>
+              </w:rPr>
+              <w:t>Safety Tips</w:t>
+            </w:r>
           </w:p>
         </w:tc>
         <w:tc>
           <w:tcPr>
-            <w:tcW w:w="3752" w:type="dxa"/>
+            <w:tcW w:w="1455" w:type="dxa"/>
           </w:tcPr>
           <w:p>
             <w:pPr>
@@ -11001,7 +12506,7 @@
         </w:tc>
         <w:tc>
           <w:tcPr>
-            <w:tcW w:w="2195" w:type="dxa"/>
+            <w:tcW w:w="4387" w:type="dxa"/>
           </w:tcPr>
           <w:p>
             <w:pPr>
@@ -11018,7 +12523,7 @@
       <w:tr>
         <w:tc>
           <w:tcPr>
-            <w:tcW w:w="988" w:type="dxa"/>
+            <w:tcW w:w="986" w:type="dxa"/>
           </w:tcPr>
           <w:p>
             <w:pPr>
@@ -11041,7 +12546,7 @@
         </w:tc>
         <w:tc>
           <w:tcPr>
-            <w:tcW w:w="1842" w:type="dxa"/>
+            <w:tcW w:w="1949" w:type="dxa"/>
           </w:tcPr>
           <w:p>
             <w:pPr>
@@ -11052,11 +12557,19 @@
                 <w:szCs w:val="26"/>
               </w:rPr>
             </w:pPr>
+            <w:r>
+              <w:rPr>
+                <w:bCs/>
+                <w:sz w:val="26"/>
+                <w:szCs w:val="26"/>
+              </w:rPr>
+              <w:t>Date of creations</w:t>
+            </w:r>
           </w:p>
         </w:tc>
         <w:tc>
           <w:tcPr>
-            <w:tcW w:w="3752" w:type="dxa"/>
+            <w:tcW w:w="1455" w:type="dxa"/>
           </w:tcPr>
           <w:p>
             <w:pPr>
@@ -11079,7 +12592,7 @@
         </w:tc>
         <w:tc>
           <w:tcPr>
-            <w:tcW w:w="2195" w:type="dxa"/>
+            <w:tcW w:w="4387" w:type="dxa"/>
           </w:tcPr>
           <w:p>
             <w:pPr>
@@ -11096,7 +12609,7 @@
       <w:tr>
         <w:tc>
           <w:tcPr>
-            <w:tcW w:w="988" w:type="dxa"/>
+            <w:tcW w:w="986" w:type="dxa"/>
           </w:tcPr>
           <w:p>
             <w:pPr>
@@ -11119,7 +12632,7 @@
         </w:tc>
         <w:tc>
           <w:tcPr>
-            <w:tcW w:w="1842" w:type="dxa"/>
+            <w:tcW w:w="1949" w:type="dxa"/>
           </w:tcPr>
           <w:p>
             <w:pPr>
@@ -11130,11 +12643,19 @@
                 <w:szCs w:val="26"/>
               </w:rPr>
             </w:pPr>
+            <w:r>
+              <w:rPr>
+                <w:bCs/>
+                <w:sz w:val="26"/>
+                <w:szCs w:val="26"/>
+              </w:rPr>
+              <w:t>Is_BookMark</w:t>
+            </w:r>
           </w:p>
         </w:tc>
         <w:tc>
           <w:tcPr>
-            <w:tcW w:w="3752" w:type="dxa"/>
+            <w:tcW w:w="1455" w:type="dxa"/>
           </w:tcPr>
           <w:p>
             <w:pPr>
@@ -11157,7 +12678,7 @@
         </w:tc>
         <w:tc>
           <w:tcPr>
-            <w:tcW w:w="2195" w:type="dxa"/>
+            <w:tcW w:w="4387" w:type="dxa"/>
           </w:tcPr>
           <w:p>
             <w:pPr>
@@ -11174,7 +12695,7 @@
       <w:tr>
         <w:tc>
           <w:tcPr>
-            <w:tcW w:w="988" w:type="dxa"/>
+            <w:tcW w:w="986" w:type="dxa"/>
           </w:tcPr>
           <w:p>
             <w:pPr>
@@ -11209,7 +12730,7 @@
         </w:tc>
         <w:tc>
           <w:tcPr>
-            <w:tcW w:w="1842" w:type="dxa"/>
+            <w:tcW w:w="1949" w:type="dxa"/>
           </w:tcPr>
           <w:p>
             <w:pPr>
@@ -11220,11 +12741,19 @@
                 <w:szCs w:val="26"/>
               </w:rPr>
             </w:pPr>
+            <w:r>
+              <w:rPr>
+                <w:bCs/>
+                <w:sz w:val="26"/>
+                <w:szCs w:val="26"/>
+              </w:rPr>
+              <w:t>Wikipedia_URL</w:t>
+            </w:r>
           </w:p>
         </w:tc>
         <w:tc>
           <w:tcPr>
-            <w:tcW w:w="3752" w:type="dxa"/>
+            <w:tcW w:w="1455" w:type="dxa"/>
           </w:tcPr>
           <w:p>
             <w:pPr>
@@ -11247,7 +12776,7 @@
         </w:tc>
         <w:tc>
           <w:tcPr>
-            <w:tcW w:w="2195" w:type="dxa"/>
+            <w:tcW w:w="4387" w:type="dxa"/>
           </w:tcPr>
           <w:p>
             <w:pPr>
@@ -11443,7 +12972,7 @@
                     <pic:cNvPicPr/>
                   </pic:nvPicPr>
                   <pic:blipFill>
-                    <a:blip r:embed="rId13"/>
+                    <a:blip r:embed="rId14"/>
                     <a:stretch>
                       <a:fillRect/>
                     </a:stretch>
@@ -11471,7 +13000,10 @@
     </w:p>
     <w:p>
       <w:r>
-        <w:t>b. homescreen</w:t>
+        <w:t xml:space="preserve">b. </w:t>
+      </w:r>
+      <w:r>
+        <w:t>home screen</w:t>
       </w:r>
     </w:p>
     <w:p>
@@ -11496,7 +13028,7 @@
                     <pic:cNvPicPr/>
                   </pic:nvPicPr>
                   <pic:blipFill>
-                    <a:blip r:embed="rId14"/>
+                    <a:blip r:embed="rId15"/>
                     <a:stretch>
                       <a:fillRect/>
                     </a:stretch>
@@ -11877,7 +13409,7 @@
                     <pic:cNvPicPr/>
                   </pic:nvPicPr>
                   <pic:blipFill>
-                    <a:blip r:embed="rId15"/>
+                    <a:blip r:embed="rId16"/>
                     <a:stretch>
                       <a:fillRect/>
                     </a:stretch>
@@ -12120,7 +13652,7 @@
                     <pic:cNvPicPr/>
                   </pic:nvPicPr>
                   <pic:blipFill>
-                    <a:blip r:embed="rId16"/>
+                    <a:blip r:embed="rId17"/>
                     <a:stretch>
                       <a:fillRect/>
                     </a:stretch>
@@ -12478,7 +14010,25 @@
           <w:sz w:val="26"/>
           <w:szCs w:val="26"/>
         </w:rPr>
-        <w:t xml:space="preserve"> (DRAFT)</w:t>
+        <w:t xml:space="preserve"> (</w:t>
+      </w:r>
+      <w:r>
+        <w:rPr>
+          <w:b/>
+          <w:color w:val="EE0000"/>
+          <w:sz w:val="26"/>
+          <w:szCs w:val="26"/>
+        </w:rPr>
+        <w:t>TO BE REMOVED</w:t>
+      </w:r>
+      <w:r>
+        <w:rPr>
+          <w:b/>
+          <w:color w:val="EE0000"/>
+          <w:sz w:val="26"/>
+          <w:szCs w:val="26"/>
+        </w:rPr>
+        <w:t>)</w:t>
       </w:r>
     </w:p>
     <w:p>
@@ -14518,7 +16068,7 @@
         </w:rPr>
         <w:t xml:space="preserve">. [Online]. Available: </w:t>
       </w:r>
-      <w:hyperlink r:id="rId17" w:history="1">
+      <w:hyperlink r:id="rId18" w:history="1">
         <w:r>
           <w:rPr>
             <w:rStyle w:val="Hyperlink"/>
@@ -14576,7 +16126,7 @@
         </w:rPr>
         <w:t xml:space="preserve">Oct. 22, 2020. [Online]. Available: </w:t>
       </w:r>
-      <w:hyperlink r:id="rId18" w:tgtFrame="_blank" w:history="1">
+      <w:hyperlink r:id="rId19" w:tgtFrame="_blank" w:history="1">
         <w:r>
           <w:rPr>
             <w:rStyle w:val="Hyperlink"/>
@@ -14626,7 +16176,7 @@
         </w:rPr>
         <w:t xml:space="preserve"> </w:t>
       </w:r>
-      <w:hyperlink r:id="rId19" w:history="1">
+      <w:hyperlink r:id="rId20" w:history="1">
         <w:r>
           <w:rPr>
             <w:rStyle w:val="Hyperlink"/>
@@ -19784,7 +21334,6 @@
   <w:style w:type="character" w:default="1" w:styleId="DefaultParagraphFont">
     <w:name w:val="Default Paragraph Font"/>
     <w:uiPriority w:val="1"/>
-    <w:semiHidden/>
     <w:unhideWhenUsed/>
   </w:style>
   <w:style w:type="table" w:default="1" w:styleId="TableNormal">

</xml_diff>

<commit_message>
feat: revamp image editor screen; update error message for forage map and inference screen; and fix error image display in search screen
</commit_message>
<xml_diff>
--- a/Báo cáo/Thesis_Report.docx
+++ b/Báo cáo/Thesis_Report.docx
@@ -17163,24 +17163,14 @@
       <w:r>
         <w:t xml:space="preserve">Figure </w:t>
       </w:r>
-      <w:r>
-        <w:fldChar w:fldCharType="begin"/>
-      </w:r>
-      <w:r>
-        <w:instrText xml:space="preserve"> SEQ Figure \* ARABIC </w:instrText>
-      </w:r>
-      <w:r>
-        <w:fldChar w:fldCharType="separate"/>
-      </w:r>
-      <w:r>
-        <w:rPr>
-          <w:noProof/>
-        </w:rPr>
-        <w:t>1</w:t>
-      </w:r>
-      <w:r>
-        <w:fldChar w:fldCharType="end"/>
-      </w:r>
+      <w:fldSimple w:instr=" SEQ Figure \* ARABIC ">
+        <w:r>
+          <w:rPr>
+            <w:noProof/>
+          </w:rPr>
+          <w:t>1</w:t>
+        </w:r>
+      </w:fldSimple>
       <w:r>
         <w:t>. System Architecture</w:t>
       </w:r>
@@ -17445,24 +17435,14 @@
       <w:r>
         <w:t xml:space="preserve">Figure </w:t>
       </w:r>
-      <w:r>
-        <w:fldChar w:fldCharType="begin"/>
-      </w:r>
-      <w:r>
-        <w:instrText xml:space="preserve"> SEQ Figure \* ARABIC </w:instrText>
-      </w:r>
-      <w:r>
-        <w:fldChar w:fldCharType="separate"/>
-      </w:r>
-      <w:r>
-        <w:rPr>
-          <w:noProof/>
-        </w:rPr>
-        <w:t>2</w:t>
-      </w:r>
-      <w:r>
-        <w:fldChar w:fldCharType="end"/>
-      </w:r>
+      <w:fldSimple w:instr=" SEQ Figure \* ARABIC ">
+        <w:r>
+          <w:rPr>
+            <w:noProof/>
+          </w:rPr>
+          <w:t>2</w:t>
+        </w:r>
+      </w:fldSimple>
       <w:r>
         <w:t>. Use case diagram</w:t>
       </w:r>
@@ -18409,24 +18389,14 @@
       <w:r>
         <w:t xml:space="preserve">Figure </w:t>
       </w:r>
-      <w:r>
-        <w:fldChar w:fldCharType="begin"/>
-      </w:r>
-      <w:r>
-        <w:instrText xml:space="preserve"> SEQ Figure \* ARABIC </w:instrText>
-      </w:r>
-      <w:r>
-        <w:fldChar w:fldCharType="separate"/>
-      </w:r>
-      <w:r>
-        <w:rPr>
-          <w:noProof/>
-        </w:rPr>
-        <w:t>3</w:t>
-      </w:r>
-      <w:r>
-        <w:fldChar w:fldCharType="end"/>
-      </w:r>
+      <w:fldSimple w:instr=" SEQ Figure \* ARABIC ">
+        <w:r>
+          <w:rPr>
+            <w:noProof/>
+          </w:rPr>
+          <w:t>3</w:t>
+        </w:r>
+      </w:fldSimple>
       <w:r>
         <w:t>. Mushroom Identification</w:t>
       </w:r>
@@ -18713,24 +18683,14 @@
       <w:r>
         <w:t xml:space="preserve">Figure </w:t>
       </w:r>
-      <w:r>
-        <w:fldChar w:fldCharType="begin"/>
-      </w:r>
-      <w:r>
-        <w:instrText xml:space="preserve"> SEQ Figure \* ARABIC </w:instrText>
-      </w:r>
-      <w:r>
-        <w:fldChar w:fldCharType="separate"/>
-      </w:r>
-      <w:r>
-        <w:rPr>
-          <w:noProof/>
-        </w:rPr>
-        <w:t>4</w:t>
-      </w:r>
-      <w:r>
-        <w:fldChar w:fldCharType="end"/>
-      </w:r>
+      <w:fldSimple w:instr=" SEQ Figure \* ARABIC ">
+        <w:r>
+          <w:rPr>
+            <w:noProof/>
+          </w:rPr>
+          <w:t>4</w:t>
+        </w:r>
+      </w:fldSimple>
       <w:r>
         <w:t>. Identification History</w:t>
       </w:r>
@@ -19151,24 +19111,14 @@
       <w:r>
         <w:t xml:space="preserve">Figure </w:t>
       </w:r>
-      <w:r>
-        <w:fldChar w:fldCharType="begin"/>
-      </w:r>
-      <w:r>
-        <w:instrText xml:space="preserve"> SEQ Figure \* ARABIC </w:instrText>
-      </w:r>
-      <w:r>
-        <w:fldChar w:fldCharType="separate"/>
-      </w:r>
-      <w:r>
-        <w:rPr>
-          <w:noProof/>
-        </w:rPr>
-        <w:t>5</w:t>
-      </w:r>
-      <w:r>
-        <w:fldChar w:fldCharType="end"/>
-      </w:r>
+      <w:fldSimple w:instr=" SEQ Figure \* ARABIC ">
+        <w:r>
+          <w:rPr>
+            <w:noProof/>
+          </w:rPr>
+          <w:t>5</w:t>
+        </w:r>
+      </w:fldSimple>
       <w:r>
         <w:t>. Mushroom Search feature flowchart</w:t>
       </w:r>
@@ -19456,24 +19406,14 @@
       <w:r>
         <w:t xml:space="preserve">Figure </w:t>
       </w:r>
-      <w:r>
-        <w:fldChar w:fldCharType="begin"/>
-      </w:r>
-      <w:r>
-        <w:instrText xml:space="preserve"> SEQ Figure \* ARABIC </w:instrText>
-      </w:r>
-      <w:r>
-        <w:fldChar w:fldCharType="separate"/>
-      </w:r>
-      <w:r>
-        <w:rPr>
-          <w:noProof/>
-        </w:rPr>
-        <w:t>6</w:t>
-      </w:r>
-      <w:r>
-        <w:fldChar w:fldCharType="end"/>
-      </w:r>
+      <w:fldSimple w:instr=" SEQ Figure \* ARABIC ">
+        <w:r>
+          <w:rPr>
+            <w:noProof/>
+          </w:rPr>
+          <w:t>6</w:t>
+        </w:r>
+      </w:fldSimple>
       <w:r>
         <w:t>. Forage map feature flowchart</w:t>
       </w:r>
@@ -19855,24 +19795,14 @@
       <w:r>
         <w:t xml:space="preserve">Figure </w:t>
       </w:r>
-      <w:r>
-        <w:fldChar w:fldCharType="begin"/>
-      </w:r>
-      <w:r>
-        <w:instrText xml:space="preserve"> SEQ Figure \* ARABIC </w:instrText>
-      </w:r>
-      <w:r>
-        <w:fldChar w:fldCharType="separate"/>
-      </w:r>
-      <w:r>
-        <w:rPr>
-          <w:noProof/>
-        </w:rPr>
-        <w:t>7</w:t>
-      </w:r>
-      <w:r>
-        <w:fldChar w:fldCharType="end"/>
-      </w:r>
+      <w:fldSimple w:instr=" SEQ Figure \* ARABIC ">
+        <w:r>
+          <w:rPr>
+            <w:noProof/>
+          </w:rPr>
+          <w:t>7</w:t>
+        </w:r>
+      </w:fldSimple>
       <w:r>
         <w:t xml:space="preserve">. Database </w:t>
       </w:r>
@@ -20079,24 +20009,14 @@
       <w:r>
         <w:t xml:space="preserve">Table </w:t>
       </w:r>
-      <w:r>
-        <w:fldChar w:fldCharType="begin"/>
-      </w:r>
-      <w:r>
-        <w:instrText xml:space="preserve"> SEQ Table \* ARABIC </w:instrText>
-      </w:r>
-      <w:r>
-        <w:fldChar w:fldCharType="separate"/>
-      </w:r>
-      <w:r>
-        <w:rPr>
-          <w:noProof/>
-        </w:rPr>
-        <w:t>1</w:t>
-      </w:r>
-      <w:r>
-        <w:fldChar w:fldCharType="end"/>
-      </w:r>
+      <w:fldSimple w:instr=" SEQ Table \* ARABIC ">
+        <w:r>
+          <w:rPr>
+            <w:noProof/>
+          </w:rPr>
+          <w:t>1</w:t>
+        </w:r>
+      </w:fldSimple>
       <w:r>
         <w:t xml:space="preserve">. </w:t>
       </w:r>
@@ -22089,24 +22009,14 @@
       <w:r>
         <w:t xml:space="preserve">Figure </w:t>
       </w:r>
-      <w:r>
-        <w:fldChar w:fldCharType="begin"/>
-      </w:r>
-      <w:r>
-        <w:instrText xml:space="preserve"> SEQ Figure \* ARABIC </w:instrText>
-      </w:r>
-      <w:r>
-        <w:fldChar w:fldCharType="separate"/>
-      </w:r>
-      <w:r>
-        <w:rPr>
-          <w:noProof/>
-        </w:rPr>
-        <w:t>8</w:t>
-      </w:r>
-      <w:r>
-        <w:fldChar w:fldCharType="end"/>
-      </w:r>
+      <w:fldSimple w:instr=" SEQ Figure \* ARABIC ">
+        <w:r>
+          <w:rPr>
+            <w:noProof/>
+          </w:rPr>
+          <w:t>8</w:t>
+        </w:r>
+      </w:fldSimple>
       <w:r>
         <w:t xml:space="preserve">. JSON file </w:t>
       </w:r>
@@ -22259,24 +22169,14 @@
       <w:r>
         <w:t xml:space="preserve">Figure </w:t>
       </w:r>
-      <w:r>
-        <w:fldChar w:fldCharType="begin"/>
-      </w:r>
-      <w:r>
-        <w:instrText xml:space="preserve"> SEQ Figure \* ARABIC </w:instrText>
-      </w:r>
-      <w:r>
-        <w:fldChar w:fldCharType="separate"/>
-      </w:r>
-      <w:r>
-        <w:rPr>
-          <w:noProof/>
-        </w:rPr>
-        <w:t>9</w:t>
-      </w:r>
-      <w:r>
-        <w:fldChar w:fldCharType="end"/>
-      </w:r>
+      <w:fldSimple w:instr=" SEQ Figure \* ARABIC ">
+        <w:r>
+          <w:rPr>
+            <w:noProof/>
+          </w:rPr>
+          <w:t>9</w:t>
+        </w:r>
+      </w:fldSimple>
       <w:r>
         <w:t>. Navigation bar</w:t>
       </w:r>
@@ -22492,24 +22392,14 @@
       <w:r>
         <w:t xml:space="preserve">Figure </w:t>
       </w:r>
-      <w:r>
-        <w:fldChar w:fldCharType="begin"/>
-      </w:r>
-      <w:r>
-        <w:instrText xml:space="preserve"> SEQ Figure \* ARABIC </w:instrText>
-      </w:r>
-      <w:r>
-        <w:fldChar w:fldCharType="separate"/>
-      </w:r>
-      <w:r>
-        <w:rPr>
-          <w:noProof/>
-        </w:rPr>
-        <w:t>10</w:t>
-      </w:r>
-      <w:r>
-        <w:fldChar w:fldCharType="end"/>
-      </w:r>
+      <w:fldSimple w:instr=" SEQ Figure \* ARABIC ">
+        <w:r>
+          <w:rPr>
+            <w:noProof/>
+          </w:rPr>
+          <w:t>10</w:t>
+        </w:r>
+      </w:fldSimple>
       <w:r>
         <w:t xml:space="preserve">. </w:t>
       </w:r>
@@ -22643,24 +22533,14 @@
       <w:r>
         <w:t xml:space="preserve">Figure </w:t>
       </w:r>
-      <w:r>
-        <w:fldChar w:fldCharType="begin"/>
-      </w:r>
-      <w:r>
-        <w:instrText xml:space="preserve"> SEQ Figure \* ARABIC </w:instrText>
-      </w:r>
-      <w:r>
-        <w:fldChar w:fldCharType="separate"/>
-      </w:r>
-      <w:r>
-        <w:rPr>
-          <w:noProof/>
-        </w:rPr>
-        <w:t>11</w:t>
-      </w:r>
-      <w:r>
-        <w:fldChar w:fldCharType="end"/>
-      </w:r>
+      <w:fldSimple w:instr=" SEQ Figure \* ARABIC ">
+        <w:r>
+          <w:rPr>
+            <w:noProof/>
+          </w:rPr>
+          <w:t>11</w:t>
+        </w:r>
+      </w:fldSimple>
       <w:r>
         <w:t>. Gallery picker</w:t>
       </w:r>
@@ -22791,24 +22671,14 @@
       <w:r>
         <w:t xml:space="preserve">Figure </w:t>
       </w:r>
-      <w:r>
-        <w:fldChar w:fldCharType="begin"/>
-      </w:r>
-      <w:r>
-        <w:instrText xml:space="preserve"> SEQ Figure \* ARABIC </w:instrText>
-      </w:r>
-      <w:r>
-        <w:fldChar w:fldCharType="separate"/>
-      </w:r>
-      <w:r>
-        <w:rPr>
-          <w:noProof/>
-        </w:rPr>
-        <w:t>12</w:t>
-      </w:r>
-      <w:r>
-        <w:fldChar w:fldCharType="end"/>
-      </w:r>
+      <w:fldSimple w:instr=" SEQ Figure \* ARABIC ">
+        <w:r>
+          <w:rPr>
+            <w:noProof/>
+          </w:rPr>
+          <w:t>12</w:t>
+        </w:r>
+      </w:fldSimple>
       <w:r>
         <w:t>. Image Adjustment Screen</w:t>
       </w:r>
@@ -22997,24 +22867,14 @@
       <w:r>
         <w:t xml:space="preserve">Figure </w:t>
       </w:r>
-      <w:r>
-        <w:fldChar w:fldCharType="begin"/>
-      </w:r>
-      <w:r>
-        <w:instrText xml:space="preserve"> SEQ Figure \* ARABIC </w:instrText>
-      </w:r>
-      <w:r>
-        <w:fldChar w:fldCharType="separate"/>
-      </w:r>
-      <w:r>
-        <w:rPr>
-          <w:noProof/>
-        </w:rPr>
-        <w:t>13</w:t>
-      </w:r>
-      <w:r>
-        <w:fldChar w:fldCharType="end"/>
-      </w:r>
+      <w:fldSimple w:instr=" SEQ Figure \* ARABIC ">
+        <w:r>
+          <w:rPr>
+            <w:noProof/>
+          </w:rPr>
+          <w:t>13</w:t>
+        </w:r>
+      </w:fldSimple>
       <w:r>
         <w:t>.</w:t>
       </w:r>
@@ -23031,13 +22891,7 @@
         <w:t xml:space="preserve">in progress </w:t>
       </w:r>
       <w:r>
-        <w:t xml:space="preserve">(left) and </w:t>
-      </w:r>
-      <w:r>
-        <w:t xml:space="preserve">detailed result screen </w:t>
-      </w:r>
-      <w:r>
-        <w:t>(right)</w:t>
+        <w:t>(left) and detailed result screen (right)</w:t>
       </w:r>
       <w:bookmarkEnd w:id="61"/>
     </w:p>
@@ -23304,24 +23158,14 @@
       <w:r>
         <w:t xml:space="preserve">Figure </w:t>
       </w:r>
-      <w:r>
-        <w:fldChar w:fldCharType="begin"/>
-      </w:r>
-      <w:r>
-        <w:instrText xml:space="preserve"> SEQ Figure \* ARABIC </w:instrText>
-      </w:r>
-      <w:r>
-        <w:fldChar w:fldCharType="separate"/>
-      </w:r>
-      <w:r>
-        <w:rPr>
-          <w:noProof/>
-        </w:rPr>
-        <w:t>14</w:t>
-      </w:r>
-      <w:r>
-        <w:fldChar w:fldCharType="end"/>
-      </w:r>
+      <w:fldSimple w:instr=" SEQ Figure \* ARABIC ">
+        <w:r>
+          <w:rPr>
+            <w:noProof/>
+          </w:rPr>
+          <w:t>14</w:t>
+        </w:r>
+      </w:fldSimple>
       <w:r>
         <w:t xml:space="preserve">. </w:t>
       </w:r>
@@ -23536,24 +23380,14 @@
       <w:r>
         <w:t xml:space="preserve">Figure </w:t>
       </w:r>
-      <w:r>
-        <w:fldChar w:fldCharType="begin"/>
-      </w:r>
-      <w:r>
-        <w:instrText xml:space="preserve"> SEQ Figure \* ARABIC </w:instrText>
-      </w:r>
-      <w:r>
-        <w:fldChar w:fldCharType="separate"/>
-      </w:r>
-      <w:r>
-        <w:rPr>
-          <w:noProof/>
-        </w:rPr>
-        <w:t>15</w:t>
-      </w:r>
-      <w:r>
-        <w:fldChar w:fldCharType="end"/>
-      </w:r>
+      <w:fldSimple w:instr=" SEQ Figure \* ARABIC ">
+        <w:r>
+          <w:rPr>
+            <w:noProof/>
+          </w:rPr>
+          <w:t>15</w:t>
+        </w:r>
+      </w:fldSimple>
       <w:r>
         <w:t>. History Item Content Screen</w:t>
       </w:r>
@@ -23723,24 +23557,14 @@
       <w:r>
         <w:t xml:space="preserve">Figure </w:t>
       </w:r>
-      <w:r>
-        <w:fldChar w:fldCharType="begin"/>
-      </w:r>
-      <w:r>
-        <w:instrText xml:space="preserve"> SEQ Figure \* ARABIC </w:instrText>
-      </w:r>
-      <w:r>
-        <w:fldChar w:fldCharType="separate"/>
-      </w:r>
-      <w:r>
-        <w:rPr>
-          <w:noProof/>
-        </w:rPr>
-        <w:t>16</w:t>
-      </w:r>
-      <w:r>
-        <w:fldChar w:fldCharType="end"/>
-      </w:r>
+      <w:fldSimple w:instr=" SEQ Figure \* ARABIC ">
+        <w:r>
+          <w:rPr>
+            <w:noProof/>
+          </w:rPr>
+          <w:t>16</w:t>
+        </w:r>
+      </w:fldSimple>
       <w:r>
         <w:t>. Default Search Screen (left) and Search Screen with keyword (right)</w:t>
       </w:r>
@@ -23909,24 +23733,14 @@
       <w:r>
         <w:t xml:space="preserve">Figure </w:t>
       </w:r>
-      <w:r>
-        <w:fldChar w:fldCharType="begin"/>
-      </w:r>
-      <w:r>
-        <w:instrText xml:space="preserve"> SEQ Figure \* ARABIC </w:instrText>
-      </w:r>
-      <w:r>
-        <w:fldChar w:fldCharType="separate"/>
-      </w:r>
-      <w:r>
-        <w:rPr>
-          <w:noProof/>
-        </w:rPr>
-        <w:t>17</w:t>
-      </w:r>
-      <w:r>
-        <w:fldChar w:fldCharType="end"/>
-      </w:r>
+      <w:fldSimple w:instr=" SEQ Figure \* ARABIC ">
+        <w:r>
+          <w:rPr>
+            <w:noProof/>
+          </w:rPr>
+          <w:t>17</w:t>
+        </w:r>
+      </w:fldSimple>
       <w:r>
         <w:t>. Search Result Content Screen</w:t>
       </w:r>
@@ -24118,24 +23932,14 @@
       <w:r>
         <w:t xml:space="preserve">Figure </w:t>
       </w:r>
-      <w:r>
-        <w:fldChar w:fldCharType="begin"/>
-      </w:r>
-      <w:r>
-        <w:instrText xml:space="preserve"> SEQ Figure \* ARABIC </w:instrText>
-      </w:r>
-      <w:r>
-        <w:fldChar w:fldCharType="separate"/>
-      </w:r>
-      <w:r>
-        <w:rPr>
-          <w:noProof/>
-        </w:rPr>
-        <w:t>18</w:t>
-      </w:r>
-      <w:r>
-        <w:fldChar w:fldCharType="end"/>
-      </w:r>
+      <w:fldSimple w:instr=" SEQ Figure \* ARABIC ">
+        <w:r>
+          <w:rPr>
+            <w:noProof/>
+          </w:rPr>
+          <w:t>18</w:t>
+        </w:r>
+      </w:fldSimple>
       <w:r>
         <w:t>. Default Forage Map Screen (left) and Forage Map Screen with Filter bottom Sheet (right)</w:t>
       </w:r>
@@ -24335,24 +24139,14 @@
       <w:r>
         <w:t xml:space="preserve">Figure </w:t>
       </w:r>
-      <w:r>
-        <w:fldChar w:fldCharType="begin"/>
-      </w:r>
-      <w:r>
-        <w:instrText xml:space="preserve"> SEQ Figure \* ARABIC </w:instrText>
-      </w:r>
-      <w:r>
-        <w:fldChar w:fldCharType="separate"/>
-      </w:r>
-      <w:r>
-        <w:rPr>
-          <w:noProof/>
-        </w:rPr>
-        <w:t>19</w:t>
-      </w:r>
-      <w:r>
-        <w:fldChar w:fldCharType="end"/>
-      </w:r>
+      <w:fldSimple w:instr=" SEQ Figure \* ARABIC ">
+        <w:r>
+          <w:rPr>
+            <w:noProof/>
+          </w:rPr>
+          <w:t>19</w:t>
+        </w:r>
+      </w:fldSimple>
       <w:r>
         <w:t>. Marker Description bottom sheet</w:t>
       </w:r>
@@ -24780,24 +24574,14 @@
       <w:r>
         <w:t xml:space="preserve">Figure </w:t>
       </w:r>
-      <w:r>
-        <w:fldChar w:fldCharType="begin"/>
-      </w:r>
-      <w:r>
-        <w:instrText xml:space="preserve"> SEQ Figure \* ARABIC </w:instrText>
-      </w:r>
-      <w:r>
-        <w:fldChar w:fldCharType="separate"/>
-      </w:r>
-      <w:r>
-        <w:rPr>
-          <w:noProof/>
-        </w:rPr>
-        <w:t>20</w:t>
-      </w:r>
-      <w:r>
-        <w:fldChar w:fldCharType="end"/>
-      </w:r>
+      <w:fldSimple w:instr=" SEQ Figure \* ARABIC ">
+        <w:r>
+          <w:rPr>
+            <w:noProof/>
+          </w:rPr>
+          <w:t>20</w:t>
+        </w:r>
+      </w:fldSimple>
       <w:r>
         <w:t>. Average CNN structure</w:t>
       </w:r>
@@ -24998,24 +24782,14 @@
       <w:r>
         <w:t xml:space="preserve">Figure </w:t>
       </w:r>
-      <w:r>
-        <w:fldChar w:fldCharType="begin"/>
-      </w:r>
-      <w:r>
-        <w:instrText xml:space="preserve"> SEQ Figure \* ARABIC </w:instrText>
-      </w:r>
-      <w:r>
-        <w:fldChar w:fldCharType="separate"/>
-      </w:r>
-      <w:r>
-        <w:rPr>
-          <w:noProof/>
-        </w:rPr>
-        <w:t>21</w:t>
-      </w:r>
-      <w:r>
-        <w:fldChar w:fldCharType="end"/>
-      </w:r>
+      <w:fldSimple w:instr=" SEQ Figure \* ARABIC ">
+        <w:r>
+          <w:rPr>
+            <w:noProof/>
+          </w:rPr>
+          <w:t>21</w:t>
+        </w:r>
+      </w:fldSimple>
       <w:r>
         <w:t>. Average ViT structures</w:t>
       </w:r>
@@ -25530,24 +25304,14 @@
       <w:r>
         <w:t xml:space="preserve">Figure </w:t>
       </w:r>
-      <w:r>
-        <w:fldChar w:fldCharType="begin"/>
-      </w:r>
-      <w:r>
-        <w:instrText xml:space="preserve"> SEQ Figure \* ARABIC </w:instrText>
-      </w:r>
-      <w:r>
-        <w:fldChar w:fldCharType="separate"/>
-      </w:r>
-      <w:r>
-        <w:rPr>
-          <w:noProof/>
-        </w:rPr>
-        <w:t>22</w:t>
-      </w:r>
-      <w:r>
-        <w:fldChar w:fldCharType="end"/>
-      </w:r>
+      <w:fldSimple w:instr=" SEQ Figure \* ARABIC ">
+        <w:r>
+          <w:rPr>
+            <w:noProof/>
+          </w:rPr>
+          <w:t>22</w:t>
+        </w:r>
+      </w:fldSimple>
       <w:r>
         <w:t>. Dataset preparation process</w:t>
       </w:r>
@@ -26685,24 +26449,14 @@
       <w:r>
         <w:t xml:space="preserve">Table </w:t>
       </w:r>
-      <w:r>
-        <w:fldChar w:fldCharType="begin"/>
-      </w:r>
-      <w:r>
-        <w:instrText xml:space="preserve"> SEQ Table \* ARABIC </w:instrText>
-      </w:r>
-      <w:r>
-        <w:fldChar w:fldCharType="separate"/>
-      </w:r>
-      <w:r>
-        <w:rPr>
-          <w:noProof/>
-        </w:rPr>
-        <w:t>3</w:t>
-      </w:r>
-      <w:r>
-        <w:fldChar w:fldCharType="end"/>
-      </w:r>
+      <w:fldSimple w:instr=" SEQ Table \* ARABIC ">
+        <w:r>
+          <w:rPr>
+            <w:noProof/>
+          </w:rPr>
+          <w:t>3</w:t>
+        </w:r>
+      </w:fldSimple>
       <w:r>
         <w:t>. Model Hyper-parameters</w:t>
       </w:r>
@@ -27522,14 +27276,21 @@
           <w:sz w:val="26"/>
           <w:szCs w:val="26"/>
         </w:rPr>
-        <w:t>r</w:t>
-      </w:r>
-      <w:r>
-        <w:rPr>
-          <w:sz w:val="26"/>
-          <w:szCs w:val="26"/>
-        </w:rPr>
-        <w:t>etrieval</w:t>
+        <w:t xml:space="preserve">retrieval </w:t>
+      </w:r>
+      <w:r>
+        <w:rPr>
+          <w:sz w:val="26"/>
+          <w:szCs w:val="26"/>
+        </w:rPr>
+        <w:t xml:space="preserve">and </w:t>
+      </w:r>
+      <w:r>
+        <w:rPr>
+          <w:sz w:val="26"/>
+          <w:szCs w:val="26"/>
+        </w:rPr>
+        <w:t>persistence</w:t>
       </w:r>
       <w:r>
         <w:rPr>
@@ -27543,35 +27304,7 @@
           <w:sz w:val="26"/>
           <w:szCs w:val="26"/>
         </w:rPr>
-        <w:t xml:space="preserve">and </w:t>
-      </w:r>
-      <w:r>
-        <w:rPr>
-          <w:sz w:val="26"/>
-          <w:szCs w:val="26"/>
-        </w:rPr>
-        <w:t>persistence</w:t>
-      </w:r>
-      <w:r>
-        <w:rPr>
-          <w:sz w:val="26"/>
-          <w:szCs w:val="26"/>
-        </w:rPr>
-        <w:t xml:space="preserve"> </w:t>
-      </w:r>
-      <w:r>
-        <w:rPr>
-          <w:sz w:val="26"/>
-          <w:szCs w:val="26"/>
-        </w:rPr>
-        <w:t>of identification history and bookmarks</w:t>
-      </w:r>
-      <w:r>
-        <w:rPr>
-          <w:sz w:val="26"/>
-          <w:szCs w:val="26"/>
-        </w:rPr>
-        <w:t>.</w:t>
+        <w:t>of identification history and bookmarks.</w:t>
       </w:r>
     </w:p>
     <w:p>
@@ -28053,24 +27786,14 @@
       <w:r>
         <w:t xml:space="preserve">Table </w:t>
       </w:r>
-      <w:r>
-        <w:fldChar w:fldCharType="begin"/>
-      </w:r>
-      <w:r>
-        <w:instrText xml:space="preserve"> SEQ Table \* ARABIC </w:instrText>
-      </w:r>
-      <w:r>
-        <w:fldChar w:fldCharType="separate"/>
-      </w:r>
-      <w:r>
-        <w:rPr>
-          <w:noProof/>
-        </w:rPr>
-        <w:t>4</w:t>
-      </w:r>
-      <w:r>
-        <w:fldChar w:fldCharType="end"/>
-      </w:r>
+      <w:fldSimple w:instr=" SEQ Table \* ARABIC ">
+        <w:r>
+          <w:rPr>
+            <w:noProof/>
+          </w:rPr>
+          <w:t>4</w:t>
+        </w:r>
+      </w:fldSimple>
       <w:r>
         <w:t>. Functional Test Scenarios</w:t>
       </w:r>
@@ -29864,24 +29587,14 @@
       <w:r>
         <w:t xml:space="preserve">Table </w:t>
       </w:r>
-      <w:r>
-        <w:fldChar w:fldCharType="begin"/>
-      </w:r>
-      <w:r>
-        <w:instrText xml:space="preserve"> SEQ Table \* ARABIC </w:instrText>
-      </w:r>
-      <w:r>
-        <w:fldChar w:fldCharType="separate"/>
-      </w:r>
-      <w:r>
-        <w:rPr>
-          <w:noProof/>
-        </w:rPr>
-        <w:t>5</w:t>
-      </w:r>
-      <w:r>
-        <w:fldChar w:fldCharType="end"/>
-      </w:r>
+      <w:fldSimple w:instr=" SEQ Table \* ARABIC ">
+        <w:r>
+          <w:rPr>
+            <w:noProof/>
+          </w:rPr>
+          <w:t>5</w:t>
+        </w:r>
+      </w:fldSimple>
       <w:r>
         <w:t>. Non-Functional Test Scenarios</w:t>
       </w:r>
@@ -30076,14 +29789,7 @@
                 <w:sz w:val="26"/>
                 <w:szCs w:val="26"/>
               </w:rPr>
-              <w:t xml:space="preserve"> </w:t>
-            </w:r>
-            <w:r>
-              <w:rPr>
-                <w:sz w:val="26"/>
-                <w:szCs w:val="26"/>
-              </w:rPr>
-              <w:t>seconds</w:t>
+              <w:t xml:space="preserve"> seconds</w:t>
             </w:r>
           </w:p>
         </w:tc>
@@ -30475,24 +30181,14 @@
       <w:r>
         <w:t xml:space="preserve">Table </w:t>
       </w:r>
-      <w:r>
-        <w:fldChar w:fldCharType="begin"/>
-      </w:r>
-      <w:r>
-        <w:instrText xml:space="preserve"> SEQ Table \* ARABIC </w:instrText>
-      </w:r>
-      <w:r>
-        <w:fldChar w:fldCharType="separate"/>
-      </w:r>
-      <w:r>
-        <w:rPr>
-          <w:noProof/>
-        </w:rPr>
-        <w:t>6</w:t>
-      </w:r>
-      <w:r>
-        <w:fldChar w:fldCharType="end"/>
-      </w:r>
+      <w:fldSimple w:instr=" SEQ Table \* ARABIC ">
+        <w:r>
+          <w:rPr>
+            <w:noProof/>
+          </w:rPr>
+          <w:t>6</w:t>
+        </w:r>
+      </w:fldSimple>
       <w:r>
         <w:t>. Error Handling and Security Test Scenarios</w:t>
       </w:r>
@@ -31037,28 +30733,7 @@
                 <w:sz w:val="26"/>
                 <w:szCs w:val="26"/>
               </w:rPr>
-              <w:t xml:space="preserve">Returns to </w:t>
-            </w:r>
-            <w:r>
-              <w:rPr>
-                <w:sz w:val="26"/>
-                <w:szCs w:val="26"/>
-              </w:rPr>
-              <w:t>forage map</w:t>
-            </w:r>
-            <w:r>
-              <w:rPr>
-                <w:sz w:val="26"/>
-                <w:szCs w:val="26"/>
-              </w:rPr>
-              <w:t xml:space="preserve"> screen</w:t>
-            </w:r>
-            <w:r>
-              <w:rPr>
-                <w:sz w:val="26"/>
-                <w:szCs w:val="26"/>
-              </w:rPr>
-              <w:t xml:space="preserve"> and shows no marker</w:t>
+              <w:t>Returns to forage map screen and shows no marker</w:t>
             </w:r>
           </w:p>
         </w:tc>
@@ -31462,24 +31137,14 @@
       <w:r>
         <w:t xml:space="preserve">Table </w:t>
       </w:r>
-      <w:r>
-        <w:fldChar w:fldCharType="begin"/>
-      </w:r>
-      <w:r>
-        <w:instrText xml:space="preserve"> SEQ Table \* ARABIC </w:instrText>
-      </w:r>
-      <w:r>
-        <w:fldChar w:fldCharType="separate"/>
-      </w:r>
-      <w:r>
-        <w:rPr>
-          <w:noProof/>
-        </w:rPr>
-        <w:t>7</w:t>
-      </w:r>
-      <w:r>
-        <w:fldChar w:fldCharType="end"/>
-      </w:r>
+      <w:fldSimple w:instr=" SEQ Table \* ARABIC ">
+        <w:r>
+          <w:rPr>
+            <w:noProof/>
+          </w:rPr>
+          <w:t>7</w:t>
+        </w:r>
+      </w:fldSimple>
       <w:r>
         <w:t>. Hardware specifications</w:t>
       </w:r>
@@ -32058,24 +31723,14 @@
       <w:r>
         <w:t xml:space="preserve">Table </w:t>
       </w:r>
-      <w:r>
-        <w:fldChar w:fldCharType="begin"/>
-      </w:r>
-      <w:r>
-        <w:instrText xml:space="preserve"> SEQ Table \* ARABIC </w:instrText>
-      </w:r>
-      <w:r>
-        <w:fldChar w:fldCharType="separate"/>
-      </w:r>
-      <w:r>
-        <w:rPr>
-          <w:noProof/>
-        </w:rPr>
-        <w:t>8</w:t>
-      </w:r>
-      <w:r>
-        <w:fldChar w:fldCharType="end"/>
-      </w:r>
+      <w:fldSimple w:instr=" SEQ Table \* ARABIC ">
+        <w:r>
+          <w:rPr>
+            <w:noProof/>
+          </w:rPr>
+          <w:t>8</w:t>
+        </w:r>
+      </w:fldSimple>
       <w:r>
         <w:t>. Mushroom Identifier Function (Home Screen) test results</w:t>
       </w:r>
@@ -33500,21 +33155,7 @@
                 <w:sz w:val="26"/>
                 <w:szCs w:val="26"/>
               </w:rPr>
-              <w:t xml:space="preserve">Timeout after 15 </w:t>
-            </w:r>
-            <w:r>
-              <w:rPr>
-                <w:sz w:val="26"/>
-                <w:szCs w:val="26"/>
-              </w:rPr>
-              <w:t>seconds</w:t>
-            </w:r>
-            <w:r>
-              <w:rPr>
-                <w:sz w:val="26"/>
-                <w:szCs w:val="26"/>
-              </w:rPr>
-              <w:t xml:space="preserve"> </w:t>
+              <w:t xml:space="preserve">Timeout after 15 seconds </w:t>
             </w:r>
             <w:r>
               <w:rPr>
@@ -33834,24 +33475,14 @@
       <w:r>
         <w:t xml:space="preserve">Table </w:t>
       </w:r>
-      <w:r>
-        <w:fldChar w:fldCharType="begin"/>
-      </w:r>
-      <w:r>
-        <w:instrText xml:space="preserve"> SEQ Table \* ARABIC </w:instrText>
-      </w:r>
-      <w:r>
-        <w:fldChar w:fldCharType="separate"/>
-      </w:r>
-      <w:r>
-        <w:rPr>
-          <w:noProof/>
-        </w:rPr>
-        <w:t>9</w:t>
-      </w:r>
-      <w:r>
-        <w:fldChar w:fldCharType="end"/>
-      </w:r>
+      <w:fldSimple w:instr=" SEQ Table \* ARABIC ">
+        <w:r>
+          <w:rPr>
+            <w:noProof/>
+          </w:rPr>
+          <w:t>9</w:t>
+        </w:r>
+      </w:fldSimple>
       <w:r>
         <w:t>. History Function test results</w:t>
       </w:r>
@@ -34803,24 +34434,14 @@
       <w:r>
         <w:t xml:space="preserve">Table </w:t>
       </w:r>
-      <w:r>
-        <w:fldChar w:fldCharType="begin"/>
-      </w:r>
-      <w:r>
-        <w:instrText xml:space="preserve"> SEQ Table \* ARABIC </w:instrText>
-      </w:r>
-      <w:r>
-        <w:fldChar w:fldCharType="separate"/>
-      </w:r>
-      <w:r>
-        <w:rPr>
-          <w:noProof/>
-        </w:rPr>
-        <w:t>10</w:t>
-      </w:r>
-      <w:r>
-        <w:fldChar w:fldCharType="end"/>
-      </w:r>
+      <w:fldSimple w:instr=" SEQ Table \* ARABIC ">
+        <w:r>
+          <w:rPr>
+            <w:noProof/>
+          </w:rPr>
+          <w:t>10</w:t>
+        </w:r>
+      </w:fldSimple>
       <w:r>
         <w:t>. Search Function test results</w:t>
       </w:r>
@@ -35466,24 +35087,14 @@
       <w:r>
         <w:t xml:space="preserve">Table </w:t>
       </w:r>
-      <w:r>
-        <w:fldChar w:fldCharType="begin"/>
-      </w:r>
-      <w:r>
-        <w:instrText xml:space="preserve"> SEQ Table \* ARABIC </w:instrText>
-      </w:r>
-      <w:r>
-        <w:fldChar w:fldCharType="separate"/>
-      </w:r>
-      <w:r>
-        <w:rPr>
-          <w:noProof/>
-        </w:rPr>
-        <w:t>11</w:t>
-      </w:r>
-      <w:r>
-        <w:fldChar w:fldCharType="end"/>
-      </w:r>
+      <w:fldSimple w:instr=" SEQ Table \* ARABIC ">
+        <w:r>
+          <w:rPr>
+            <w:noProof/>
+          </w:rPr>
+          <w:t>11</w:t>
+        </w:r>
+      </w:fldSimple>
       <w:r>
         <w:t>. Forage Map Function test results</w:t>
       </w:r>
@@ -37925,24 +37536,14 @@
       <w:r>
         <w:t xml:space="preserve">Table </w:t>
       </w:r>
-      <w:r>
-        <w:fldChar w:fldCharType="begin"/>
-      </w:r>
-      <w:r>
-        <w:instrText xml:space="preserve"> SEQ Table \* ARABIC </w:instrText>
-      </w:r>
-      <w:r>
-        <w:fldChar w:fldCharType="separate"/>
-      </w:r>
-      <w:r>
-        <w:rPr>
-          <w:noProof/>
-        </w:rPr>
-        <w:t>12</w:t>
-      </w:r>
-      <w:r>
-        <w:fldChar w:fldCharType="end"/>
-      </w:r>
+      <w:fldSimple w:instr=" SEQ Table \* ARABIC ">
+        <w:r>
+          <w:rPr>
+            <w:noProof/>
+          </w:rPr>
+          <w:t>12</w:t>
+        </w:r>
+      </w:fldSimple>
       <w:r>
         <w:t>. Evaluation results</w:t>
       </w:r>
@@ -38120,31 +37721,51 @@
           <w:tcPr>
             <w:tcW w:w="1232" w:type="dxa"/>
           </w:tcPr>
-          <w:p/>
+          <w:p>
+            <w:r>
+              <w:t>0.89</w:t>
+            </w:r>
+          </w:p>
         </w:tc>
         <w:tc>
           <w:tcPr>
             <w:tcW w:w="1227" w:type="dxa"/>
           </w:tcPr>
-          <w:p/>
+          <w:p>
+            <w:r>
+              <w:t>0.89</w:t>
+            </w:r>
+          </w:p>
         </w:tc>
         <w:tc>
           <w:tcPr>
             <w:tcW w:w="1174" w:type="dxa"/>
           </w:tcPr>
-          <w:p/>
+          <w:p>
+            <w:r>
+              <w:t>0.88</w:t>
+            </w:r>
+          </w:p>
         </w:tc>
         <w:tc>
           <w:tcPr>
             <w:tcW w:w="1162" w:type="dxa"/>
           </w:tcPr>
-          <w:p/>
+          <w:p>
+            <w:r>
+              <w:t>0.88</w:t>
+            </w:r>
+          </w:p>
         </w:tc>
         <w:tc>
           <w:tcPr>
             <w:tcW w:w="1154" w:type="dxa"/>
           </w:tcPr>
-          <w:p/>
+          <w:p>
+            <w:r>
+              <w:t>0.998</w:t>
+            </w:r>
+          </w:p>
         </w:tc>
       </w:tr>
       <w:tr>
@@ -38165,31 +37786,51 @@
           <w:tcPr>
             <w:tcW w:w="1232" w:type="dxa"/>
           </w:tcPr>
-          <w:p/>
+          <w:p>
+            <w:r>
+              <w:t>0.85</w:t>
+            </w:r>
+          </w:p>
         </w:tc>
         <w:tc>
           <w:tcPr>
             <w:tcW w:w="1227" w:type="dxa"/>
           </w:tcPr>
-          <w:p/>
+          <w:p>
+            <w:r>
+              <w:t>0.85</w:t>
+            </w:r>
+          </w:p>
         </w:tc>
         <w:tc>
           <w:tcPr>
             <w:tcW w:w="1174" w:type="dxa"/>
           </w:tcPr>
-          <w:p/>
+          <w:p>
+            <w:r>
+              <w:t>0.84</w:t>
+            </w:r>
+          </w:p>
         </w:tc>
         <w:tc>
           <w:tcPr>
             <w:tcW w:w="1162" w:type="dxa"/>
           </w:tcPr>
-          <w:p/>
+          <w:p>
+            <w:r>
+              <w:t>0.84</w:t>
+            </w:r>
+          </w:p>
         </w:tc>
         <w:tc>
           <w:tcPr>
             <w:tcW w:w="1154" w:type="dxa"/>
           </w:tcPr>
-          <w:p/>
+          <w:p>
+            <w:r>
+              <w:t>0.997</w:t>
+            </w:r>
+          </w:p>
         </w:tc>
       </w:tr>
       <w:tr>
@@ -38210,31 +37851,51 @@
           <w:tcPr>
             <w:tcW w:w="1232" w:type="dxa"/>
           </w:tcPr>
-          <w:p/>
+          <w:p>
+            <w:r>
+              <w:t>0.84</w:t>
+            </w:r>
+          </w:p>
         </w:tc>
         <w:tc>
           <w:tcPr>
             <w:tcW w:w="1227" w:type="dxa"/>
           </w:tcPr>
-          <w:p/>
+          <w:p>
+            <w:r>
+              <w:t>0.84</w:t>
+            </w:r>
+          </w:p>
         </w:tc>
         <w:tc>
           <w:tcPr>
             <w:tcW w:w="1174" w:type="dxa"/>
           </w:tcPr>
-          <w:p/>
+          <w:p>
+            <w:r>
+              <w:t>0.83</w:t>
+            </w:r>
+          </w:p>
         </w:tc>
         <w:tc>
           <w:tcPr>
             <w:tcW w:w="1162" w:type="dxa"/>
           </w:tcPr>
-          <w:p/>
+          <w:p>
+            <w:r>
+              <w:t>0.83</w:t>
+            </w:r>
+          </w:p>
         </w:tc>
         <w:tc>
           <w:tcPr>
             <w:tcW w:w="1154" w:type="dxa"/>
           </w:tcPr>
-          <w:p/>
+          <w:p>
+            <w:r>
+              <w:t>0.996</w:t>
+            </w:r>
+          </w:p>
         </w:tc>
       </w:tr>
       <w:tr>
@@ -46394,6 +46055,7 @@
   <w:style w:type="character" w:default="1" w:styleId="DefaultParagraphFont">
     <w:name w:val="Default Paragraph Font"/>
     <w:uiPriority w:val="1"/>
+    <w:semiHidden/>
     <w:unhideWhenUsed/>
   </w:style>
   <w:style w:type="table" w:default="1" w:styleId="TableNormal">

</xml_diff>

<commit_message>
feat: chapter 3 finished
</commit_message>
<xml_diff>
--- a/Báo cáo/Thesis_Report.docx
+++ b/Báo cáo/Thesis_Report.docx
@@ -1600,7 +1600,7 @@
         <w:pStyle w:val="Heading1"/>
       </w:pPr>
       <w:bookmarkStart w:id="0" w:name="_Toc214470871"/>
-      <w:bookmarkStart w:id="1" w:name="_Toc215667451"/>
+      <w:bookmarkStart w:id="1" w:name="_Toc215670451"/>
       <w:r>
         <w:lastRenderedPageBreak/>
         <w:t xml:space="preserve">COMMENTS OF </w:t>
@@ -2494,7 +2494,7 @@
         <w:pStyle w:val="Heading1"/>
       </w:pPr>
       <w:bookmarkStart w:id="2" w:name="_Toc214470872"/>
-      <w:bookmarkStart w:id="3" w:name="_Toc215667452"/>
+      <w:bookmarkStart w:id="3" w:name="_Toc215670452"/>
       <w:r>
         <w:lastRenderedPageBreak/>
         <w:t>A</w:t>
@@ -3313,7 +3313,7 @@
         </w:rPr>
         <w:fldChar w:fldCharType="separate"/>
       </w:r>
-      <w:hyperlink w:anchor="_Toc215667451" w:history="1">
+      <w:hyperlink w:anchor="_Toc215670451" w:history="1">
         <w:r>
           <w:rPr>
             <w:rStyle w:val="Hyperlink"/>
@@ -3340,7 +3340,7 @@
             <w:noProof/>
             <w:webHidden/>
           </w:rPr>
-          <w:instrText xml:space="preserve"> PAGEREF _Toc215667451 \h </w:instrText>
+          <w:instrText xml:space="preserve"> PAGEREF _Toc215670451 \h </w:instrText>
         </w:r>
         <w:r>
           <w:rPr>
@@ -3382,7 +3382,7 @@
           <w14:ligatures w14:val="standardContextual"/>
         </w:rPr>
       </w:pPr>
-      <w:hyperlink w:anchor="_Toc215667452" w:history="1">
+      <w:hyperlink w:anchor="_Toc215670452" w:history="1">
         <w:r>
           <w:rPr>
             <w:rStyle w:val="Hyperlink"/>
@@ -3409,7 +3409,7 @@
             <w:noProof/>
             <w:webHidden/>
           </w:rPr>
-          <w:instrText xml:space="preserve"> PAGEREF _Toc215667452 \h </w:instrText>
+          <w:instrText xml:space="preserve"> PAGEREF _Toc215670452 \h </w:instrText>
         </w:r>
         <w:r>
           <w:rPr>
@@ -3451,7 +3451,7 @@
           <w14:ligatures w14:val="standardContextual"/>
         </w:rPr>
       </w:pPr>
-      <w:hyperlink w:anchor="_Toc215667453" w:history="1">
+      <w:hyperlink w:anchor="_Toc215670453" w:history="1">
         <w:r>
           <w:rPr>
             <w:rStyle w:val="Hyperlink"/>
@@ -3479,7 +3479,7 @@
             <w:noProof/>
             <w:webHidden/>
           </w:rPr>
-          <w:instrText xml:space="preserve"> PAGEREF _Toc215667453 \h </w:instrText>
+          <w:instrText xml:space="preserve"> PAGEREF _Toc215670453 \h </w:instrText>
         </w:r>
         <w:r>
           <w:rPr>
@@ -3521,7 +3521,7 @@
           <w14:ligatures w14:val="standardContextual"/>
         </w:rPr>
       </w:pPr>
-      <w:hyperlink w:anchor="_Toc215667454" w:history="1">
+      <w:hyperlink w:anchor="_Toc215670454" w:history="1">
         <w:r>
           <w:rPr>
             <w:rStyle w:val="Hyperlink"/>
@@ -3549,7 +3549,7 @@
             <w:noProof/>
             <w:webHidden/>
           </w:rPr>
-          <w:instrText xml:space="preserve"> PAGEREF _Toc215667454 \h </w:instrText>
+          <w:instrText xml:space="preserve"> PAGEREF _Toc215670454 \h </w:instrText>
         </w:r>
         <w:r>
           <w:rPr>
@@ -3591,7 +3591,7 @@
           <w14:ligatures w14:val="standardContextual"/>
         </w:rPr>
       </w:pPr>
-      <w:hyperlink w:anchor="_Toc215667455" w:history="1">
+      <w:hyperlink w:anchor="_Toc215670455" w:history="1">
         <w:r>
           <w:rPr>
             <w:rStyle w:val="Hyperlink"/>
@@ -3619,7 +3619,7 @@
             <w:noProof/>
             <w:webHidden/>
           </w:rPr>
-          <w:instrText xml:space="preserve"> PAGEREF _Toc215667455 \h </w:instrText>
+          <w:instrText xml:space="preserve"> PAGEREF _Toc215670455 \h </w:instrText>
         </w:r>
         <w:r>
           <w:rPr>
@@ -3661,7 +3661,7 @@
           <w14:ligatures w14:val="standardContextual"/>
         </w:rPr>
       </w:pPr>
-      <w:hyperlink w:anchor="_Toc215667456" w:history="1">
+      <w:hyperlink w:anchor="_Toc215670456" w:history="1">
         <w:r>
           <w:rPr>
             <w:rStyle w:val="Hyperlink"/>
@@ -3703,7 +3703,7 @@
             <w:noProof/>
             <w:webHidden/>
           </w:rPr>
-          <w:instrText xml:space="preserve"> PAGEREF _Toc215667456 \h </w:instrText>
+          <w:instrText xml:space="preserve"> PAGEREF _Toc215670456 \h </w:instrText>
         </w:r>
         <w:r>
           <w:rPr>
@@ -3745,7 +3745,7 @@
           <w14:ligatures w14:val="standardContextual"/>
         </w:rPr>
       </w:pPr>
-      <w:hyperlink w:anchor="_Toc215667457" w:history="1">
+      <w:hyperlink w:anchor="_Toc215670457" w:history="1">
         <w:r>
           <w:rPr>
             <w:rStyle w:val="Hyperlink"/>
@@ -3803,7 +3803,7 @@
             <w:noProof/>
             <w:webHidden/>
           </w:rPr>
-          <w:instrText xml:space="preserve"> PAGEREF _Toc215667457 \h </w:instrText>
+          <w:instrText xml:space="preserve"> PAGEREF _Toc215670457 \h </w:instrText>
         </w:r>
         <w:r>
           <w:rPr>
@@ -3848,7 +3848,7 @@
           <w14:ligatures w14:val="standardContextual"/>
         </w:rPr>
       </w:pPr>
-      <w:hyperlink w:anchor="_Toc215667458" w:history="1">
+      <w:hyperlink w:anchor="_Toc215670458" w:history="1">
         <w:r>
           <w:rPr>
             <w:rStyle w:val="Hyperlink"/>
@@ -3883,7 +3883,7 @@
             <w:noProof/>
             <w:webHidden/>
           </w:rPr>
-          <w:instrText xml:space="preserve"> PAGEREF _Toc215667458 \h </w:instrText>
+          <w:instrText xml:space="preserve"> PAGEREF _Toc215670458 \h </w:instrText>
         </w:r>
         <w:r>
           <w:rPr>
@@ -3928,7 +3928,7 @@
           <w14:ligatures w14:val="standardContextual"/>
         </w:rPr>
       </w:pPr>
-      <w:hyperlink w:anchor="_Toc215667459" w:history="1">
+      <w:hyperlink w:anchor="_Toc215670459" w:history="1">
         <w:r>
           <w:rPr>
             <w:rStyle w:val="Hyperlink"/>
@@ -3955,7 +3955,7 @@
             <w:noProof/>
             <w:webHidden/>
           </w:rPr>
-          <w:instrText xml:space="preserve"> PAGEREF _Toc215667459 \h </w:instrText>
+          <w:instrText xml:space="preserve"> PAGEREF _Toc215670459 \h </w:instrText>
         </w:r>
         <w:r>
           <w:rPr>
@@ -4000,7 +4000,7 @@
           <w14:ligatures w14:val="standardContextual"/>
         </w:rPr>
       </w:pPr>
-      <w:hyperlink w:anchor="_Toc215667460" w:history="1">
+      <w:hyperlink w:anchor="_Toc215670460" w:history="1">
         <w:r>
           <w:rPr>
             <w:rStyle w:val="Hyperlink"/>
@@ -4035,7 +4035,7 @@
             <w:noProof/>
             <w:webHidden/>
           </w:rPr>
-          <w:instrText xml:space="preserve"> PAGEREF _Toc215667460 \h </w:instrText>
+          <w:instrText xml:space="preserve"> PAGEREF _Toc215670460 \h </w:instrText>
         </w:r>
         <w:r>
           <w:rPr>
@@ -4080,7 +4080,7 @@
           <w14:ligatures w14:val="standardContextual"/>
         </w:rPr>
       </w:pPr>
-      <w:hyperlink w:anchor="_Toc215667461" w:history="1">
+      <w:hyperlink w:anchor="_Toc215670461" w:history="1">
         <w:r>
           <w:rPr>
             <w:rStyle w:val="Hyperlink"/>
@@ -4108,7 +4108,7 @@
             <w:noProof/>
             <w:webHidden/>
           </w:rPr>
-          <w:instrText xml:space="preserve"> PAGEREF _Toc215667461 \h </w:instrText>
+          <w:instrText xml:space="preserve"> PAGEREF _Toc215670461 \h </w:instrText>
         </w:r>
         <w:r>
           <w:rPr>
@@ -4153,7 +4153,7 @@
           <w14:ligatures w14:val="standardContextual"/>
         </w:rPr>
       </w:pPr>
-      <w:hyperlink w:anchor="_Toc215667462" w:history="1">
+      <w:hyperlink w:anchor="_Toc215670462" w:history="1">
         <w:r>
           <w:rPr>
             <w:rStyle w:val="Hyperlink"/>
@@ -4181,7 +4181,7 @@
             <w:noProof/>
             <w:webHidden/>
           </w:rPr>
-          <w:instrText xml:space="preserve"> PAGEREF _Toc215667462 \h </w:instrText>
+          <w:instrText xml:space="preserve"> PAGEREF _Toc215670462 \h </w:instrText>
         </w:r>
         <w:r>
           <w:rPr>
@@ -4226,7 +4226,7 @@
           <w14:ligatures w14:val="standardContextual"/>
         </w:rPr>
       </w:pPr>
-      <w:hyperlink w:anchor="_Toc215667463" w:history="1">
+      <w:hyperlink w:anchor="_Toc215670463" w:history="1">
         <w:r>
           <w:rPr>
             <w:rStyle w:val="Hyperlink"/>
@@ -4261,7 +4261,7 @@
             <w:noProof/>
             <w:webHidden/>
           </w:rPr>
-          <w:instrText xml:space="preserve"> PAGEREF _Toc215667463 \h </w:instrText>
+          <w:instrText xml:space="preserve"> PAGEREF _Toc215670463 \h </w:instrText>
         </w:r>
         <w:r>
           <w:rPr>
@@ -4306,7 +4306,7 @@
           <w14:ligatures w14:val="standardContextual"/>
         </w:rPr>
       </w:pPr>
-      <w:hyperlink w:anchor="_Toc215667464" w:history="1">
+      <w:hyperlink w:anchor="_Toc215670464" w:history="1">
         <w:r>
           <w:rPr>
             <w:rStyle w:val="Hyperlink"/>
@@ -4341,7 +4341,7 @@
             <w:noProof/>
             <w:webHidden/>
           </w:rPr>
-          <w:instrText xml:space="preserve"> PAGEREF _Toc215667464 \h </w:instrText>
+          <w:instrText xml:space="preserve"> PAGEREF _Toc215670464 \h </w:instrText>
         </w:r>
         <w:r>
           <w:rPr>
@@ -4386,7 +4386,7 @@
           <w14:ligatures w14:val="standardContextual"/>
         </w:rPr>
       </w:pPr>
-      <w:hyperlink w:anchor="_Toc215667465" w:history="1">
+      <w:hyperlink w:anchor="_Toc215670465" w:history="1">
         <w:r>
           <w:rPr>
             <w:rStyle w:val="Hyperlink"/>
@@ -4413,7 +4413,7 @@
             <w:noProof/>
             <w:webHidden/>
           </w:rPr>
-          <w:instrText xml:space="preserve"> PAGEREF _Toc215667465 \h </w:instrText>
+          <w:instrText xml:space="preserve"> PAGEREF _Toc215670465 \h </w:instrText>
         </w:r>
         <w:r>
           <w:rPr>
@@ -4455,7 +4455,7 @@
           <w14:ligatures w14:val="standardContextual"/>
         </w:rPr>
       </w:pPr>
-      <w:hyperlink w:anchor="_Toc215667466" w:history="1">
+      <w:hyperlink w:anchor="_Toc215670466" w:history="1">
         <w:r>
           <w:rPr>
             <w:rStyle w:val="Hyperlink"/>
@@ -4482,7 +4482,7 @@
             <w:noProof/>
             <w:webHidden/>
           </w:rPr>
-          <w:instrText xml:space="preserve"> PAGEREF _Toc215667466 \h </w:instrText>
+          <w:instrText xml:space="preserve"> PAGEREF _Toc215670466 \h </w:instrText>
         </w:r>
         <w:r>
           <w:rPr>
@@ -4527,7 +4527,7 @@
           <w14:ligatures w14:val="standardContextual"/>
         </w:rPr>
       </w:pPr>
-      <w:hyperlink w:anchor="_Toc215667467" w:history="1">
+      <w:hyperlink w:anchor="_Toc215670467" w:history="1">
         <w:r>
           <w:rPr>
             <w:rStyle w:val="Hyperlink"/>
@@ -4554,7 +4554,7 @@
             <w:noProof/>
             <w:webHidden/>
           </w:rPr>
-          <w:instrText xml:space="preserve"> PAGEREF _Toc215667467 \h </w:instrText>
+          <w:instrText xml:space="preserve"> PAGEREF _Toc215670467 \h </w:instrText>
         </w:r>
         <w:r>
           <w:rPr>
@@ -4599,7 +4599,7 @@
           <w14:ligatures w14:val="standardContextual"/>
         </w:rPr>
       </w:pPr>
-      <w:hyperlink w:anchor="_Toc215667468" w:history="1">
+      <w:hyperlink w:anchor="_Toc215670468" w:history="1">
         <w:r>
           <w:rPr>
             <w:rStyle w:val="Hyperlink"/>
@@ -4626,7 +4626,7 @@
             <w:noProof/>
             <w:webHidden/>
           </w:rPr>
-          <w:instrText xml:space="preserve"> PAGEREF _Toc215667468 \h </w:instrText>
+          <w:instrText xml:space="preserve"> PAGEREF _Toc215670468 \h </w:instrText>
         </w:r>
         <w:r>
           <w:rPr>
@@ -4671,7 +4671,7 @@
           <w14:ligatures w14:val="standardContextual"/>
         </w:rPr>
       </w:pPr>
-      <w:hyperlink w:anchor="_Toc215667469" w:history="1">
+      <w:hyperlink w:anchor="_Toc215670469" w:history="1">
         <w:r>
           <w:rPr>
             <w:rStyle w:val="Hyperlink"/>
@@ -4698,7 +4698,7 @@
             <w:noProof/>
             <w:webHidden/>
           </w:rPr>
-          <w:instrText xml:space="preserve"> PAGEREF _Toc215667469 \h </w:instrText>
+          <w:instrText xml:space="preserve"> PAGEREF _Toc215670469 \h </w:instrText>
         </w:r>
         <w:r>
           <w:rPr>
@@ -4743,7 +4743,7 @@
           <w14:ligatures w14:val="standardContextual"/>
         </w:rPr>
       </w:pPr>
-      <w:hyperlink w:anchor="_Toc215667470" w:history="1">
+      <w:hyperlink w:anchor="_Toc215670470" w:history="1">
         <w:r>
           <w:rPr>
             <w:rStyle w:val="Hyperlink"/>
@@ -4778,7 +4778,7 @@
             <w:noProof/>
             <w:webHidden/>
           </w:rPr>
-          <w:instrText xml:space="preserve"> PAGEREF _Toc215667470 \h </w:instrText>
+          <w:instrText xml:space="preserve"> PAGEREF _Toc215670470 \h </w:instrText>
         </w:r>
         <w:r>
           <w:rPr>
@@ -4823,7 +4823,7 @@
           <w14:ligatures w14:val="standardContextual"/>
         </w:rPr>
       </w:pPr>
-      <w:hyperlink w:anchor="_Toc215667471" w:history="1">
+      <w:hyperlink w:anchor="_Toc215670471" w:history="1">
         <w:r>
           <w:rPr>
             <w:rStyle w:val="Hyperlink"/>
@@ -4850,7 +4850,7 @@
             <w:noProof/>
             <w:webHidden/>
           </w:rPr>
-          <w:instrText xml:space="preserve"> PAGEREF _Toc215667471 \h </w:instrText>
+          <w:instrText xml:space="preserve"> PAGEREF _Toc215670471 \h </w:instrText>
         </w:r>
         <w:r>
           <w:rPr>
@@ -4895,7 +4895,7 @@
           <w14:ligatures w14:val="standardContextual"/>
         </w:rPr>
       </w:pPr>
-      <w:hyperlink w:anchor="_Toc215667472" w:history="1">
+      <w:hyperlink w:anchor="_Toc215670472" w:history="1">
         <w:r>
           <w:rPr>
             <w:rStyle w:val="Hyperlink"/>
@@ -4922,7 +4922,7 @@
             <w:noProof/>
             <w:webHidden/>
           </w:rPr>
-          <w:instrText xml:space="preserve"> PAGEREF _Toc215667472 \h </w:instrText>
+          <w:instrText xml:space="preserve"> PAGEREF _Toc215670472 \h </w:instrText>
         </w:r>
         <w:r>
           <w:rPr>
@@ -4967,7 +4967,7 @@
           <w14:ligatures w14:val="standardContextual"/>
         </w:rPr>
       </w:pPr>
-      <w:hyperlink w:anchor="_Toc215667473" w:history="1">
+      <w:hyperlink w:anchor="_Toc215670473" w:history="1">
         <w:r>
           <w:rPr>
             <w:rStyle w:val="Hyperlink"/>
@@ -4994,7 +4994,7 @@
             <w:noProof/>
             <w:webHidden/>
           </w:rPr>
-          <w:instrText xml:space="preserve"> PAGEREF _Toc215667473 \h </w:instrText>
+          <w:instrText xml:space="preserve"> PAGEREF _Toc215670473 \h </w:instrText>
         </w:r>
         <w:r>
           <w:rPr>
@@ -5039,7 +5039,7 @@
           <w14:ligatures w14:val="standardContextual"/>
         </w:rPr>
       </w:pPr>
-      <w:hyperlink w:anchor="_Toc215667474" w:history="1">
+      <w:hyperlink w:anchor="_Toc215670474" w:history="1">
         <w:r>
           <w:rPr>
             <w:rStyle w:val="Hyperlink"/>
@@ -5066,7 +5066,7 @@
             <w:noProof/>
             <w:webHidden/>
           </w:rPr>
-          <w:instrText xml:space="preserve"> PAGEREF _Toc215667474 \h </w:instrText>
+          <w:instrText xml:space="preserve"> PAGEREF _Toc215670474 \h </w:instrText>
         </w:r>
         <w:r>
           <w:rPr>
@@ -5111,7 +5111,7 @@
           <w14:ligatures w14:val="standardContextual"/>
         </w:rPr>
       </w:pPr>
-      <w:hyperlink w:anchor="_Toc215667475" w:history="1">
+      <w:hyperlink w:anchor="_Toc215670475" w:history="1">
         <w:r>
           <w:rPr>
             <w:rStyle w:val="Hyperlink"/>
@@ -5138,7 +5138,7 @@
             <w:noProof/>
             <w:webHidden/>
           </w:rPr>
-          <w:instrText xml:space="preserve"> PAGEREF _Toc215667475 \h </w:instrText>
+          <w:instrText xml:space="preserve"> PAGEREF _Toc215670475 \h </w:instrText>
         </w:r>
         <w:r>
           <w:rPr>
@@ -5183,7 +5183,7 @@
           <w14:ligatures w14:val="standardContextual"/>
         </w:rPr>
       </w:pPr>
-      <w:hyperlink w:anchor="_Toc215667476" w:history="1">
+      <w:hyperlink w:anchor="_Toc215670476" w:history="1">
         <w:r>
           <w:rPr>
             <w:rStyle w:val="Hyperlink"/>
@@ -5210,7 +5210,7 @@
             <w:noProof/>
             <w:webHidden/>
           </w:rPr>
-          <w:instrText xml:space="preserve"> PAGEREF _Toc215667476 \h </w:instrText>
+          <w:instrText xml:space="preserve"> PAGEREF _Toc215670476 \h </w:instrText>
         </w:r>
         <w:r>
           <w:rPr>
@@ -5255,7 +5255,7 @@
           <w14:ligatures w14:val="standardContextual"/>
         </w:rPr>
       </w:pPr>
-      <w:hyperlink w:anchor="_Toc215667477" w:history="1">
+      <w:hyperlink w:anchor="_Toc215670477" w:history="1">
         <w:r>
           <w:rPr>
             <w:rStyle w:val="Hyperlink"/>
@@ -5282,7 +5282,7 @@
             <w:noProof/>
             <w:webHidden/>
           </w:rPr>
-          <w:instrText xml:space="preserve"> PAGEREF _Toc215667477 \h </w:instrText>
+          <w:instrText xml:space="preserve"> PAGEREF _Toc215670477 \h </w:instrText>
         </w:r>
         <w:r>
           <w:rPr>
@@ -5327,7 +5327,7 @@
           <w14:ligatures w14:val="standardContextual"/>
         </w:rPr>
       </w:pPr>
-      <w:hyperlink w:anchor="_Toc215667478" w:history="1">
+      <w:hyperlink w:anchor="_Toc215670478" w:history="1">
         <w:r>
           <w:rPr>
             <w:rStyle w:val="Hyperlink"/>
@@ -5354,7 +5354,7 @@
             <w:noProof/>
             <w:webHidden/>
           </w:rPr>
-          <w:instrText xml:space="preserve"> PAGEREF _Toc215667478 \h </w:instrText>
+          <w:instrText xml:space="preserve"> PAGEREF _Toc215670478 \h </w:instrText>
         </w:r>
         <w:r>
           <w:rPr>
@@ -5399,7 +5399,7 @@
           <w14:ligatures w14:val="standardContextual"/>
         </w:rPr>
       </w:pPr>
-      <w:hyperlink w:anchor="_Toc215667479" w:history="1">
+      <w:hyperlink w:anchor="_Toc215670479" w:history="1">
         <w:r>
           <w:rPr>
             <w:rStyle w:val="Hyperlink"/>
@@ -5426,7 +5426,7 @@
             <w:noProof/>
             <w:webHidden/>
           </w:rPr>
-          <w:instrText xml:space="preserve"> PAGEREF _Toc215667479 \h </w:instrText>
+          <w:instrText xml:space="preserve"> PAGEREF _Toc215670479 \h </w:instrText>
         </w:r>
         <w:r>
           <w:rPr>
@@ -5471,7 +5471,7 @@
           <w14:ligatures w14:val="standardContextual"/>
         </w:rPr>
       </w:pPr>
-      <w:hyperlink w:anchor="_Toc215667480" w:history="1">
+      <w:hyperlink w:anchor="_Toc215670480" w:history="1">
         <w:r>
           <w:rPr>
             <w:rStyle w:val="Hyperlink"/>
@@ -5498,7 +5498,7 @@
             <w:noProof/>
             <w:webHidden/>
           </w:rPr>
-          <w:instrText xml:space="preserve"> PAGEREF _Toc215667480 \h </w:instrText>
+          <w:instrText xml:space="preserve"> PAGEREF _Toc215670480 \h </w:instrText>
         </w:r>
         <w:r>
           <w:rPr>
@@ -5543,7 +5543,7 @@
           <w14:ligatures w14:val="standardContextual"/>
         </w:rPr>
       </w:pPr>
-      <w:hyperlink w:anchor="_Toc215667481" w:history="1">
+      <w:hyperlink w:anchor="_Toc215670481" w:history="1">
         <w:r>
           <w:rPr>
             <w:rStyle w:val="Hyperlink"/>
@@ -5570,7 +5570,7 @@
             <w:noProof/>
             <w:webHidden/>
           </w:rPr>
-          <w:instrText xml:space="preserve"> PAGEREF _Toc215667481 \h </w:instrText>
+          <w:instrText xml:space="preserve"> PAGEREF _Toc215670481 \h </w:instrText>
         </w:r>
         <w:r>
           <w:rPr>
@@ -5615,7 +5615,7 @@
           <w14:ligatures w14:val="standardContextual"/>
         </w:rPr>
       </w:pPr>
-      <w:hyperlink w:anchor="_Toc215667482" w:history="1">
+      <w:hyperlink w:anchor="_Toc215670482" w:history="1">
         <w:r>
           <w:rPr>
             <w:rStyle w:val="Hyperlink"/>
@@ -5642,7 +5642,7 @@
             <w:noProof/>
             <w:webHidden/>
           </w:rPr>
-          <w:instrText xml:space="preserve"> PAGEREF _Toc215667482 \h </w:instrText>
+          <w:instrText xml:space="preserve"> PAGEREF _Toc215670482 \h </w:instrText>
         </w:r>
         <w:r>
           <w:rPr>
@@ -5687,7 +5687,7 @@
           <w14:ligatures w14:val="standardContextual"/>
         </w:rPr>
       </w:pPr>
-      <w:hyperlink w:anchor="_Toc215667483" w:history="1">
+      <w:hyperlink w:anchor="_Toc215670483" w:history="1">
         <w:r>
           <w:rPr>
             <w:rStyle w:val="Hyperlink"/>
@@ -5714,7 +5714,7 @@
             <w:noProof/>
             <w:webHidden/>
           </w:rPr>
-          <w:instrText xml:space="preserve"> PAGEREF _Toc215667483 \h </w:instrText>
+          <w:instrText xml:space="preserve"> PAGEREF _Toc215670483 \h </w:instrText>
         </w:r>
         <w:r>
           <w:rPr>
@@ -5759,7 +5759,7 @@
           <w14:ligatures w14:val="standardContextual"/>
         </w:rPr>
       </w:pPr>
-      <w:hyperlink w:anchor="_Toc215667484" w:history="1">
+      <w:hyperlink w:anchor="_Toc215670484" w:history="1">
         <w:r>
           <w:rPr>
             <w:rStyle w:val="Hyperlink"/>
@@ -5786,7 +5786,7 @@
             <w:noProof/>
             <w:webHidden/>
           </w:rPr>
-          <w:instrText xml:space="preserve"> PAGEREF _Toc215667484 \h </w:instrText>
+          <w:instrText xml:space="preserve"> PAGEREF _Toc215670484 \h </w:instrText>
         </w:r>
         <w:r>
           <w:rPr>
@@ -5831,7 +5831,7 @@
           <w14:ligatures w14:val="standardContextual"/>
         </w:rPr>
       </w:pPr>
-      <w:hyperlink w:anchor="_Toc215667485" w:history="1">
+      <w:hyperlink w:anchor="_Toc215670485" w:history="1">
         <w:r>
           <w:rPr>
             <w:rStyle w:val="Hyperlink"/>
@@ -5858,7 +5858,7 @@
             <w:noProof/>
             <w:webHidden/>
           </w:rPr>
-          <w:instrText xml:space="preserve"> PAGEREF _Toc215667485 \h </w:instrText>
+          <w:instrText xml:space="preserve"> PAGEREF _Toc215670485 \h </w:instrText>
         </w:r>
         <w:r>
           <w:rPr>
@@ -5903,7 +5903,7 @@
           <w14:ligatures w14:val="standardContextual"/>
         </w:rPr>
       </w:pPr>
-      <w:hyperlink w:anchor="_Toc215667486" w:history="1">
+      <w:hyperlink w:anchor="_Toc215670486" w:history="1">
         <w:r>
           <w:rPr>
             <w:rStyle w:val="Hyperlink"/>
@@ -5930,7 +5930,7 @@
             <w:noProof/>
             <w:webHidden/>
           </w:rPr>
-          <w:instrText xml:space="preserve"> PAGEREF _Toc215667486 \h </w:instrText>
+          <w:instrText xml:space="preserve"> PAGEREF _Toc215670486 \h </w:instrText>
         </w:r>
         <w:r>
           <w:rPr>
@@ -5975,7 +5975,7 @@
           <w14:ligatures w14:val="standardContextual"/>
         </w:rPr>
       </w:pPr>
-      <w:hyperlink w:anchor="_Toc215667487" w:history="1">
+      <w:hyperlink w:anchor="_Toc215670487" w:history="1">
         <w:r>
           <w:rPr>
             <w:rStyle w:val="Hyperlink"/>
@@ -6002,7 +6002,7 @@
             <w:noProof/>
             <w:webHidden/>
           </w:rPr>
-          <w:instrText xml:space="preserve"> PAGEREF _Toc215667487 \h </w:instrText>
+          <w:instrText xml:space="preserve"> PAGEREF _Toc215670487 \h </w:instrText>
         </w:r>
         <w:r>
           <w:rPr>
@@ -6047,7 +6047,7 @@
           <w14:ligatures w14:val="standardContextual"/>
         </w:rPr>
       </w:pPr>
-      <w:hyperlink w:anchor="_Toc215667488" w:history="1">
+      <w:hyperlink w:anchor="_Toc215670488" w:history="1">
         <w:r>
           <w:rPr>
             <w:rStyle w:val="Hyperlink"/>
@@ -6074,7 +6074,7 @@
             <w:noProof/>
             <w:webHidden/>
           </w:rPr>
-          <w:instrText xml:space="preserve"> PAGEREF _Toc215667488 \h </w:instrText>
+          <w:instrText xml:space="preserve"> PAGEREF _Toc215670488 \h </w:instrText>
         </w:r>
         <w:r>
           <w:rPr>
@@ -6119,7 +6119,7 @@
           <w14:ligatures w14:val="standardContextual"/>
         </w:rPr>
       </w:pPr>
-      <w:hyperlink w:anchor="_Toc215667489" w:history="1">
+      <w:hyperlink w:anchor="_Toc215670489" w:history="1">
         <w:r>
           <w:rPr>
             <w:rStyle w:val="Hyperlink"/>
@@ -6146,7 +6146,7 @@
             <w:noProof/>
             <w:webHidden/>
           </w:rPr>
-          <w:instrText xml:space="preserve"> PAGEREF _Toc215667489 \h </w:instrText>
+          <w:instrText xml:space="preserve"> PAGEREF _Toc215670489 \h </w:instrText>
         </w:r>
         <w:r>
           <w:rPr>
@@ -6191,7 +6191,7 @@
           <w14:ligatures w14:val="standardContextual"/>
         </w:rPr>
       </w:pPr>
-      <w:hyperlink w:anchor="_Toc215667490" w:history="1">
+      <w:hyperlink w:anchor="_Toc215670490" w:history="1">
         <w:r>
           <w:rPr>
             <w:rStyle w:val="Hyperlink"/>
@@ -6218,7 +6218,7 @@
             <w:noProof/>
             <w:webHidden/>
           </w:rPr>
-          <w:instrText xml:space="preserve"> PAGEREF _Toc215667490 \h </w:instrText>
+          <w:instrText xml:space="preserve"> PAGEREF _Toc215670490 \h </w:instrText>
         </w:r>
         <w:r>
           <w:rPr>
@@ -6263,7 +6263,7 @@
           <w14:ligatures w14:val="standardContextual"/>
         </w:rPr>
       </w:pPr>
-      <w:hyperlink w:anchor="_Toc215667491" w:history="1">
+      <w:hyperlink w:anchor="_Toc215670491" w:history="1">
         <w:r>
           <w:rPr>
             <w:rStyle w:val="Hyperlink"/>
@@ -6290,7 +6290,7 @@
             <w:noProof/>
             <w:webHidden/>
           </w:rPr>
-          <w:instrText xml:space="preserve"> PAGEREF _Toc215667491 \h </w:instrText>
+          <w:instrText xml:space="preserve"> PAGEREF _Toc215670491 \h </w:instrText>
         </w:r>
         <w:r>
           <w:rPr>
@@ -6335,7 +6335,7 @@
           <w14:ligatures w14:val="standardContextual"/>
         </w:rPr>
       </w:pPr>
-      <w:hyperlink w:anchor="_Toc215667492" w:history="1">
+      <w:hyperlink w:anchor="_Toc215670492" w:history="1">
         <w:r>
           <w:rPr>
             <w:rStyle w:val="Hyperlink"/>
@@ -6362,7 +6362,7 @@
             <w:noProof/>
             <w:webHidden/>
           </w:rPr>
-          <w:instrText xml:space="preserve"> PAGEREF _Toc215667492 \h </w:instrText>
+          <w:instrText xml:space="preserve"> PAGEREF _Toc215670492 \h </w:instrText>
         </w:r>
         <w:r>
           <w:rPr>
@@ -6407,7 +6407,7 @@
           <w14:ligatures w14:val="standardContextual"/>
         </w:rPr>
       </w:pPr>
-      <w:hyperlink w:anchor="_Toc215667493" w:history="1">
+      <w:hyperlink w:anchor="_Toc215670493" w:history="1">
         <w:r>
           <w:rPr>
             <w:rStyle w:val="Hyperlink"/>
@@ -6434,7 +6434,7 @@
             <w:noProof/>
             <w:webHidden/>
           </w:rPr>
-          <w:instrText xml:space="preserve"> PAGEREF _Toc215667493 \h </w:instrText>
+          <w:instrText xml:space="preserve"> PAGEREF _Toc215670493 \h </w:instrText>
         </w:r>
         <w:r>
           <w:rPr>
@@ -6479,7 +6479,7 @@
           <w14:ligatures w14:val="standardContextual"/>
         </w:rPr>
       </w:pPr>
-      <w:hyperlink w:anchor="_Toc215667494" w:history="1">
+      <w:hyperlink w:anchor="_Toc215670494" w:history="1">
         <w:r>
           <w:rPr>
             <w:rStyle w:val="Hyperlink"/>
@@ -6506,7 +6506,7 @@
             <w:noProof/>
             <w:webHidden/>
           </w:rPr>
-          <w:instrText xml:space="preserve"> PAGEREF _Toc215667494 \h </w:instrText>
+          <w:instrText xml:space="preserve"> PAGEREF _Toc215670494 \h </w:instrText>
         </w:r>
         <w:r>
           <w:rPr>
@@ -6551,7 +6551,7 @@
           <w14:ligatures w14:val="standardContextual"/>
         </w:rPr>
       </w:pPr>
-      <w:hyperlink w:anchor="_Toc215667495" w:history="1">
+      <w:hyperlink w:anchor="_Toc215670495" w:history="1">
         <w:r>
           <w:rPr>
             <w:rStyle w:val="Hyperlink"/>
@@ -6578,7 +6578,7 @@
             <w:noProof/>
             <w:webHidden/>
           </w:rPr>
-          <w:instrText xml:space="preserve"> PAGEREF _Toc215667495 \h </w:instrText>
+          <w:instrText xml:space="preserve"> PAGEREF _Toc215670495 \h </w:instrText>
         </w:r>
         <w:r>
           <w:rPr>
@@ -6623,7 +6623,7 @@
           <w14:ligatures w14:val="standardContextual"/>
         </w:rPr>
       </w:pPr>
-      <w:hyperlink w:anchor="_Toc215667496" w:history="1">
+      <w:hyperlink w:anchor="_Toc215670496" w:history="1">
         <w:r>
           <w:rPr>
             <w:rStyle w:val="Hyperlink"/>
@@ -6650,7 +6650,7 @@
             <w:noProof/>
             <w:webHidden/>
           </w:rPr>
-          <w:instrText xml:space="preserve"> PAGEREF _Toc215667496 \h </w:instrText>
+          <w:instrText xml:space="preserve"> PAGEREF _Toc215670496 \h </w:instrText>
         </w:r>
         <w:r>
           <w:rPr>
@@ -6695,7 +6695,7 @@
           <w14:ligatures w14:val="standardContextual"/>
         </w:rPr>
       </w:pPr>
-      <w:hyperlink w:anchor="_Toc215667497" w:history="1">
+      <w:hyperlink w:anchor="_Toc215670497" w:history="1">
         <w:r>
           <w:rPr>
             <w:rStyle w:val="Hyperlink"/>
@@ -6722,7 +6722,7 @@
             <w:noProof/>
             <w:webHidden/>
           </w:rPr>
-          <w:instrText xml:space="preserve"> PAGEREF _Toc215667497 \h </w:instrText>
+          <w:instrText xml:space="preserve"> PAGEREF _Toc215670497 \h </w:instrText>
         </w:r>
         <w:r>
           <w:rPr>
@@ -6767,7 +6767,7 @@
           <w14:ligatures w14:val="standardContextual"/>
         </w:rPr>
       </w:pPr>
-      <w:hyperlink w:anchor="_Toc215667498" w:history="1">
+      <w:hyperlink w:anchor="_Toc215670498" w:history="1">
         <w:r>
           <w:rPr>
             <w:rStyle w:val="Hyperlink"/>
@@ -6794,7 +6794,7 @@
             <w:noProof/>
             <w:webHidden/>
           </w:rPr>
-          <w:instrText xml:space="preserve"> PAGEREF _Toc215667498 \h </w:instrText>
+          <w:instrText xml:space="preserve"> PAGEREF _Toc215670498 \h </w:instrText>
         </w:r>
         <w:r>
           <w:rPr>
@@ -6839,7 +6839,7 @@
           <w14:ligatures w14:val="standardContextual"/>
         </w:rPr>
       </w:pPr>
-      <w:hyperlink w:anchor="_Toc215667499" w:history="1">
+      <w:hyperlink w:anchor="_Toc215670499" w:history="1">
         <w:r>
           <w:rPr>
             <w:rStyle w:val="Hyperlink"/>
@@ -6866,7 +6866,7 @@
             <w:noProof/>
             <w:webHidden/>
           </w:rPr>
-          <w:instrText xml:space="preserve"> PAGEREF _Toc215667499 \h </w:instrText>
+          <w:instrText xml:space="preserve"> PAGEREF _Toc215670499 \h </w:instrText>
         </w:r>
         <w:r>
           <w:rPr>
@@ -6911,7 +6911,7 @@
           <w14:ligatures w14:val="standardContextual"/>
         </w:rPr>
       </w:pPr>
-      <w:hyperlink w:anchor="_Toc215667500" w:history="1">
+      <w:hyperlink w:anchor="_Toc215670500" w:history="1">
         <w:r>
           <w:rPr>
             <w:rStyle w:val="Hyperlink"/>
@@ -6938,7 +6938,7 @@
             <w:noProof/>
             <w:webHidden/>
           </w:rPr>
-          <w:instrText xml:space="preserve"> PAGEREF _Toc215667500 \h </w:instrText>
+          <w:instrText xml:space="preserve"> PAGEREF _Toc215670500 \h </w:instrText>
         </w:r>
         <w:r>
           <w:rPr>
@@ -6983,7 +6983,7 @@
           <w14:ligatures w14:val="standardContextual"/>
         </w:rPr>
       </w:pPr>
-      <w:hyperlink w:anchor="_Toc215667501" w:history="1">
+      <w:hyperlink w:anchor="_Toc215670501" w:history="1">
         <w:r>
           <w:rPr>
             <w:rStyle w:val="Hyperlink"/>
@@ -7010,7 +7010,7 @@
             <w:noProof/>
             <w:webHidden/>
           </w:rPr>
-          <w:instrText xml:space="preserve"> PAGEREF _Toc215667501 \h </w:instrText>
+          <w:instrText xml:space="preserve"> PAGEREF _Toc215670501 \h </w:instrText>
         </w:r>
         <w:r>
           <w:rPr>
@@ -7055,7 +7055,7 @@
           <w14:ligatures w14:val="standardContextual"/>
         </w:rPr>
       </w:pPr>
-      <w:hyperlink w:anchor="_Toc215667502" w:history="1">
+      <w:hyperlink w:anchor="_Toc215670502" w:history="1">
         <w:r>
           <w:rPr>
             <w:rStyle w:val="Hyperlink"/>
@@ -7082,7 +7082,7 @@
             <w:noProof/>
             <w:webHidden/>
           </w:rPr>
-          <w:instrText xml:space="preserve"> PAGEREF _Toc215667502 \h </w:instrText>
+          <w:instrText xml:space="preserve"> PAGEREF _Toc215670502 \h </w:instrText>
         </w:r>
         <w:r>
           <w:rPr>
@@ -7127,7 +7127,7 @@
           <w14:ligatures w14:val="standardContextual"/>
         </w:rPr>
       </w:pPr>
-      <w:hyperlink w:anchor="_Toc215667503" w:history="1">
+      <w:hyperlink w:anchor="_Toc215670503" w:history="1">
         <w:r>
           <w:rPr>
             <w:rStyle w:val="Hyperlink"/>
@@ -7154,7 +7154,7 @@
             <w:noProof/>
             <w:webHidden/>
           </w:rPr>
-          <w:instrText xml:space="preserve"> PAGEREF _Toc215667503 \h </w:instrText>
+          <w:instrText xml:space="preserve"> PAGEREF _Toc215670503 \h </w:instrText>
         </w:r>
         <w:r>
           <w:rPr>
@@ -7199,7 +7199,7 @@
           <w14:ligatures w14:val="standardContextual"/>
         </w:rPr>
       </w:pPr>
-      <w:hyperlink w:anchor="_Toc215667504" w:history="1">
+      <w:hyperlink w:anchor="_Toc215670504" w:history="1">
         <w:r>
           <w:rPr>
             <w:rStyle w:val="Hyperlink"/>
@@ -7226,7 +7226,7 @@
             <w:noProof/>
             <w:webHidden/>
           </w:rPr>
-          <w:instrText xml:space="preserve"> PAGEREF _Toc215667504 \h </w:instrText>
+          <w:instrText xml:space="preserve"> PAGEREF _Toc215670504 \h </w:instrText>
         </w:r>
         <w:r>
           <w:rPr>
@@ -7271,7 +7271,7 @@
           <w14:ligatures w14:val="standardContextual"/>
         </w:rPr>
       </w:pPr>
-      <w:hyperlink w:anchor="_Toc215667505" w:history="1">
+      <w:hyperlink w:anchor="_Toc215670505" w:history="1">
         <w:r>
           <w:rPr>
             <w:rStyle w:val="Hyperlink"/>
@@ -7298,7 +7298,7 @@
             <w:noProof/>
             <w:webHidden/>
           </w:rPr>
-          <w:instrText xml:space="preserve"> PAGEREF _Toc215667505 \h </w:instrText>
+          <w:instrText xml:space="preserve"> PAGEREF _Toc215670505 \h </w:instrText>
         </w:r>
         <w:r>
           <w:rPr>
@@ -7343,7 +7343,7 @@
           <w14:ligatures w14:val="standardContextual"/>
         </w:rPr>
       </w:pPr>
-      <w:hyperlink w:anchor="_Toc215667506" w:history="1">
+      <w:hyperlink w:anchor="_Toc215670506" w:history="1">
         <w:r>
           <w:rPr>
             <w:rStyle w:val="Hyperlink"/>
@@ -7370,7 +7370,7 @@
             <w:noProof/>
             <w:webHidden/>
           </w:rPr>
-          <w:instrText xml:space="preserve"> PAGEREF _Toc215667506 \h </w:instrText>
+          <w:instrText xml:space="preserve"> PAGEREF _Toc215670506 \h </w:instrText>
         </w:r>
         <w:r>
           <w:rPr>
@@ -7415,7 +7415,7 @@
           <w14:ligatures w14:val="standardContextual"/>
         </w:rPr>
       </w:pPr>
-      <w:hyperlink w:anchor="_Toc215667507" w:history="1">
+      <w:hyperlink w:anchor="_Toc215670507" w:history="1">
         <w:r>
           <w:rPr>
             <w:rStyle w:val="Hyperlink"/>
@@ -7442,7 +7442,7 @@
             <w:noProof/>
             <w:webHidden/>
           </w:rPr>
-          <w:instrText xml:space="preserve"> PAGEREF _Toc215667507 \h </w:instrText>
+          <w:instrText xml:space="preserve"> PAGEREF _Toc215670507 \h </w:instrText>
         </w:r>
         <w:r>
           <w:rPr>
@@ -7484,7 +7484,7 @@
           <w14:ligatures w14:val="standardContextual"/>
         </w:rPr>
       </w:pPr>
-      <w:hyperlink w:anchor="_Toc215667508" w:history="1">
+      <w:hyperlink w:anchor="_Toc215670508" w:history="1">
         <w:r>
           <w:rPr>
             <w:rStyle w:val="Hyperlink"/>
@@ -7511,7 +7511,7 @@
             <w:noProof/>
             <w:webHidden/>
           </w:rPr>
-          <w:instrText xml:space="preserve"> PAGEREF _Toc215667508 \h </w:instrText>
+          <w:instrText xml:space="preserve"> PAGEREF _Toc215670508 \h </w:instrText>
         </w:r>
         <w:r>
           <w:rPr>
@@ -7556,7 +7556,7 @@
           <w14:ligatures w14:val="standardContextual"/>
         </w:rPr>
       </w:pPr>
-      <w:hyperlink w:anchor="_Toc215667509" w:history="1">
+      <w:hyperlink w:anchor="_Toc215670509" w:history="1">
         <w:r>
           <w:rPr>
             <w:rStyle w:val="Hyperlink"/>
@@ -7583,7 +7583,7 @@
             <w:noProof/>
             <w:webHidden/>
           </w:rPr>
-          <w:instrText xml:space="preserve"> PAGEREF _Toc215667509 \h </w:instrText>
+          <w:instrText xml:space="preserve"> PAGEREF _Toc215670509 \h </w:instrText>
         </w:r>
         <w:r>
           <w:rPr>
@@ -7628,7 +7628,7 @@
           <w14:ligatures w14:val="standardContextual"/>
         </w:rPr>
       </w:pPr>
-      <w:hyperlink w:anchor="_Toc215667510" w:history="1">
+      <w:hyperlink w:anchor="_Toc215670510" w:history="1">
         <w:r>
           <w:rPr>
             <w:rStyle w:val="Hyperlink"/>
@@ -7655,7 +7655,7 @@
             <w:noProof/>
             <w:webHidden/>
           </w:rPr>
-          <w:instrText xml:space="preserve"> PAGEREF _Toc215667510 \h </w:instrText>
+          <w:instrText xml:space="preserve"> PAGEREF _Toc215670510 \h </w:instrText>
         </w:r>
         <w:r>
           <w:rPr>
@@ -7700,7 +7700,7 @@
           <w14:ligatures w14:val="standardContextual"/>
         </w:rPr>
       </w:pPr>
-      <w:hyperlink w:anchor="_Toc215667511" w:history="1">
+      <w:hyperlink w:anchor="_Toc215670511" w:history="1">
         <w:r>
           <w:rPr>
             <w:rStyle w:val="Hyperlink"/>
@@ -7727,7 +7727,7 @@
             <w:noProof/>
             <w:webHidden/>
           </w:rPr>
-          <w:instrText xml:space="preserve"> PAGEREF _Toc215667511 \h </w:instrText>
+          <w:instrText xml:space="preserve"> PAGEREF _Toc215670511 \h </w:instrText>
         </w:r>
         <w:r>
           <w:rPr>
@@ -7772,7 +7772,7 @@
           <w14:ligatures w14:val="standardContextual"/>
         </w:rPr>
       </w:pPr>
-      <w:hyperlink w:anchor="_Toc215667512" w:history="1">
+      <w:hyperlink w:anchor="_Toc215670512" w:history="1">
         <w:r>
           <w:rPr>
             <w:rStyle w:val="Hyperlink"/>
@@ -7814,7 +7814,7 @@
             <w:noProof/>
             <w:webHidden/>
           </w:rPr>
-          <w:instrText xml:space="preserve"> PAGEREF _Toc215667512 \h </w:instrText>
+          <w:instrText xml:space="preserve"> PAGEREF _Toc215670512 \h </w:instrText>
         </w:r>
         <w:r>
           <w:rPr>
@@ -7859,7 +7859,7 @@
           <w14:ligatures w14:val="standardContextual"/>
         </w:rPr>
       </w:pPr>
-      <w:hyperlink w:anchor="_Toc215667513" w:history="1">
+      <w:hyperlink w:anchor="_Toc215670513" w:history="1">
         <w:r>
           <w:rPr>
             <w:rStyle w:val="Hyperlink"/>
@@ -7886,7 +7886,7 @@
             <w:noProof/>
             <w:webHidden/>
           </w:rPr>
-          <w:instrText xml:space="preserve"> PAGEREF _Toc215667513 \h </w:instrText>
+          <w:instrText xml:space="preserve"> PAGEREF _Toc215670513 \h </w:instrText>
         </w:r>
         <w:r>
           <w:rPr>
@@ -7931,7 +7931,7 @@
           <w14:ligatures w14:val="standardContextual"/>
         </w:rPr>
       </w:pPr>
-      <w:hyperlink w:anchor="_Toc215667514" w:history="1">
+      <w:hyperlink w:anchor="_Toc215670514" w:history="1">
         <w:r>
           <w:rPr>
             <w:rStyle w:val="Hyperlink"/>
@@ -7973,7 +7973,7 @@
             <w:noProof/>
             <w:webHidden/>
           </w:rPr>
-          <w:instrText xml:space="preserve"> PAGEREF _Toc215667514 \h </w:instrText>
+          <w:instrText xml:space="preserve"> PAGEREF _Toc215670514 \h </w:instrText>
         </w:r>
         <w:r>
           <w:rPr>
@@ -8018,7 +8018,7 @@
           <w14:ligatures w14:val="standardContextual"/>
         </w:rPr>
       </w:pPr>
-      <w:hyperlink w:anchor="_Toc215667515" w:history="1">
+      <w:hyperlink w:anchor="_Toc215670515" w:history="1">
         <w:r>
           <w:rPr>
             <w:rStyle w:val="Hyperlink"/>
@@ -8053,7 +8053,7 @@
             <w:noProof/>
             <w:webHidden/>
           </w:rPr>
-          <w:instrText xml:space="preserve"> PAGEREF _Toc215667515 \h </w:instrText>
+          <w:instrText xml:space="preserve"> PAGEREF _Toc215670515 \h </w:instrText>
         </w:r>
         <w:r>
           <w:rPr>
@@ -8098,27 +8098,13 @@
           <w14:ligatures w14:val="standardContextual"/>
         </w:rPr>
       </w:pPr>
-      <w:hyperlink w:anchor="_Toc215667516" w:history="1">
+      <w:hyperlink w:anchor="_Toc215670516" w:history="1">
         <w:r>
           <w:rPr>
             <w:rStyle w:val="Hyperlink"/>
             <w:noProof/>
           </w:rPr>
-          <w:t>3.1.3. Test</w:t>
-        </w:r>
-        <w:r>
-          <w:rPr>
-            <w:rStyle w:val="Hyperlink"/>
-            <w:noProof/>
-          </w:rPr>
-          <w:t xml:space="preserve"> </w:t>
-        </w:r>
-        <w:r>
-          <w:rPr>
-            <w:rStyle w:val="Hyperlink"/>
-            <w:noProof/>
-          </w:rPr>
-          <w:t>Results</w:t>
+          <w:t>1.3. Test Results</w:t>
         </w:r>
         <w:r>
           <w:rPr>
@@ -8139,7 +8125,7 @@
             <w:noProof/>
             <w:webHidden/>
           </w:rPr>
-          <w:instrText xml:space="preserve"> PAGEREF _Toc215667516 \h </w:instrText>
+          <w:instrText xml:space="preserve"> PAGEREF _Toc215670516 \h </w:instrText>
         </w:r>
         <w:r>
           <w:rPr>
@@ -8184,13 +8170,13 @@
           <w14:ligatures w14:val="standardContextual"/>
         </w:rPr>
       </w:pPr>
-      <w:hyperlink w:anchor="_Toc215667517" w:history="1">
+      <w:hyperlink w:anchor="_Toc215670517" w:history="1">
         <w:r>
           <w:rPr>
             <w:rStyle w:val="Hyperlink"/>
             <w:noProof/>
           </w:rPr>
-          <w:t>3.1.3.1. Mushroom Identifier Function (Home Screen)</w:t>
+          <w:t>a. Mushroom Identifier Function (Home Screen)</w:t>
         </w:r>
         <w:r>
           <w:rPr>
@@ -8211,7 +8197,7 @@
             <w:noProof/>
             <w:webHidden/>
           </w:rPr>
-          <w:instrText xml:space="preserve"> PAGEREF _Toc215667517 \h </w:instrText>
+          <w:instrText xml:space="preserve"> PAGEREF _Toc215670517 \h </w:instrText>
         </w:r>
         <w:r>
           <w:rPr>
@@ -8256,13 +8242,13 @@
           <w14:ligatures w14:val="standardContextual"/>
         </w:rPr>
       </w:pPr>
-      <w:hyperlink w:anchor="_Toc215667518" w:history="1">
+      <w:hyperlink w:anchor="_Toc215670518" w:history="1">
         <w:r>
           <w:rPr>
             <w:rStyle w:val="Hyperlink"/>
             <w:noProof/>
           </w:rPr>
-          <w:t>3.1.3.2</w:t>
+          <w:t>b</w:t>
         </w:r>
         <w:r>
           <w:rPr>
@@ -8291,7 +8277,7 @@
             <w:noProof/>
             <w:webHidden/>
           </w:rPr>
-          <w:instrText xml:space="preserve"> PAGEREF _Toc215667518 \h </w:instrText>
+          <w:instrText xml:space="preserve"> PAGEREF _Toc215670518 \h </w:instrText>
         </w:r>
         <w:r>
           <w:rPr>
@@ -8336,28 +8322,20 @@
           <w14:ligatures w14:val="standardContextual"/>
         </w:rPr>
       </w:pPr>
-      <w:hyperlink w:anchor="_Toc215667519" w:history="1">
+      <w:hyperlink w:anchor="_Toc215670519" w:history="1">
         <w:r>
           <w:rPr>
             <w:rStyle w:val="Hyperlink"/>
             <w:noProof/>
+          </w:rPr>
+          <w:t>c</w:t>
+        </w:r>
+        <w:r>
+          <w:rPr>
+            <w:rStyle w:val="Hyperlink"/>
+            <w:noProof/>
             <w:lang w:val="vi-VN"/>
           </w:rPr>
-          <w:t>3</w:t>
-        </w:r>
-        <w:r>
-          <w:rPr>
-            <w:rStyle w:val="Hyperlink"/>
-            <w:noProof/>
-          </w:rPr>
-          <w:t>.1.3.3</w:t>
-        </w:r>
-        <w:r>
-          <w:rPr>
-            <w:rStyle w:val="Hyperlink"/>
-            <w:noProof/>
-            <w:lang w:val="vi-VN"/>
-          </w:rPr>
           <w:t>. Search Function</w:t>
         </w:r>
         <w:r>
@@ -8379,7 +8357,7 @@
             <w:noProof/>
             <w:webHidden/>
           </w:rPr>
-          <w:instrText xml:space="preserve"> PAGEREF _Toc215667519 \h </w:instrText>
+          <w:instrText xml:space="preserve"> PAGEREF _Toc215670519 \h </w:instrText>
         </w:r>
         <w:r>
           <w:rPr>
@@ -8424,13 +8402,13 @@
           <w14:ligatures w14:val="standardContextual"/>
         </w:rPr>
       </w:pPr>
-      <w:hyperlink w:anchor="_Toc215667520" w:history="1">
+      <w:hyperlink w:anchor="_Toc215670520" w:history="1">
         <w:r>
           <w:rPr>
             <w:rStyle w:val="Hyperlink"/>
             <w:noProof/>
           </w:rPr>
-          <w:t>3.1.3.4. Forage Map Function</w:t>
+          <w:t>d. Forage Map Function</w:t>
         </w:r>
         <w:r>
           <w:rPr>
@@ -8451,7 +8429,7 @@
             <w:noProof/>
             <w:webHidden/>
           </w:rPr>
-          <w:instrText xml:space="preserve"> PAGEREF _Toc215667520 \h </w:instrText>
+          <w:instrText xml:space="preserve"> PAGEREF _Toc215670520 \h </w:instrText>
         </w:r>
         <w:r>
           <w:rPr>
@@ -8496,13 +8474,13 @@
           <w14:ligatures w14:val="standardContextual"/>
         </w:rPr>
       </w:pPr>
-      <w:hyperlink w:anchor="_Toc215667521" w:history="1">
+      <w:hyperlink w:anchor="_Toc215670521" w:history="1">
         <w:r>
           <w:rPr>
             <w:rStyle w:val="Hyperlink"/>
             <w:noProof/>
           </w:rPr>
-          <w:t>3.2. MODEL EVALUATION</w:t>
+          <w:t>2. MODEL EVALUATION</w:t>
         </w:r>
         <w:r>
           <w:rPr>
@@ -8523,7 +8501,7 @@
             <w:noProof/>
             <w:webHidden/>
           </w:rPr>
-          <w:instrText xml:space="preserve"> PAGEREF _Toc215667521 \h </w:instrText>
+          <w:instrText xml:space="preserve"> PAGEREF _Toc215670521 \h </w:instrText>
         </w:r>
         <w:r>
           <w:rPr>
@@ -8543,7 +8521,7 @@
             <w:noProof/>
             <w:webHidden/>
           </w:rPr>
-          <w:t>45</w:t>
+          <w:t>46</w:t>
         </w:r>
         <w:r>
           <w:rPr>
@@ -8568,13 +8546,13 @@
           <w14:ligatures w14:val="standardContextual"/>
         </w:rPr>
       </w:pPr>
-      <w:hyperlink w:anchor="_Toc215667522" w:history="1">
+      <w:hyperlink w:anchor="_Toc215670522" w:history="1">
         <w:r>
           <w:rPr>
             <w:rStyle w:val="Hyperlink"/>
             <w:noProof/>
           </w:rPr>
-          <w:t>3.2.1. Evaluation metrics</w:t>
+          <w:t>2.1. Evaluation metrics</w:t>
         </w:r>
         <w:r>
           <w:rPr>
@@ -8595,7 +8573,7 @@
             <w:noProof/>
             <w:webHidden/>
           </w:rPr>
-          <w:instrText xml:space="preserve"> PAGEREF _Toc215667522 \h </w:instrText>
+          <w:instrText xml:space="preserve"> PAGEREF _Toc215670522 \h </w:instrText>
         </w:r>
         <w:r>
           <w:rPr>
@@ -8615,7 +8593,7 @@
             <w:noProof/>
             <w:webHidden/>
           </w:rPr>
-          <w:t>45</w:t>
+          <w:t>46</w:t>
         </w:r>
         <w:r>
           <w:rPr>
@@ -8640,13 +8618,13 @@
           <w14:ligatures w14:val="standardContextual"/>
         </w:rPr>
       </w:pPr>
-      <w:hyperlink w:anchor="_Toc215667523" w:history="1">
+      <w:hyperlink w:anchor="_Toc215670523" w:history="1">
         <w:r>
           <w:rPr>
             <w:rStyle w:val="Hyperlink"/>
             <w:noProof/>
           </w:rPr>
-          <w:t>3.2.2. Evaluation results</w:t>
+          <w:t>2.2. Evaluation results</w:t>
         </w:r>
         <w:r>
           <w:rPr>
@@ -8667,7 +8645,7 @@
             <w:noProof/>
             <w:webHidden/>
           </w:rPr>
-          <w:instrText xml:space="preserve"> PAGEREF _Toc215667523 \h </w:instrText>
+          <w:instrText xml:space="preserve"> PAGEREF _Toc215670523 \h </w:instrText>
         </w:r>
         <w:r>
           <w:rPr>
@@ -8709,7 +8687,7 @@
           <w14:ligatures w14:val="standardContextual"/>
         </w:rPr>
       </w:pPr>
-      <w:hyperlink w:anchor="_Toc215667524" w:history="1">
+      <w:hyperlink w:anchor="_Toc215670524" w:history="1">
         <w:r>
           <w:rPr>
             <w:rStyle w:val="Hyperlink"/>
@@ -8736,7 +8714,7 @@
             <w:noProof/>
             <w:webHidden/>
           </w:rPr>
-          <w:instrText xml:space="preserve"> PAGEREF _Toc215667524 \h </w:instrText>
+          <w:instrText xml:space="preserve"> PAGEREF _Toc215670524 \h </w:instrText>
         </w:r>
         <w:r>
           <w:rPr>
@@ -8756,7 +8734,7 @@
             <w:noProof/>
             <w:webHidden/>
           </w:rPr>
-          <w:t>48</w:t>
+          <w:t>50</w:t>
         </w:r>
         <w:r>
           <w:rPr>
@@ -8781,13 +8759,13 @@
           <w14:ligatures w14:val="standardContextual"/>
         </w:rPr>
       </w:pPr>
-      <w:hyperlink w:anchor="_Toc215667525" w:history="1">
+      <w:hyperlink w:anchor="_Toc215670525" w:history="1">
         <w:r>
           <w:rPr>
             <w:rStyle w:val="Hyperlink"/>
             <w:noProof/>
           </w:rPr>
-          <w:t>4.1. CONCLUSION</w:t>
+          <w:t>1. CONCLUSION</w:t>
         </w:r>
         <w:r>
           <w:rPr>
@@ -8808,7 +8786,7 @@
             <w:noProof/>
             <w:webHidden/>
           </w:rPr>
-          <w:instrText xml:space="preserve"> PAGEREF _Toc215667525 \h </w:instrText>
+          <w:instrText xml:space="preserve"> PAGEREF _Toc215670525 \h </w:instrText>
         </w:r>
         <w:r>
           <w:rPr>
@@ -8828,7 +8806,7 @@
             <w:noProof/>
             <w:webHidden/>
           </w:rPr>
-          <w:t>48</w:t>
+          <w:t>50</w:t>
         </w:r>
         <w:r>
           <w:rPr>
@@ -8853,13 +8831,13 @@
           <w14:ligatures w14:val="standardContextual"/>
         </w:rPr>
       </w:pPr>
-      <w:hyperlink w:anchor="_Toc215667526" w:history="1">
+      <w:hyperlink w:anchor="_Toc215670526" w:history="1">
         <w:r>
           <w:rPr>
             <w:rStyle w:val="Hyperlink"/>
             <w:noProof/>
           </w:rPr>
-          <w:t>4.2. DEVELOPMENT DIRECTION</w:t>
+          <w:t>2. DEVELOPMENT DIRECTION</w:t>
         </w:r>
         <w:r>
           <w:rPr>
@@ -8880,7 +8858,7 @@
             <w:noProof/>
             <w:webHidden/>
           </w:rPr>
-          <w:instrText xml:space="preserve"> PAGEREF _Toc215667526 \h </w:instrText>
+          <w:instrText xml:space="preserve"> PAGEREF _Toc215670526 \h </w:instrText>
         </w:r>
         <w:r>
           <w:rPr>
@@ -8900,7 +8878,7 @@
             <w:noProof/>
             <w:webHidden/>
           </w:rPr>
-          <w:t>48</w:t>
+          <w:t>50</w:t>
         </w:r>
         <w:r>
           <w:rPr>
@@ -8922,7 +8900,7 @@
           <w14:ligatures w14:val="standardContextual"/>
         </w:rPr>
       </w:pPr>
-      <w:hyperlink w:anchor="_Toc215667527" w:history="1">
+      <w:hyperlink w:anchor="_Toc215670527" w:history="1">
         <w:r>
           <w:rPr>
             <w:rStyle w:val="Hyperlink"/>
@@ -8949,7 +8927,7 @@
             <w:noProof/>
             <w:webHidden/>
           </w:rPr>
-          <w:instrText xml:space="preserve"> PAGEREF _Toc215667527 \h </w:instrText>
+          <w:instrText xml:space="preserve"> PAGEREF _Toc215670527 \h </w:instrText>
         </w:r>
         <w:r>
           <w:rPr>
@@ -8969,7 +8947,7 @@
             <w:noProof/>
             <w:webHidden/>
           </w:rPr>
-          <w:t>49</w:t>
+          <w:t>51</w:t>
         </w:r>
         <w:r>
           <w:rPr>
@@ -9011,7 +8989,7 @@
         </w:rPr>
       </w:pPr>
       <w:bookmarkStart w:id="4" w:name="_Toc214470873"/>
-      <w:bookmarkStart w:id="5" w:name="_Toc215667453"/>
+      <w:bookmarkStart w:id="5" w:name="_Toc215670453"/>
       <w:r>
         <w:rPr>
           <w:w w:val="99"/>
@@ -9063,7 +9041,7 @@
         </w:rPr>
         <w:fldChar w:fldCharType="separate"/>
       </w:r>
-      <w:hyperlink w:anchor="_Toc215563326" w:history="1">
+      <w:hyperlink w:anchor="_Toc215670528" w:history="1">
         <w:r>
           <w:rPr>
             <w:rStyle w:val="Hyperlink"/>
@@ -9102,7 +9080,7 @@
             <w:sz w:val="26"/>
             <w:szCs w:val="26"/>
           </w:rPr>
-          <w:instrText xml:space="preserve"> PAGEREF _Toc215563326 \h </w:instrText>
+          <w:instrText xml:space="preserve"> PAGEREF _Toc215670528 \h </w:instrText>
         </w:r>
         <w:r>
           <w:rPr>
@@ -9131,7 +9109,7 @@
             <w:sz w:val="26"/>
             <w:szCs w:val="26"/>
           </w:rPr>
-          <w:t>17</w:t>
+          <w:t>18</w:t>
         </w:r>
         <w:r>
           <w:rPr>
@@ -9162,7 +9140,7 @@
           <w14:ligatures w14:val="standardContextual"/>
         </w:rPr>
       </w:pPr>
-      <w:hyperlink w:anchor="_Toc215563327" w:history="1">
+      <w:hyperlink w:anchor="_Toc215670529" w:history="1">
         <w:r>
           <w:rPr>
             <w:rStyle w:val="Hyperlink"/>
@@ -9201,7 +9179,7 @@
             <w:sz w:val="26"/>
             <w:szCs w:val="26"/>
           </w:rPr>
-          <w:instrText xml:space="preserve"> PAGEREF _Toc215563327 \h </w:instrText>
+          <w:instrText xml:space="preserve"> PAGEREF _Toc215670529 \h </w:instrText>
         </w:r>
         <w:r>
           <w:rPr>
@@ -9230,7 +9208,7 @@
             <w:sz w:val="26"/>
             <w:szCs w:val="26"/>
           </w:rPr>
-          <w:t>18</w:t>
+          <w:t>19</w:t>
         </w:r>
         <w:r>
           <w:rPr>
@@ -9261,7 +9239,7 @@
           <w14:ligatures w14:val="standardContextual"/>
         </w:rPr>
       </w:pPr>
-      <w:hyperlink w:anchor="_Toc215563328" w:history="1">
+      <w:hyperlink w:anchor="_Toc215670530" w:history="1">
         <w:r>
           <w:rPr>
             <w:rStyle w:val="Hyperlink"/>
@@ -9300,7 +9278,7 @@
             <w:sz w:val="26"/>
             <w:szCs w:val="26"/>
           </w:rPr>
-          <w:instrText xml:space="preserve"> PAGEREF _Toc215563328 \h </w:instrText>
+          <w:instrText xml:space="preserve"> PAGEREF _Toc215670530 \h </w:instrText>
         </w:r>
         <w:r>
           <w:rPr>
@@ -9329,7 +9307,7 @@
             <w:sz w:val="26"/>
             <w:szCs w:val="26"/>
           </w:rPr>
-          <w:t>19</w:t>
+          <w:t>20</w:t>
         </w:r>
         <w:r>
           <w:rPr>
@@ -9360,7 +9338,7 @@
           <w14:ligatures w14:val="standardContextual"/>
         </w:rPr>
       </w:pPr>
-      <w:hyperlink w:anchor="_Toc215563329" w:history="1">
+      <w:hyperlink w:anchor="_Toc215670531" w:history="1">
         <w:r>
           <w:rPr>
             <w:rStyle w:val="Hyperlink"/>
@@ -9399,7 +9377,7 @@
             <w:sz w:val="26"/>
             <w:szCs w:val="26"/>
           </w:rPr>
-          <w:instrText xml:space="preserve"> PAGEREF _Toc215563329 \h </w:instrText>
+          <w:instrText xml:space="preserve"> PAGEREF _Toc215670531 \h </w:instrText>
         </w:r>
         <w:r>
           <w:rPr>
@@ -9428,7 +9406,7 @@
             <w:sz w:val="26"/>
             <w:szCs w:val="26"/>
           </w:rPr>
-          <w:t>20</w:t>
+          <w:t>21</w:t>
         </w:r>
         <w:r>
           <w:rPr>
@@ -9459,7 +9437,7 @@
           <w14:ligatures w14:val="standardContextual"/>
         </w:rPr>
       </w:pPr>
-      <w:hyperlink w:anchor="_Toc215563330" w:history="1">
+      <w:hyperlink w:anchor="_Toc215670532" w:history="1">
         <w:r>
           <w:rPr>
             <w:rStyle w:val="Hyperlink"/>
@@ -9498,7 +9476,7 @@
             <w:sz w:val="26"/>
             <w:szCs w:val="26"/>
           </w:rPr>
-          <w:instrText xml:space="preserve"> PAGEREF _Toc215563330 \h </w:instrText>
+          <w:instrText xml:space="preserve"> PAGEREF _Toc215670532 \h </w:instrText>
         </w:r>
         <w:r>
           <w:rPr>
@@ -9527,7 +9505,7 @@
             <w:sz w:val="26"/>
             <w:szCs w:val="26"/>
           </w:rPr>
-          <w:t>21</w:t>
+          <w:t>22</w:t>
         </w:r>
         <w:r>
           <w:rPr>
@@ -9558,7 +9536,7 @@
           <w14:ligatures w14:val="standardContextual"/>
         </w:rPr>
       </w:pPr>
-      <w:hyperlink w:anchor="_Toc215563331" w:history="1">
+      <w:hyperlink w:anchor="_Toc215670533" w:history="1">
         <w:r>
           <w:rPr>
             <w:rStyle w:val="Hyperlink"/>
@@ -9597,7 +9575,7 @@
             <w:sz w:val="26"/>
             <w:szCs w:val="26"/>
           </w:rPr>
-          <w:instrText xml:space="preserve"> PAGEREF _Toc215563331 \h </w:instrText>
+          <w:instrText xml:space="preserve"> PAGEREF _Toc215670533 \h </w:instrText>
         </w:r>
         <w:r>
           <w:rPr>
@@ -9626,7 +9604,7 @@
             <w:sz w:val="26"/>
             <w:szCs w:val="26"/>
           </w:rPr>
-          <w:t>22</w:t>
+          <w:t>23</w:t>
         </w:r>
         <w:r>
           <w:rPr>
@@ -9657,7 +9635,7 @@
           <w14:ligatures w14:val="standardContextual"/>
         </w:rPr>
       </w:pPr>
-      <w:hyperlink w:anchor="_Toc215563332" w:history="1">
+      <w:hyperlink w:anchor="_Toc215670534" w:history="1">
         <w:r>
           <w:rPr>
             <w:rStyle w:val="Hyperlink"/>
@@ -9696,7 +9674,7 @@
             <w:sz w:val="26"/>
             <w:szCs w:val="26"/>
           </w:rPr>
-          <w:instrText xml:space="preserve"> PAGEREF _Toc215563332 \h </w:instrText>
+          <w:instrText xml:space="preserve"> PAGEREF _Toc215670534 \h </w:instrText>
         </w:r>
         <w:r>
           <w:rPr>
@@ -9725,7 +9703,7 @@
             <w:sz w:val="26"/>
             <w:szCs w:val="26"/>
           </w:rPr>
-          <w:t>23</w:t>
+          <w:t>24</w:t>
         </w:r>
         <w:r>
           <w:rPr>
@@ -9756,7 +9734,7 @@
           <w14:ligatures w14:val="standardContextual"/>
         </w:rPr>
       </w:pPr>
-      <w:hyperlink w:anchor="_Toc215563333" w:history="1">
+      <w:hyperlink w:anchor="_Toc215670535" w:history="1">
         <w:r>
           <w:rPr>
             <w:rStyle w:val="Hyperlink"/>
@@ -9795,7 +9773,7 @@
             <w:sz w:val="26"/>
             <w:szCs w:val="26"/>
           </w:rPr>
-          <w:instrText xml:space="preserve"> PAGEREF _Toc215563333 \h </w:instrText>
+          <w:instrText xml:space="preserve"> PAGEREF _Toc215670535 \h </w:instrText>
         </w:r>
         <w:r>
           <w:rPr>
@@ -9824,7 +9802,7 @@
             <w:sz w:val="26"/>
             <w:szCs w:val="26"/>
           </w:rPr>
-          <w:t>24</w:t>
+          <w:t>25</w:t>
         </w:r>
         <w:r>
           <w:rPr>
@@ -9855,7 +9833,7 @@
           <w14:ligatures w14:val="standardContextual"/>
         </w:rPr>
       </w:pPr>
-      <w:hyperlink w:anchor="_Toc215563334" w:history="1">
+      <w:hyperlink w:anchor="_Toc215670536" w:history="1">
         <w:r>
           <w:rPr>
             <w:rStyle w:val="Hyperlink"/>
@@ -9894,7 +9872,7 @@
             <w:sz w:val="26"/>
             <w:szCs w:val="26"/>
           </w:rPr>
-          <w:instrText xml:space="preserve"> PAGEREF _Toc215563334 \h </w:instrText>
+          <w:instrText xml:space="preserve"> PAGEREF _Toc215670536 \h </w:instrText>
         </w:r>
         <w:r>
           <w:rPr>
@@ -9923,7 +9901,7 @@
             <w:sz w:val="26"/>
             <w:szCs w:val="26"/>
           </w:rPr>
-          <w:t>25</w:t>
+          <w:t>26</w:t>
         </w:r>
         <w:r>
           <w:rPr>
@@ -9954,7 +9932,7 @@
           <w14:ligatures w14:val="standardContextual"/>
         </w:rPr>
       </w:pPr>
-      <w:hyperlink w:anchor="_Toc215563335" w:history="1">
+      <w:hyperlink w:anchor="_Toc215670537" w:history="1">
         <w:r>
           <w:rPr>
             <w:rStyle w:val="Hyperlink"/>
@@ -9993,7 +9971,7 @@
             <w:sz w:val="26"/>
             <w:szCs w:val="26"/>
           </w:rPr>
-          <w:instrText xml:space="preserve"> PAGEREF _Toc215563335 \h </w:instrText>
+          <w:instrText xml:space="preserve"> PAGEREF _Toc215670537 \h </w:instrText>
         </w:r>
         <w:r>
           <w:rPr>
@@ -10022,7 +10000,7 @@
             <w:sz w:val="26"/>
             <w:szCs w:val="26"/>
           </w:rPr>
-          <w:t>25</w:t>
+          <w:t>26</w:t>
         </w:r>
         <w:r>
           <w:rPr>
@@ -10053,7 +10031,7 @@
           <w14:ligatures w14:val="standardContextual"/>
         </w:rPr>
       </w:pPr>
-      <w:hyperlink w:anchor="_Toc215563336" w:history="1">
+      <w:hyperlink w:anchor="_Toc215670538" w:history="1">
         <w:r>
           <w:rPr>
             <w:rStyle w:val="Hyperlink"/>
@@ -10092,7 +10070,7 @@
             <w:sz w:val="26"/>
             <w:szCs w:val="26"/>
           </w:rPr>
-          <w:instrText xml:space="preserve"> PAGEREF _Toc215563336 \h </w:instrText>
+          <w:instrText xml:space="preserve"> PAGEREF _Toc215670538 \h </w:instrText>
         </w:r>
         <w:r>
           <w:rPr>
@@ -10121,7 +10099,7 @@
             <w:sz w:val="26"/>
             <w:szCs w:val="26"/>
           </w:rPr>
-          <w:t>26</w:t>
+          <w:t>27</w:t>
         </w:r>
         <w:r>
           <w:rPr>
@@ -10152,7 +10130,7 @@
           <w14:ligatures w14:val="standardContextual"/>
         </w:rPr>
       </w:pPr>
-      <w:hyperlink w:anchor="_Toc215563337" w:history="1">
+      <w:hyperlink w:anchor="_Toc215670539" w:history="1">
         <w:r>
           <w:rPr>
             <w:rStyle w:val="Hyperlink"/>
@@ -10161,27 +10139,27 @@
             <w:sz w:val="26"/>
             <w:szCs w:val="26"/>
           </w:rPr>
-          <w:t>Figure 12. Image Adjustment Sc</w:t>
-        </w:r>
-        <w:r>
-          <w:rPr>
-            <w:rStyle w:val="Hyperlink"/>
+          <w:t>Figure 12. Image Editor Screens</w:t>
+        </w:r>
+        <w:r>
+          <w:rPr>
             <w:rFonts w:ascii="Times New Roman" w:hAnsi="Times New Roman" w:cs="Times New Roman"/>
             <w:noProof/>
+            <w:webHidden/>
             <w:sz w:val="26"/>
             <w:szCs w:val="26"/>
           </w:rPr>
-          <w:t>r</w:t>
-        </w:r>
-        <w:r>
-          <w:rPr>
-            <w:rStyle w:val="Hyperlink"/>
+          <w:tab/>
+        </w:r>
+        <w:r>
+          <w:rPr>
             <w:rFonts w:ascii="Times New Roman" w:hAnsi="Times New Roman" w:cs="Times New Roman"/>
             <w:noProof/>
+            <w:webHidden/>
             <w:sz w:val="26"/>
             <w:szCs w:val="26"/>
           </w:rPr>
-          <w:t>een</w:t>
+          <w:fldChar w:fldCharType="begin"/>
         </w:r>
         <w:r>
           <w:rPr>
@@ -10191,7 +10169,7 @@
             <w:sz w:val="26"/>
             <w:szCs w:val="26"/>
           </w:rPr>
-          <w:tab/>
+          <w:instrText xml:space="preserve"> PAGEREF _Toc215670539 \h </w:instrText>
         </w:r>
         <w:r>
           <w:rPr>
@@ -10201,7 +10179,6 @@
             <w:sz w:val="26"/>
             <w:szCs w:val="26"/>
           </w:rPr>
-          <w:fldChar w:fldCharType="begin"/>
         </w:r>
         <w:r>
           <w:rPr>
@@ -10211,7 +10188,7 @@
             <w:sz w:val="26"/>
             <w:szCs w:val="26"/>
           </w:rPr>
-          <w:instrText xml:space="preserve"> PAGEREF _Toc215563337 \h </w:instrText>
+          <w:fldChar w:fldCharType="separate"/>
         </w:r>
         <w:r>
           <w:rPr>
@@ -10221,26 +10198,7 @@
             <w:sz w:val="26"/>
             <w:szCs w:val="26"/>
           </w:rPr>
-        </w:r>
-        <w:r>
-          <w:rPr>
-            <w:rFonts w:ascii="Times New Roman" w:hAnsi="Times New Roman" w:cs="Times New Roman"/>
-            <w:noProof/>
-            <w:webHidden/>
-            <w:sz w:val="26"/>
-            <w:szCs w:val="26"/>
-          </w:rPr>
-          <w:fldChar w:fldCharType="separate"/>
-        </w:r>
-        <w:r>
-          <w:rPr>
-            <w:rFonts w:ascii="Times New Roman" w:hAnsi="Times New Roman" w:cs="Times New Roman"/>
-            <w:noProof/>
-            <w:webHidden/>
-            <w:sz w:val="26"/>
-            <w:szCs w:val="26"/>
-          </w:rPr>
-          <w:t>27</w:t>
+          <w:t>28</w:t>
         </w:r>
         <w:r>
           <w:rPr>
@@ -10271,7 +10229,7 @@
           <w14:ligatures w14:val="standardContextual"/>
         </w:rPr>
       </w:pPr>
-      <w:hyperlink w:anchor="_Toc215563338" w:history="1">
+      <w:hyperlink w:anchor="_Toc215670540" w:history="1">
         <w:r>
           <w:rPr>
             <w:rStyle w:val="Hyperlink"/>
@@ -10310,7 +10268,7 @@
             <w:sz w:val="26"/>
             <w:szCs w:val="26"/>
           </w:rPr>
-          <w:instrText xml:space="preserve"> PAGEREF _Toc215563338 \h </w:instrText>
+          <w:instrText xml:space="preserve"> PAGEREF _Toc215670540 \h </w:instrText>
         </w:r>
         <w:r>
           <w:rPr>
@@ -10339,7 +10297,7 @@
             <w:sz w:val="26"/>
             <w:szCs w:val="26"/>
           </w:rPr>
-          <w:t>28</w:t>
+          <w:t>29</w:t>
         </w:r>
         <w:r>
           <w:rPr>
@@ -10370,7 +10328,7 @@
           <w14:ligatures w14:val="standardContextual"/>
         </w:rPr>
       </w:pPr>
-      <w:hyperlink w:anchor="_Toc215563339" w:history="1">
+      <w:hyperlink w:anchor="_Toc215670541" w:history="1">
         <w:r>
           <w:rPr>
             <w:rStyle w:val="Hyperlink"/>
@@ -10409,7 +10367,7 @@
             <w:sz w:val="26"/>
             <w:szCs w:val="26"/>
           </w:rPr>
-          <w:instrText xml:space="preserve"> PAGEREF _Toc215563339 \h </w:instrText>
+          <w:instrText xml:space="preserve"> PAGEREF _Toc215670541 \h </w:instrText>
         </w:r>
         <w:r>
           <w:rPr>
@@ -10438,7 +10396,7 @@
             <w:sz w:val="26"/>
             <w:szCs w:val="26"/>
           </w:rPr>
-          <w:t>29</w:t>
+          <w:t>30</w:t>
         </w:r>
         <w:r>
           <w:rPr>
@@ -10469,7 +10427,7 @@
           <w14:ligatures w14:val="standardContextual"/>
         </w:rPr>
       </w:pPr>
-      <w:hyperlink w:anchor="_Toc215563340" w:history="1">
+      <w:hyperlink w:anchor="_Toc215670542" w:history="1">
         <w:r>
           <w:rPr>
             <w:rStyle w:val="Hyperlink"/>
@@ -10508,7 +10466,7 @@
             <w:sz w:val="26"/>
             <w:szCs w:val="26"/>
           </w:rPr>
-          <w:instrText xml:space="preserve"> PAGEREF _Toc215563340 \h </w:instrText>
+          <w:instrText xml:space="preserve"> PAGEREF _Toc215670542 \h </w:instrText>
         </w:r>
         <w:r>
           <w:rPr>
@@ -10537,7 +10495,7 @@
             <w:sz w:val="26"/>
             <w:szCs w:val="26"/>
           </w:rPr>
-          <w:t>30</w:t>
+          <w:t>31</w:t>
         </w:r>
         <w:r>
           <w:rPr>
@@ -10568,7 +10526,7 @@
           <w14:ligatures w14:val="standardContextual"/>
         </w:rPr>
       </w:pPr>
-      <w:hyperlink w:anchor="_Toc215563341" w:history="1">
+      <w:hyperlink w:anchor="_Toc215670543" w:history="1">
         <w:r>
           <w:rPr>
             <w:rStyle w:val="Hyperlink"/>
@@ -10607,7 +10565,7 @@
             <w:sz w:val="26"/>
             <w:szCs w:val="26"/>
           </w:rPr>
-          <w:instrText xml:space="preserve"> PAGEREF _Toc215563341 \h </w:instrText>
+          <w:instrText xml:space="preserve"> PAGEREF _Toc215670543 \h </w:instrText>
         </w:r>
         <w:r>
           <w:rPr>
@@ -10636,7 +10594,7 @@
             <w:sz w:val="26"/>
             <w:szCs w:val="26"/>
           </w:rPr>
-          <w:t>31</w:t>
+          <w:t>32</w:t>
         </w:r>
         <w:r>
           <w:rPr>
@@ -10667,7 +10625,7 @@
           <w14:ligatures w14:val="standardContextual"/>
         </w:rPr>
       </w:pPr>
-      <w:hyperlink w:anchor="_Toc215563342" w:history="1">
+      <w:hyperlink w:anchor="_Toc215670544" w:history="1">
         <w:r>
           <w:rPr>
             <w:rStyle w:val="Hyperlink"/>
@@ -10706,7 +10664,7 @@
             <w:sz w:val="26"/>
             <w:szCs w:val="26"/>
           </w:rPr>
-          <w:instrText xml:space="preserve"> PAGEREF _Toc215563342 \h </w:instrText>
+          <w:instrText xml:space="preserve"> PAGEREF _Toc215670544 \h </w:instrText>
         </w:r>
         <w:r>
           <w:rPr>
@@ -10735,7 +10693,7 @@
             <w:sz w:val="26"/>
             <w:szCs w:val="26"/>
           </w:rPr>
-          <w:t>32</w:t>
+          <w:t>33</w:t>
         </w:r>
         <w:r>
           <w:rPr>
@@ -10766,7 +10724,7 @@
           <w14:ligatures w14:val="standardContextual"/>
         </w:rPr>
       </w:pPr>
-      <w:hyperlink w:anchor="_Toc215563343" w:history="1">
+      <w:hyperlink w:anchor="_Toc215670545" w:history="1">
         <w:r>
           <w:rPr>
             <w:rStyle w:val="Hyperlink"/>
@@ -10805,7 +10763,7 @@
             <w:sz w:val="26"/>
             <w:szCs w:val="26"/>
           </w:rPr>
-          <w:instrText xml:space="preserve"> PAGEREF _Toc215563343 \h </w:instrText>
+          <w:instrText xml:space="preserve"> PAGEREF _Toc215670545 \h </w:instrText>
         </w:r>
         <w:r>
           <w:rPr>
@@ -10834,7 +10792,7 @@
             <w:sz w:val="26"/>
             <w:szCs w:val="26"/>
           </w:rPr>
-          <w:t>33</w:t>
+          <w:t>34</w:t>
         </w:r>
         <w:r>
           <w:rPr>
@@ -10865,7 +10823,7 @@
           <w14:ligatures w14:val="standardContextual"/>
         </w:rPr>
       </w:pPr>
-      <w:hyperlink w:anchor="_Toc215563344" w:history="1">
+      <w:hyperlink w:anchor="_Toc215670546" w:history="1">
         <w:r>
           <w:rPr>
             <w:rStyle w:val="Hyperlink"/>
@@ -10904,7 +10862,7 @@
             <w:sz w:val="26"/>
             <w:szCs w:val="26"/>
           </w:rPr>
-          <w:instrText xml:space="preserve"> PAGEREF _Toc215563344 \h </w:instrText>
+          <w:instrText xml:space="preserve"> PAGEREF _Toc215670546 \h </w:instrText>
         </w:r>
         <w:r>
           <w:rPr>
@@ -10933,7 +10891,7 @@
             <w:sz w:val="26"/>
             <w:szCs w:val="26"/>
           </w:rPr>
-          <w:t>34</w:t>
+          <w:t>35</w:t>
         </w:r>
         <w:r>
           <w:rPr>
@@ -10964,7 +10922,7 @@
           <w14:ligatures w14:val="standardContextual"/>
         </w:rPr>
       </w:pPr>
-      <w:hyperlink w:anchor="_Toc215563345" w:history="1">
+      <w:hyperlink w:anchor="_Toc215670547" w:history="1">
         <w:r>
           <w:rPr>
             <w:rStyle w:val="Hyperlink"/>
@@ -10973,7 +10931,7 @@
             <w:sz w:val="26"/>
             <w:szCs w:val="26"/>
           </w:rPr>
-          <w:t>Figure 20. Average CNN structures</w:t>
+          <w:t>Figure 20. Average CNN structures [13]</w:t>
         </w:r>
         <w:r>
           <w:rPr>
@@ -11003,7 +10961,7 @@
             <w:sz w:val="26"/>
             <w:szCs w:val="26"/>
           </w:rPr>
-          <w:instrText xml:space="preserve"> PAGEREF _Toc215563345 \h </w:instrText>
+          <w:instrText xml:space="preserve"> PAGEREF _Toc215670547 \h </w:instrText>
         </w:r>
         <w:r>
           <w:rPr>
@@ -11032,7 +10990,7 @@
             <w:sz w:val="26"/>
             <w:szCs w:val="26"/>
           </w:rPr>
-          <w:t>35</w:t>
+          <w:t>36</w:t>
         </w:r>
         <w:r>
           <w:rPr>
@@ -11063,7 +11021,7 @@
           <w14:ligatures w14:val="standardContextual"/>
         </w:rPr>
       </w:pPr>
-      <w:hyperlink w:anchor="_Toc215563346" w:history="1">
+      <w:hyperlink w:anchor="_Toc215670548" w:history="1">
         <w:r>
           <w:rPr>
             <w:rStyle w:val="Hyperlink"/>
@@ -11072,7 +11030,7 @@
             <w:sz w:val="26"/>
             <w:szCs w:val="26"/>
           </w:rPr>
-          <w:t>Figure 21. Average ViT structures</w:t>
+          <w:t>Figure 21. Average ViT structures [15]</w:t>
         </w:r>
         <w:r>
           <w:rPr>
@@ -11102,7 +11060,7 @@
             <w:sz w:val="26"/>
             <w:szCs w:val="26"/>
           </w:rPr>
-          <w:instrText xml:space="preserve"> PAGEREF _Toc215563346 \h </w:instrText>
+          <w:instrText xml:space="preserve"> PAGEREF _Toc215670548 \h </w:instrText>
         </w:r>
         <w:r>
           <w:rPr>
@@ -11131,7 +11089,7 @@
             <w:sz w:val="26"/>
             <w:szCs w:val="26"/>
           </w:rPr>
-          <w:t>36</w:t>
+          <w:t>37</w:t>
         </w:r>
         <w:r>
           <w:rPr>
@@ -11162,7 +11120,7 @@
           <w14:ligatures w14:val="standardContextual"/>
         </w:rPr>
       </w:pPr>
-      <w:hyperlink w:anchor="_Toc215563347" w:history="1">
+      <w:hyperlink w:anchor="_Toc215670549" w:history="1">
         <w:r>
           <w:rPr>
             <w:rStyle w:val="Hyperlink"/>
@@ -11201,7 +11159,7 @@
             <w:sz w:val="26"/>
             <w:szCs w:val="26"/>
           </w:rPr>
-          <w:instrText xml:space="preserve"> PAGEREF _Toc215563347 \h </w:instrText>
+          <w:instrText xml:space="preserve"> PAGEREF _Toc215670549 \h </w:instrText>
         </w:r>
         <w:r>
           <w:rPr>
@@ -11230,7 +11188,7 @@
             <w:sz w:val="26"/>
             <w:szCs w:val="26"/>
           </w:rPr>
-          <w:t>37</w:t>
+          <w:t>38</w:t>
         </w:r>
         <w:r>
           <w:rPr>
@@ -11243,56 +11201,6 @@
           <w:fldChar w:fldCharType="end"/>
         </w:r>
       </w:hyperlink>
-    </w:p>
-    <w:p>
-      <w:pPr>
-        <w:suppressAutoHyphens w:val="0"/>
-        <w:rPr>
-          <w:sz w:val="26"/>
-          <w:szCs w:val="26"/>
-        </w:rPr>
-      </w:pPr>
-      <w:r>
-        <w:rPr>
-          <w:sz w:val="26"/>
-          <w:szCs w:val="26"/>
-        </w:rPr>
-        <w:fldChar w:fldCharType="end"/>
-      </w:r>
-      <w:r>
-        <w:rPr>
-          <w:sz w:val="26"/>
-          <w:szCs w:val="26"/>
-        </w:rPr>
-        <w:br w:type="page"/>
-      </w:r>
-    </w:p>
-    <w:p>
-      <w:pPr>
-        <w:suppressAutoHyphens w:val="0"/>
-        <w:rPr>
-          <w:sz w:val="26"/>
-          <w:szCs w:val="26"/>
-        </w:rPr>
-      </w:pPr>
-    </w:p>
-    <w:p>
-      <w:pPr>
-        <w:pStyle w:val="Heading1"/>
-        <w:rPr>
-          <w:w w:val="99"/>
-        </w:rPr>
-      </w:pPr>
-      <w:bookmarkStart w:id="6" w:name="_Toc214470874"/>
-      <w:bookmarkStart w:id="7" w:name="_Toc215667454"/>
-      <w:r>
-        <w:rPr>
-          <w:w w:val="99"/>
-        </w:rPr>
-        <w:t>LIST OF TABLES</w:t>
-      </w:r>
-      <w:bookmarkEnd w:id="6"/>
-      <w:bookmarkEnd w:id="7"/>
     </w:p>
     <w:p>
       <w:pPr>
@@ -11311,31 +11219,7 @@
           <w14:ligatures w14:val="standardContextual"/>
         </w:rPr>
       </w:pPr>
-      <w:r>
-        <w:rPr>
-          <w:rFonts w:ascii="Times New Roman" w:hAnsi="Times New Roman" w:cs="Times New Roman"/>
-          <w:sz w:val="26"/>
-          <w:szCs w:val="26"/>
-        </w:rPr>
-        <w:fldChar w:fldCharType="begin"/>
-      </w:r>
-      <w:r>
-        <w:rPr>
-          <w:rFonts w:ascii="Times New Roman" w:hAnsi="Times New Roman" w:cs="Times New Roman"/>
-          <w:sz w:val="26"/>
-          <w:szCs w:val="26"/>
-        </w:rPr>
-        <w:instrText xml:space="preserve"> TOC \h \z \c "Table" </w:instrText>
-      </w:r>
-      <w:r>
-        <w:rPr>
-          <w:rFonts w:ascii="Times New Roman" w:hAnsi="Times New Roman" w:cs="Times New Roman"/>
-          <w:sz w:val="26"/>
-          <w:szCs w:val="26"/>
-        </w:rPr>
-        <w:fldChar w:fldCharType="separate"/>
-      </w:r>
-      <w:hyperlink w:anchor="_Toc215667410" w:history="1">
+      <w:hyperlink w:anchor="_Toc215670550" w:history="1">
         <w:r>
           <w:rPr>
             <w:rStyle w:val="Hyperlink"/>
@@ -11344,7 +11228,7 @@
             <w:sz w:val="26"/>
             <w:szCs w:val="26"/>
           </w:rPr>
-          <w:t>Table 1. Mushroom</w:t>
+          <w:t>Figure 23. Macro Precision-Recall Curves of ViT (top-left), ResNet-50 (top-right), EfficientNetB4 (bottom-left) and MobileNetV3 (bottom-right)</w:t>
         </w:r>
         <w:r>
           <w:rPr>
@@ -11374,7 +11258,7 @@
             <w:sz w:val="26"/>
             <w:szCs w:val="26"/>
           </w:rPr>
-          <w:instrText xml:space="preserve"> PAGEREF _Toc215667410 \h </w:instrText>
+          <w:instrText xml:space="preserve"> PAGEREF _Toc215670550 \h </w:instrText>
         </w:r>
         <w:r>
           <w:rPr>
@@ -11403,7 +11287,7 @@
             <w:sz w:val="26"/>
             <w:szCs w:val="26"/>
           </w:rPr>
-          <w:t>24</w:t>
+          <w:t>47</w:t>
         </w:r>
         <w:r>
           <w:rPr>
@@ -11434,7 +11318,7 @@
           <w14:ligatures w14:val="standardContextual"/>
         </w:rPr>
       </w:pPr>
-      <w:hyperlink w:anchor="_Toc215667411" w:history="1">
+      <w:hyperlink w:anchor="_Toc215670551" w:history="1">
         <w:r>
           <w:rPr>
             <w:rStyle w:val="Hyperlink"/>
@@ -11443,7 +11327,7 @@
             <w:sz w:val="26"/>
             <w:szCs w:val="26"/>
           </w:rPr>
-          <w:t>Table 2. Dataset partitioning</w:t>
+          <w:t>Figure 24. Marco-Averaged ROC Curves of ViT (top-left), ResNet-50 (top-right), EfficientNetB4 (bottom-left) and MobileNetV3 (bottom-right)</w:t>
         </w:r>
         <w:r>
           <w:rPr>
@@ -11473,7 +11357,7 @@
             <w:sz w:val="26"/>
             <w:szCs w:val="26"/>
           </w:rPr>
-          <w:instrText xml:space="preserve"> PAGEREF _Toc215667411 \h </w:instrText>
+          <w:instrText xml:space="preserve"> PAGEREF _Toc215670551 \h </w:instrText>
         </w:r>
         <w:r>
           <w:rPr>
@@ -11502,7 +11386,7 @@
             <w:sz w:val="26"/>
             <w:szCs w:val="26"/>
           </w:rPr>
-          <w:t>39</w:t>
+          <w:t>48</w:t>
         </w:r>
         <w:r>
           <w:rPr>
@@ -11533,7 +11417,7 @@
           <w14:ligatures w14:val="standardContextual"/>
         </w:rPr>
       </w:pPr>
-      <w:hyperlink w:anchor="_Toc215667412" w:history="1">
+      <w:hyperlink w:anchor="_Toc215670552" w:history="1">
         <w:r>
           <w:rPr>
             <w:rStyle w:val="Hyperlink"/>
@@ -11542,7 +11426,7 @@
             <w:sz w:val="26"/>
             <w:szCs w:val="26"/>
           </w:rPr>
-          <w:t>Table 3. Model Hyper-parameters</w:t>
+          <w:t>Figure 25. Marco F1 Score Curves of ViT (top-left), ResNet-50 (top-right), EfficientNetB4 (bottom-left) and MobileNetV3 (bottom-right)</w:t>
         </w:r>
         <w:r>
           <w:rPr>
@@ -11572,7 +11456,7 @@
             <w:sz w:val="26"/>
             <w:szCs w:val="26"/>
           </w:rPr>
-          <w:instrText xml:space="preserve"> PAGEREF _Toc215667412 \h </w:instrText>
+          <w:instrText xml:space="preserve"> PAGEREF _Toc215670552 \h </w:instrText>
         </w:r>
         <w:r>
           <w:rPr>
@@ -11601,7 +11485,7 @@
             <w:sz w:val="26"/>
             <w:szCs w:val="26"/>
           </w:rPr>
-          <w:t>39</w:t>
+          <w:t>48</w:t>
         </w:r>
         <w:r>
           <w:rPr>
@@ -11614,6 +11498,56 @@
           <w:fldChar w:fldCharType="end"/>
         </w:r>
       </w:hyperlink>
+    </w:p>
+    <w:p>
+      <w:pPr>
+        <w:suppressAutoHyphens w:val="0"/>
+        <w:rPr>
+          <w:sz w:val="26"/>
+          <w:szCs w:val="26"/>
+        </w:rPr>
+      </w:pPr>
+      <w:r>
+        <w:rPr>
+          <w:sz w:val="26"/>
+          <w:szCs w:val="26"/>
+        </w:rPr>
+        <w:fldChar w:fldCharType="end"/>
+      </w:r>
+      <w:r>
+        <w:rPr>
+          <w:sz w:val="26"/>
+          <w:szCs w:val="26"/>
+        </w:rPr>
+        <w:br w:type="page"/>
+      </w:r>
+    </w:p>
+    <w:p>
+      <w:pPr>
+        <w:suppressAutoHyphens w:val="0"/>
+        <w:rPr>
+          <w:sz w:val="26"/>
+          <w:szCs w:val="26"/>
+        </w:rPr>
+      </w:pPr>
+    </w:p>
+    <w:p>
+      <w:pPr>
+        <w:pStyle w:val="Heading1"/>
+        <w:rPr>
+          <w:w w:val="99"/>
+        </w:rPr>
+      </w:pPr>
+      <w:bookmarkStart w:id="6" w:name="_Toc214470874"/>
+      <w:bookmarkStart w:id="7" w:name="_Toc215670454"/>
+      <w:r>
+        <w:rPr>
+          <w:w w:val="99"/>
+        </w:rPr>
+        <w:t>LIST OF TABLES</w:t>
+      </w:r>
+      <w:bookmarkEnd w:id="6"/>
+      <w:bookmarkEnd w:id="7"/>
     </w:p>
     <w:p>
       <w:pPr>
@@ -11632,7 +11566,31 @@
           <w14:ligatures w14:val="standardContextual"/>
         </w:rPr>
       </w:pPr>
-      <w:hyperlink w:anchor="_Toc215667413" w:history="1">
+      <w:r>
+        <w:rPr>
+          <w:rFonts w:ascii="Times New Roman" w:hAnsi="Times New Roman" w:cs="Times New Roman"/>
+          <w:sz w:val="26"/>
+          <w:szCs w:val="26"/>
+        </w:rPr>
+        <w:fldChar w:fldCharType="begin"/>
+      </w:r>
+      <w:r>
+        <w:rPr>
+          <w:rFonts w:ascii="Times New Roman" w:hAnsi="Times New Roman" w:cs="Times New Roman"/>
+          <w:sz w:val="26"/>
+          <w:szCs w:val="26"/>
+        </w:rPr>
+        <w:instrText xml:space="preserve"> TOC \h \z \c "Table" </w:instrText>
+      </w:r>
+      <w:r>
+        <w:rPr>
+          <w:rFonts w:ascii="Times New Roman" w:hAnsi="Times New Roman" w:cs="Times New Roman"/>
+          <w:sz w:val="26"/>
+          <w:szCs w:val="26"/>
+        </w:rPr>
+        <w:fldChar w:fldCharType="separate"/>
+      </w:r>
+      <w:hyperlink w:anchor="_Toc215671046" w:history="1">
         <w:r>
           <w:rPr>
             <w:rStyle w:val="Hyperlink"/>
@@ -11641,7 +11599,7 @@
             <w:sz w:val="26"/>
             <w:szCs w:val="26"/>
           </w:rPr>
-          <w:t>Table 4. Functional Test Scenarios</w:t>
+          <w:t>Table 1. Mushroom</w:t>
         </w:r>
         <w:r>
           <w:rPr>
@@ -11671,7 +11629,7 @@
             <w:sz w:val="26"/>
             <w:szCs w:val="26"/>
           </w:rPr>
-          <w:instrText xml:space="preserve"> PAGEREF _Toc215667413 \h </w:instrText>
+          <w:instrText xml:space="preserve"> PAGEREF _Toc215671046 \h </w:instrText>
         </w:r>
         <w:r>
           <w:rPr>
@@ -11700,7 +11658,7 @@
             <w:sz w:val="26"/>
             <w:szCs w:val="26"/>
           </w:rPr>
-          <w:t>41</w:t>
+          <w:t>24</w:t>
         </w:r>
         <w:r>
           <w:rPr>
@@ -11731,7 +11689,7 @@
           <w14:ligatures w14:val="standardContextual"/>
         </w:rPr>
       </w:pPr>
-      <w:hyperlink w:anchor="_Toc215667414" w:history="1">
+      <w:hyperlink w:anchor="_Toc215671047" w:history="1">
         <w:r>
           <w:rPr>
             <w:rStyle w:val="Hyperlink"/>
@@ -11740,7 +11698,7 @@
             <w:sz w:val="26"/>
             <w:szCs w:val="26"/>
           </w:rPr>
-          <w:t>Table 5. Non-Functional Test Scenarios</w:t>
+          <w:t>Table 2. Dataset partitioning</w:t>
         </w:r>
         <w:r>
           <w:rPr>
@@ -11770,7 +11728,7 @@
             <w:sz w:val="26"/>
             <w:szCs w:val="26"/>
           </w:rPr>
-          <w:instrText xml:space="preserve"> PAGEREF _Toc215667414 \h </w:instrText>
+          <w:instrText xml:space="preserve"> PAGEREF _Toc215671047 \h </w:instrText>
         </w:r>
         <w:r>
           <w:rPr>
@@ -11799,7 +11757,7 @@
             <w:sz w:val="26"/>
             <w:szCs w:val="26"/>
           </w:rPr>
-          <w:t>42</w:t>
+          <w:t>39</w:t>
         </w:r>
         <w:r>
           <w:rPr>
@@ -11830,7 +11788,7 @@
           <w14:ligatures w14:val="standardContextual"/>
         </w:rPr>
       </w:pPr>
-      <w:hyperlink w:anchor="_Toc215667415" w:history="1">
+      <w:hyperlink w:anchor="_Toc215671048" w:history="1">
         <w:r>
           <w:rPr>
             <w:rStyle w:val="Hyperlink"/>
@@ -11839,7 +11797,7 @@
             <w:sz w:val="26"/>
             <w:szCs w:val="26"/>
           </w:rPr>
-          <w:t>Table 6. Error Handling and Security Test Scenarios</w:t>
+          <w:t>Table 3. Model Hyper-parameters</w:t>
         </w:r>
         <w:r>
           <w:rPr>
@@ -11869,7 +11827,7 @@
             <w:sz w:val="26"/>
             <w:szCs w:val="26"/>
           </w:rPr>
-          <w:instrText xml:space="preserve"> PAGEREF _Toc215667415 \h </w:instrText>
+          <w:instrText xml:space="preserve"> PAGEREF _Toc215671048 \h </w:instrText>
         </w:r>
         <w:r>
           <w:rPr>
@@ -11898,7 +11856,7 @@
             <w:sz w:val="26"/>
             <w:szCs w:val="26"/>
           </w:rPr>
-          <w:t>42</w:t>
+          <w:t>39</w:t>
         </w:r>
         <w:r>
           <w:rPr>
@@ -11929,7 +11887,7 @@
           <w14:ligatures w14:val="standardContextual"/>
         </w:rPr>
       </w:pPr>
-      <w:hyperlink w:anchor="_Toc215667416" w:history="1">
+      <w:hyperlink w:anchor="_Toc215671049" w:history="1">
         <w:r>
           <w:rPr>
             <w:rStyle w:val="Hyperlink"/>
@@ -11938,7 +11896,7 @@
             <w:sz w:val="26"/>
             <w:szCs w:val="26"/>
           </w:rPr>
-          <w:t>Table 7. Hardware specifications</w:t>
+          <w:t>Table 4. Functional Test Scenarios</w:t>
         </w:r>
         <w:r>
           <w:rPr>
@@ -11968,7 +11926,7 @@
             <w:sz w:val="26"/>
             <w:szCs w:val="26"/>
           </w:rPr>
-          <w:instrText xml:space="preserve"> PAGEREF _Toc215667416 \h </w:instrText>
+          <w:instrText xml:space="preserve"> PAGEREF _Toc215671049 \h </w:instrText>
         </w:r>
         <w:r>
           <w:rPr>
@@ -11997,7 +11955,7 @@
             <w:sz w:val="26"/>
             <w:szCs w:val="26"/>
           </w:rPr>
-          <w:t>43</w:t>
+          <w:t>41</w:t>
         </w:r>
         <w:r>
           <w:rPr>
@@ -12028,7 +11986,7 @@
           <w14:ligatures w14:val="standardContextual"/>
         </w:rPr>
       </w:pPr>
-      <w:hyperlink w:anchor="_Toc215667417" w:history="1">
+      <w:hyperlink w:anchor="_Toc215671050" w:history="1">
         <w:r>
           <w:rPr>
             <w:rStyle w:val="Hyperlink"/>
@@ -12037,7 +11995,7 @@
             <w:sz w:val="26"/>
             <w:szCs w:val="26"/>
           </w:rPr>
-          <w:t>Table 8. Mushroom Identifier Function (Home Screen) test results</w:t>
+          <w:t>Table 5. Non-Functional Test Scenarios</w:t>
         </w:r>
         <w:r>
           <w:rPr>
@@ -12067,7 +12025,7 @@
             <w:sz w:val="26"/>
             <w:szCs w:val="26"/>
           </w:rPr>
-          <w:instrText xml:space="preserve"> PAGEREF _Toc215667417 \h </w:instrText>
+          <w:instrText xml:space="preserve"> PAGEREF _Toc215671050 \h </w:instrText>
         </w:r>
         <w:r>
           <w:rPr>
@@ -12096,7 +12054,7 @@
             <w:sz w:val="26"/>
             <w:szCs w:val="26"/>
           </w:rPr>
-          <w:t>43</w:t>
+          <w:t>42</w:t>
         </w:r>
         <w:r>
           <w:rPr>
@@ -12127,7 +12085,7 @@
           <w14:ligatures w14:val="standardContextual"/>
         </w:rPr>
       </w:pPr>
-      <w:hyperlink w:anchor="_Toc215667418" w:history="1">
+      <w:hyperlink w:anchor="_Toc215671051" w:history="1">
         <w:r>
           <w:rPr>
             <w:rStyle w:val="Hyperlink"/>
@@ -12136,7 +12094,7 @@
             <w:sz w:val="26"/>
             <w:szCs w:val="26"/>
           </w:rPr>
-          <w:t>Table 9. History Function test results</w:t>
+          <w:t>Table 6. Error Handling and Security Test Scenarios</w:t>
         </w:r>
         <w:r>
           <w:rPr>
@@ -12166,7 +12124,7 @@
             <w:sz w:val="26"/>
             <w:szCs w:val="26"/>
           </w:rPr>
-          <w:instrText xml:space="preserve"> PAGEREF _Toc215667418 \h </w:instrText>
+          <w:instrText xml:space="preserve"> PAGEREF _Toc215671051 \h </w:instrText>
         </w:r>
         <w:r>
           <w:rPr>
@@ -12195,7 +12153,7 @@
             <w:sz w:val="26"/>
             <w:szCs w:val="26"/>
           </w:rPr>
-          <w:t>44</w:t>
+          <w:t>42</w:t>
         </w:r>
         <w:r>
           <w:rPr>
@@ -12226,7 +12184,7 @@
           <w14:ligatures w14:val="standardContextual"/>
         </w:rPr>
       </w:pPr>
-      <w:hyperlink w:anchor="_Toc215667419" w:history="1">
+      <w:hyperlink w:anchor="_Toc215671052" w:history="1">
         <w:r>
           <w:rPr>
             <w:rStyle w:val="Hyperlink"/>
@@ -12235,7 +12193,7 @@
             <w:sz w:val="26"/>
             <w:szCs w:val="26"/>
           </w:rPr>
-          <w:t>Table 10. Search Function test results</w:t>
+          <w:t>Table 7. Hardware specifications</w:t>
         </w:r>
         <w:r>
           <w:rPr>
@@ -12265,7 +12223,7 @@
             <w:sz w:val="26"/>
             <w:szCs w:val="26"/>
           </w:rPr>
-          <w:instrText xml:space="preserve"> PAGEREF _Toc215667419 \h </w:instrText>
+          <w:instrText xml:space="preserve"> PAGEREF _Toc215671052 \h </w:instrText>
         </w:r>
         <w:r>
           <w:rPr>
@@ -12294,7 +12252,7 @@
             <w:sz w:val="26"/>
             <w:szCs w:val="26"/>
           </w:rPr>
-          <w:t>45</w:t>
+          <w:t>43</w:t>
         </w:r>
         <w:r>
           <w:rPr>
@@ -12325,7 +12283,7 @@
           <w14:ligatures w14:val="standardContextual"/>
         </w:rPr>
       </w:pPr>
-      <w:hyperlink w:anchor="_Toc215667420" w:history="1">
+      <w:hyperlink w:anchor="_Toc215671053" w:history="1">
         <w:r>
           <w:rPr>
             <w:rStyle w:val="Hyperlink"/>
@@ -12334,7 +12292,7 @@
             <w:sz w:val="26"/>
             <w:szCs w:val="26"/>
           </w:rPr>
-          <w:t>Table 11. Forage Map Function test results</w:t>
+          <w:t>Table 8. Mushroom Identifier Function test results</w:t>
         </w:r>
         <w:r>
           <w:rPr>
@@ -12364,7 +12322,7 @@
             <w:sz w:val="26"/>
             <w:szCs w:val="26"/>
           </w:rPr>
-          <w:instrText xml:space="preserve"> PAGEREF _Toc215667420 \h </w:instrText>
+          <w:instrText xml:space="preserve"> PAGEREF _Toc215671053 \h </w:instrText>
         </w:r>
         <w:r>
           <w:rPr>
@@ -12393,7 +12351,7 @@
             <w:sz w:val="26"/>
             <w:szCs w:val="26"/>
           </w:rPr>
-          <w:t>45</w:t>
+          <w:t>43</w:t>
         </w:r>
         <w:r>
           <w:rPr>
@@ -12424,7 +12382,7 @@
           <w14:ligatures w14:val="standardContextual"/>
         </w:rPr>
       </w:pPr>
-      <w:hyperlink w:anchor="_Toc215667421" w:history="1">
+      <w:hyperlink w:anchor="_Toc215671054" w:history="1">
         <w:r>
           <w:rPr>
             <w:rStyle w:val="Hyperlink"/>
@@ -12433,7 +12391,7 @@
             <w:sz w:val="26"/>
             <w:szCs w:val="26"/>
           </w:rPr>
-          <w:t>Table 12. Evaluation results</w:t>
+          <w:t>Table 9. History Function test results</w:t>
         </w:r>
         <w:r>
           <w:rPr>
@@ -12463,7 +12421,7 @@
             <w:sz w:val="26"/>
             <w:szCs w:val="26"/>
           </w:rPr>
-          <w:instrText xml:space="preserve"> PAGEREF _Toc215667421 \h </w:instrText>
+          <w:instrText xml:space="preserve"> PAGEREF _Toc215671054 \h </w:instrText>
         </w:r>
         <w:r>
           <w:rPr>
@@ -12492,7 +12450,7 @@
             <w:sz w:val="26"/>
             <w:szCs w:val="26"/>
           </w:rPr>
-          <w:t>47</w:t>
+          <w:t>44</w:t>
         </w:r>
         <w:r>
           <w:rPr>
@@ -12508,6 +12466,303 @@
     </w:p>
     <w:p>
       <w:pPr>
+        <w:pStyle w:val="TableofFigures"/>
+        <w:tabs>
+          <w:tab w:val="right" w:leader="dot" w:pos="8777"/>
+        </w:tabs>
+        <w:rPr>
+          <w:rFonts w:ascii="Times New Roman" w:eastAsiaTheme="minorEastAsia" w:hAnsi="Times New Roman" w:cs="Times New Roman"/>
+          <w:smallCaps w:val="0"/>
+          <w:noProof/>
+          <w:kern w:val="2"/>
+          <w:sz w:val="26"/>
+          <w:szCs w:val="26"/>
+          <w:lang w:val="vi-VN" w:eastAsia="vi-VN"/>
+          <w14:ligatures w14:val="standardContextual"/>
+        </w:rPr>
+      </w:pPr>
+      <w:hyperlink w:anchor="_Toc215671055" w:history="1">
+        <w:r>
+          <w:rPr>
+            <w:rStyle w:val="Hyperlink"/>
+            <w:rFonts w:ascii="Times New Roman" w:hAnsi="Times New Roman" w:cs="Times New Roman"/>
+            <w:noProof/>
+            <w:sz w:val="26"/>
+            <w:szCs w:val="26"/>
+          </w:rPr>
+          <w:t>Table 10. Search Function test results</w:t>
+        </w:r>
+        <w:r>
+          <w:rPr>
+            <w:rFonts w:ascii="Times New Roman" w:hAnsi="Times New Roman" w:cs="Times New Roman"/>
+            <w:noProof/>
+            <w:webHidden/>
+            <w:sz w:val="26"/>
+            <w:szCs w:val="26"/>
+          </w:rPr>
+          <w:tab/>
+        </w:r>
+        <w:r>
+          <w:rPr>
+            <w:rFonts w:ascii="Times New Roman" w:hAnsi="Times New Roman" w:cs="Times New Roman"/>
+            <w:noProof/>
+            <w:webHidden/>
+            <w:sz w:val="26"/>
+            <w:szCs w:val="26"/>
+          </w:rPr>
+          <w:fldChar w:fldCharType="begin"/>
+        </w:r>
+        <w:r>
+          <w:rPr>
+            <w:rFonts w:ascii="Times New Roman" w:hAnsi="Times New Roman" w:cs="Times New Roman"/>
+            <w:noProof/>
+            <w:webHidden/>
+            <w:sz w:val="26"/>
+            <w:szCs w:val="26"/>
+          </w:rPr>
+          <w:instrText xml:space="preserve"> PAGEREF _Toc215671055 \h </w:instrText>
+        </w:r>
+        <w:r>
+          <w:rPr>
+            <w:rFonts w:ascii="Times New Roman" w:hAnsi="Times New Roman" w:cs="Times New Roman"/>
+            <w:noProof/>
+            <w:webHidden/>
+            <w:sz w:val="26"/>
+            <w:szCs w:val="26"/>
+          </w:rPr>
+        </w:r>
+        <w:r>
+          <w:rPr>
+            <w:rFonts w:ascii="Times New Roman" w:hAnsi="Times New Roman" w:cs="Times New Roman"/>
+            <w:noProof/>
+            <w:webHidden/>
+            <w:sz w:val="26"/>
+            <w:szCs w:val="26"/>
+          </w:rPr>
+          <w:fldChar w:fldCharType="separate"/>
+        </w:r>
+        <w:r>
+          <w:rPr>
+            <w:rFonts w:ascii="Times New Roman" w:hAnsi="Times New Roman" w:cs="Times New Roman"/>
+            <w:noProof/>
+            <w:webHidden/>
+            <w:sz w:val="26"/>
+            <w:szCs w:val="26"/>
+          </w:rPr>
+          <w:t>45</w:t>
+        </w:r>
+        <w:r>
+          <w:rPr>
+            <w:rFonts w:ascii="Times New Roman" w:hAnsi="Times New Roman" w:cs="Times New Roman"/>
+            <w:noProof/>
+            <w:webHidden/>
+            <w:sz w:val="26"/>
+            <w:szCs w:val="26"/>
+          </w:rPr>
+          <w:fldChar w:fldCharType="end"/>
+        </w:r>
+      </w:hyperlink>
+    </w:p>
+    <w:p>
+      <w:pPr>
+        <w:pStyle w:val="TableofFigures"/>
+        <w:tabs>
+          <w:tab w:val="right" w:leader="dot" w:pos="8777"/>
+        </w:tabs>
+        <w:rPr>
+          <w:rFonts w:ascii="Times New Roman" w:eastAsiaTheme="minorEastAsia" w:hAnsi="Times New Roman" w:cs="Times New Roman"/>
+          <w:smallCaps w:val="0"/>
+          <w:noProof/>
+          <w:kern w:val="2"/>
+          <w:sz w:val="26"/>
+          <w:szCs w:val="26"/>
+          <w:lang w:val="vi-VN" w:eastAsia="vi-VN"/>
+          <w14:ligatures w14:val="standardContextual"/>
+        </w:rPr>
+      </w:pPr>
+      <w:hyperlink w:anchor="_Toc215671056" w:history="1">
+        <w:r>
+          <w:rPr>
+            <w:rStyle w:val="Hyperlink"/>
+            <w:rFonts w:ascii="Times New Roman" w:hAnsi="Times New Roman" w:cs="Times New Roman"/>
+            <w:noProof/>
+            <w:sz w:val="26"/>
+            <w:szCs w:val="26"/>
+          </w:rPr>
+          <w:t>Table 11. Forage Map Function test results</w:t>
+        </w:r>
+        <w:r>
+          <w:rPr>
+            <w:rFonts w:ascii="Times New Roman" w:hAnsi="Times New Roman" w:cs="Times New Roman"/>
+            <w:noProof/>
+            <w:webHidden/>
+            <w:sz w:val="26"/>
+            <w:szCs w:val="26"/>
+          </w:rPr>
+          <w:tab/>
+        </w:r>
+        <w:r>
+          <w:rPr>
+            <w:rFonts w:ascii="Times New Roman" w:hAnsi="Times New Roman" w:cs="Times New Roman"/>
+            <w:noProof/>
+            <w:webHidden/>
+            <w:sz w:val="26"/>
+            <w:szCs w:val="26"/>
+          </w:rPr>
+          <w:fldChar w:fldCharType="begin"/>
+        </w:r>
+        <w:r>
+          <w:rPr>
+            <w:rFonts w:ascii="Times New Roman" w:hAnsi="Times New Roman" w:cs="Times New Roman"/>
+            <w:noProof/>
+            <w:webHidden/>
+            <w:sz w:val="26"/>
+            <w:szCs w:val="26"/>
+          </w:rPr>
+          <w:instrText xml:space="preserve"> PAGEREF _Toc215671056 \h </w:instrText>
+        </w:r>
+        <w:r>
+          <w:rPr>
+            <w:rFonts w:ascii="Times New Roman" w:hAnsi="Times New Roman" w:cs="Times New Roman"/>
+            <w:noProof/>
+            <w:webHidden/>
+            <w:sz w:val="26"/>
+            <w:szCs w:val="26"/>
+          </w:rPr>
+        </w:r>
+        <w:r>
+          <w:rPr>
+            <w:rFonts w:ascii="Times New Roman" w:hAnsi="Times New Roman" w:cs="Times New Roman"/>
+            <w:noProof/>
+            <w:webHidden/>
+            <w:sz w:val="26"/>
+            <w:szCs w:val="26"/>
+          </w:rPr>
+          <w:fldChar w:fldCharType="separate"/>
+        </w:r>
+        <w:r>
+          <w:rPr>
+            <w:rFonts w:ascii="Times New Roman" w:hAnsi="Times New Roman" w:cs="Times New Roman"/>
+            <w:noProof/>
+            <w:webHidden/>
+            <w:sz w:val="26"/>
+            <w:szCs w:val="26"/>
+          </w:rPr>
+          <w:t>45</w:t>
+        </w:r>
+        <w:r>
+          <w:rPr>
+            <w:rFonts w:ascii="Times New Roman" w:hAnsi="Times New Roman" w:cs="Times New Roman"/>
+            <w:noProof/>
+            <w:webHidden/>
+            <w:sz w:val="26"/>
+            <w:szCs w:val="26"/>
+          </w:rPr>
+          <w:fldChar w:fldCharType="end"/>
+        </w:r>
+      </w:hyperlink>
+    </w:p>
+    <w:p>
+      <w:pPr>
+        <w:pStyle w:val="TableofFigures"/>
+        <w:tabs>
+          <w:tab w:val="right" w:leader="dot" w:pos="8777"/>
+        </w:tabs>
+        <w:rPr>
+          <w:rFonts w:ascii="Times New Roman" w:eastAsiaTheme="minorEastAsia" w:hAnsi="Times New Roman" w:cs="Times New Roman"/>
+          <w:smallCaps w:val="0"/>
+          <w:noProof/>
+          <w:kern w:val="2"/>
+          <w:sz w:val="26"/>
+          <w:szCs w:val="26"/>
+          <w:lang w:val="vi-VN" w:eastAsia="vi-VN"/>
+          <w14:ligatures w14:val="standardContextual"/>
+        </w:rPr>
+      </w:pPr>
+      <w:hyperlink w:anchor="_Toc215671057" w:history="1">
+        <w:r>
+          <w:rPr>
+            <w:rStyle w:val="Hyperlink"/>
+            <w:rFonts w:ascii="Times New Roman" w:hAnsi="Times New Roman" w:cs="Times New Roman"/>
+            <w:noProof/>
+            <w:sz w:val="26"/>
+            <w:szCs w:val="26"/>
+          </w:rPr>
+          <w:t>Table 12. Evaluation results</w:t>
+        </w:r>
+        <w:r>
+          <w:rPr>
+            <w:rFonts w:ascii="Times New Roman" w:hAnsi="Times New Roman" w:cs="Times New Roman"/>
+            <w:noProof/>
+            <w:webHidden/>
+            <w:sz w:val="26"/>
+            <w:szCs w:val="26"/>
+          </w:rPr>
+          <w:tab/>
+        </w:r>
+        <w:r>
+          <w:rPr>
+            <w:rFonts w:ascii="Times New Roman" w:hAnsi="Times New Roman" w:cs="Times New Roman"/>
+            <w:noProof/>
+            <w:webHidden/>
+            <w:sz w:val="26"/>
+            <w:szCs w:val="26"/>
+          </w:rPr>
+          <w:fldChar w:fldCharType="begin"/>
+        </w:r>
+        <w:r>
+          <w:rPr>
+            <w:rFonts w:ascii="Times New Roman" w:hAnsi="Times New Roman" w:cs="Times New Roman"/>
+            <w:noProof/>
+            <w:webHidden/>
+            <w:sz w:val="26"/>
+            <w:szCs w:val="26"/>
+          </w:rPr>
+          <w:instrText xml:space="preserve"> PAGEREF _Toc215671057 \h </w:instrText>
+        </w:r>
+        <w:r>
+          <w:rPr>
+            <w:rFonts w:ascii="Times New Roman" w:hAnsi="Times New Roman" w:cs="Times New Roman"/>
+            <w:noProof/>
+            <w:webHidden/>
+            <w:sz w:val="26"/>
+            <w:szCs w:val="26"/>
+          </w:rPr>
+        </w:r>
+        <w:r>
+          <w:rPr>
+            <w:rFonts w:ascii="Times New Roman" w:hAnsi="Times New Roman" w:cs="Times New Roman"/>
+            <w:noProof/>
+            <w:webHidden/>
+            <w:sz w:val="26"/>
+            <w:szCs w:val="26"/>
+          </w:rPr>
+          <w:fldChar w:fldCharType="separate"/>
+        </w:r>
+        <w:r>
+          <w:rPr>
+            <w:rFonts w:ascii="Times New Roman" w:hAnsi="Times New Roman" w:cs="Times New Roman"/>
+            <w:noProof/>
+            <w:webHidden/>
+            <w:sz w:val="26"/>
+            <w:szCs w:val="26"/>
+          </w:rPr>
+          <w:t>47</w:t>
+        </w:r>
+        <w:r>
+          <w:rPr>
+            <w:rFonts w:ascii="Times New Roman" w:hAnsi="Times New Roman" w:cs="Times New Roman"/>
+            <w:noProof/>
+            <w:webHidden/>
+            <w:sz w:val="26"/>
+            <w:szCs w:val="26"/>
+          </w:rPr>
+          <w:fldChar w:fldCharType="end"/>
+        </w:r>
+      </w:hyperlink>
+    </w:p>
+    <w:p>
+      <w:pPr>
         <w:suppressAutoHyphens w:val="0"/>
         <w:rPr>
           <w:sz w:val="26"/>
@@ -12521,6 +12776,15 @@
         </w:rPr>
         <w:fldChar w:fldCharType="end"/>
       </w:r>
+    </w:p>
+    <w:p>
+      <w:pPr>
+        <w:suppressAutoHyphens w:val="0"/>
+        <w:rPr>
+          <w:sz w:val="26"/>
+          <w:szCs w:val="26"/>
+        </w:rPr>
+      </w:pPr>
       <w:r>
         <w:rPr>
           <w:sz w:val="26"/>
@@ -12537,7 +12801,7 @@
         </w:rPr>
       </w:pPr>
       <w:bookmarkStart w:id="8" w:name="_Toc214470875"/>
-      <w:bookmarkStart w:id="9" w:name="_Toc215667455"/>
+      <w:bookmarkStart w:id="9" w:name="_Toc215670455"/>
       <w:r>
         <w:rPr>
           <w:w w:val="99"/>
@@ -14491,7 +14755,7 @@
         <w:pStyle w:val="Heading1"/>
       </w:pPr>
       <w:bookmarkStart w:id="10" w:name="_Toc214470876"/>
-      <w:bookmarkStart w:id="11" w:name="_Toc215667456"/>
+      <w:bookmarkStart w:id="11" w:name="_Toc215670456"/>
       <w:r>
         <w:lastRenderedPageBreak/>
         <w:t>ABSTR</w:t>
@@ -15273,7 +15537,7 @@
         </w:rPr>
       </w:pPr>
       <w:bookmarkStart w:id="12" w:name="_Toc214470877"/>
-      <w:bookmarkStart w:id="13" w:name="_Toc215667457"/>
+      <w:bookmarkStart w:id="13" w:name="_Toc215670457"/>
       <w:r>
         <w:rPr>
           <w:w w:val="99"/>
@@ -15313,7 +15577,7 @@
         <w:pStyle w:val="Heading2"/>
       </w:pPr>
       <w:bookmarkStart w:id="14" w:name="_Toc214470878"/>
-      <w:bookmarkStart w:id="15" w:name="_Toc215667458"/>
+      <w:bookmarkStart w:id="15" w:name="_Toc215670458"/>
       <w:r>
         <w:t>1</w:t>
       </w:r>
@@ -15832,7 +16096,7 @@
         <w:pStyle w:val="Heading2"/>
       </w:pPr>
       <w:bookmarkStart w:id="16" w:name="_Toc214470879"/>
-      <w:bookmarkStart w:id="17" w:name="_Toc215667459"/>
+      <w:bookmarkStart w:id="17" w:name="_Toc215670459"/>
       <w:r>
         <w:t>2</w:t>
       </w:r>
@@ -16165,7 +16429,7 @@
       <w:pPr>
         <w:pStyle w:val="Heading2"/>
       </w:pPr>
-      <w:bookmarkStart w:id="19" w:name="_Toc215667460"/>
+      <w:bookmarkStart w:id="19" w:name="_Toc215670460"/>
       <w:r>
         <w:t>3</w:t>
       </w:r>
@@ -16207,7 +16471,7 @@
         </w:rPr>
       </w:pPr>
       <w:bookmarkStart w:id="20" w:name="_Toc214470881"/>
-      <w:bookmarkStart w:id="21" w:name="_Toc215667461"/>
+      <w:bookmarkStart w:id="21" w:name="_Toc215670461"/>
       <w:r>
         <w:rPr>
           <w:lang w:val="en"/>
@@ -16462,7 +16726,7 @@
         </w:rPr>
       </w:pPr>
       <w:bookmarkStart w:id="22" w:name="_Toc214470882"/>
-      <w:bookmarkStart w:id="23" w:name="_Toc215667462"/>
+      <w:bookmarkStart w:id="23" w:name="_Toc215670462"/>
       <w:r>
         <w:rPr>
           <w:rFonts w:cs="Times New Roman"/>
@@ -16692,7 +16956,7 @@
         <w:pStyle w:val="Heading2"/>
       </w:pPr>
       <w:bookmarkStart w:id="24" w:name="_Toc214470883"/>
-      <w:bookmarkStart w:id="25" w:name="_Toc215667463"/>
+      <w:bookmarkStart w:id="25" w:name="_Toc215670463"/>
       <w:r>
         <w:t>4</w:t>
       </w:r>
@@ -18012,7 +18276,7 @@
         <w:pStyle w:val="Heading2"/>
       </w:pPr>
       <w:bookmarkStart w:id="26" w:name="_Toc214470884"/>
-      <w:bookmarkStart w:id="27" w:name="_Toc215667464"/>
+      <w:bookmarkStart w:id="27" w:name="_Toc215670464"/>
       <w:r>
         <w:lastRenderedPageBreak/>
         <w:t>5</w:t>
@@ -18426,7 +18690,7 @@
         <w:pStyle w:val="Heading2"/>
       </w:pPr>
       <w:bookmarkStart w:id="28" w:name="_Toc214470885"/>
-      <w:bookmarkStart w:id="29" w:name="_Toc215667465"/>
+      <w:bookmarkStart w:id="29" w:name="_Toc215670465"/>
       <w:r>
         <w:t>6</w:t>
       </w:r>
@@ -18840,7 +19104,7 @@
         <w:br w:type="page"/>
       </w:r>
       <w:bookmarkStart w:id="30" w:name="_Toc214470886"/>
-      <w:bookmarkStart w:id="31" w:name="_Toc215667466"/>
+      <w:bookmarkStart w:id="31" w:name="_Toc215670466"/>
       <w:r>
         <w:lastRenderedPageBreak/>
         <w:t xml:space="preserve">CHAPTER 2: </w:t>
@@ -18855,7 +19119,7 @@
       <w:pPr>
         <w:pStyle w:val="Heading2"/>
       </w:pPr>
-      <w:bookmarkStart w:id="32" w:name="_Toc215667467"/>
+      <w:bookmarkStart w:id="32" w:name="_Toc215670467"/>
       <w:r>
         <w:t xml:space="preserve">A. </w:t>
       </w:r>
@@ -18868,7 +19132,7 @@
       <w:pPr>
         <w:pStyle w:val="Heading3"/>
       </w:pPr>
-      <w:bookmarkStart w:id="33" w:name="_Toc215667468"/>
+      <w:bookmarkStart w:id="33" w:name="_Toc215670468"/>
       <w:r>
         <w:t>1</w:t>
       </w:r>
@@ -19184,7 +19448,7 @@
       <w:pPr>
         <w:pStyle w:val="Heading3"/>
       </w:pPr>
-      <w:bookmarkStart w:id="34" w:name="_Toc215667469"/>
+      <w:bookmarkStart w:id="34" w:name="_Toc215670469"/>
       <w:r>
         <w:t>2</w:t>
       </w:r>
@@ -19434,7 +19698,7 @@
       <w:pPr>
         <w:pStyle w:val="Heading3"/>
       </w:pPr>
-      <w:bookmarkStart w:id="35" w:name="_Toc215667470"/>
+      <w:bookmarkStart w:id="35" w:name="_Toc215670470"/>
       <w:r>
         <w:t>3</w:t>
       </w:r>
@@ -19498,7 +19762,7 @@
       <w:pPr>
         <w:pStyle w:val="Heading3"/>
       </w:pPr>
-      <w:bookmarkStart w:id="36" w:name="_Toc215667471"/>
+      <w:bookmarkStart w:id="36" w:name="_Toc215670471"/>
       <w:r>
         <w:t>4</w:t>
       </w:r>
@@ -19635,7 +19899,7 @@
       <w:pPr>
         <w:pStyle w:val="Heading3"/>
       </w:pPr>
-      <w:bookmarkStart w:id="37" w:name="_Toc215667472"/>
+      <w:bookmarkStart w:id="37" w:name="_Toc215670472"/>
       <w:r>
         <w:lastRenderedPageBreak/>
         <w:t>5. Transformers (HuggingFace)</w:t>
@@ -19748,7 +20012,7 @@
       <w:pPr>
         <w:pStyle w:val="Heading3"/>
       </w:pPr>
-      <w:bookmarkStart w:id="38" w:name="_Toc215667473"/>
+      <w:bookmarkStart w:id="38" w:name="_Toc215670473"/>
       <w:r>
         <w:t>6. CUDA</w:t>
       </w:r>
@@ -19884,7 +20148,7 @@
       <w:pPr>
         <w:pStyle w:val="Heading3"/>
       </w:pPr>
-      <w:bookmarkStart w:id="39" w:name="_Toc215667474"/>
+      <w:bookmarkStart w:id="39" w:name="_Toc215670474"/>
       <w:r>
         <w:t>7. Albumentations</w:t>
       </w:r>
@@ -19975,7 +20239,7 @@
       <w:pPr>
         <w:pStyle w:val="Heading3"/>
       </w:pPr>
-      <w:bookmarkStart w:id="40" w:name="_Toc215667475"/>
+      <w:bookmarkStart w:id="40" w:name="_Toc215670475"/>
       <w:r>
         <w:t>8. Matplotlib</w:t>
       </w:r>
@@ -20098,7 +20362,7 @@
       <w:pPr>
         <w:pStyle w:val="Heading3"/>
       </w:pPr>
-      <w:bookmarkStart w:id="41" w:name="_Toc215667476"/>
+      <w:bookmarkStart w:id="41" w:name="_Toc215670476"/>
       <w:r>
         <w:t xml:space="preserve">9. </w:t>
       </w:r>
@@ -20215,7 +20479,7 @@
         <w:pStyle w:val="Heading3"/>
         <w:jc w:val="both"/>
       </w:pPr>
-      <w:bookmarkStart w:id="42" w:name="_Toc215667477"/>
+      <w:bookmarkStart w:id="42" w:name="_Toc215670477"/>
       <w:r>
         <w:t xml:space="preserve">10. </w:t>
       </w:r>
@@ -20303,7 +20567,7 @@
       <w:pPr>
         <w:pStyle w:val="Heading2"/>
       </w:pPr>
-      <w:bookmarkStart w:id="43" w:name="_Toc215667478"/>
+      <w:bookmarkStart w:id="43" w:name="_Toc215670478"/>
       <w:r>
         <w:lastRenderedPageBreak/>
         <w:t xml:space="preserve">B. </w:t>
@@ -20318,7 +20582,7 @@
         <w:pStyle w:val="Heading3"/>
         <w:spacing w:after="240"/>
       </w:pPr>
-      <w:bookmarkStart w:id="44" w:name="_Toc215667479"/>
+      <w:bookmarkStart w:id="44" w:name="_Toc215670479"/>
       <w:r>
         <w:t>1.</w:t>
       </w:r>
@@ -20338,7 +20602,7 @@
         <w:pStyle w:val="Heading4"/>
         <w:spacing w:after="240"/>
       </w:pPr>
-      <w:bookmarkStart w:id="45" w:name="_Toc215667480"/>
+      <w:bookmarkStart w:id="45" w:name="_Toc215670480"/>
       <w:r>
         <w:t>1.</w:t>
       </w:r>
@@ -20409,7 +20673,7 @@
           <w:szCs w:val="26"/>
         </w:rPr>
       </w:pPr>
-      <w:bookmarkStart w:id="46" w:name="_Toc215563326"/>
+      <w:bookmarkStart w:id="46" w:name="_Toc215670528"/>
       <w:r>
         <w:t xml:space="preserve">Figure </w:t>
       </w:r>
@@ -20615,7 +20879,7 @@
         <w:pStyle w:val="Heading4"/>
         <w:spacing w:after="240"/>
       </w:pPr>
-      <w:bookmarkStart w:id="47" w:name="_Toc215667481"/>
+      <w:bookmarkStart w:id="47" w:name="_Toc215670481"/>
       <w:r>
         <w:lastRenderedPageBreak/>
         <w:t>1</w:t>
@@ -20693,7 +20957,7 @@
           <w:szCs w:val="26"/>
         </w:rPr>
       </w:pPr>
-      <w:bookmarkStart w:id="48" w:name="_Toc215563327"/>
+      <w:bookmarkStart w:id="48" w:name="_Toc215670529"/>
       <w:r>
         <w:t xml:space="preserve">Figure </w:t>
       </w:r>
@@ -21580,7 +21844,7 @@
         <w:pStyle w:val="Heading3"/>
         <w:spacing w:after="240"/>
       </w:pPr>
-      <w:bookmarkStart w:id="49" w:name="_Toc215667482"/>
+      <w:bookmarkStart w:id="49" w:name="_Toc215670482"/>
       <w:r>
         <w:lastRenderedPageBreak/>
         <w:t xml:space="preserve">2. </w:t>
@@ -21595,7 +21859,7 @@
         <w:pStyle w:val="Heading4"/>
         <w:spacing w:after="240"/>
       </w:pPr>
-      <w:bookmarkStart w:id="50" w:name="_Toc215667483"/>
+      <w:bookmarkStart w:id="50" w:name="_Toc215670483"/>
       <w:r>
         <w:t xml:space="preserve">2.1. </w:t>
       </w:r>
@@ -21663,7 +21927,7 @@
           <w:szCs w:val="26"/>
         </w:rPr>
       </w:pPr>
-      <w:bookmarkStart w:id="51" w:name="_Toc215563328"/>
+      <w:bookmarkStart w:id="51" w:name="_Toc215670530"/>
       <w:r>
         <w:t xml:space="preserve">Figure </w:t>
       </w:r>
@@ -21900,7 +22164,7 @@
         <w:pStyle w:val="Heading4"/>
         <w:spacing w:after="240"/>
       </w:pPr>
-      <w:bookmarkStart w:id="52" w:name="_Toc215667484"/>
+      <w:bookmarkStart w:id="52" w:name="_Toc215670484"/>
       <w:r>
         <w:t>2.</w:t>
       </w:r>
@@ -21974,7 +22238,7 @@
           <w:szCs w:val="26"/>
         </w:rPr>
       </w:pPr>
-      <w:bookmarkStart w:id="53" w:name="_Toc215563329"/>
+      <w:bookmarkStart w:id="53" w:name="_Toc215670531"/>
       <w:r>
         <w:t xml:space="preserve">Figure </w:t>
       </w:r>
@@ -22336,7 +22600,7 @@
         <w:pStyle w:val="Heading4"/>
         <w:spacing w:after="240"/>
       </w:pPr>
-      <w:bookmarkStart w:id="54" w:name="_Toc215667485"/>
+      <w:bookmarkStart w:id="54" w:name="_Toc215670485"/>
       <w:r>
         <w:lastRenderedPageBreak/>
         <w:t>2.</w:t>
@@ -22411,7 +22675,7 @@
           <w:szCs w:val="26"/>
         </w:rPr>
       </w:pPr>
-      <w:bookmarkStart w:id="55" w:name="_Toc215563330"/>
+      <w:bookmarkStart w:id="55" w:name="_Toc215670532"/>
       <w:r>
         <w:t xml:space="preserve">Figure </w:t>
       </w:r>
@@ -22697,7 +22961,7 @@
         <w:pStyle w:val="Heading4"/>
         <w:spacing w:after="240"/>
       </w:pPr>
-      <w:bookmarkStart w:id="56" w:name="_Toc215667486"/>
+      <w:bookmarkStart w:id="56" w:name="_Toc215670486"/>
       <w:r>
         <w:t>2.</w:t>
       </w:r>
@@ -22766,7 +23030,7 @@
       <w:pPr>
         <w:pStyle w:val="Caption"/>
       </w:pPr>
-      <w:bookmarkStart w:id="57" w:name="_Toc215563331"/>
+      <w:bookmarkStart w:id="57" w:name="_Toc215670533"/>
       <w:r>
         <w:t xml:space="preserve">Figure </w:t>
       </w:r>
@@ -23075,7 +23339,7 @@
         <w:pStyle w:val="Heading3"/>
         <w:spacing w:after="240"/>
       </w:pPr>
-      <w:bookmarkStart w:id="58" w:name="_Toc215667487"/>
+      <w:bookmarkStart w:id="58" w:name="_Toc215670487"/>
       <w:r>
         <w:t>3</w:t>
       </w:r>
@@ -23095,7 +23359,7 @@
         <w:pStyle w:val="Heading4"/>
         <w:spacing w:after="240"/>
       </w:pPr>
-      <w:bookmarkStart w:id="59" w:name="_Toc215667488"/>
+      <w:bookmarkStart w:id="59" w:name="_Toc215670488"/>
       <w:r>
         <w:t>3</w:t>
       </w:r>
@@ -23167,7 +23431,7 @@
       <w:pPr>
         <w:pStyle w:val="Caption"/>
       </w:pPr>
-      <w:bookmarkStart w:id="60" w:name="_Toc215563332"/>
+      <w:bookmarkStart w:id="60" w:name="_Toc215670534"/>
       <w:r>
         <w:t xml:space="preserve">Figure </w:t>
       </w:r>
@@ -23434,7 +23698,7 @@
         <w:pStyle w:val="Caption"/>
         <w:keepNext/>
       </w:pPr>
-      <w:bookmarkStart w:id="61" w:name="_Toc215667410"/>
+      <w:bookmarkStart w:id="61" w:name="_Toc215671046"/>
       <w:r>
         <w:t xml:space="preserve">Table </w:t>
       </w:r>
@@ -25217,7 +25481,7 @@
         <w:pStyle w:val="Heading4"/>
         <w:spacing w:after="240"/>
       </w:pPr>
-      <w:bookmarkStart w:id="62" w:name="_Toc215667489"/>
+      <w:bookmarkStart w:id="62" w:name="_Toc215670489"/>
       <w:r>
         <w:t>3</w:t>
       </w:r>
@@ -25481,7 +25745,7 @@
       <w:pPr>
         <w:pStyle w:val="Caption"/>
       </w:pPr>
-      <w:bookmarkStart w:id="63" w:name="_Toc215563333"/>
+      <w:bookmarkStart w:id="63" w:name="_Toc215670535"/>
       <w:r>
         <w:t xml:space="preserve">Figure </w:t>
       </w:r>
@@ -25567,7 +25831,7 @@
         <w:pStyle w:val="Heading3"/>
         <w:spacing w:after="240"/>
       </w:pPr>
-      <w:bookmarkStart w:id="64" w:name="_Toc215667490"/>
+      <w:bookmarkStart w:id="64" w:name="_Toc215670490"/>
       <w:r>
         <w:lastRenderedPageBreak/>
         <w:t>4</w:t>
@@ -25585,7 +25849,7 @@
         <w:pStyle w:val="Heading4"/>
         <w:spacing w:after="240"/>
       </w:pPr>
-      <w:bookmarkStart w:id="65" w:name="_Toc215667491"/>
+      <w:bookmarkStart w:id="65" w:name="_Toc215670491"/>
       <w:r>
         <w:t>4</w:t>
       </w:r>
@@ -25656,7 +25920,7 @@
       <w:pPr>
         <w:pStyle w:val="Caption"/>
       </w:pPr>
-      <w:bookmarkStart w:id="66" w:name="_Toc215563334"/>
+      <w:bookmarkStart w:id="66" w:name="_Toc215670536"/>
       <w:r>
         <w:t xml:space="preserve">Figure </w:t>
       </w:r>
@@ -25753,7 +26017,7 @@
         <w:pStyle w:val="Heading4"/>
         <w:spacing w:after="240"/>
       </w:pPr>
-      <w:bookmarkStart w:id="67" w:name="_Toc215667492"/>
+      <w:bookmarkStart w:id="67" w:name="_Toc215670492"/>
       <w:r>
         <w:t>4</w:t>
       </w:r>
@@ -25891,7 +26155,7 @@
       <w:pPr>
         <w:pStyle w:val="Caption"/>
       </w:pPr>
-      <w:bookmarkStart w:id="68" w:name="_Toc215563335"/>
+      <w:bookmarkStart w:id="68" w:name="_Toc215670537"/>
       <w:r>
         <w:t xml:space="preserve">Figure </w:t>
       </w:r>
@@ -26045,7 +26309,7 @@
       <w:pPr>
         <w:pStyle w:val="Caption"/>
       </w:pPr>
-      <w:bookmarkStart w:id="69" w:name="_Toc215563336"/>
+      <w:bookmarkStart w:id="69" w:name="_Toc215670538"/>
       <w:r>
         <w:t xml:space="preserve">Figure </w:t>
       </w:r>
@@ -26128,7 +26392,7 @@
         <w:pStyle w:val="Heading4"/>
         <w:spacing w:after="240"/>
       </w:pPr>
-      <w:bookmarkStart w:id="70" w:name="_Toc215667493"/>
+      <w:bookmarkStart w:id="70" w:name="_Toc215670493"/>
       <w:r>
         <w:lastRenderedPageBreak/>
         <w:t>4.</w:t>
@@ -26255,7 +26519,7 @@
       <w:pPr>
         <w:pStyle w:val="Caption"/>
       </w:pPr>
-      <w:bookmarkStart w:id="71" w:name="_Toc215563337"/>
+      <w:bookmarkStart w:id="71" w:name="_Toc215670539"/>
       <w:r>
         <w:t xml:space="preserve">Figure </w:t>
       </w:r>
@@ -26289,10 +26553,10 @@
       <w:r>
         <w:t xml:space="preserve"> Screen</w:t>
       </w:r>
+      <w:r>
+        <w:t>s</w:t>
+      </w:r>
       <w:bookmarkEnd w:id="71"/>
-      <w:r>
-        <w:t>s</w:t>
-      </w:r>
     </w:p>
     <w:p>
       <w:pPr>
@@ -26390,7 +26654,7 @@
         <w:pStyle w:val="Heading4"/>
         <w:spacing w:after="240"/>
       </w:pPr>
-      <w:bookmarkStart w:id="72" w:name="_Toc215667494"/>
+      <w:bookmarkStart w:id="72" w:name="_Toc215670494"/>
       <w:r>
         <w:lastRenderedPageBreak/>
         <w:t>4</w:t>
@@ -26526,7 +26790,7 @@
       <w:pPr>
         <w:pStyle w:val="Caption"/>
       </w:pPr>
-      <w:bookmarkStart w:id="73" w:name="_Toc215563338"/>
+      <w:bookmarkStart w:id="73" w:name="_Toc215670540"/>
       <w:r>
         <w:t xml:space="preserve">Figure </w:t>
       </w:r>
@@ -26714,7 +26978,7 @@
         <w:pStyle w:val="Heading4"/>
         <w:spacing w:after="240"/>
       </w:pPr>
-      <w:bookmarkStart w:id="74" w:name="_Toc215667495"/>
+      <w:bookmarkStart w:id="74" w:name="_Toc215670495"/>
       <w:r>
         <w:t>4</w:t>
       </w:r>
@@ -26856,7 +27120,7 @@
       <w:pPr>
         <w:pStyle w:val="Caption"/>
       </w:pPr>
-      <w:bookmarkStart w:id="75" w:name="_Toc215563339"/>
+      <w:bookmarkStart w:id="75" w:name="_Toc215670541"/>
       <w:r>
         <w:t xml:space="preserve">Figure </w:t>
       </w:r>
@@ -27014,7 +27278,7 @@
         <w:pStyle w:val="Heading4"/>
         <w:spacing w:after="240"/>
       </w:pPr>
-      <w:bookmarkStart w:id="76" w:name="_Toc215667496"/>
+      <w:bookmarkStart w:id="76" w:name="_Toc215670496"/>
       <w:r>
         <w:lastRenderedPageBreak/>
         <w:t>4</w:t>
@@ -27096,7 +27360,7 @@
       <w:pPr>
         <w:pStyle w:val="Caption"/>
       </w:pPr>
-      <w:bookmarkStart w:id="77" w:name="_Toc215563340"/>
+      <w:bookmarkStart w:id="77" w:name="_Toc215670542"/>
       <w:r>
         <w:t xml:space="preserve">Figure </w:t>
       </w:r>
@@ -27168,7 +27432,7 @@
         <w:pStyle w:val="Heading4"/>
         <w:spacing w:after="240"/>
       </w:pPr>
-      <w:bookmarkStart w:id="78" w:name="_Toc215667497"/>
+      <w:bookmarkStart w:id="78" w:name="_Toc215670497"/>
       <w:r>
         <w:lastRenderedPageBreak/>
         <w:t>4</w:t>
@@ -27297,7 +27561,7 @@
       <w:pPr>
         <w:pStyle w:val="Caption"/>
       </w:pPr>
-      <w:bookmarkStart w:id="79" w:name="_Toc215563341"/>
+      <w:bookmarkStart w:id="79" w:name="_Toc215670543"/>
       <w:r>
         <w:t xml:space="preserve">Figure </w:t>
       </w:r>
@@ -27421,7 +27685,7 @@
         <w:pStyle w:val="Heading4"/>
         <w:spacing w:after="240"/>
       </w:pPr>
-      <w:bookmarkStart w:id="80" w:name="_Toc215667498"/>
+      <w:bookmarkStart w:id="80" w:name="_Toc215670498"/>
       <w:r>
         <w:lastRenderedPageBreak/>
         <w:t>4</w:t>
@@ -27506,7 +27770,7 @@
       <w:pPr>
         <w:pStyle w:val="Caption"/>
       </w:pPr>
-      <w:bookmarkStart w:id="81" w:name="_Toc215563342"/>
+      <w:bookmarkStart w:id="81" w:name="_Toc215670544"/>
       <w:r>
         <w:t xml:space="preserve">Figure </w:t>
       </w:r>
@@ -27588,7 +27852,7 @@
         <w:pStyle w:val="Heading4"/>
         <w:spacing w:after="240"/>
       </w:pPr>
-      <w:bookmarkStart w:id="82" w:name="_Toc215667499"/>
+      <w:bookmarkStart w:id="82" w:name="_Toc215670499"/>
       <w:r>
         <w:lastRenderedPageBreak/>
         <w:t>4</w:t>
@@ -27729,7 +27993,7 @@
       <w:pPr>
         <w:pStyle w:val="Caption"/>
       </w:pPr>
-      <w:bookmarkStart w:id="83" w:name="_Toc215563343"/>
+      <w:bookmarkStart w:id="83" w:name="_Toc215670545"/>
       <w:r>
         <w:t xml:space="preserve">Figure </w:t>
       </w:r>
@@ -27913,7 +28177,7 @@
         <w:pStyle w:val="Heading4"/>
         <w:spacing w:after="240"/>
       </w:pPr>
-      <w:bookmarkStart w:id="84" w:name="_Toc215667500"/>
+      <w:bookmarkStart w:id="84" w:name="_Toc215670500"/>
       <w:r>
         <w:lastRenderedPageBreak/>
         <w:t>4</w:t>
@@ -27989,7 +28253,7 @@
       <w:pPr>
         <w:pStyle w:val="Caption"/>
       </w:pPr>
-      <w:bookmarkStart w:id="85" w:name="_Toc215563344"/>
+      <w:bookmarkStart w:id="85" w:name="_Toc215670546"/>
       <w:r>
         <w:t xml:space="preserve">Figure </w:t>
       </w:r>
@@ -28096,7 +28360,7 @@
       <w:pPr>
         <w:pStyle w:val="Heading2"/>
       </w:pPr>
-      <w:bookmarkStart w:id="86" w:name="_Toc215667501"/>
+      <w:bookmarkStart w:id="86" w:name="_Toc215670501"/>
       <w:r>
         <w:lastRenderedPageBreak/>
         <w:t>C</w:t>
@@ -28117,7 +28381,7 @@
         <w:pStyle w:val="Heading3"/>
         <w:spacing w:after="240"/>
       </w:pPr>
-      <w:bookmarkStart w:id="87" w:name="_Toc215667502"/>
+      <w:bookmarkStart w:id="87" w:name="_Toc215670502"/>
       <w:r>
         <w:t xml:space="preserve">1. </w:t>
       </w:r>
@@ -28455,7 +28719,7 @@
       <w:pPr>
         <w:pStyle w:val="Caption"/>
       </w:pPr>
-      <w:bookmarkStart w:id="88" w:name="_Toc215563345"/>
+      <w:bookmarkStart w:id="88" w:name="_Toc215670547"/>
       <w:r>
         <w:t xml:space="preserve">Figure </w:t>
       </w:r>
@@ -28486,10 +28750,10 @@
       <w:r>
         <w:t>s</w:t>
       </w:r>
+      <w:r>
+        <w:t xml:space="preserve"> [13]</w:t>
+      </w:r>
       <w:bookmarkEnd w:id="88"/>
-      <w:r>
-        <w:t xml:space="preserve"> [13]</w:t>
-      </w:r>
     </w:p>
     <w:p/>
     <w:p>
@@ -28679,7 +28943,7 @@
       <w:pPr>
         <w:pStyle w:val="Caption"/>
       </w:pPr>
-      <w:bookmarkStart w:id="89" w:name="_Toc215563346"/>
+      <w:bookmarkStart w:id="89" w:name="_Toc215670548"/>
       <w:r>
         <w:t xml:space="preserve">Figure </w:t>
       </w:r>
@@ -28707,10 +28971,10 @@
       <w:r>
         <w:t>. Average ViT structures</w:t>
       </w:r>
+      <w:r>
+        <w:t xml:space="preserve"> [15]</w:t>
+      </w:r>
       <w:bookmarkEnd w:id="89"/>
-      <w:r>
-        <w:t xml:space="preserve"> [15]</w:t>
-      </w:r>
     </w:p>
     <w:p>
       <w:pPr>
@@ -28727,7 +28991,7 @@
         <w:pStyle w:val="Heading3"/>
         <w:spacing w:after="240"/>
       </w:pPr>
-      <w:bookmarkStart w:id="90" w:name="_Toc215667503"/>
+      <w:bookmarkStart w:id="90" w:name="_Toc215670503"/>
       <w:r>
         <w:t>2</w:t>
       </w:r>
@@ -28977,7 +29241,7 @@
         <w:pStyle w:val="Heading3"/>
         <w:spacing w:after="240"/>
       </w:pPr>
-      <w:bookmarkStart w:id="91" w:name="_Toc215667504"/>
+      <w:bookmarkStart w:id="91" w:name="_Toc215670504"/>
       <w:r>
         <w:lastRenderedPageBreak/>
         <w:t>3</w:t>
@@ -28992,7 +29256,7 @@
         <w:pStyle w:val="Heading4"/>
         <w:spacing w:after="240"/>
       </w:pPr>
-      <w:bookmarkStart w:id="92" w:name="_Toc215667505"/>
+      <w:bookmarkStart w:id="92" w:name="_Toc215670505"/>
       <w:r>
         <w:t>3</w:t>
       </w:r>
@@ -29215,7 +29479,7 @@
           <w:bCs/>
         </w:rPr>
       </w:pPr>
-      <w:bookmarkStart w:id="93" w:name="_Toc215667506"/>
+      <w:bookmarkStart w:id="93" w:name="_Toc215670506"/>
       <w:r>
         <w:t>3</w:t>
       </w:r>
@@ -29296,7 +29560,7 @@
           <w:bCs/>
         </w:rPr>
       </w:pPr>
-      <w:bookmarkStart w:id="94" w:name="_Toc215563347"/>
+      <w:bookmarkStart w:id="94" w:name="_Toc215670549"/>
       <w:r>
         <w:t xml:space="preserve">Figure </w:t>
       </w:r>
@@ -29842,7 +30106,7 @@
         <w:pStyle w:val="Caption"/>
         <w:keepNext/>
       </w:pPr>
-      <w:bookmarkStart w:id="95" w:name="_Toc215667411"/>
+      <w:bookmarkStart w:id="95" w:name="_Toc215671047"/>
       <w:r>
         <w:t xml:space="preserve">Table </w:t>
       </w:r>
@@ -30523,7 +30787,7 @@
       <w:pPr>
         <w:pStyle w:val="Heading4"/>
       </w:pPr>
-      <w:bookmarkStart w:id="96" w:name="_Toc215667507"/>
+      <w:bookmarkStart w:id="96" w:name="_Toc215670507"/>
       <w:r>
         <w:t>3.3</w:t>
       </w:r>
@@ -30544,7 +30808,7 @@
         <w:keepNext/>
         <w:spacing w:line="360" w:lineRule="auto"/>
       </w:pPr>
-      <w:bookmarkStart w:id="97" w:name="_Toc215667412"/>
+      <w:bookmarkStart w:id="97" w:name="_Toc215671048"/>
       <w:r>
         <w:t xml:space="preserve">Table </w:t>
       </w:r>
@@ -31166,7 +31430,7 @@
         <w:pStyle w:val="Heading1"/>
       </w:pPr>
       <w:bookmarkStart w:id="98" w:name="_Toc214470887"/>
-      <w:bookmarkStart w:id="99" w:name="_Toc215667508"/>
+      <w:bookmarkStart w:id="99" w:name="_Toc215670508"/>
       <w:r>
         <w:lastRenderedPageBreak/>
         <w:t>CHAPTER 3: IMPLEMENTATION</w:t>
@@ -31179,7 +31443,7 @@
         <w:pStyle w:val="Heading2"/>
         <w:spacing w:before="0"/>
       </w:pPr>
-      <w:bookmarkStart w:id="100" w:name="_Toc215667509"/>
+      <w:bookmarkStart w:id="100" w:name="_Toc215670509"/>
       <w:r>
         <w:t xml:space="preserve">1. APP </w:t>
       </w:r>
@@ -31195,7 +31459,7 @@
       <w:pPr>
         <w:pStyle w:val="Heading3"/>
       </w:pPr>
-      <w:bookmarkStart w:id="101" w:name="_Toc215667510"/>
+      <w:bookmarkStart w:id="101" w:name="_Toc215670510"/>
       <w:r>
         <w:t xml:space="preserve">1.1. </w:t>
       </w:r>
@@ -31870,7 +32134,7 @@
         <w:pStyle w:val="Heading3"/>
         <w:spacing w:after="240"/>
       </w:pPr>
-      <w:bookmarkStart w:id="102" w:name="_Toc215667511"/>
+      <w:bookmarkStart w:id="102" w:name="_Toc215670511"/>
       <w:r>
         <w:lastRenderedPageBreak/>
         <w:t xml:space="preserve">1.2. </w:t>
@@ -31892,7 +32156,7 @@
           <w:szCs w:val="26"/>
         </w:rPr>
       </w:pPr>
-      <w:bookmarkStart w:id="103" w:name="_Toc215667512"/>
+      <w:bookmarkStart w:id="103" w:name="_Toc215670512"/>
       <w:r>
         <w:t>a</w:t>
       </w:r>
@@ -31917,7 +32181,7 @@
         <w:keepNext/>
         <w:spacing w:line="360" w:lineRule="auto"/>
       </w:pPr>
-      <w:bookmarkStart w:id="104" w:name="_Toc215667413"/>
+      <w:bookmarkStart w:id="104" w:name="_Toc215671049"/>
       <w:r>
         <w:t xml:space="preserve">Table </w:t>
       </w:r>
@@ -33846,7 +34110,7 @@
           <w:szCs w:val="26"/>
         </w:rPr>
       </w:pPr>
-      <w:bookmarkStart w:id="105" w:name="_Toc215667513"/>
+      <w:bookmarkStart w:id="105" w:name="_Toc215670513"/>
       <w:r>
         <w:rPr>
           <w:szCs w:val="26"/>
@@ -33870,7 +34134,7 @@
           <w:szCs w:val="26"/>
         </w:rPr>
       </w:pPr>
-      <w:bookmarkStart w:id="106" w:name="_Toc215667414"/>
+      <w:bookmarkStart w:id="106" w:name="_Toc215671050"/>
       <w:r>
         <w:t xml:space="preserve">Table </w:t>
       </w:r>
@@ -34477,7 +34741,7 @@
         <w:pStyle w:val="Heading4"/>
         <w:spacing w:after="240"/>
       </w:pPr>
-      <w:bookmarkStart w:id="107" w:name="_Toc215667514"/>
+      <w:bookmarkStart w:id="107" w:name="_Toc215670514"/>
       <w:r>
         <w:t>c</w:t>
       </w:r>
@@ -34506,7 +34770,7 @@
         <w:pStyle w:val="Caption"/>
         <w:spacing w:line="360" w:lineRule="auto"/>
       </w:pPr>
-      <w:bookmarkStart w:id="108" w:name="_Toc215667415"/>
+      <w:bookmarkStart w:id="108" w:name="_Toc215671051"/>
       <w:r>
         <w:t xml:space="preserve">Table </w:t>
       </w:r>
@@ -35464,7 +35728,7 @@
           <w:lang w:val="vi-VN"/>
         </w:rPr>
       </w:pPr>
-      <w:bookmarkStart w:id="109" w:name="_Toc215667515"/>
+      <w:bookmarkStart w:id="109" w:name="_Toc215670515"/>
       <w:r>
         <w:rPr>
           <w:szCs w:val="26"/>
@@ -35653,7 +35917,7 @@
         <w:keepNext/>
         <w:spacing w:line="360" w:lineRule="auto"/>
       </w:pPr>
-      <w:bookmarkStart w:id="110" w:name="_Toc215667416"/>
+      <w:bookmarkStart w:id="110" w:name="_Toc215671052"/>
       <w:r>
         <w:t xml:space="preserve">Table </w:t>
       </w:r>
@@ -36219,7 +36483,7 @@
         <w:pStyle w:val="Heading3"/>
         <w:spacing w:after="240"/>
       </w:pPr>
-      <w:bookmarkStart w:id="111" w:name="_Toc215667516"/>
+      <w:bookmarkStart w:id="111" w:name="_Toc215670516"/>
       <w:r>
         <w:t>1.</w:t>
       </w:r>
@@ -36236,15 +36500,12 @@
         <w:pStyle w:val="Heading4"/>
         <w:spacing w:after="240"/>
       </w:pPr>
-      <w:bookmarkStart w:id="112" w:name="_Toc215667517"/>
+      <w:bookmarkStart w:id="112" w:name="_Toc215670517"/>
       <w:r>
         <w:t>a</w:t>
       </w:r>
       <w:r>
         <w:t>. Mushroom Identifier Function</w:t>
-      </w:r>
-      <w:r>
-        <w:t xml:space="preserve"> (Home Screen)</w:t>
       </w:r>
       <w:bookmarkEnd w:id="112"/>
     </w:p>
@@ -36254,7 +36515,7 @@
         <w:keepNext/>
         <w:spacing w:line="360" w:lineRule="auto"/>
       </w:pPr>
-      <w:bookmarkStart w:id="113" w:name="_Toc215667417"/>
+      <w:bookmarkStart w:id="113" w:name="_Toc215671053"/>
       <w:r>
         <w:t xml:space="preserve">Table </w:t>
       </w:r>
@@ -38123,7 +38384,7 @@
       <w:pPr>
         <w:pStyle w:val="Heading4"/>
       </w:pPr>
-      <w:bookmarkStart w:id="114" w:name="_Toc215667518"/>
+      <w:bookmarkStart w:id="114" w:name="_Toc215670518"/>
       <w:r>
         <w:t>b</w:t>
       </w:r>
@@ -38140,7 +38401,7 @@
         <w:pStyle w:val="Caption"/>
         <w:spacing w:line="360" w:lineRule="auto"/>
       </w:pPr>
-      <w:bookmarkStart w:id="115" w:name="_Toc215667418"/>
+      <w:bookmarkStart w:id="115" w:name="_Toc215671054"/>
       <w:r>
         <w:t xml:space="preserve">Table </w:t>
       </w:r>
@@ -39074,7 +39335,7 @@
       <w:pPr>
         <w:pStyle w:val="Heading4"/>
       </w:pPr>
-      <w:bookmarkStart w:id="116" w:name="_Toc215667519"/>
+      <w:bookmarkStart w:id="116" w:name="_Toc215670519"/>
       <w:r>
         <w:lastRenderedPageBreak/>
         <w:t>c</w:t>
@@ -39098,7 +39359,7 @@
         <w:pStyle w:val="Caption"/>
         <w:spacing w:line="360" w:lineRule="auto"/>
       </w:pPr>
-      <w:bookmarkStart w:id="117" w:name="_Toc215667419"/>
+      <w:bookmarkStart w:id="117" w:name="_Toc215671055"/>
       <w:r>
         <w:t xml:space="preserve">Table </w:t>
       </w:r>
@@ -39765,7 +40026,7 @@
       <w:pPr>
         <w:pStyle w:val="Heading4"/>
       </w:pPr>
-      <w:bookmarkStart w:id="118" w:name="_Toc215667520"/>
+      <w:bookmarkStart w:id="118" w:name="_Toc215670520"/>
       <w:r>
         <w:t>d</w:t>
       </w:r>
@@ -39779,7 +40040,7 @@
         <w:pStyle w:val="Caption"/>
         <w:spacing w:line="360" w:lineRule="auto"/>
       </w:pPr>
-      <w:bookmarkStart w:id="119" w:name="_Toc215667420"/>
+      <w:bookmarkStart w:id="119" w:name="_Toc215671056"/>
       <w:r>
         <w:t xml:space="preserve">Table </w:t>
       </w:r>
@@ -40748,7 +41009,6 @@
           <w:szCs w:val="20"/>
         </w:rPr>
       </w:pPr>
-      <w:bookmarkStart w:id="120" w:name="_Toc215667521"/>
       <w:r>
         <w:br w:type="page"/>
       </w:r>
@@ -40757,6 +41017,7 @@
       <w:pPr>
         <w:pStyle w:val="Heading2"/>
       </w:pPr>
+      <w:bookmarkStart w:id="120" w:name="_Toc215670521"/>
       <w:r>
         <w:lastRenderedPageBreak/>
         <w:t>2</w:t>
@@ -40774,7 +41035,7 @@
         <w:pStyle w:val="Heading3"/>
         <w:spacing w:after="240"/>
       </w:pPr>
-      <w:bookmarkStart w:id="121" w:name="_Toc215667522"/>
+      <w:bookmarkStart w:id="121" w:name="_Toc215670522"/>
       <w:r>
         <w:t>2</w:t>
       </w:r>
@@ -42551,7 +42812,7 @@
       <w:pPr>
         <w:pStyle w:val="Heading3"/>
       </w:pPr>
-      <w:bookmarkStart w:id="122" w:name="_Toc215667523"/>
+      <w:bookmarkStart w:id="122" w:name="_Toc215670523"/>
       <w:r>
         <w:t>2.</w:t>
       </w:r>
@@ -42565,7 +42826,7 @@
         <w:pStyle w:val="Caption"/>
         <w:spacing w:line="360" w:lineRule="auto"/>
       </w:pPr>
-      <w:bookmarkStart w:id="123" w:name="_Toc215667421"/>
+      <w:bookmarkStart w:id="123" w:name="_Toc215671057"/>
       <w:r>
         <w:t xml:space="preserve">Table </w:t>
       </w:r>
@@ -42604,7 +42865,6 @@
       </w:tblPr>
       <w:tblGrid>
         <w:gridCol w:w="1684"/>
-        <w:gridCol w:w="1232"/>
         <w:gridCol w:w="1227"/>
         <w:gridCol w:w="1174"/>
         <w:gridCol w:w="1162"/>
@@ -42636,26 +42896,6 @@
         </w:tc>
         <w:tc>
           <w:tcPr>
-            <w:tcW w:w="1232" w:type="dxa"/>
-          </w:tcPr>
-          <w:p>
-            <w:pPr>
-              <w:rPr>
-                <w:b/>
-                <w:bCs/>
-              </w:rPr>
-            </w:pPr>
-            <w:r>
-              <w:rPr>
-                <w:b/>
-                <w:bCs/>
-              </w:rPr>
-              <w:t>Accuracy</w:t>
-            </w:r>
-          </w:p>
-        </w:tc>
-        <w:tc>
-          <w:tcPr>
             <w:tcW w:w="1227" w:type="dxa"/>
           </w:tcPr>
           <w:p>
@@ -42710,21 +42950,7 @@
                 <w:b/>
                 <w:bCs/>
               </w:rPr>
-              <w:t>F1</w:t>
-            </w:r>
-            <w:r>
-              <w:rPr>
-                <w:b/>
-                <w:bCs/>
-              </w:rPr>
-              <w:t xml:space="preserve"> </w:t>
-            </w:r>
-            <w:r>
-              <w:rPr>
-                <w:b/>
-                <w:bCs/>
-              </w:rPr>
-              <w:t>Score</w:t>
+              <w:t>F1 Score</w:t>
             </w:r>
           </w:p>
         </w:tc>
@@ -42765,16 +42991,6 @@
         </w:tc>
         <w:tc>
           <w:tcPr>
-            <w:tcW w:w="1232" w:type="dxa"/>
-          </w:tcPr>
-          <w:p>
-            <w:r>
-              <w:t>0.89</w:t>
-            </w:r>
-          </w:p>
-        </w:tc>
-        <w:tc>
-          <w:tcPr>
             <w:tcW w:w="1227" w:type="dxa"/>
           </w:tcPr>
           <w:p>
@@ -42830,16 +43046,6 @@
         </w:tc>
         <w:tc>
           <w:tcPr>
-            <w:tcW w:w="1232" w:type="dxa"/>
-          </w:tcPr>
-          <w:p>
-            <w:r>
-              <w:t>0.85</w:t>
-            </w:r>
-          </w:p>
-        </w:tc>
-        <w:tc>
-          <w:tcPr>
             <w:tcW w:w="1227" w:type="dxa"/>
           </w:tcPr>
           <w:p>
@@ -42895,16 +43101,6 @@
         </w:tc>
         <w:tc>
           <w:tcPr>
-            <w:tcW w:w="1232" w:type="dxa"/>
-          </w:tcPr>
-          <w:p>
-            <w:r>
-              <w:t>0.84</w:t>
-            </w:r>
-          </w:p>
-        </w:tc>
-        <w:tc>
-          <w:tcPr>
             <w:tcW w:w="1227" w:type="dxa"/>
           </w:tcPr>
           <w:p>
@@ -42960,16 +43156,6 @@
         </w:tc>
         <w:tc>
           <w:tcPr>
-            <w:tcW w:w="1232" w:type="dxa"/>
-          </w:tcPr>
-          <w:p>
-            <w:r>
-              <w:t>0.83</w:t>
-            </w:r>
-          </w:p>
-        </w:tc>
-        <w:tc>
-          <w:tcPr>
             <w:tcW w:w="1227" w:type="dxa"/>
           </w:tcPr>
           <w:p>
@@ -43010,9 +43196,22 @@
         </w:tc>
       </w:tr>
     </w:tbl>
-    <w:p>
-      <w:r>
-        <w:t>&lt;Say something here&gt;</w:t>
+    <w:p/>
+    <w:p>
+      <w:pPr>
+        <w:ind w:firstLine="720"/>
+        <w:jc w:val="both"/>
+        <w:rPr>
+          <w:sz w:val="26"/>
+          <w:szCs w:val="26"/>
+        </w:rPr>
+      </w:pPr>
+      <w:r>
+        <w:rPr>
+          <w:sz w:val="26"/>
+          <w:szCs w:val="26"/>
+        </w:rPr>
+        <w:t>The ViT model outperforms all three CNN-based models across precision, recall, F1 score, and AUC, indicating stronger overall classification performance on the mushroom dataset.</w:t>
       </w:r>
     </w:p>
     <w:p/>
@@ -43023,9 +43222,9 @@
       </w:pPr>
       <w:r>
         <w:drawing>
-          <wp:inline distT="0" distB="0" distL="0" distR="0" wp14:anchorId="12952653" wp14:editId="50912687">
-            <wp:extent cx="5579745" cy="4341495"/>
-            <wp:effectExtent l="0" t="0" r="1905" b="1905"/>
+          <wp:inline distT="0" distB="0" distL="0" distR="0" wp14:anchorId="12952653" wp14:editId="27AE6C28">
+            <wp:extent cx="4653146" cy="3620526"/>
+            <wp:effectExtent l="0" t="0" r="0" b="0"/>
             <wp:docPr id="972162349" name="Picture 1"/>
             <wp:cNvGraphicFramePr>
               <a:graphicFrameLocks xmlns:a="http://schemas.openxmlformats.org/drawingml/2006/main" noChangeAspect="1"/>
@@ -43046,7 +43245,7 @@
                   <pic:spPr>
                     <a:xfrm>
                       <a:off x="0" y="0"/>
-                      <a:ext cx="5579745" cy="4341495"/>
+                      <a:ext cx="4671390" cy="3634722"/>
                     </a:xfrm>
                     <a:prstGeom prst="rect">
                       <a:avLst/>
@@ -43063,6 +43262,7 @@
       <w:pPr>
         <w:pStyle w:val="Caption"/>
       </w:pPr>
+      <w:bookmarkStart w:id="124" w:name="_Toc215670550"/>
       <w:r>
         <w:t xml:space="preserve">Figure </w:t>
       </w:r>
@@ -43093,23 +43293,30 @@
       <w:r>
         <w:t>, ResNet-50 (top-right), EfficientNetB4 (bottom-left) and MobileNetV3 (bottom-right)</w:t>
       </w:r>
-    </w:p>
-    <w:p>
-      <w:r>
-        <w:t>&lt;Say something here&gt;</w:t>
-      </w:r>
-    </w:p>
-    <w:p/>
+      <w:bookmarkEnd w:id="124"/>
+    </w:p>
+    <w:p>
+      <w:pPr>
+        <w:ind w:firstLine="720"/>
+        <w:jc w:val="both"/>
+      </w:pPr>
+    </w:p>
+    <w:p>
+      <w:pPr>
+        <w:ind w:firstLine="284"/>
+      </w:pPr>
+    </w:p>
     <w:p>
       <w:pPr>
         <w:keepNext/>
         <w:jc w:val="center"/>
       </w:pPr>
       <w:r>
+        <w:lastRenderedPageBreak/>
         <w:drawing>
-          <wp:inline distT="0" distB="0" distL="0" distR="0" wp14:anchorId="729CE953" wp14:editId="486DB59C">
-            <wp:extent cx="5579745" cy="4184650"/>
-            <wp:effectExtent l="0" t="0" r="1905" b="6350"/>
+          <wp:inline distT="0" distB="0" distL="0" distR="0" wp14:anchorId="729CE953" wp14:editId="416D4D3E">
+            <wp:extent cx="4678730" cy="3508914"/>
+            <wp:effectExtent l="0" t="0" r="7620" b="0"/>
             <wp:docPr id="91346519" name="Picture 1"/>
             <wp:cNvGraphicFramePr>
               <a:graphicFrameLocks xmlns:a="http://schemas.openxmlformats.org/drawingml/2006/main" noChangeAspect="1"/>
@@ -43130,7 +43337,7 @@
                   <pic:spPr>
                     <a:xfrm>
                       <a:off x="0" y="0"/>
-                      <a:ext cx="5579745" cy="4184650"/>
+                      <a:ext cx="4690390" cy="3517658"/>
                     </a:xfrm>
                     <a:prstGeom prst="rect">
                       <a:avLst/>
@@ -43147,6 +43354,7 @@
       <w:pPr>
         <w:pStyle w:val="Caption"/>
       </w:pPr>
+      <w:bookmarkStart w:id="125" w:name="_Toc215670551"/>
       <w:r>
         <w:t xml:space="preserve">Figure </w:t>
       </w:r>
@@ -43177,17 +43385,7 @@
       <w:r>
         <w:t>of ViT (top-left), ResNet-50 (top-right), EfficientNetB4 (bottom-left) and MobileNetV3 (bottom-right)</w:t>
       </w:r>
-    </w:p>
-    <w:p>
-      <w:pPr>
-        <w:suppressAutoHyphens w:val="0"/>
-        <w:jc w:val="both"/>
-      </w:pPr>
-    </w:p>
-    <w:p>
-      <w:r>
-        <w:t>&lt;Say something here&gt;</w:t>
-      </w:r>
+      <w:bookmarkEnd w:id="125"/>
     </w:p>
     <w:p>
       <w:pPr>
@@ -43202,11 +43400,10 @@
         <w:jc w:val="center"/>
       </w:pPr>
       <w:r>
-        <w:lastRenderedPageBreak/>
         <w:drawing>
-          <wp:inline distT="0" distB="0" distL="0" distR="0" wp14:anchorId="112FE7B0" wp14:editId="5796FA79">
-            <wp:extent cx="5579745" cy="4297680"/>
-            <wp:effectExtent l="0" t="0" r="1905" b="7620"/>
+          <wp:inline distT="0" distB="0" distL="0" distR="0" wp14:anchorId="112FE7B0" wp14:editId="7792B252">
+            <wp:extent cx="4680229" cy="3604846"/>
+            <wp:effectExtent l="0" t="0" r="6350" b="0"/>
             <wp:docPr id="830647166" name="Picture 1"/>
             <wp:cNvGraphicFramePr>
               <a:graphicFrameLocks xmlns:a="http://schemas.openxmlformats.org/drawingml/2006/main" noChangeAspect="1"/>
@@ -43227,7 +43424,7 @@
                   <pic:spPr>
                     <a:xfrm>
                       <a:off x="0" y="0"/>
-                      <a:ext cx="5579745" cy="4297680"/>
+                      <a:ext cx="4723118" cy="3637880"/>
                     </a:xfrm>
                     <a:prstGeom prst="rect">
                       <a:avLst/>
@@ -43244,6 +43441,7 @@
       <w:pPr>
         <w:pStyle w:val="Caption"/>
       </w:pPr>
+      <w:bookmarkStart w:id="126" w:name="_Toc215670552"/>
       <w:r>
         <w:t xml:space="preserve">Figure </w:t>
       </w:r>
@@ -43271,6 +43469,7 @@
       <w:r>
         <w:t>of ViT (top-left), ResNet-50 (top-right), EfficientNetB4 (bottom-left) and MobileNetV3 (bottom-right)</w:t>
       </w:r>
+      <w:bookmarkEnd w:id="126"/>
     </w:p>
     <w:p>
       <w:pPr>
@@ -43279,48 +43478,37 @@
       </w:pPr>
     </w:p>
     <w:p>
-      <w:bookmarkStart w:id="124" w:name="_Toc214470888"/>
-      <w:bookmarkStart w:id="125" w:name="_Toc215667524"/>
-      <w:r>
-        <w:t>&lt;Say something here&gt;</w:t>
-      </w:r>
-    </w:p>
-    <w:p>
-      <w:pPr>
-        <w:suppressAutoHyphens w:val="0"/>
-        <w:rPr>
-          <w:b/>
-          <w:sz w:val="32"/>
-          <w:szCs w:val="20"/>
-        </w:rPr>
-      </w:pPr>
-      <w:r>
-        <w:br w:type="page"/>
-      </w:r>
-    </w:p>
-    <w:p>
       <w:pPr>
         <w:pStyle w:val="Heading1"/>
         <w:spacing w:line="276" w:lineRule="auto"/>
       </w:pPr>
+      <w:bookmarkStart w:id="127" w:name="_Toc214470888"/>
+      <w:r>
+        <w:rPr>
+          <w:sz w:val="26"/>
+          <w:szCs w:val="26"/>
+        </w:rPr>
+        <w:br w:type="page"/>
+      </w:r>
+      <w:bookmarkStart w:id="128" w:name="_Toc215670524"/>
       <w:r>
         <w:lastRenderedPageBreak/>
         <w:t>CHAPTER 4: CONCLUSION AND DEVELOPMENT DIRECTION</w:t>
       </w:r>
-      <w:bookmarkEnd w:id="124"/>
-      <w:bookmarkEnd w:id="125"/>
+      <w:bookmarkEnd w:id="127"/>
+      <w:bookmarkEnd w:id="128"/>
     </w:p>
     <w:p>
       <w:pPr>
         <w:pStyle w:val="Heading2"/>
       </w:pPr>
-      <w:bookmarkStart w:id="126" w:name="_Toc214470889"/>
-      <w:bookmarkStart w:id="127" w:name="_Toc215667525"/>
+      <w:bookmarkStart w:id="129" w:name="_Toc214470889"/>
+      <w:bookmarkStart w:id="130" w:name="_Toc215670525"/>
       <w:r>
         <w:t>1. CONCLUSION</w:t>
       </w:r>
-      <w:bookmarkEnd w:id="126"/>
-      <w:bookmarkEnd w:id="127"/>
+      <w:bookmarkEnd w:id="129"/>
+      <w:bookmarkEnd w:id="130"/>
     </w:p>
     <w:p>
       <w:pPr>
@@ -43663,13 +43851,13 @@
         </w:numPr>
         <w:ind w:left="576" w:hanging="576"/>
       </w:pPr>
-      <w:bookmarkStart w:id="128" w:name="_Toc214470890"/>
-      <w:bookmarkStart w:id="129" w:name="_Toc215667526"/>
+      <w:bookmarkStart w:id="131" w:name="_Toc214470890"/>
+      <w:bookmarkStart w:id="132" w:name="_Toc215670526"/>
       <w:r>
         <w:t>2. DEVELOPMENT DIRECTION</w:t>
       </w:r>
-      <w:bookmarkEnd w:id="128"/>
-      <w:bookmarkEnd w:id="129"/>
+      <w:bookmarkEnd w:id="131"/>
+      <w:bookmarkEnd w:id="132"/>
     </w:p>
     <w:p>
       <w:pPr>
@@ -44052,7 +44240,7 @@
       <w:pPr>
         <w:suppressAutoHyphens w:val="0"/>
       </w:pPr>
-      <w:bookmarkStart w:id="130" w:name="_Toc214470891"/>
+      <w:bookmarkStart w:id="133" w:name="_Toc214470891"/>
       <w:r>
         <w:br w:type="page"/>
       </w:r>
@@ -44061,13 +44249,13 @@
       <w:pPr>
         <w:pStyle w:val="Heading1"/>
       </w:pPr>
-      <w:bookmarkStart w:id="131" w:name="_Toc215667527"/>
+      <w:bookmarkStart w:id="134" w:name="_Toc215670527"/>
       <w:r>
         <w:lastRenderedPageBreak/>
         <w:t>REFERENCE</w:t>
       </w:r>
-      <w:bookmarkEnd w:id="130"/>
-      <w:bookmarkEnd w:id="131"/>
+      <w:bookmarkEnd w:id="133"/>
+      <w:bookmarkEnd w:id="134"/>
     </w:p>
     <w:p>
       <w:pPr>

</xml_diff>